<commit_message>
Sprint backlog 4, Product backlog updated
</commit_message>
<xml_diff>
--- a/documentation/Product Backlog/7174 - Product backlog and chosen technologies..docx
+++ b/documentation/Product Backlog/7174 - Product backlog and chosen technologies..docx
@@ -476,7 +476,10 @@
                             <w:txbxContent>
                               <w:p>
                                 <w:r>
-                                  <w:t>2 ram</w:t>
+                                  <w:t xml:space="preserve">2 </w:t>
+                                </w:r>
+                                <w:r>
+                                  <w:t>ram</w:t>
                                 </w:r>
                               </w:p>
                               <w:p/>
@@ -2701,7 +2704,10 @@
                       <w:txbxContent>
                         <w:p>
                           <w:r>
-                            <w:t>2 ram</w:t>
+                            <w:t xml:space="preserve">2 </w:t>
+                          </w:r>
+                          <w:r>
+                            <w:t>ram</w:t>
                           </w:r>
                         </w:p>
                         <w:p/>
@@ -6201,7 +6207,15 @@
                                 <w:color w:val="000000"/>
                                 <w:sz w:val="40"/>
                               </w:rPr>
-                              <w:t xml:space="preserve"> cursas</w:t>
+                              <w:t xml:space="preserve"> </w:t>
+                            </w:r>
+                            <w:r>
+                              <w:rPr>
+                                <w:rFonts w:ascii="Teko" w:eastAsia="Teko" w:hAnsi="Teko" w:cs="Teko"/>
+                                <w:color w:val="000000"/>
+                                <w:sz w:val="40"/>
+                              </w:rPr>
+                              <w:t>cursas</w:t>
                             </w:r>
                           </w:p>
                         </w:txbxContent>
@@ -6264,7 +6278,15 @@
                           <w:color w:val="000000"/>
                           <w:sz w:val="40"/>
                         </w:rPr>
-                        <w:t xml:space="preserve"> cursas</w:t>
+                        <w:t xml:space="preserve"> </w:t>
+                      </w:r>
+                      <w:r>
+                        <w:rPr>
+                          <w:rFonts w:ascii="Teko" w:eastAsia="Teko" w:hAnsi="Teko" w:cs="Teko"/>
+                          <w:color w:val="000000"/>
+                          <w:sz w:val="40"/>
+                        </w:rPr>
+                        <w:t>cursas</w:t>
                       </w:r>
                     </w:p>
                   </w:txbxContent>
@@ -6950,10 +6972,10 @@
               <w:t xml:space="preserve">iniciar sesión </w:t>
             </w:r>
             <w:r>
-              <w:t>utilizando el correo electrónico</w:t>
-            </w:r>
-            <w:r>
-              <w:t xml:space="preserve"> y contraseña</w:t>
+              <w:t xml:space="preserve">utilizando </w:t>
+            </w:r>
+            <w:r>
+              <w:t>el número de celular</w:t>
             </w:r>
             <w:r>
               <w:t xml:space="preserve">. </w:t>
@@ -6974,10 +6996,10 @@
               <w:t>pasajero</w:t>
             </w:r>
             <w:r>
-              <w:t xml:space="preserve"> debe recibir un enlace al correo electrónico para </w:t>
-            </w:r>
-            <w:r>
-              <w:t xml:space="preserve">establecer la contraseña por primera vez. </w:t>
+              <w:t xml:space="preserve"> debe </w:t>
+            </w:r>
+            <w:r>
+              <w:t xml:space="preserve">un código SMS en su celular. </w:t>
             </w:r>
           </w:p>
           <w:p>
@@ -6989,7 +7011,15 @@
               </w:numPr>
             </w:pPr>
             <w:r>
-              <w:t>Si el correo ya existe el sistema arrojara un mensaje.</w:t>
+              <w:t xml:space="preserve">El pasajero puede proporcionar el SMS para corroborar que se sea su </w:t>
+            </w:r>
+            <w:proofErr w:type="spellStart"/>
+            <w:r>
+              <w:t>numero</w:t>
+            </w:r>
+            <w:proofErr w:type="spellEnd"/>
+            <w:r>
+              <w:t xml:space="preserve"> de celular.</w:t>
             </w:r>
           </w:p>
           <w:p>
@@ -7001,7 +7031,15 @@
               </w:numPr>
             </w:pPr>
             <w:r>
-              <w:t xml:space="preserve">La contraseña debe tener al menos 8 dígitos, caso contrario e cliente no puede crear su cuenta. </w:t>
+              <w:t xml:space="preserve">Si es la primera vez que el pasajero utiliza la </w:t>
+            </w:r>
+            <w:proofErr w:type="gramStart"/>
+            <w:r>
+              <w:t>app</w:t>
+            </w:r>
+            <w:proofErr w:type="gramEnd"/>
+            <w:r>
+              <w:t xml:space="preserve"> se le desplegara una pantalla para proporcionar sus datos como nombre e imagen de perfil.</w:t>
             </w:r>
           </w:p>
           <w:p>
@@ -7013,25 +7051,24 @@
               </w:numPr>
             </w:pPr>
             <w:r>
-              <w:t xml:space="preserve">Una vez registrado el pasajero puede iniciar sesión con las credenciales ya creadas. </w:t>
-            </w:r>
-          </w:p>
-          <w:p>
-            <w:pPr>
-              <w:pStyle w:val="Prrafodelista"/>
-              <w:numPr>
-                <w:ilvl w:val="0"/>
-                <w:numId w:val="5"/>
-              </w:numPr>
-            </w:pPr>
-            <w:r>
-              <w:t xml:space="preserve">En case de olvidar la contraseña el Pasajero puede recuperarlas mediante el correo electrónico. </w:t>
-            </w:r>
-          </w:p>
-          <w:p>
-            <w:pPr>
-              <w:pStyle w:val="Prrafodelista"/>
-            </w:pPr>
+              <w:t xml:space="preserve">Si el usuario inicia la </w:t>
+            </w:r>
+            <w:proofErr w:type="gramStart"/>
+            <w:r>
+              <w:t>app</w:t>
+            </w:r>
+            <w:proofErr w:type="gramEnd"/>
+            <w:r>
+              <w:t xml:space="preserve"> pero tiene datos registrado se le redirigirá directamente a la </w:t>
+            </w:r>
+            <w:proofErr w:type="spellStart"/>
+            <w:r>
+              <w:t>pagina</w:t>
+            </w:r>
+            <w:proofErr w:type="spellEnd"/>
+            <w:r>
+              <w:t xml:space="preserve"> de inicio.</w:t>
+            </w:r>
           </w:p>
         </w:tc>
         <w:tc>
@@ -7145,11 +7182,16 @@
               <w:t>, quiero</w:t>
             </w:r>
             <w:r>
-              <w:t xml:space="preserve"> iniciar sesión usando mi correo electrónico y </w:t>
+              <w:t xml:space="preserve"> iniciar sesión usando mi correo electrónico </w:t>
+            </w:r>
+            <w:proofErr w:type="gramStart"/>
+            <w:r>
+              <w:t xml:space="preserve">y </w:t>
             </w:r>
             <w:r>
               <w:t xml:space="preserve"> registrar</w:t>
             </w:r>
+            <w:proofErr w:type="gramEnd"/>
             <w:r>
               <w:t xml:space="preserve"> conductore</w:t>
             </w:r>
@@ -7248,7 +7290,15 @@
               <w:t>conductor</w:t>
             </w:r>
             <w:r>
-              <w:t xml:space="preserve"> en la app Administrado, la cual contendrá un formulario para ingresar todos los datos del conductor. </w:t>
+              <w:t xml:space="preserve"> en la </w:t>
+            </w:r>
+            <w:proofErr w:type="gramStart"/>
+            <w:r>
+              <w:t>app</w:t>
+            </w:r>
+            <w:proofErr w:type="gramEnd"/>
+            <w:r>
+              <w:t xml:space="preserve"> Administrado, la cual contendrá un formulario para ingresar todos los datos del conductor. </w:t>
             </w:r>
           </w:p>
           <w:p>
@@ -7260,7 +7310,6 @@
               </w:numPr>
             </w:pPr>
             <w:r>
-              <w:lastRenderedPageBreak/>
               <w:t>El conductor d</w:t>
             </w:r>
             <w:r>
@@ -7282,7 +7331,16 @@
               </w:numPr>
             </w:pPr>
             <w:r>
-              <w:t xml:space="preserve">El enlace de establecimiento de contraseña esta disponible durante 6 horas. </w:t>
+              <w:lastRenderedPageBreak/>
+              <w:t xml:space="preserve">El enlace de establecimiento de contraseña </w:t>
+            </w:r>
+            <w:proofErr w:type="spellStart"/>
+            <w:r>
+              <w:t>esta</w:t>
+            </w:r>
+            <w:proofErr w:type="spellEnd"/>
+            <w:r>
+              <w:t xml:space="preserve"> disponible durante 6 horas. </w:t>
             </w:r>
           </w:p>
           <w:p>
@@ -7294,13 +7352,42 @@
               </w:numPr>
             </w:pPr>
             <w:r>
-              <w:t xml:space="preserve">La cuenta del conductor debe estar registrada en Firebase Authentication </w:t>
+              <w:t xml:space="preserve">La cuenta del conductor debe estar registrada en </w:t>
+            </w:r>
+            <w:proofErr w:type="spellStart"/>
+            <w:r>
+              <w:t>Firebase</w:t>
+            </w:r>
+            <w:proofErr w:type="spellEnd"/>
+            <w:r>
+              <w:t xml:space="preserve"> </w:t>
+            </w:r>
+            <w:proofErr w:type="spellStart"/>
+            <w:r>
+              <w:t>Authentication</w:t>
+            </w:r>
+            <w:proofErr w:type="spellEnd"/>
+            <w:r>
+              <w:t xml:space="preserve"> </w:t>
             </w:r>
             <w:r>
               <w:t xml:space="preserve">y los datos deben estar guardados en </w:t>
             </w:r>
-            <w:r>
-              <w:t>Firebase Firestore.</w:t>
+            <w:proofErr w:type="spellStart"/>
+            <w:r>
+              <w:t>Firebase</w:t>
+            </w:r>
+            <w:proofErr w:type="spellEnd"/>
+            <w:r>
+              <w:t xml:space="preserve"> </w:t>
+            </w:r>
+            <w:proofErr w:type="spellStart"/>
+            <w:r>
+              <w:t>Firestore</w:t>
+            </w:r>
+            <w:proofErr w:type="spellEnd"/>
+            <w:r>
+              <w:t>.</w:t>
             </w:r>
           </w:p>
         </w:tc>
@@ -7486,7 +7573,15 @@
               </w:numPr>
             </w:pPr>
             <w:r>
-              <w:t xml:space="preserve">El conductor recibe feedback de cada interacción que haga. </w:t>
+              <w:t xml:space="preserve">El conductor recibe </w:t>
+            </w:r>
+            <w:proofErr w:type="spellStart"/>
+            <w:r>
+              <w:t>feedback</w:t>
+            </w:r>
+            <w:proofErr w:type="spellEnd"/>
+            <w:r>
+              <w:t xml:space="preserve"> de cada interacción que haga. </w:t>
             </w:r>
           </w:p>
           <w:p>
@@ -7572,6 +7667,87 @@
         </w:tc>
       </w:tr>
     </w:tbl>
+    <w:p>
+      <w:pPr>
+        <w:rPr>
+          <w:b/>
+          <w:bCs/>
+          <w:lang w:val="es-EC"/>
+        </w:rPr>
+      </w:pPr>
+    </w:p>
+    <w:p>
+      <w:pPr>
+        <w:rPr>
+          <w:b/>
+          <w:bCs/>
+          <w:lang w:val="es-EC"/>
+        </w:rPr>
+      </w:pPr>
+    </w:p>
+    <w:p>
+      <w:pPr>
+        <w:rPr>
+          <w:b/>
+          <w:bCs/>
+          <w:lang w:val="es-EC"/>
+        </w:rPr>
+      </w:pPr>
+    </w:p>
+    <w:p>
+      <w:pPr>
+        <w:rPr>
+          <w:b/>
+          <w:bCs/>
+          <w:lang w:val="es-EC"/>
+        </w:rPr>
+      </w:pPr>
+    </w:p>
+    <w:p>
+      <w:pPr>
+        <w:rPr>
+          <w:b/>
+          <w:bCs/>
+          <w:lang w:val="es-EC"/>
+        </w:rPr>
+      </w:pPr>
+    </w:p>
+    <w:p>
+      <w:pPr>
+        <w:rPr>
+          <w:b/>
+          <w:bCs/>
+          <w:lang w:val="es-EC"/>
+        </w:rPr>
+      </w:pPr>
+    </w:p>
+    <w:p>
+      <w:pPr>
+        <w:rPr>
+          <w:b/>
+          <w:bCs/>
+          <w:lang w:val="es-EC"/>
+        </w:rPr>
+      </w:pPr>
+    </w:p>
+    <w:p>
+      <w:pPr>
+        <w:rPr>
+          <w:b/>
+          <w:bCs/>
+          <w:lang w:val="es-EC"/>
+        </w:rPr>
+      </w:pPr>
+    </w:p>
+    <w:p>
+      <w:pPr>
+        <w:rPr>
+          <w:b/>
+          <w:bCs/>
+          <w:lang w:val="es-EC"/>
+        </w:rPr>
+      </w:pPr>
+    </w:p>
     <w:p>
       <w:pPr>
         <w:rPr>
@@ -7605,16 +7781,10 @@
               <w:jc w:val="center"/>
             </w:pPr>
             <w:r>
-              <w:t>Historias de usuario #00</w:t>
-            </w:r>
-            <w:r>
-              <w:t>4</w:t>
-            </w:r>
-            <w:r>
-              <w:t xml:space="preserve">:  </w:t>
-            </w:r>
-            <w:r>
-              <w:t>Recuperación de Contraseña (RF-03)</w:t>
+              <w:t xml:space="preserve">Historias de usuario #004:  </w:t>
+            </w:r>
+            <w:r>
+              <w:t>Gestión de Perfil (RF-04)</w:t>
             </w:r>
           </w:p>
         </w:tc>
@@ -7630,7 +7800,13 @@
           </w:tcPr>
           <w:p>
             <w:r>
-              <w:t>Como usuario, quiero recuperar mi contraseña en caso de que la olvide, para poder restablecerla y acceder a mi cuenta.</w:t>
+              <w:t xml:space="preserve">Como </w:t>
+            </w:r>
+            <w:r>
+              <w:t>pasajero</w:t>
+            </w:r>
+            <w:r>
+              <w:t>, quiero poder ver y editar mi perfil para mantener actualizada mi información personal.</w:t>
             </w:r>
           </w:p>
           <w:p/>
@@ -7654,11 +7830,14 @@
               <w:pStyle w:val="Prrafodelista"/>
               <w:numPr>
                 <w:ilvl w:val="0"/>
-                <w:numId w:val="6"/>
+                <w:numId w:val="7"/>
               </w:numPr>
             </w:pPr>
             <w:r>
-              <w:t>El usuario recibe un código de verificación por correo o teléfono.</w:t>
+              <w:t xml:space="preserve">El sistema </w:t>
+            </w:r>
+            <w:r>
+              <w:t>proporciona una vista previa sobre los datos del pasajero.</w:t>
             </w:r>
           </w:p>
           <w:p>
@@ -7666,29 +7845,83 @@
               <w:pStyle w:val="Prrafodelista"/>
               <w:numPr>
                 <w:ilvl w:val="0"/>
-                <w:numId w:val="6"/>
+                <w:numId w:val="7"/>
               </w:numPr>
             </w:pPr>
             <w:r>
+              <w:t>El sistema permite navegar a la pantalla de edición de datos, en donde el pasajero podrá editar su imagen de perfil, nombre, apellido y número de celular.</w:t>
+            </w:r>
+          </w:p>
+          <w:p>
+            <w:pPr>
+              <w:pStyle w:val="Prrafodelista"/>
+              <w:numPr>
+                <w:ilvl w:val="0"/>
+                <w:numId w:val="7"/>
+              </w:numPr>
+            </w:pPr>
+            <w:r>
+              <w:t xml:space="preserve">Los cambios se reflejan en </w:t>
+            </w:r>
+            <w:proofErr w:type="spellStart"/>
+            <w:r>
+              <w:t>Firebase</w:t>
+            </w:r>
+            <w:proofErr w:type="spellEnd"/>
+            <w:r>
+              <w:t xml:space="preserve"> </w:t>
+            </w:r>
+            <w:proofErr w:type="spellStart"/>
+            <w:r>
+              <w:t>Firestore</w:t>
+            </w:r>
+            <w:proofErr w:type="spellEnd"/>
+            <w:r>
+              <w:t>.</w:t>
+            </w:r>
+            <w:r>
+              <w:t xml:space="preserve"> </w:t>
+            </w:r>
+          </w:p>
+          <w:p>
+            <w:pPr>
+              <w:pStyle w:val="Prrafodelista"/>
+              <w:numPr>
+                <w:ilvl w:val="0"/>
+                <w:numId w:val="7"/>
+              </w:numPr>
+            </w:pPr>
+            <w:r>
+              <w:t>Cada campo esta validado para evitar datos vacíos.</w:t>
+            </w:r>
+          </w:p>
+          <w:p>
+            <w:pPr>
+              <w:pStyle w:val="Prrafodelista"/>
+              <w:numPr>
+                <w:ilvl w:val="0"/>
+                <w:numId w:val="7"/>
+              </w:numPr>
+            </w:pPr>
+            <w:r>
+              <w:t xml:space="preserve">Para la imagen de perfil, el sistema permite seleccionar una imagen de la galería o tomarse una foto. </w:t>
+            </w:r>
+          </w:p>
+          <w:p>
+            <w:pPr>
+              <w:pStyle w:val="Prrafodelista"/>
+            </w:pPr>
+          </w:p>
+        </w:tc>
+        <w:tc>
+          <w:tcPr>
+            <w:tcW w:w="3278" w:type="dxa"/>
+          </w:tcPr>
+          <w:p>
+            <w:pPr>
               <w:rPr>
                 <w:lang w:val="en-US"/>
               </w:rPr>
-              <w:t></w:t>
-            </w:r>
-            <w:r>
-              <w:t xml:space="preserve">  Puede restablecer su contraseña usando el código.</w:t>
-            </w:r>
-          </w:p>
-        </w:tc>
-        <w:tc>
-          <w:tcPr>
-            <w:tcW w:w="3278" w:type="dxa"/>
-          </w:tcPr>
-          <w:p>
-            <w:pPr>
-              <w:rPr>
-                <w:lang w:val="en-US"/>
-              </w:rPr>
             </w:pPr>
             <w:r>
               <w:t xml:space="preserve">Valor: </w:t>
@@ -7697,33 +7930,90 @@
           <w:p/>
           <w:p>
             <w:r>
-              <w:t xml:space="preserve">Prioridad: </w:t>
-            </w:r>
-            <w:r>
-              <w:t>2</w:t>
+              <w:t>Prioridad: 2</w:t>
             </w:r>
           </w:p>
           <w:p/>
           <w:p>
             <w:r>
-              <w:t>Estimación:</w:t>
-            </w:r>
-            <w:r>
-              <w:t xml:space="preserve"> </w:t>
-            </w:r>
-            <w:r>
-              <w:t>6</w:t>
-            </w:r>
-            <w:r>
-              <w:t xml:space="preserve"> h</w:t>
-            </w:r>
-            <w:r>
-              <w:t xml:space="preserve"> </w:t>
+              <w:t xml:space="preserve">Estimación: 5 h </w:t>
             </w:r>
           </w:p>
         </w:tc>
       </w:tr>
     </w:tbl>
+    <w:p>
+      <w:pPr>
+        <w:rPr>
+          <w:b/>
+          <w:bCs/>
+          <w:lang w:val="es-EC"/>
+        </w:rPr>
+      </w:pPr>
+    </w:p>
+    <w:p>
+      <w:pPr>
+        <w:rPr>
+          <w:b/>
+          <w:bCs/>
+          <w:lang w:val="es-EC"/>
+        </w:rPr>
+      </w:pPr>
+    </w:p>
+    <w:p>
+      <w:pPr>
+        <w:rPr>
+          <w:b/>
+          <w:bCs/>
+          <w:lang w:val="es-EC"/>
+        </w:rPr>
+      </w:pPr>
+    </w:p>
+    <w:p>
+      <w:pPr>
+        <w:rPr>
+          <w:b/>
+          <w:bCs/>
+          <w:lang w:val="es-EC"/>
+        </w:rPr>
+      </w:pPr>
+    </w:p>
+    <w:p>
+      <w:pPr>
+        <w:rPr>
+          <w:b/>
+          <w:bCs/>
+          <w:lang w:val="es-EC"/>
+        </w:rPr>
+      </w:pPr>
+    </w:p>
+    <w:p>
+      <w:pPr>
+        <w:rPr>
+          <w:b/>
+          <w:bCs/>
+          <w:lang w:val="es-EC"/>
+        </w:rPr>
+      </w:pPr>
+    </w:p>
+    <w:p>
+      <w:pPr>
+        <w:rPr>
+          <w:b/>
+          <w:bCs/>
+          <w:lang w:val="es-EC"/>
+        </w:rPr>
+      </w:pPr>
+    </w:p>
+    <w:p>
+      <w:pPr>
+        <w:rPr>
+          <w:b/>
+          <w:bCs/>
+          <w:lang w:val="es-EC"/>
+        </w:rPr>
+      </w:pPr>
+    </w:p>
     <w:p>
       <w:pPr>
         <w:rPr>
@@ -7775,7 +8065,7 @@
               <w:t xml:space="preserve">:  </w:t>
             </w:r>
             <w:r>
-              <w:t>Gestión de Perfil (RF-04)</w:t>
+              <w:t>Recuperación de Contraseña (RF-03)</w:t>
             </w:r>
           </w:p>
         </w:tc>
@@ -7791,7 +8081,7 @@
           </w:tcPr>
           <w:p>
             <w:r>
-              <w:t>Como usuario, quiero poder ver y editar mi perfil para mantener actualizada mi información personal.</w:t>
+              <w:t>Como usuario, quiero recuperar mi contraseña en caso de que la olvide, para poder restablecerla y acceder a mi cuenta.</w:t>
             </w:r>
           </w:p>
           <w:p/>
@@ -7815,11 +8105,11 @@
               <w:pStyle w:val="Prrafodelista"/>
               <w:numPr>
                 <w:ilvl w:val="0"/>
-                <w:numId w:val="7"/>
+                <w:numId w:val="6"/>
               </w:numPr>
             </w:pPr>
             <w:r>
-              <w:t>El sistema permite editar y guardar cambios.</w:t>
+              <w:t>El usuario recibe un código de verificación por correo o teléfono.</w:t>
             </w:r>
           </w:p>
           <w:p>
@@ -7827,11 +8117,22 @@
               <w:pStyle w:val="Prrafodelista"/>
               <w:numPr>
                 <w:ilvl w:val="0"/>
-                <w:numId w:val="7"/>
+                <w:numId w:val="6"/>
               </w:numPr>
             </w:pPr>
-            <w:r>
-              <w:t>Los cambios se reflejan en Firebase.</w:t>
+            <w:proofErr w:type="gramStart"/>
+            <w:r>
+              <w:rPr>
+                <w:lang w:val="en-US"/>
+              </w:rPr>
+              <w:t></w:t>
+            </w:r>
+            <w:r>
+              <w:t xml:space="preserve">  Puede</w:t>
+            </w:r>
+            <w:proofErr w:type="gramEnd"/>
+            <w:r>
+              <w:t xml:space="preserve"> restablecer su contraseña usando el código.</w:t>
             </w:r>
           </w:p>
         </w:tc>
@@ -7867,11 +8168,7 @@
               <w:t xml:space="preserve"> </w:t>
             </w:r>
             <w:r>
-              <w:rPr>
-                <w:rFonts w:ascii="Aptos" w:hAnsi="Aptos"/>
-                <w:color w:val="000000"/>
-              </w:rPr>
-              <w:t>11</w:t>
+              <w:t>6</w:t>
             </w:r>
             <w:r>
               <w:t xml:space="preserve"> h</w:t>
@@ -7883,6 +8180,24 @@
         </w:tc>
       </w:tr>
     </w:tbl>
+    <w:p>
+      <w:pPr>
+        <w:rPr>
+          <w:b/>
+          <w:bCs/>
+          <w:lang w:val="es-EC"/>
+        </w:rPr>
+      </w:pPr>
+    </w:p>
+    <w:p>
+      <w:pPr>
+        <w:rPr>
+          <w:b/>
+          <w:bCs/>
+          <w:lang w:val="es-EC"/>
+        </w:rPr>
+      </w:pPr>
+    </w:p>
     <w:p>
       <w:pPr>
         <w:rPr>
@@ -7969,7 +8284,15 @@
               </w:numPr>
             </w:pPr>
             <w:r>
-              <w:t>La ubicación se actualiza cada pocos segundos.</w:t>
+              <w:t xml:space="preserve">La ubicación se actualiza </w:t>
+            </w:r>
+            <w:proofErr w:type="gramStart"/>
+            <w:r>
+              <w:t>cada pocos segundos</w:t>
+            </w:r>
+            <w:proofErr w:type="gramEnd"/>
+            <w:r>
+              <w:t>.</w:t>
             </w:r>
           </w:p>
           <w:p>
@@ -8267,7 +8590,6 @@
               <w:jc w:val="center"/>
             </w:pPr>
             <w:r>
-              <w:lastRenderedPageBreak/>
               <w:t>Historias de usuario #00</w:t>
             </w:r>
             <w:r>
@@ -8309,6 +8631,7 @@
           </w:tcPr>
           <w:p>
             <w:r>
+              <w:lastRenderedPageBreak/>
               <w:t xml:space="preserve">Validación: </w:t>
             </w:r>
           </w:p>
@@ -8788,7 +9111,6 @@
               <w:jc w:val="center"/>
             </w:pPr>
             <w:r>
-              <w:lastRenderedPageBreak/>
               <w:t>Historias de usuario #01</w:t>
             </w:r>
             <w:r>
@@ -8833,6 +9155,7 @@
           </w:tcPr>
           <w:p>
             <w:r>
+              <w:lastRenderedPageBreak/>
               <w:t xml:space="preserve">Validación: </w:t>
             </w:r>
           </w:p>
@@ -8976,7 +9299,10 @@
               <w:t>, actualiza, eliminar</w:t>
             </w:r>
             <w:r>
-              <w:t xml:space="preserve"> cuentas de conductores y clientes desde el portal web, para garantizar que los usuarios puedan operar en la plataforma.</w:t>
+              <w:t xml:space="preserve"> cuentas de conductores</w:t>
+            </w:r>
+            <w:r>
+              <w:t>.</w:t>
             </w:r>
           </w:p>
         </w:tc>
@@ -9006,7 +9332,7 @@
               <w:t xml:space="preserve">El </w:t>
             </w:r>
             <w:r>
-              <w:t>administrador puede navegar a la sección de gestionar clientes o gestionar conductores</w:t>
+              <w:t>administrador puede navegar a la sección de gestionar conductores</w:t>
             </w:r>
             <w:r>
               <w:t>.</w:t>
@@ -9021,7 +9347,64 @@
               </w:numPr>
             </w:pPr>
             <w:r>
-              <w:t xml:space="preserve">El administrador puede eliminar, crear, actualizar cuentas de clientes y conductores. </w:t>
+              <w:t xml:space="preserve">El administrador puede </w:t>
+            </w:r>
+            <w:r>
+              <w:t>visualizar todos los conductores registrados.</w:t>
+            </w:r>
+          </w:p>
+          <w:p>
+            <w:pPr>
+              <w:pStyle w:val="Prrafodelista"/>
+              <w:numPr>
+                <w:ilvl w:val="0"/>
+                <w:numId w:val="8"/>
+              </w:numPr>
+            </w:pPr>
+            <w:r>
+              <w:t>El administrador puede editar la información de cualquier conductor.</w:t>
+            </w:r>
+          </w:p>
+          <w:p>
+            <w:pPr>
+              <w:pStyle w:val="Prrafodelista"/>
+              <w:numPr>
+                <w:ilvl w:val="0"/>
+                <w:numId w:val="8"/>
+              </w:numPr>
+            </w:pPr>
+            <w:r>
+              <w:t xml:space="preserve">El administrador puede </w:t>
+            </w:r>
+            <w:r>
+              <w:t xml:space="preserve">eliminar un conductor específico. </w:t>
+            </w:r>
+          </w:p>
+          <w:p>
+            <w:pPr>
+              <w:pStyle w:val="Prrafodelista"/>
+              <w:numPr>
+                <w:ilvl w:val="0"/>
+                <w:numId w:val="8"/>
+              </w:numPr>
+            </w:pPr>
+            <w:r>
+              <w:t>Los cambios se ven reflejados en la base de datos.</w:t>
+            </w:r>
+          </w:p>
+          <w:p>
+            <w:pPr>
+              <w:pStyle w:val="Prrafodelista"/>
+              <w:numPr>
+                <w:ilvl w:val="0"/>
+                <w:numId w:val="8"/>
+              </w:numPr>
+            </w:pPr>
+            <w:r>
+              <w:t xml:space="preserve">Los datos actualizados se reflejan en la aplicación del conductor. </w:t>
+            </w:r>
+            <w:r>
+              <w:t xml:space="preserve"> </w:t>
             </w:r>
           </w:p>
         </w:tc>
@@ -9173,7 +9556,15 @@
               </w:numPr>
             </w:pPr>
             <w:r>
-              <w:t xml:space="preserve">El administrador puede descargar el reporte en formato pdf. </w:t>
+              <w:t xml:space="preserve">El administrador puede descargar el reporte en formato </w:t>
+            </w:r>
+            <w:proofErr w:type="spellStart"/>
+            <w:r>
+              <w:t>pdf</w:t>
+            </w:r>
+            <w:proofErr w:type="spellEnd"/>
+            <w:r>
+              <w:t xml:space="preserve">. </w:t>
             </w:r>
           </w:p>
         </w:tc>
@@ -9286,7 +9677,15 @@
               <w:t xml:space="preserve">Historia técnica #001:  </w:t>
             </w:r>
             <w:r>
-              <w:t>Integración con Firebase (RF-01, RF-02, RNF-02)</w:t>
+              <w:t xml:space="preserve">Integración con </w:t>
+            </w:r>
+            <w:proofErr w:type="spellStart"/>
+            <w:r>
+              <w:t>Firebase</w:t>
+            </w:r>
+            <w:proofErr w:type="spellEnd"/>
+            <w:r>
+              <w:t xml:space="preserve"> (RF-01, RF-02, RNF-02)</w:t>
             </w:r>
           </w:p>
         </w:tc>
@@ -9302,10 +9701,47 @@
           </w:tcPr>
           <w:p>
             <w:r>
-              <w:t xml:space="preserve">Como desarrollador, necesito integrar Firebase </w:t>
-            </w:r>
-            <w:r>
-              <w:t xml:space="preserve">Authentication, Firebase Firestore y Firebase Storage para la autenticación y registro del Cliente. </w:t>
+              <w:t xml:space="preserve">Como desarrollador, necesito integrar </w:t>
+            </w:r>
+            <w:proofErr w:type="spellStart"/>
+            <w:r>
+              <w:t>Firebase</w:t>
+            </w:r>
+            <w:proofErr w:type="spellEnd"/>
+            <w:r>
+              <w:t xml:space="preserve"> </w:t>
+            </w:r>
+            <w:proofErr w:type="spellStart"/>
+            <w:r>
+              <w:t>Authentication</w:t>
+            </w:r>
+            <w:proofErr w:type="spellEnd"/>
+            <w:r>
+              <w:t xml:space="preserve">, </w:t>
+            </w:r>
+            <w:proofErr w:type="spellStart"/>
+            <w:r>
+              <w:t>Firebase</w:t>
+            </w:r>
+            <w:proofErr w:type="spellEnd"/>
+            <w:r>
+              <w:t xml:space="preserve"> </w:t>
+            </w:r>
+            <w:proofErr w:type="spellStart"/>
+            <w:r>
+              <w:t>Firestore</w:t>
+            </w:r>
+            <w:proofErr w:type="spellEnd"/>
+            <w:r>
+              <w:t xml:space="preserve"> y </w:t>
+            </w:r>
+            <w:proofErr w:type="spellStart"/>
+            <w:r>
+              <w:t>Firebase</w:t>
+            </w:r>
+            <w:proofErr w:type="spellEnd"/>
+            <w:r>
+              <w:t xml:space="preserve"> Storage para la autenticación y registro del Cliente. </w:t>
             </w:r>
           </w:p>
         </w:tc>
@@ -9333,7 +9769,23 @@
               </w:numPr>
             </w:pPr>
             <w:r>
-              <w:t>El SDK de Firebase esta correctamente instalado Flutter con todos los paquetes requeridos tanto en las aplicaciones del Pasajero como en el Conductor.</w:t>
+              <w:t xml:space="preserve">El SDK de </w:t>
+            </w:r>
+            <w:proofErr w:type="spellStart"/>
+            <w:r>
+              <w:t>Firebase</w:t>
+            </w:r>
+            <w:proofErr w:type="spellEnd"/>
+            <w:r>
+              <w:t xml:space="preserve"> esta correctamente instalado </w:t>
+            </w:r>
+            <w:proofErr w:type="spellStart"/>
+            <w:r>
+              <w:t>Flutter</w:t>
+            </w:r>
+            <w:proofErr w:type="spellEnd"/>
+            <w:r>
+              <w:t xml:space="preserve"> con todos los paquetes requeridos tanto en las aplicaciones del Pasajero como en el Conductor.</w:t>
             </w:r>
           </w:p>
           <w:p>
@@ -9353,7 +9805,15 @@
               </w:numPr>
             </w:pPr>
             <w:r>
-              <w:t xml:space="preserve">El SDK de Firebase esta correctamente instalado en Angular en la aplicación del Administrador. </w:t>
+              <w:t xml:space="preserve">El SDK de </w:t>
+            </w:r>
+            <w:proofErr w:type="spellStart"/>
+            <w:r>
+              <w:t>Firebase</w:t>
+            </w:r>
+            <w:proofErr w:type="spellEnd"/>
+            <w:r>
+              <w:t xml:space="preserve"> esta correctamente instalado en Angular en la aplicación del Administrador. </w:t>
             </w:r>
           </w:p>
           <w:p>
@@ -9370,7 +9830,63 @@
               </w:numPr>
             </w:pPr>
             <w:r>
-              <w:t xml:space="preserve">En la plataforma de Firebase esta correctamente habilitados los servicios de Firestore, Realtime Database, Authentication. Además de la correcta creación de una cuenta en GCP (Google Cloud Platform) y la creación de una cuenta de facturación para poder usar servicio tanto de GCP como de Firebase. </w:t>
+              <w:t xml:space="preserve">En la plataforma de </w:t>
+            </w:r>
+            <w:proofErr w:type="spellStart"/>
+            <w:r>
+              <w:t>Firebase</w:t>
+            </w:r>
+            <w:proofErr w:type="spellEnd"/>
+            <w:r>
+              <w:t xml:space="preserve"> esta correctamente habilitados los servicios de </w:t>
+            </w:r>
+            <w:proofErr w:type="spellStart"/>
+            <w:r>
+              <w:t>Firestore</w:t>
+            </w:r>
+            <w:proofErr w:type="spellEnd"/>
+            <w:r>
+              <w:t xml:space="preserve">, </w:t>
+            </w:r>
+            <w:proofErr w:type="spellStart"/>
+            <w:r>
+              <w:t>Realtime</w:t>
+            </w:r>
+            <w:proofErr w:type="spellEnd"/>
+            <w:r>
+              <w:t xml:space="preserve"> </w:t>
+            </w:r>
+            <w:proofErr w:type="spellStart"/>
+            <w:r>
+              <w:t>Database</w:t>
+            </w:r>
+            <w:proofErr w:type="spellEnd"/>
+            <w:r>
+              <w:t xml:space="preserve">, </w:t>
+            </w:r>
+            <w:proofErr w:type="spellStart"/>
+            <w:r>
+              <w:t>Authentication</w:t>
+            </w:r>
+            <w:proofErr w:type="spellEnd"/>
+            <w:r>
+              <w:t xml:space="preserve">. Además de la correcta creación de una cuenta en GCP (Google Cloud </w:t>
+            </w:r>
+            <w:proofErr w:type="spellStart"/>
+            <w:r>
+              <w:t>Platform</w:t>
+            </w:r>
+            <w:proofErr w:type="spellEnd"/>
+            <w:r>
+              <w:t xml:space="preserve">) y la creación de una cuenta de facturación para poder usar servicio tanto de GCP como de </w:t>
+            </w:r>
+            <w:proofErr w:type="spellStart"/>
+            <w:r>
+              <w:t>Firebase</w:t>
+            </w:r>
+            <w:proofErr w:type="spellEnd"/>
+            <w:r>
+              <w:t xml:space="preserve">. </w:t>
             </w:r>
           </w:p>
           <w:p>
@@ -9387,7 +9903,15 @@
               </w:numPr>
             </w:pPr>
             <w:r>
-              <w:t xml:space="preserve">Reglas de seguridad correctamente implementadas en todos los servicios habilitados en Firebase. </w:t>
+              <w:t xml:space="preserve">Reglas de seguridad correctamente implementadas en todos los servicios habilitados en </w:t>
+            </w:r>
+            <w:proofErr w:type="spellStart"/>
+            <w:r>
+              <w:t>Firebase</w:t>
+            </w:r>
+            <w:proofErr w:type="spellEnd"/>
+            <w:r>
+              <w:t xml:space="preserve">. </w:t>
             </w:r>
           </w:p>
           <w:p/>
@@ -9400,7 +9924,15 @@
               </w:numPr>
             </w:pPr>
             <w:r>
-              <w:t xml:space="preserve">En la plataforma de Firebase se pueden ver 5 aplicaciones integradas: Conductor (Android y IOS), Pasajero (Android y IOS), Administrador (Web). </w:t>
+              <w:t xml:space="preserve">En la plataforma de </w:t>
+            </w:r>
+            <w:proofErr w:type="spellStart"/>
+            <w:r>
+              <w:t>Firebase</w:t>
+            </w:r>
+            <w:proofErr w:type="spellEnd"/>
+            <w:r>
+              <w:t xml:space="preserve"> se pueden ver 5 aplicaciones integradas: Conductor (Android y IOS), Pasajero (Android y IOS), Administrador (Web). </w:t>
             </w:r>
           </w:p>
         </w:tc>
@@ -9500,10 +10032,42 @@
               <w:t xml:space="preserve">Historia técnica #002:  </w:t>
             </w:r>
             <w:r>
-              <w:t xml:space="preserve">Actualización de Ubicación en Tiempo Real </w:t>
-            </w:r>
-            <w:r>
-              <w:t xml:space="preserve"> con Firebase Realtime Database </w:t>
+              <w:t xml:space="preserve">Actualización de Ubicación en Tiempo </w:t>
+            </w:r>
+            <w:proofErr w:type="gramStart"/>
+            <w:r>
+              <w:t xml:space="preserve">Real </w:t>
+            </w:r>
+            <w:r>
+              <w:t xml:space="preserve"> con</w:t>
+            </w:r>
+            <w:proofErr w:type="gramEnd"/>
+            <w:r>
+              <w:t xml:space="preserve"> </w:t>
+            </w:r>
+            <w:proofErr w:type="spellStart"/>
+            <w:r>
+              <w:t>Firebase</w:t>
+            </w:r>
+            <w:proofErr w:type="spellEnd"/>
+            <w:r>
+              <w:t xml:space="preserve"> </w:t>
+            </w:r>
+            <w:proofErr w:type="spellStart"/>
+            <w:r>
+              <w:t>Realtime</w:t>
+            </w:r>
+            <w:proofErr w:type="spellEnd"/>
+            <w:r>
+              <w:t xml:space="preserve"> </w:t>
+            </w:r>
+            <w:proofErr w:type="spellStart"/>
+            <w:r>
+              <w:t>Database</w:t>
+            </w:r>
+            <w:proofErr w:type="spellEnd"/>
+            <w:r>
+              <w:t xml:space="preserve"> </w:t>
             </w:r>
             <w:r>
               <w:t>(RF-05, RNF-01)</w:t>
@@ -9522,7 +10086,31 @@
           </w:tcPr>
           <w:p>
             <w:r>
-              <w:t>Como desarrollador, quiero implementar la actualización de la ubicación en tiempo real usando Firebase Realtime Database para proporcionar un seguimiento preciso.</w:t>
+              <w:t xml:space="preserve">Como desarrollador, quiero implementar la actualización de la ubicación en tiempo real usando </w:t>
+            </w:r>
+            <w:proofErr w:type="spellStart"/>
+            <w:r>
+              <w:t>Firebase</w:t>
+            </w:r>
+            <w:proofErr w:type="spellEnd"/>
+            <w:r>
+              <w:t xml:space="preserve"> </w:t>
+            </w:r>
+            <w:proofErr w:type="spellStart"/>
+            <w:r>
+              <w:t>Realtime</w:t>
+            </w:r>
+            <w:proofErr w:type="spellEnd"/>
+            <w:r>
+              <w:t xml:space="preserve"> </w:t>
+            </w:r>
+            <w:proofErr w:type="spellStart"/>
+            <w:r>
+              <w:t>Database</w:t>
+            </w:r>
+            <w:proofErr w:type="spellEnd"/>
+            <w:r>
+              <w:t xml:space="preserve"> para proporcionar un seguimiento preciso.</w:t>
             </w:r>
           </w:p>
           <w:p/>
@@ -9819,10 +10407,18 @@
               <w:t xml:space="preserve">Historia técnica #004:  </w:t>
             </w:r>
             <w:r>
-              <w:t xml:space="preserve">Diseño de la base de datos </w:t>
-            </w:r>
-            <w:r>
-              <w:t xml:space="preserve"> (OR-01)</w:t>
+              <w:t xml:space="preserve">Diseño de la base de </w:t>
+            </w:r>
+            <w:proofErr w:type="gramStart"/>
+            <w:r>
+              <w:t xml:space="preserve">datos </w:t>
+            </w:r>
+            <w:r>
+              <w:t xml:space="preserve"> (</w:t>
+            </w:r>
+            <w:proofErr w:type="gramEnd"/>
+            <w:r>
+              <w:t>OR-01)</w:t>
             </w:r>
           </w:p>
         </w:tc>
@@ -9841,7 +10437,15 @@
               <w:t xml:space="preserve">Como desarrollador, </w:t>
             </w:r>
             <w:r>
-              <w:t>quiero diseñar la estructura de la base de datos para los Pasajeros, Conductores y Administrador, además de la estructura json para la comunicación en tiempo real.</w:t>
+              <w:t xml:space="preserve">quiero diseñar la estructura de la base de datos para los Pasajeros, Conductores y Administrador, además de la estructura </w:t>
+            </w:r>
+            <w:proofErr w:type="spellStart"/>
+            <w:r>
+              <w:t>json</w:t>
+            </w:r>
+            <w:proofErr w:type="spellEnd"/>
+            <w:r>
+              <w:t xml:space="preserve"> para la comunicación en tiempo real.</w:t>
             </w:r>
           </w:p>
           <w:p/>
@@ -9884,8 +10488,13 @@
               <w:t>Almacene los datos de los usuarios en una única colección (usuarios</w:t>
             </w:r>
             <w:r>
-              <w:t>, pasajeros, admin</w:t>
-            </w:r>
+              <w:t xml:space="preserve">, pasajeros, </w:t>
+            </w:r>
+            <w:proofErr w:type="spellStart"/>
+            <w:r>
+              <w:t>admin</w:t>
+            </w:r>
+            <w:proofErr w:type="spellEnd"/>
             <w:r>
               <w:t>) para lograr escalabilidad y simplicidad.</w:t>
             </w:r>
@@ -9902,7 +10511,23 @@
               <w:t>Implementar</w:t>
             </w:r>
             <w:r>
-              <w:t xml:space="preserve"> createdAt y updatedAt para rastrear cambios y ordenar registros.</w:t>
+              <w:t xml:space="preserve"> </w:t>
+            </w:r>
+            <w:proofErr w:type="spellStart"/>
+            <w:r>
+              <w:t>createdAt</w:t>
+            </w:r>
+            <w:proofErr w:type="spellEnd"/>
+            <w:r>
+              <w:t xml:space="preserve"> y </w:t>
+            </w:r>
+            <w:proofErr w:type="spellStart"/>
+            <w:r>
+              <w:t>updatedAt</w:t>
+            </w:r>
+            <w:proofErr w:type="spellEnd"/>
+            <w:r>
+              <w:t xml:space="preserve"> para rastrear cambios y ordenar registros.</w:t>
             </w:r>
           </w:p>
           <w:p>
@@ -10127,7 +10752,31 @@
               </w:numPr>
             </w:pPr>
             <w:r>
-              <w:t xml:space="preserve">El nombre de los archivos debe seguir la convención snake_case. El nombre de las clases debe seguir la convención PascalCase. El nombre de las variables debe seguir la convención camelCase. </w:t>
+              <w:t xml:space="preserve">El nombre de los archivos debe seguir la convención </w:t>
+            </w:r>
+            <w:proofErr w:type="spellStart"/>
+            <w:r>
+              <w:t>snake_case</w:t>
+            </w:r>
+            <w:proofErr w:type="spellEnd"/>
+            <w:r>
+              <w:t xml:space="preserve">. El nombre de las clases debe seguir la convención </w:t>
+            </w:r>
+            <w:proofErr w:type="spellStart"/>
+            <w:r>
+              <w:t>PascalCase</w:t>
+            </w:r>
+            <w:proofErr w:type="spellEnd"/>
+            <w:r>
+              <w:t xml:space="preserve">. El nombre de las variables debe seguir la convención </w:t>
+            </w:r>
+            <w:proofErr w:type="spellStart"/>
+            <w:r>
+              <w:t>camelCase</w:t>
+            </w:r>
+            <w:proofErr w:type="spellEnd"/>
+            <w:r>
+              <w:t xml:space="preserve">. </w:t>
             </w:r>
           </w:p>
           <w:p>
@@ -10234,13 +10883,37 @@
               <w:t>Como desarrollador,</w:t>
             </w:r>
             <w:r>
-              <w:t xml:space="preserve"> quiero dedicar tiempo a aprender tecnologías y frameworks </w:t>
+              <w:t xml:space="preserve"> quiero dedicar tiempo a aprender tecnologías y </w:t>
+            </w:r>
+            <w:proofErr w:type="spellStart"/>
+            <w:r>
+              <w:t>frameworks</w:t>
+            </w:r>
+            <w:proofErr w:type="spellEnd"/>
+            <w:r>
+              <w:t xml:space="preserve"> </w:t>
             </w:r>
             <w:r>
               <w:t>específicos (</w:t>
             </w:r>
             <w:r>
-              <w:t xml:space="preserve">Google map API, Firebase, Pasarelas de pago) a través de tutoriales, de modo que pueda implementar todas las funcionalidades de manera efectiva. </w:t>
+              <w:t xml:space="preserve">Google </w:t>
+            </w:r>
+            <w:proofErr w:type="spellStart"/>
+            <w:r>
+              <w:t>map</w:t>
+            </w:r>
+            <w:proofErr w:type="spellEnd"/>
+            <w:r>
+              <w:t xml:space="preserve"> API, </w:t>
+            </w:r>
+            <w:proofErr w:type="spellStart"/>
+            <w:r>
+              <w:t>Firebase</w:t>
+            </w:r>
+            <w:proofErr w:type="spellEnd"/>
+            <w:r>
+              <w:t xml:space="preserve">, Pasarelas de pago) a través de tutoriales, de modo que pueda implementar todas las funcionalidades de manera efectiva. </w:t>
             </w:r>
           </w:p>
           <w:p/>
@@ -10280,7 +10953,15 @@
               </w:numPr>
             </w:pPr>
             <w:r>
-              <w:t>Google Maps API</w:t>
+              <w:t xml:space="preserve">Google </w:t>
+            </w:r>
+            <w:proofErr w:type="spellStart"/>
+            <w:r>
+              <w:t>Maps</w:t>
+            </w:r>
+            <w:proofErr w:type="spellEnd"/>
+            <w:r>
+              <w:t xml:space="preserve"> API</w:t>
             </w:r>
             <w:r>
               <w:t>.</w:t>
@@ -10298,7 +10979,15 @@
               </w:numPr>
             </w:pPr>
             <w:r>
-              <w:t>Google Directions API.</w:t>
+              <w:t xml:space="preserve">Google </w:t>
+            </w:r>
+            <w:proofErr w:type="spellStart"/>
+            <w:r>
+              <w:t>Directions</w:t>
+            </w:r>
+            <w:proofErr w:type="spellEnd"/>
+            <w:r>
+              <w:t xml:space="preserve"> API.</w:t>
             </w:r>
           </w:p>
           <w:p>
@@ -10310,7 +10999,15 @@
               </w:numPr>
             </w:pPr>
             <w:r>
-              <w:t>Google Geolocation API.</w:t>
+              <w:t xml:space="preserve">Google </w:t>
+            </w:r>
+            <w:proofErr w:type="spellStart"/>
+            <w:r>
+              <w:t>Geolocation</w:t>
+            </w:r>
+            <w:proofErr w:type="spellEnd"/>
+            <w:r>
+              <w:t xml:space="preserve"> API.</w:t>
             </w:r>
           </w:p>
           <w:p>
@@ -10321,9 +11018,19 @@
                 <w:numId w:val="8"/>
               </w:numPr>
             </w:pPr>
-            <w:r>
-              <w:t>Firebase Authentication</w:t>
-            </w:r>
+            <w:proofErr w:type="spellStart"/>
+            <w:r>
+              <w:t>Firebase</w:t>
+            </w:r>
+            <w:proofErr w:type="spellEnd"/>
+            <w:r>
+              <w:t xml:space="preserve"> </w:t>
+            </w:r>
+            <w:proofErr w:type="spellStart"/>
+            <w:r>
+              <w:t>Authentication</w:t>
+            </w:r>
+            <w:proofErr w:type="spellEnd"/>
             <w:r>
               <w:t>.</w:t>
             </w:r>
@@ -10336,9 +11043,19 @@
                 <w:numId w:val="8"/>
               </w:numPr>
             </w:pPr>
-            <w:r>
-              <w:t>Firebase Firestore</w:t>
-            </w:r>
+            <w:proofErr w:type="spellStart"/>
+            <w:r>
+              <w:t>Firebase</w:t>
+            </w:r>
+            <w:proofErr w:type="spellEnd"/>
+            <w:r>
+              <w:t xml:space="preserve"> </w:t>
+            </w:r>
+            <w:proofErr w:type="spellStart"/>
+            <w:r>
+              <w:t>Firestore</w:t>
+            </w:r>
+            <w:proofErr w:type="spellEnd"/>
             <w:r>
               <w:t>.</w:t>
             </w:r>
@@ -10351,8 +11068,13 @@
                 <w:numId w:val="8"/>
               </w:numPr>
             </w:pPr>
-            <w:r>
-              <w:t>Firebase Storage</w:t>
+            <w:proofErr w:type="spellStart"/>
+            <w:r>
+              <w:t>Firebase</w:t>
+            </w:r>
+            <w:proofErr w:type="spellEnd"/>
+            <w:r>
+              <w:t xml:space="preserve"> Storage</w:t>
             </w:r>
           </w:p>
           <w:p>
@@ -10363,9 +11085,27 @@
                 <w:numId w:val="8"/>
               </w:numPr>
             </w:pPr>
-            <w:r>
-              <w:t>Firebase Realtime Database</w:t>
-            </w:r>
+            <w:proofErr w:type="spellStart"/>
+            <w:r>
+              <w:t>Firebase</w:t>
+            </w:r>
+            <w:proofErr w:type="spellEnd"/>
+            <w:r>
+              <w:t xml:space="preserve"> </w:t>
+            </w:r>
+            <w:proofErr w:type="spellStart"/>
+            <w:r>
+              <w:t>Realtime</w:t>
+            </w:r>
+            <w:proofErr w:type="spellEnd"/>
+            <w:r>
+              <w:t xml:space="preserve"> </w:t>
+            </w:r>
+            <w:proofErr w:type="spellStart"/>
+            <w:r>
+              <w:t>Database</w:t>
+            </w:r>
+            <w:proofErr w:type="spellEnd"/>
             <w:r>
               <w:t>.</w:t>
             </w:r>
@@ -10390,9 +11130,11 @@
                 <w:numId w:val="8"/>
               </w:numPr>
             </w:pPr>
+            <w:proofErr w:type="spellStart"/>
             <w:r>
               <w:t>Flutter</w:t>
             </w:r>
+            <w:proofErr w:type="spellEnd"/>
             <w:r>
               <w:t xml:space="preserve">. </w:t>
             </w:r>
@@ -10483,6 +11225,7 @@
           <w:lang w:val="es-EC"/>
         </w:rPr>
       </w:pPr>
+      <w:proofErr w:type="spellStart"/>
       <w:r>
         <w:rPr>
           <w:b/>
@@ -10491,7 +11234,18 @@
           <w:szCs w:val="32"/>
           <w:lang w:val="es-EC"/>
         </w:rPr>
-        <w:t xml:space="preserve">Product backlog. </w:t>
+        <w:t>Product</w:t>
+      </w:r>
+      <w:proofErr w:type="spellEnd"/>
+      <w:r>
+        <w:rPr>
+          <w:b/>
+          <w:bCs/>
+          <w:sz w:val="32"/>
+          <w:szCs w:val="32"/>
+          <w:lang w:val="es-EC"/>
+        </w:rPr>
+        <w:t xml:space="preserve"> backlog. </w:t>
       </w:r>
     </w:p>
     <w:tbl>
@@ -10706,7 +11460,15 @@
               </w:tabs>
             </w:pPr>
             <w:r>
-              <w:t>Integración con Firebase (RF-01, RF-02, RNF-02)</w:t>
+              <w:t xml:space="preserve">Integración con </w:t>
+            </w:r>
+            <w:proofErr w:type="spellStart"/>
+            <w:r>
+              <w:t>Firebase</w:t>
+            </w:r>
+            <w:proofErr w:type="spellEnd"/>
+            <w:r>
+              <w:t xml:space="preserve"> (RF-01, RF-02, RNF-02)</w:t>
             </w:r>
           </w:p>
           <w:p>
@@ -10873,10 +11635,18 @@
               </w:tabs>
             </w:pPr>
             <w:r>
-              <w:t xml:space="preserve">Diseño de la base de datos </w:t>
-            </w:r>
-            <w:r>
-              <w:t xml:space="preserve"> (OR-01)</w:t>
+              <w:t xml:space="preserve">Diseño de la base de </w:t>
+            </w:r>
+            <w:proofErr w:type="gramStart"/>
+            <w:r>
+              <w:t xml:space="preserve">datos </w:t>
+            </w:r>
+            <w:r>
+              <w:t xml:space="preserve"> (</w:t>
+            </w:r>
+            <w:proofErr w:type="gramEnd"/>
+            <w:r>
+              <w:t>OR-01)</w:t>
             </w:r>
           </w:p>
         </w:tc>
@@ -11183,20 +11953,27 @@
               <w:tabs>
                 <w:tab w:val="left" w:pos="3600"/>
               </w:tabs>
+            </w:pPr>
+            <w:r>
+              <w:t>Inicio de Sesión</w:t>
+            </w:r>
+            <w:r>
+              <w:t xml:space="preserve"> (Conductor)</w:t>
+            </w:r>
+            <w:r>
+              <w:t xml:space="preserve"> (RF-02)</w:t>
+            </w:r>
+          </w:p>
+          <w:p>
+            <w:pPr>
+              <w:tabs>
+                <w:tab w:val="left" w:pos="3600"/>
+              </w:tabs>
               <w:rPr>
                 <w:b/>
                 <w:bCs/>
               </w:rPr>
             </w:pPr>
-            <w:r>
-              <w:t>Inicio de Sesión</w:t>
-            </w:r>
-            <w:r>
-              <w:t xml:space="preserve"> (Conductor)</w:t>
-            </w:r>
-            <w:r>
-              <w:t xml:space="preserve"> (RF-02)</w:t>
-            </w:r>
           </w:p>
         </w:tc>
         <w:tc>
@@ -11255,7 +12032,7 @@
               </w:tabs>
             </w:pPr>
             <w:r>
-              <w:t>Pendiente</w:t>
+              <w:t>Completado</w:t>
             </w:r>
           </w:p>
         </w:tc>
@@ -11305,7 +12082,7 @@
         <w:tc>
           <w:tcPr>
             <w:tcW w:w="1519" w:type="dxa"/>
-            <w:shd w:val="clear" w:color="auto" w:fill="FFFFFF" w:themeFill="background1"/>
+            <w:shd w:val="clear" w:color="auto" w:fill="60CAF3" w:themeFill="accent4" w:themeFillTint="99"/>
           </w:tcPr>
           <w:p>
             <w:pPr>
@@ -11314,6 +12091,7 @@
               </w:tabs>
             </w:pPr>
             <w:r>
+              <w:lastRenderedPageBreak/>
               <w:t>Historias de usuario #00</w:t>
             </w:r>
             <w:r>
@@ -11335,7 +12113,7 @@
         <w:tc>
           <w:tcPr>
             <w:tcW w:w="2030" w:type="dxa"/>
-            <w:shd w:val="clear" w:color="auto" w:fill="FFFFFF" w:themeFill="background1"/>
+            <w:shd w:val="clear" w:color="auto" w:fill="60CAF3" w:themeFill="accent4" w:themeFillTint="99"/>
           </w:tcPr>
           <w:p>
             <w:pPr>
@@ -11367,7 +12145,6 @@
               <w:rPr>
                 <w:b/>
                 <w:bCs/>
-                <w:lang w:val="en-US"/>
               </w:rPr>
             </w:pPr>
           </w:p>
@@ -11375,7 +12152,7 @@
         <w:tc>
           <w:tcPr>
             <w:tcW w:w="812" w:type="dxa"/>
-            <w:shd w:val="clear" w:color="auto" w:fill="FFFFFF" w:themeFill="background1"/>
+            <w:shd w:val="clear" w:color="auto" w:fill="60CAF3" w:themeFill="accent4" w:themeFillTint="99"/>
             <w:vAlign w:val="center"/>
           </w:tcPr>
           <w:p>
@@ -11389,15 +12166,21 @@
                 <w:rFonts w:ascii="Aptos" w:hAnsi="Aptos"/>
                 <w:color w:val="000000"/>
               </w:rPr>
-              <w:lastRenderedPageBreak/>
-              <w:t>7 h</w:t>
+              <w:t>5</w:t>
+            </w:r>
+            <w:r>
+              <w:rPr>
+                <w:rFonts w:ascii="Aptos" w:hAnsi="Aptos"/>
+                <w:color w:val="000000"/>
+              </w:rPr>
+              <w:t xml:space="preserve"> h</w:t>
             </w:r>
           </w:p>
         </w:tc>
         <w:tc>
           <w:tcPr>
             <w:tcW w:w="1021" w:type="dxa"/>
-            <w:shd w:val="clear" w:color="auto" w:fill="FFFFFF" w:themeFill="background1"/>
+            <w:shd w:val="clear" w:color="auto" w:fill="60CAF3" w:themeFill="accent4" w:themeFillTint="99"/>
           </w:tcPr>
           <w:p>
             <w:pPr>
@@ -11406,14 +12189,14 @@
               </w:tabs>
             </w:pPr>
             <w:r>
-              <w:t>3</w:t>
+              <w:t>4</w:t>
             </w:r>
           </w:p>
         </w:tc>
         <w:tc>
           <w:tcPr>
             <w:tcW w:w="1276" w:type="dxa"/>
-            <w:shd w:val="clear" w:color="auto" w:fill="FFFFFF" w:themeFill="background1"/>
+            <w:shd w:val="clear" w:color="auto" w:fill="60CAF3" w:themeFill="accent4" w:themeFillTint="99"/>
           </w:tcPr>
           <w:p>
             <w:pPr>
@@ -11433,7 +12216,7 @@
         <w:tc>
           <w:tcPr>
             <w:tcW w:w="1134" w:type="dxa"/>
-            <w:shd w:val="clear" w:color="auto" w:fill="FFFFFF" w:themeFill="background1"/>
+            <w:shd w:val="clear" w:color="auto" w:fill="60CAF3" w:themeFill="accent4" w:themeFillTint="99"/>
           </w:tcPr>
           <w:p>
             <w:pPr>
@@ -11457,7 +12240,7 @@
         <w:tc>
           <w:tcPr>
             <w:tcW w:w="1558" w:type="dxa"/>
-            <w:shd w:val="clear" w:color="auto" w:fill="FFFFFF" w:themeFill="background1"/>
+            <w:shd w:val="clear" w:color="auto" w:fill="60CAF3" w:themeFill="accent4" w:themeFillTint="99"/>
           </w:tcPr>
           <w:p>
             <w:pPr>
@@ -11476,6 +12259,7 @@
         <w:tc>
           <w:tcPr>
             <w:tcW w:w="1519" w:type="dxa"/>
+            <w:shd w:val="clear" w:color="auto" w:fill="60CAF3" w:themeFill="accent4" w:themeFillTint="99"/>
           </w:tcPr>
           <w:p>
             <w:pPr>
@@ -11502,6 +12286,7 @@
         <w:tc>
           <w:tcPr>
             <w:tcW w:w="2030" w:type="dxa"/>
+            <w:shd w:val="clear" w:color="auto" w:fill="60CAF3" w:themeFill="accent4" w:themeFillTint="99"/>
           </w:tcPr>
           <w:p>
             <w:pPr>
@@ -11521,6 +12306,7 @@
         <w:tc>
           <w:tcPr>
             <w:tcW w:w="812" w:type="dxa"/>
+            <w:shd w:val="clear" w:color="auto" w:fill="60CAF3" w:themeFill="accent4" w:themeFillTint="99"/>
             <w:vAlign w:val="center"/>
           </w:tcPr>
           <w:p>
@@ -11534,13 +12320,21 @@
                 <w:rFonts w:ascii="Aptos" w:hAnsi="Aptos"/>
                 <w:color w:val="000000"/>
               </w:rPr>
-              <w:t>7 h</w:t>
+              <w:t>4</w:t>
+            </w:r>
+            <w:r>
+              <w:rPr>
+                <w:rFonts w:ascii="Aptos" w:hAnsi="Aptos"/>
+                <w:color w:val="000000"/>
+              </w:rPr>
+              <w:t xml:space="preserve"> h</w:t>
             </w:r>
           </w:p>
         </w:tc>
         <w:tc>
           <w:tcPr>
             <w:tcW w:w="1021" w:type="dxa"/>
+            <w:shd w:val="clear" w:color="auto" w:fill="60CAF3" w:themeFill="accent4" w:themeFillTint="99"/>
           </w:tcPr>
           <w:p>
             <w:pPr>
@@ -11556,6 +12350,7 @@
         <w:tc>
           <w:tcPr>
             <w:tcW w:w="1276" w:type="dxa"/>
+            <w:shd w:val="clear" w:color="auto" w:fill="60CAF3" w:themeFill="accent4" w:themeFillTint="99"/>
           </w:tcPr>
           <w:p>
             <w:pPr>
@@ -11575,6 +12370,7 @@
         <w:tc>
           <w:tcPr>
             <w:tcW w:w="1134" w:type="dxa"/>
+            <w:shd w:val="clear" w:color="auto" w:fill="60CAF3" w:themeFill="accent4" w:themeFillTint="99"/>
           </w:tcPr>
           <w:p>
             <w:pPr>
@@ -11598,6 +12394,7 @@
         <w:tc>
           <w:tcPr>
             <w:tcW w:w="1558" w:type="dxa"/>
+            <w:shd w:val="clear" w:color="auto" w:fill="60CAF3" w:themeFill="accent4" w:themeFillTint="99"/>
           </w:tcPr>
           <w:p>
             <w:pPr>
@@ -11616,6 +12413,7 @@
         <w:tc>
           <w:tcPr>
             <w:tcW w:w="1519" w:type="dxa"/>
+            <w:shd w:val="clear" w:color="auto" w:fill="60CAF3" w:themeFill="accent4" w:themeFillTint="99"/>
           </w:tcPr>
           <w:p>
             <w:pPr>
@@ -11624,49 +12422,87 @@
               </w:tabs>
             </w:pPr>
             <w:r>
-              <w:t xml:space="preserve">Historia técnica #002 </w:t>
-            </w:r>
-          </w:p>
+              <w:t xml:space="preserve">Historias de usuario #012  </w:t>
+            </w:r>
+          </w:p>
+        </w:tc>
+        <w:tc>
+          <w:tcPr>
+            <w:tcW w:w="2030" w:type="dxa"/>
+            <w:shd w:val="clear" w:color="auto" w:fill="60CAF3" w:themeFill="accent4" w:themeFillTint="99"/>
+          </w:tcPr>
           <w:p>
             <w:pPr>
               <w:tabs>
                 <w:tab w:val="left" w:pos="3600"/>
               </w:tabs>
             </w:pPr>
-          </w:p>
-        </w:tc>
-        <w:tc>
-          <w:tcPr>
-            <w:tcW w:w="2030" w:type="dxa"/>
+            <w:r>
+              <w:t>Gestión de cuentas por el administrador</w:t>
+            </w:r>
+            <w:r>
+              <w:t xml:space="preserve"> (</w:t>
+            </w:r>
+            <w:r>
+              <w:t>RF-15</w:t>
+            </w:r>
+            <w:r>
+              <w:t>)</w:t>
+            </w:r>
+          </w:p>
+        </w:tc>
+        <w:tc>
+          <w:tcPr>
+            <w:tcW w:w="812" w:type="dxa"/>
+            <w:shd w:val="clear" w:color="auto" w:fill="60CAF3" w:themeFill="accent4" w:themeFillTint="99"/>
+            <w:vAlign w:val="center"/>
           </w:tcPr>
           <w:p>
             <w:pPr>
               <w:tabs>
                 <w:tab w:val="left" w:pos="3600"/>
               </w:tabs>
-            </w:pPr>
-            <w:r>
-              <w:t>Actualización de Ubicación en Tiempo Real</w:t>
-            </w:r>
-            <w:r>
-              <w:t xml:space="preserve"> con Firebase Realtime Database </w:t>
-            </w:r>
-            <w:r>
-              <w:t>(RF-05, RNF-01)</w:t>
-            </w:r>
-          </w:p>
+              <w:rPr>
+                <w:rFonts w:ascii="Aptos" w:hAnsi="Aptos"/>
+                <w:color w:val="000000"/>
+              </w:rPr>
+            </w:pPr>
+            <w:r>
+              <w:rPr>
+                <w:rFonts w:ascii="Aptos" w:hAnsi="Aptos"/>
+                <w:color w:val="000000"/>
+              </w:rPr>
+              <w:t>5</w:t>
+            </w:r>
+            <w:r>
+              <w:rPr>
+                <w:rFonts w:ascii="Aptos" w:hAnsi="Aptos"/>
+                <w:color w:val="000000"/>
+              </w:rPr>
+              <w:t>h</w:t>
+            </w:r>
+          </w:p>
+        </w:tc>
+        <w:tc>
+          <w:tcPr>
+            <w:tcW w:w="1021" w:type="dxa"/>
+            <w:shd w:val="clear" w:color="auto" w:fill="60CAF3" w:themeFill="accent4" w:themeFillTint="99"/>
+          </w:tcPr>
           <w:p>
             <w:pPr>
               <w:tabs>
                 <w:tab w:val="left" w:pos="3600"/>
               </w:tabs>
             </w:pPr>
-          </w:p>
-        </w:tc>
-        <w:tc>
-          <w:tcPr>
-            <w:tcW w:w="812" w:type="dxa"/>
-            <w:vAlign w:val="center"/>
+            <w:r>
+              <w:t>12</w:t>
+            </w:r>
+          </w:p>
+        </w:tc>
+        <w:tc>
+          <w:tcPr>
+            <w:tcW w:w="1276" w:type="dxa"/>
+            <w:shd w:val="clear" w:color="auto" w:fill="60CAF3" w:themeFill="accent4" w:themeFillTint="99"/>
           </w:tcPr>
           <w:p>
             <w:pPr>
@@ -11675,95 +12511,78 @@
               </w:tabs>
             </w:pPr>
             <w:r>
-              <w:rPr>
-                <w:rFonts w:ascii="Aptos" w:hAnsi="Aptos"/>
-                <w:color w:val="000000"/>
-              </w:rPr>
-              <w:t>1</w:t>
-            </w:r>
-            <w:r>
-              <w:rPr>
-                <w:rFonts w:ascii="Aptos" w:hAnsi="Aptos"/>
-                <w:color w:val="000000"/>
-              </w:rPr>
-              <w:t>4 h</w:t>
-            </w:r>
-          </w:p>
-        </w:tc>
-        <w:tc>
-          <w:tcPr>
-            <w:tcW w:w="1021" w:type="dxa"/>
+              <w:t xml:space="preserve">Pendiente </w:t>
+            </w:r>
+          </w:p>
+        </w:tc>
+        <w:tc>
+          <w:tcPr>
+            <w:tcW w:w="1134" w:type="dxa"/>
+            <w:shd w:val="clear" w:color="auto" w:fill="60CAF3" w:themeFill="accent4" w:themeFillTint="99"/>
           </w:tcPr>
           <w:p>
             <w:pPr>
               <w:tabs>
                 <w:tab w:val="left" w:pos="3600"/>
               </w:tabs>
-            </w:pPr>
-            <w:r>
-              <w:t>5</w:t>
-            </w:r>
-          </w:p>
-        </w:tc>
-        <w:tc>
-          <w:tcPr>
-            <w:tcW w:w="1276" w:type="dxa"/>
+              <w:rPr>
+                <w:b/>
+                <w:bCs/>
+              </w:rPr>
+            </w:pPr>
+            <w:r>
+              <w:rPr>
+                <w:b/>
+                <w:bCs/>
+              </w:rPr>
+              <w:t>2</w:t>
+            </w:r>
+          </w:p>
+        </w:tc>
+        <w:tc>
+          <w:tcPr>
+            <w:tcW w:w="1558" w:type="dxa"/>
+            <w:shd w:val="clear" w:color="auto" w:fill="60CAF3" w:themeFill="accent4" w:themeFillTint="99"/>
           </w:tcPr>
           <w:p>
             <w:pPr>
               <w:tabs>
                 <w:tab w:val="left" w:pos="3600"/>
               </w:tabs>
-            </w:pPr>
-            <w:r>
-              <w:t>Pendiente</w:t>
-            </w:r>
-          </w:p>
-        </w:tc>
-        <w:tc>
-          <w:tcPr>
-            <w:tcW w:w="1134" w:type="dxa"/>
+              <w:rPr>
+                <w:b/>
+                <w:bCs/>
+              </w:rPr>
+            </w:pPr>
+          </w:p>
+        </w:tc>
+      </w:tr>
+      <w:tr>
+        <w:tc>
+          <w:tcPr>
+            <w:tcW w:w="1519" w:type="dxa"/>
           </w:tcPr>
           <w:p>
             <w:pPr>
               <w:tabs>
                 <w:tab w:val="left" w:pos="3600"/>
               </w:tabs>
-              <w:rPr>
-                <w:b/>
-                <w:bCs/>
-              </w:rPr>
-            </w:pPr>
-            <w:r>
-              <w:rPr>
-                <w:b/>
-                <w:bCs/>
-              </w:rPr>
-              <w:t>1</w:t>
-            </w:r>
-          </w:p>
-        </w:tc>
-        <w:tc>
-          <w:tcPr>
-            <w:tcW w:w="1558" w:type="dxa"/>
-          </w:tcPr>
+            </w:pPr>
+            <w:r>
+              <w:t xml:space="preserve">Historia técnica #002 </w:t>
+            </w:r>
+          </w:p>
           <w:p>
             <w:pPr>
               <w:tabs>
                 <w:tab w:val="left" w:pos="3600"/>
               </w:tabs>
-              <w:rPr>
-                <w:b/>
-                <w:bCs/>
-              </w:rPr>
-            </w:pPr>
-          </w:p>
-        </w:tc>
-      </w:tr>
-      <w:tr>
-        <w:tc>
-          <w:tcPr>
-            <w:tcW w:w="1519" w:type="dxa"/>
+            </w:pPr>
+          </w:p>
+        </w:tc>
+        <w:tc>
+          <w:tcPr>
+            <w:tcW w:w="2030" w:type="dxa"/>
           </w:tcPr>
           <w:p>
             <w:pPr>
@@ -11772,7 +12591,37 @@
               </w:tabs>
             </w:pPr>
             <w:r>
-              <w:t>Historias de usuario #005</w:t>
+              <w:t>Actualización de Ubicación en Tiempo Real</w:t>
+            </w:r>
+            <w:r>
+              <w:t xml:space="preserve"> con </w:t>
+            </w:r>
+            <w:proofErr w:type="spellStart"/>
+            <w:r>
+              <w:t>Firebase</w:t>
+            </w:r>
+            <w:proofErr w:type="spellEnd"/>
+            <w:r>
+              <w:t xml:space="preserve"> </w:t>
+            </w:r>
+            <w:proofErr w:type="spellStart"/>
+            <w:r>
+              <w:t>Realtime</w:t>
+            </w:r>
+            <w:proofErr w:type="spellEnd"/>
+            <w:r>
+              <w:t xml:space="preserve"> </w:t>
+            </w:r>
+            <w:proofErr w:type="spellStart"/>
+            <w:r>
+              <w:t>Database</w:t>
+            </w:r>
+            <w:proofErr w:type="spellEnd"/>
+            <w:r>
+              <w:t xml:space="preserve"> </w:t>
+            </w:r>
+            <w:r>
+              <w:t>(RF-05, RNF-01)</w:t>
             </w:r>
           </w:p>
           <w:p>
@@ -11785,7 +12634,8 @@
         </w:tc>
         <w:tc>
           <w:tcPr>
-            <w:tcW w:w="2030" w:type="dxa"/>
+            <w:tcW w:w="812" w:type="dxa"/>
+            <w:vAlign w:val="center"/>
           </w:tcPr>
           <w:p>
             <w:pPr>
@@ -11794,14 +12644,24 @@
               </w:tabs>
             </w:pPr>
             <w:r>
-              <w:t>Geolocalización en Tiempo Real (RF-05)</w:t>
-            </w:r>
-          </w:p>
-        </w:tc>
-        <w:tc>
-          <w:tcPr>
-            <w:tcW w:w="812" w:type="dxa"/>
-            <w:vAlign w:val="center"/>
+              <w:rPr>
+                <w:rFonts w:ascii="Aptos" w:hAnsi="Aptos"/>
+                <w:color w:val="000000"/>
+              </w:rPr>
+              <w:t>1</w:t>
+            </w:r>
+            <w:r>
+              <w:rPr>
+                <w:rFonts w:ascii="Aptos" w:hAnsi="Aptos"/>
+                <w:color w:val="000000"/>
+              </w:rPr>
+              <w:t>4 h</w:t>
+            </w:r>
+          </w:p>
+        </w:tc>
+        <w:tc>
+          <w:tcPr>
+            <w:tcW w:w="1021" w:type="dxa"/>
           </w:tcPr>
           <w:p>
             <w:pPr>
@@ -11810,24 +12670,13 @@
               </w:tabs>
             </w:pPr>
             <w:r>
-              <w:rPr>
-                <w:rFonts w:ascii="Aptos" w:hAnsi="Aptos"/>
-                <w:color w:val="000000"/>
-              </w:rPr>
-              <w:t>14</w:t>
-            </w:r>
-            <w:r>
-              <w:rPr>
-                <w:rFonts w:ascii="Aptos" w:hAnsi="Aptos"/>
-                <w:color w:val="000000"/>
-              </w:rPr>
-              <w:t xml:space="preserve"> h</w:t>
-            </w:r>
-          </w:p>
-        </w:tc>
-        <w:tc>
-          <w:tcPr>
-            <w:tcW w:w="1021" w:type="dxa"/>
+              <w:t>5</w:t>
+            </w:r>
+          </w:p>
+        </w:tc>
+        <w:tc>
+          <w:tcPr>
+            <w:tcW w:w="1276" w:type="dxa"/>
           </w:tcPr>
           <w:p>
             <w:pPr>
@@ -11836,28 +12685,36 @@
               </w:tabs>
             </w:pPr>
             <w:r>
-              <w:t>6</w:t>
-            </w:r>
-          </w:p>
-        </w:tc>
-        <w:tc>
-          <w:tcPr>
-            <w:tcW w:w="1276" w:type="dxa"/>
+              <w:t>Pendiente</w:t>
+            </w:r>
+          </w:p>
+        </w:tc>
+        <w:tc>
+          <w:tcPr>
+            <w:tcW w:w="1134" w:type="dxa"/>
           </w:tcPr>
           <w:p>
             <w:pPr>
               <w:tabs>
                 <w:tab w:val="left" w:pos="3600"/>
               </w:tabs>
-            </w:pPr>
-            <w:r>
-              <w:t>Pendiente</w:t>
-            </w:r>
-          </w:p>
-        </w:tc>
-        <w:tc>
-          <w:tcPr>
-            <w:tcW w:w="1134" w:type="dxa"/>
+              <w:rPr>
+                <w:b/>
+                <w:bCs/>
+              </w:rPr>
+            </w:pPr>
+            <w:r>
+              <w:rPr>
+                <w:b/>
+                <w:bCs/>
+              </w:rPr>
+              <w:t>1</w:t>
+            </w:r>
+          </w:p>
+        </w:tc>
+        <w:tc>
+          <w:tcPr>
+            <w:tcW w:w="1558" w:type="dxa"/>
           </w:tcPr>
           <w:p>
             <w:pPr>
@@ -11869,58 +12726,51 @@
                 <w:bCs/>
               </w:rPr>
             </w:pPr>
-            <w:r>
-              <w:rPr>
-                <w:b/>
-                <w:bCs/>
-              </w:rPr>
-              <w:t>2</w:t>
-            </w:r>
-          </w:p>
-        </w:tc>
-        <w:tc>
-          <w:tcPr>
-            <w:tcW w:w="1558" w:type="dxa"/>
+          </w:p>
+        </w:tc>
+      </w:tr>
+      <w:tr>
+        <w:tc>
+          <w:tcPr>
+            <w:tcW w:w="1519" w:type="dxa"/>
           </w:tcPr>
           <w:p>
             <w:pPr>
               <w:tabs>
                 <w:tab w:val="left" w:pos="3600"/>
               </w:tabs>
-              <w:rPr>
-                <w:b/>
-                <w:bCs/>
-              </w:rPr>
-            </w:pPr>
-          </w:p>
-        </w:tc>
-      </w:tr>
-      <w:tr>
-        <w:tc>
-          <w:tcPr>
-            <w:tcW w:w="1519" w:type="dxa"/>
-          </w:tcPr>
+            </w:pPr>
+            <w:r>
+              <w:t>Historias de usuario #005</w:t>
+            </w:r>
+          </w:p>
           <w:p>
             <w:pPr>
               <w:tabs>
                 <w:tab w:val="left" w:pos="3600"/>
               </w:tabs>
             </w:pPr>
-            <w:r>
-              <w:t>Historias de usuario #006</w:t>
-            </w:r>
-          </w:p>
+          </w:p>
+        </w:tc>
+        <w:tc>
+          <w:tcPr>
+            <w:tcW w:w="2030" w:type="dxa"/>
+          </w:tcPr>
           <w:p>
             <w:pPr>
               <w:tabs>
                 <w:tab w:val="left" w:pos="3600"/>
               </w:tabs>
             </w:pPr>
-          </w:p>
-        </w:tc>
-        <w:tc>
-          <w:tcPr>
-            <w:tcW w:w="2030" w:type="dxa"/>
+            <w:r>
+              <w:t>Geolocalización en Tiempo Real (RF-05)</w:t>
+            </w:r>
+          </w:p>
+        </w:tc>
+        <w:tc>
+          <w:tcPr>
+            <w:tcW w:w="812" w:type="dxa"/>
+            <w:vAlign w:val="center"/>
           </w:tcPr>
           <w:p>
             <w:pPr>
@@ -11929,14 +12779,24 @@
               </w:tabs>
             </w:pPr>
             <w:r>
-              <w:t>Solicitud de Transporte (RF-06)</w:t>
-            </w:r>
-          </w:p>
-        </w:tc>
-        <w:tc>
-          <w:tcPr>
-            <w:tcW w:w="812" w:type="dxa"/>
-            <w:vAlign w:val="center"/>
+              <w:rPr>
+                <w:rFonts w:ascii="Aptos" w:hAnsi="Aptos"/>
+                <w:color w:val="000000"/>
+              </w:rPr>
+              <w:t>14</w:t>
+            </w:r>
+            <w:r>
+              <w:rPr>
+                <w:rFonts w:ascii="Aptos" w:hAnsi="Aptos"/>
+                <w:color w:val="000000"/>
+              </w:rPr>
+              <w:t xml:space="preserve"> h</w:t>
+            </w:r>
+          </w:p>
+        </w:tc>
+        <w:tc>
+          <w:tcPr>
+            <w:tcW w:w="1021" w:type="dxa"/>
           </w:tcPr>
           <w:p>
             <w:pPr>
@@ -11945,24 +12805,13 @@
               </w:tabs>
             </w:pPr>
             <w:r>
-              <w:rPr>
-                <w:rFonts w:ascii="Aptos" w:hAnsi="Aptos"/>
-                <w:color w:val="000000"/>
-              </w:rPr>
-              <w:t>1</w:t>
-            </w:r>
-            <w:r>
-              <w:rPr>
-                <w:rFonts w:ascii="Aptos" w:hAnsi="Aptos"/>
-                <w:color w:val="000000"/>
-              </w:rPr>
-              <w:t>4 h</w:t>
-            </w:r>
-          </w:p>
-        </w:tc>
-        <w:tc>
-          <w:tcPr>
-            <w:tcW w:w="1021" w:type="dxa"/>
+              <w:t>6</w:t>
+            </w:r>
+          </w:p>
+        </w:tc>
+        <w:tc>
+          <w:tcPr>
+            <w:tcW w:w="1276" w:type="dxa"/>
           </w:tcPr>
           <w:p>
             <w:pPr>
@@ -11971,28 +12820,36 @@
               </w:tabs>
             </w:pPr>
             <w:r>
-              <w:t>7</w:t>
-            </w:r>
-          </w:p>
-        </w:tc>
-        <w:tc>
-          <w:tcPr>
-            <w:tcW w:w="1276" w:type="dxa"/>
+              <w:t>Pendiente</w:t>
+            </w:r>
+          </w:p>
+        </w:tc>
+        <w:tc>
+          <w:tcPr>
+            <w:tcW w:w="1134" w:type="dxa"/>
           </w:tcPr>
           <w:p>
             <w:pPr>
               <w:tabs>
                 <w:tab w:val="left" w:pos="3600"/>
               </w:tabs>
-            </w:pPr>
-            <w:r>
-              <w:t>Pendiente</w:t>
-            </w:r>
-          </w:p>
-        </w:tc>
-        <w:tc>
-          <w:tcPr>
-            <w:tcW w:w="1134" w:type="dxa"/>
+              <w:rPr>
+                <w:b/>
+                <w:bCs/>
+              </w:rPr>
+            </w:pPr>
+            <w:r>
+              <w:rPr>
+                <w:b/>
+                <w:bCs/>
+              </w:rPr>
+              <w:t>2</w:t>
+            </w:r>
+          </w:p>
+        </w:tc>
+        <w:tc>
+          <w:tcPr>
+            <w:tcW w:w="1558" w:type="dxa"/>
           </w:tcPr>
           <w:p>
             <w:pPr>
@@ -12004,58 +12861,51 @@
                 <w:bCs/>
               </w:rPr>
             </w:pPr>
-            <w:r>
-              <w:rPr>
-                <w:b/>
-                <w:bCs/>
-              </w:rPr>
-              <w:t>1</w:t>
-            </w:r>
-          </w:p>
-        </w:tc>
-        <w:tc>
-          <w:tcPr>
-            <w:tcW w:w="1558" w:type="dxa"/>
+          </w:p>
+        </w:tc>
+      </w:tr>
+      <w:tr>
+        <w:tc>
+          <w:tcPr>
+            <w:tcW w:w="1519" w:type="dxa"/>
           </w:tcPr>
           <w:p>
             <w:pPr>
               <w:tabs>
                 <w:tab w:val="left" w:pos="3600"/>
               </w:tabs>
-              <w:rPr>
-                <w:b/>
-                <w:bCs/>
-              </w:rPr>
-            </w:pPr>
-          </w:p>
-        </w:tc>
-      </w:tr>
-      <w:tr>
-        <w:tc>
-          <w:tcPr>
-            <w:tcW w:w="1519" w:type="dxa"/>
-          </w:tcPr>
+            </w:pPr>
+            <w:r>
+              <w:t>Historias de usuario #006</w:t>
+            </w:r>
+          </w:p>
           <w:p>
             <w:pPr>
               <w:tabs>
                 <w:tab w:val="left" w:pos="3600"/>
               </w:tabs>
             </w:pPr>
-            <w:r>
-              <w:t xml:space="preserve">Historias de usuario #007 </w:t>
-            </w:r>
-          </w:p>
+          </w:p>
+        </w:tc>
+        <w:tc>
+          <w:tcPr>
+            <w:tcW w:w="2030" w:type="dxa"/>
+          </w:tcPr>
           <w:p>
             <w:pPr>
               <w:tabs>
                 <w:tab w:val="left" w:pos="3600"/>
               </w:tabs>
             </w:pPr>
-          </w:p>
-        </w:tc>
-        <w:tc>
-          <w:tcPr>
-            <w:tcW w:w="2030" w:type="dxa"/>
+            <w:r>
+              <w:t>Solicitud de Transporte (RF-06)</w:t>
+            </w:r>
+          </w:p>
+        </w:tc>
+        <w:tc>
+          <w:tcPr>
+            <w:tcW w:w="812" w:type="dxa"/>
+            <w:vAlign w:val="center"/>
           </w:tcPr>
           <w:p>
             <w:pPr>
@@ -12064,14 +12914,24 @@
               </w:tabs>
             </w:pPr>
             <w:r>
-              <w:t>Selección de Conductor (RF-07)</w:t>
-            </w:r>
-          </w:p>
-        </w:tc>
-        <w:tc>
-          <w:tcPr>
-            <w:tcW w:w="812" w:type="dxa"/>
-            <w:vAlign w:val="center"/>
+              <w:rPr>
+                <w:rFonts w:ascii="Aptos" w:hAnsi="Aptos"/>
+                <w:color w:val="000000"/>
+              </w:rPr>
+              <w:t>1</w:t>
+            </w:r>
+            <w:r>
+              <w:rPr>
+                <w:rFonts w:ascii="Aptos" w:hAnsi="Aptos"/>
+                <w:color w:val="000000"/>
+              </w:rPr>
+              <w:t>4 h</w:t>
+            </w:r>
+          </w:p>
+        </w:tc>
+        <w:tc>
+          <w:tcPr>
+            <w:tcW w:w="1021" w:type="dxa"/>
           </w:tcPr>
           <w:p>
             <w:pPr>
@@ -12080,24 +12940,13 @@
               </w:tabs>
             </w:pPr>
             <w:r>
-              <w:rPr>
-                <w:rFonts w:ascii="Aptos" w:hAnsi="Aptos"/>
-                <w:color w:val="000000"/>
-              </w:rPr>
-              <w:t>8</w:t>
-            </w:r>
-            <w:r>
-              <w:rPr>
-                <w:rFonts w:ascii="Aptos" w:hAnsi="Aptos"/>
-                <w:color w:val="000000"/>
-              </w:rPr>
-              <w:t xml:space="preserve"> h</w:t>
-            </w:r>
-          </w:p>
-        </w:tc>
-        <w:tc>
-          <w:tcPr>
-            <w:tcW w:w="1021" w:type="dxa"/>
+              <w:t>7</w:t>
+            </w:r>
+          </w:p>
+        </w:tc>
+        <w:tc>
+          <w:tcPr>
+            <w:tcW w:w="1276" w:type="dxa"/>
           </w:tcPr>
           <w:p>
             <w:pPr>
@@ -12106,28 +12955,36 @@
               </w:tabs>
             </w:pPr>
             <w:r>
-              <w:t>8</w:t>
-            </w:r>
-          </w:p>
-        </w:tc>
-        <w:tc>
-          <w:tcPr>
-            <w:tcW w:w="1276" w:type="dxa"/>
+              <w:t>Pendiente</w:t>
+            </w:r>
+          </w:p>
+        </w:tc>
+        <w:tc>
+          <w:tcPr>
+            <w:tcW w:w="1134" w:type="dxa"/>
           </w:tcPr>
           <w:p>
             <w:pPr>
               <w:tabs>
                 <w:tab w:val="left" w:pos="3600"/>
               </w:tabs>
-            </w:pPr>
-            <w:r>
-              <w:t>Pendiente</w:t>
-            </w:r>
-          </w:p>
-        </w:tc>
-        <w:tc>
-          <w:tcPr>
-            <w:tcW w:w="1134" w:type="dxa"/>
+              <w:rPr>
+                <w:b/>
+                <w:bCs/>
+              </w:rPr>
+            </w:pPr>
+            <w:r>
+              <w:rPr>
+                <w:b/>
+                <w:bCs/>
+              </w:rPr>
+              <w:t>1</w:t>
+            </w:r>
+          </w:p>
+        </w:tc>
+        <w:tc>
+          <w:tcPr>
+            <w:tcW w:w="1558" w:type="dxa"/>
           </w:tcPr>
           <w:p>
             <w:pPr>
@@ -12139,58 +12996,51 @@
                 <w:bCs/>
               </w:rPr>
             </w:pPr>
-            <w:r>
-              <w:rPr>
-                <w:b/>
-                <w:bCs/>
-              </w:rPr>
-              <w:t>1</w:t>
-            </w:r>
-          </w:p>
-        </w:tc>
-        <w:tc>
-          <w:tcPr>
-            <w:tcW w:w="1558" w:type="dxa"/>
+          </w:p>
+        </w:tc>
+      </w:tr>
+      <w:tr>
+        <w:tc>
+          <w:tcPr>
+            <w:tcW w:w="1519" w:type="dxa"/>
           </w:tcPr>
           <w:p>
             <w:pPr>
               <w:tabs>
                 <w:tab w:val="left" w:pos="3600"/>
               </w:tabs>
-              <w:rPr>
-                <w:b/>
-                <w:bCs/>
-              </w:rPr>
-            </w:pPr>
-          </w:p>
-        </w:tc>
-      </w:tr>
-      <w:tr>
-        <w:tc>
-          <w:tcPr>
-            <w:tcW w:w="1519" w:type="dxa"/>
-          </w:tcPr>
+            </w:pPr>
+            <w:r>
+              <w:t xml:space="preserve">Historias de usuario #007 </w:t>
+            </w:r>
+          </w:p>
           <w:p>
             <w:pPr>
               <w:tabs>
                 <w:tab w:val="left" w:pos="3600"/>
               </w:tabs>
             </w:pPr>
-            <w:r>
-              <w:t xml:space="preserve">Historias de usuario #008  </w:t>
-            </w:r>
-          </w:p>
+          </w:p>
+        </w:tc>
+        <w:tc>
+          <w:tcPr>
+            <w:tcW w:w="2030" w:type="dxa"/>
+          </w:tcPr>
           <w:p>
             <w:pPr>
               <w:tabs>
                 <w:tab w:val="left" w:pos="3600"/>
               </w:tabs>
             </w:pPr>
-          </w:p>
-        </w:tc>
-        <w:tc>
-          <w:tcPr>
-            <w:tcW w:w="2030" w:type="dxa"/>
+            <w:r>
+              <w:t>Selección de Conductor (RF-07)</w:t>
+            </w:r>
+          </w:p>
+        </w:tc>
+        <w:tc>
+          <w:tcPr>
+            <w:tcW w:w="812" w:type="dxa"/>
+            <w:vAlign w:val="center"/>
           </w:tcPr>
           <w:p>
             <w:pPr>
@@ -12199,14 +13049,24 @@
               </w:tabs>
             </w:pPr>
             <w:r>
-              <w:t>Notificaciones en Tiempo Real (RF-08)</w:t>
-            </w:r>
-          </w:p>
-        </w:tc>
-        <w:tc>
-          <w:tcPr>
-            <w:tcW w:w="812" w:type="dxa"/>
-            <w:vAlign w:val="center"/>
+              <w:rPr>
+                <w:rFonts w:ascii="Aptos" w:hAnsi="Aptos"/>
+                <w:color w:val="000000"/>
+              </w:rPr>
+              <w:t>8</w:t>
+            </w:r>
+            <w:r>
+              <w:rPr>
+                <w:rFonts w:ascii="Aptos" w:hAnsi="Aptos"/>
+                <w:color w:val="000000"/>
+              </w:rPr>
+              <w:t xml:space="preserve"> h</w:t>
+            </w:r>
+          </w:p>
+        </w:tc>
+        <w:tc>
+          <w:tcPr>
+            <w:tcW w:w="1021" w:type="dxa"/>
           </w:tcPr>
           <w:p>
             <w:pPr>
@@ -12215,17 +13075,13 @@
               </w:tabs>
             </w:pPr>
             <w:r>
-              <w:rPr>
-                <w:rFonts w:ascii="Aptos" w:hAnsi="Aptos"/>
-                <w:color w:val="000000"/>
-              </w:rPr>
-              <w:t>6 h</w:t>
-            </w:r>
-          </w:p>
-        </w:tc>
-        <w:tc>
-          <w:tcPr>
-            <w:tcW w:w="1021" w:type="dxa"/>
+              <w:t>8</w:t>
+            </w:r>
+          </w:p>
+        </w:tc>
+        <w:tc>
+          <w:tcPr>
+            <w:tcW w:w="1276" w:type="dxa"/>
           </w:tcPr>
           <w:p>
             <w:pPr>
@@ -12234,28 +13090,36 @@
               </w:tabs>
             </w:pPr>
             <w:r>
-              <w:t>8</w:t>
-            </w:r>
-          </w:p>
-        </w:tc>
-        <w:tc>
-          <w:tcPr>
-            <w:tcW w:w="1276" w:type="dxa"/>
+              <w:t>Pendiente</w:t>
+            </w:r>
+          </w:p>
+        </w:tc>
+        <w:tc>
+          <w:tcPr>
+            <w:tcW w:w="1134" w:type="dxa"/>
           </w:tcPr>
           <w:p>
             <w:pPr>
               <w:tabs>
                 <w:tab w:val="left" w:pos="3600"/>
               </w:tabs>
-            </w:pPr>
-            <w:r>
-              <w:t>Pendiente</w:t>
-            </w:r>
-          </w:p>
-        </w:tc>
-        <w:tc>
-          <w:tcPr>
-            <w:tcW w:w="1134" w:type="dxa"/>
+              <w:rPr>
+                <w:b/>
+                <w:bCs/>
+              </w:rPr>
+            </w:pPr>
+            <w:r>
+              <w:rPr>
+                <w:b/>
+                <w:bCs/>
+              </w:rPr>
+              <w:t>1</w:t>
+            </w:r>
+          </w:p>
+        </w:tc>
+        <w:tc>
+          <w:tcPr>
+            <w:tcW w:w="1558" w:type="dxa"/>
           </w:tcPr>
           <w:p>
             <w:pPr>
@@ -12267,58 +13131,51 @@
                 <w:bCs/>
               </w:rPr>
             </w:pPr>
-            <w:r>
-              <w:rPr>
-                <w:b/>
-                <w:bCs/>
-              </w:rPr>
-              <w:t>2</w:t>
-            </w:r>
-          </w:p>
-        </w:tc>
-        <w:tc>
-          <w:tcPr>
-            <w:tcW w:w="1558" w:type="dxa"/>
+          </w:p>
+        </w:tc>
+      </w:tr>
+      <w:tr>
+        <w:tc>
+          <w:tcPr>
+            <w:tcW w:w="1519" w:type="dxa"/>
           </w:tcPr>
           <w:p>
             <w:pPr>
               <w:tabs>
                 <w:tab w:val="left" w:pos="3600"/>
               </w:tabs>
-              <w:rPr>
-                <w:b/>
-                <w:bCs/>
-              </w:rPr>
-            </w:pPr>
-          </w:p>
-        </w:tc>
-      </w:tr>
-      <w:tr>
-        <w:tc>
-          <w:tcPr>
-            <w:tcW w:w="1519" w:type="dxa"/>
-          </w:tcPr>
+            </w:pPr>
+            <w:r>
+              <w:t xml:space="preserve">Historias de usuario #008  </w:t>
+            </w:r>
+          </w:p>
           <w:p>
             <w:pPr>
               <w:tabs>
                 <w:tab w:val="left" w:pos="3600"/>
               </w:tabs>
             </w:pPr>
-            <w:r>
-              <w:t xml:space="preserve">Historias de usuario #009  </w:t>
-            </w:r>
-          </w:p>
+          </w:p>
+        </w:tc>
+        <w:tc>
+          <w:tcPr>
+            <w:tcW w:w="2030" w:type="dxa"/>
+          </w:tcPr>
           <w:p>
             <w:pPr>
               <w:tabs>
                 <w:tab w:val="left" w:pos="3600"/>
               </w:tabs>
             </w:pPr>
-          </w:p>
-        </w:tc>
-        <w:tc>
-          <w:tcPr>
-            <w:tcW w:w="2030" w:type="dxa"/>
+            <w:r>
+              <w:t>Notificaciones en Tiempo Real (RF-08)</w:t>
+            </w:r>
+          </w:p>
+        </w:tc>
+        <w:tc>
+          <w:tcPr>
+            <w:tcW w:w="812" w:type="dxa"/>
+            <w:vAlign w:val="center"/>
           </w:tcPr>
           <w:p>
             <w:pPr>
@@ -12327,14 +13184,17 @@
               </w:tabs>
             </w:pPr>
             <w:r>
-              <w:t>Aceptación de Solicitud por el Conductor (RF-09)</w:t>
-            </w:r>
-          </w:p>
-        </w:tc>
-        <w:tc>
-          <w:tcPr>
-            <w:tcW w:w="812" w:type="dxa"/>
-            <w:vAlign w:val="center"/>
+              <w:rPr>
+                <w:rFonts w:ascii="Aptos" w:hAnsi="Aptos"/>
+                <w:color w:val="000000"/>
+              </w:rPr>
+              <w:t>6 h</w:t>
+            </w:r>
+          </w:p>
+        </w:tc>
+        <w:tc>
+          <w:tcPr>
+            <w:tcW w:w="1021" w:type="dxa"/>
           </w:tcPr>
           <w:p>
             <w:pPr>
@@ -12343,24 +13203,13 @@
               </w:tabs>
             </w:pPr>
             <w:r>
-              <w:rPr>
-                <w:rFonts w:ascii="Aptos" w:hAnsi="Aptos"/>
-                <w:color w:val="000000"/>
-              </w:rPr>
-              <w:t>1</w:t>
-            </w:r>
-            <w:r>
-              <w:rPr>
-                <w:rFonts w:ascii="Aptos" w:hAnsi="Aptos"/>
-                <w:color w:val="000000"/>
-              </w:rPr>
-              <w:t>4 h</w:t>
-            </w:r>
-          </w:p>
-        </w:tc>
-        <w:tc>
-          <w:tcPr>
-            <w:tcW w:w="1021" w:type="dxa"/>
+              <w:t>8</w:t>
+            </w:r>
+          </w:p>
+        </w:tc>
+        <w:tc>
+          <w:tcPr>
+            <w:tcW w:w="1276" w:type="dxa"/>
           </w:tcPr>
           <w:p>
             <w:pPr>
@@ -12369,28 +13218,36 @@
               </w:tabs>
             </w:pPr>
             <w:r>
-              <w:t>9</w:t>
-            </w:r>
-          </w:p>
-        </w:tc>
-        <w:tc>
-          <w:tcPr>
-            <w:tcW w:w="1276" w:type="dxa"/>
+              <w:t>Pendiente</w:t>
+            </w:r>
+          </w:p>
+        </w:tc>
+        <w:tc>
+          <w:tcPr>
+            <w:tcW w:w="1134" w:type="dxa"/>
           </w:tcPr>
           <w:p>
             <w:pPr>
               <w:tabs>
                 <w:tab w:val="left" w:pos="3600"/>
               </w:tabs>
-            </w:pPr>
-            <w:r>
-              <w:t>Pendiente</w:t>
-            </w:r>
-          </w:p>
-        </w:tc>
-        <w:tc>
-          <w:tcPr>
-            <w:tcW w:w="1134" w:type="dxa"/>
+              <w:rPr>
+                <w:b/>
+                <w:bCs/>
+              </w:rPr>
+            </w:pPr>
+            <w:r>
+              <w:rPr>
+                <w:b/>
+                <w:bCs/>
+              </w:rPr>
+              <w:t>2</w:t>
+            </w:r>
+          </w:p>
+        </w:tc>
+        <w:tc>
+          <w:tcPr>
+            <w:tcW w:w="1558" w:type="dxa"/>
           </w:tcPr>
           <w:p>
             <w:pPr>
@@ -12402,58 +13259,51 @@
                 <w:bCs/>
               </w:rPr>
             </w:pPr>
-            <w:r>
-              <w:rPr>
-                <w:b/>
-                <w:bCs/>
-              </w:rPr>
-              <w:t>1</w:t>
-            </w:r>
-          </w:p>
-        </w:tc>
-        <w:tc>
-          <w:tcPr>
-            <w:tcW w:w="1558" w:type="dxa"/>
+          </w:p>
+        </w:tc>
+      </w:tr>
+      <w:tr>
+        <w:tc>
+          <w:tcPr>
+            <w:tcW w:w="1519" w:type="dxa"/>
           </w:tcPr>
           <w:p>
             <w:pPr>
               <w:tabs>
                 <w:tab w:val="left" w:pos="3600"/>
               </w:tabs>
-              <w:rPr>
-                <w:b/>
-                <w:bCs/>
-              </w:rPr>
-            </w:pPr>
-          </w:p>
-        </w:tc>
-      </w:tr>
-      <w:tr>
-        <w:tc>
-          <w:tcPr>
-            <w:tcW w:w="1519" w:type="dxa"/>
-          </w:tcPr>
+            </w:pPr>
+            <w:r>
+              <w:t xml:space="preserve">Historias de usuario #009  </w:t>
+            </w:r>
+          </w:p>
           <w:p>
             <w:pPr>
               <w:tabs>
                 <w:tab w:val="left" w:pos="3600"/>
               </w:tabs>
             </w:pPr>
-            <w:r>
-              <w:t xml:space="preserve">Historias de usuario #010 </w:t>
-            </w:r>
-          </w:p>
+          </w:p>
+        </w:tc>
+        <w:tc>
+          <w:tcPr>
+            <w:tcW w:w="2030" w:type="dxa"/>
+          </w:tcPr>
           <w:p>
             <w:pPr>
               <w:tabs>
                 <w:tab w:val="left" w:pos="3600"/>
               </w:tabs>
             </w:pPr>
-          </w:p>
-        </w:tc>
-        <w:tc>
-          <w:tcPr>
-            <w:tcW w:w="2030" w:type="dxa"/>
+            <w:r>
+              <w:t>Aceptación de Solicitud por el Conductor (RF-09)</w:t>
+            </w:r>
+          </w:p>
+        </w:tc>
+        <w:tc>
+          <w:tcPr>
+            <w:tcW w:w="812" w:type="dxa"/>
+            <w:vAlign w:val="center"/>
           </w:tcPr>
           <w:p>
             <w:pPr>
@@ -12462,14 +13312,24 @@
               </w:tabs>
             </w:pPr>
             <w:r>
-              <w:t>Calificación y Comentarios (RF-11)</w:t>
-            </w:r>
-          </w:p>
-        </w:tc>
-        <w:tc>
-          <w:tcPr>
-            <w:tcW w:w="812" w:type="dxa"/>
-            <w:vAlign w:val="center"/>
+              <w:rPr>
+                <w:rFonts w:ascii="Aptos" w:hAnsi="Aptos"/>
+                <w:color w:val="000000"/>
+              </w:rPr>
+              <w:t>1</w:t>
+            </w:r>
+            <w:r>
+              <w:rPr>
+                <w:rFonts w:ascii="Aptos" w:hAnsi="Aptos"/>
+                <w:color w:val="000000"/>
+              </w:rPr>
+              <w:t>4 h</w:t>
+            </w:r>
+          </w:p>
+        </w:tc>
+        <w:tc>
+          <w:tcPr>
+            <w:tcW w:w="1021" w:type="dxa"/>
           </w:tcPr>
           <w:p>
             <w:pPr>
@@ -12478,24 +13338,13 @@
               </w:tabs>
             </w:pPr>
             <w:r>
-              <w:rPr>
-                <w:rFonts w:ascii="Aptos" w:hAnsi="Aptos"/>
-                <w:color w:val="000000"/>
-              </w:rPr>
-              <w:t>7</w:t>
-            </w:r>
-            <w:r>
-              <w:rPr>
-                <w:rFonts w:ascii="Aptos" w:hAnsi="Aptos"/>
-                <w:color w:val="000000"/>
-              </w:rPr>
-              <w:t xml:space="preserve"> h</w:t>
-            </w:r>
-          </w:p>
-        </w:tc>
-        <w:tc>
-          <w:tcPr>
-            <w:tcW w:w="1021" w:type="dxa"/>
+              <w:t>9</w:t>
+            </w:r>
+          </w:p>
+        </w:tc>
+        <w:tc>
+          <w:tcPr>
+            <w:tcW w:w="1276" w:type="dxa"/>
           </w:tcPr>
           <w:p>
             <w:pPr>
@@ -12504,28 +13353,36 @@
               </w:tabs>
             </w:pPr>
             <w:r>
-              <w:t>10</w:t>
-            </w:r>
-          </w:p>
-        </w:tc>
-        <w:tc>
-          <w:tcPr>
-            <w:tcW w:w="1276" w:type="dxa"/>
+              <w:t>Pendiente</w:t>
+            </w:r>
+          </w:p>
+        </w:tc>
+        <w:tc>
+          <w:tcPr>
+            <w:tcW w:w="1134" w:type="dxa"/>
           </w:tcPr>
           <w:p>
             <w:pPr>
               <w:tabs>
                 <w:tab w:val="left" w:pos="3600"/>
               </w:tabs>
-            </w:pPr>
-            <w:r>
-              <w:t>Pendiente</w:t>
-            </w:r>
-          </w:p>
-        </w:tc>
-        <w:tc>
-          <w:tcPr>
-            <w:tcW w:w="1134" w:type="dxa"/>
+              <w:rPr>
+                <w:b/>
+                <w:bCs/>
+              </w:rPr>
+            </w:pPr>
+            <w:r>
+              <w:rPr>
+                <w:b/>
+                <w:bCs/>
+              </w:rPr>
+              <w:t>1</w:t>
+            </w:r>
+          </w:p>
+        </w:tc>
+        <w:tc>
+          <w:tcPr>
+            <w:tcW w:w="1558" w:type="dxa"/>
           </w:tcPr>
           <w:p>
             <w:pPr>
@@ -12537,46 +13394,30 @@
                 <w:bCs/>
               </w:rPr>
             </w:pPr>
-            <w:r>
-              <w:rPr>
-                <w:b/>
-                <w:bCs/>
-              </w:rPr>
-              <w:t>1</w:t>
-            </w:r>
-          </w:p>
-        </w:tc>
-        <w:tc>
-          <w:tcPr>
-            <w:tcW w:w="1558" w:type="dxa"/>
+          </w:p>
+        </w:tc>
+      </w:tr>
+      <w:tr>
+        <w:tc>
+          <w:tcPr>
+            <w:tcW w:w="1519" w:type="dxa"/>
           </w:tcPr>
           <w:p>
             <w:pPr>
               <w:tabs>
                 <w:tab w:val="left" w:pos="3600"/>
               </w:tabs>
-              <w:rPr>
-                <w:b/>
-                <w:bCs/>
-              </w:rPr>
-            </w:pPr>
-          </w:p>
-        </w:tc>
-      </w:tr>
-      <w:tr>
-        <w:tc>
-          <w:tcPr>
-            <w:tcW w:w="1519" w:type="dxa"/>
-          </w:tcPr>
+            </w:pPr>
+            <w:r>
+              <w:t xml:space="preserve">Historias de usuario #010 </w:t>
+            </w:r>
+          </w:p>
           <w:p>
             <w:pPr>
               <w:tabs>
                 <w:tab w:val="left" w:pos="3600"/>
               </w:tabs>
             </w:pPr>
-            <w:r>
-              <w:t xml:space="preserve">Historias de usuario #002  </w:t>
-            </w:r>
           </w:p>
         </w:tc>
         <w:tc>
@@ -12590,19 +13431,7 @@
               </w:tabs>
             </w:pPr>
             <w:r>
-              <w:t xml:space="preserve">Registro de </w:t>
-            </w:r>
-            <w:r>
-              <w:t>Conductores</w:t>
-            </w:r>
-            <w:r>
-              <w:t xml:space="preserve"> (RF-0</w:t>
-            </w:r>
-            <w:r>
-              <w:t>2</w:t>
-            </w:r>
-            <w:r>
-              <w:t>)</w:t>
+              <w:t>Calificación y Comentarios (RF-11)</w:t>
             </w:r>
           </w:p>
         </w:tc>
@@ -12616,17 +13445,20 @@
               <w:tabs>
                 <w:tab w:val="left" w:pos="3600"/>
               </w:tabs>
+            </w:pPr>
+            <w:r>
               <w:rPr>
                 <w:rFonts w:ascii="Aptos" w:hAnsi="Aptos"/>
                 <w:color w:val="000000"/>
               </w:rPr>
-            </w:pPr>
+              <w:t>7</w:t>
+            </w:r>
             <w:r>
               <w:rPr>
                 <w:rFonts w:ascii="Aptos" w:hAnsi="Aptos"/>
                 <w:color w:val="000000"/>
               </w:rPr>
-              <w:t>7 h</w:t>
+              <w:t xml:space="preserve"> h</w:t>
             </w:r>
           </w:p>
         </w:tc>
@@ -12656,7 +13488,7 @@
               </w:tabs>
             </w:pPr>
             <w:r>
-              <w:t xml:space="preserve">Pendiente </w:t>
+              <w:t>Pendiente</w:t>
             </w:r>
           </w:p>
         </w:tc>
@@ -12712,7 +13544,7 @@
               </w:tabs>
             </w:pPr>
             <w:r>
-              <w:t xml:space="preserve">Historia técnica #003 </w:t>
+              <w:t xml:space="preserve">Historias de usuario #002  </w:t>
             </w:r>
           </w:p>
         </w:tc>
@@ -12727,13 +13559,19 @@
               </w:tabs>
             </w:pPr>
             <w:r>
-              <w:t xml:space="preserve">Compatibilidad </w:t>
-            </w:r>
-            <w:r>
-              <w:t>del Ssitema Operativo</w:t>
-            </w:r>
-            <w:r>
-              <w:t xml:space="preserve"> (RNF-03, RNF-04)</w:t>
+              <w:t xml:space="preserve">Registro de </w:t>
+            </w:r>
+            <w:r>
+              <w:t>Conductores</w:t>
+            </w:r>
+            <w:r>
+              <w:t xml:space="preserve"> (RF-0</w:t>
+            </w:r>
+            <w:r>
+              <w:t>2</w:t>
+            </w:r>
+            <w:r>
+              <w:t>)</w:t>
             </w:r>
           </w:p>
         </w:tc>
@@ -12747,20 +13585,17 @@
               <w:tabs>
                 <w:tab w:val="left" w:pos="3600"/>
               </w:tabs>
-            </w:pPr>
-            <w:r>
               <w:rPr>
                 <w:rFonts w:ascii="Aptos" w:hAnsi="Aptos"/>
                 <w:color w:val="000000"/>
               </w:rPr>
-              <w:t>1</w:t>
-            </w:r>
+            </w:pPr>
             <w:r>
               <w:rPr>
                 <w:rFonts w:ascii="Aptos" w:hAnsi="Aptos"/>
                 <w:color w:val="000000"/>
               </w:rPr>
-              <w:t>4 h</w:t>
+              <w:t>7 h</w:t>
             </w:r>
           </w:p>
         </w:tc>
@@ -12775,7 +13610,7 @@
               </w:tabs>
             </w:pPr>
             <w:r>
-              <w:t>11</w:t>
+              <w:t>10</w:t>
             </w:r>
           </w:p>
         </w:tc>
@@ -12790,7 +13625,7 @@
               </w:tabs>
             </w:pPr>
             <w:r>
-              <w:t>Pendiente</w:t>
+              <w:t xml:space="preserve">Pendiente </w:t>
             </w:r>
           </w:p>
         </w:tc>
@@ -12813,7 +13648,7 @@
                 <w:b/>
                 <w:bCs/>
               </w:rPr>
-              <w:t>2</w:t>
+              <w:t>1</w:t>
             </w:r>
           </w:p>
         </w:tc>
@@ -12846,7 +13681,7 @@
               </w:tabs>
             </w:pPr>
             <w:r>
-              <w:t xml:space="preserve">Historias de usuario #012  </w:t>
+              <w:t xml:space="preserve">Historia técnica #003 </w:t>
             </w:r>
           </w:p>
         </w:tc>
@@ -12861,16 +13696,21 @@
               </w:tabs>
             </w:pPr>
             <w:r>
-              <w:t>Gestión de cuentas por el administrador</w:t>
-            </w:r>
-            <w:r>
-              <w:t xml:space="preserve"> (</w:t>
-            </w:r>
-            <w:r>
-              <w:t>RF-15</w:t>
-            </w:r>
-            <w:r>
-              <w:t>)</w:t>
+              <w:t xml:space="preserve">Compatibilidad </w:t>
+            </w:r>
+            <w:r>
+              <w:t xml:space="preserve">del </w:t>
+            </w:r>
+            <w:proofErr w:type="spellStart"/>
+            <w:r>
+              <w:t>Ssitema</w:t>
+            </w:r>
+            <w:proofErr w:type="spellEnd"/>
+            <w:r>
+              <w:t xml:space="preserve"> Operativo</w:t>
+            </w:r>
+            <w:r>
+              <w:t xml:space="preserve"> (RNF-03, RNF-04)</w:t>
             </w:r>
           </w:p>
         </w:tc>
@@ -12884,17 +13724,20 @@
               <w:tabs>
                 <w:tab w:val="left" w:pos="3600"/>
               </w:tabs>
+            </w:pPr>
+            <w:r>
               <w:rPr>
                 <w:rFonts w:ascii="Aptos" w:hAnsi="Aptos"/>
                 <w:color w:val="000000"/>
               </w:rPr>
-            </w:pPr>
+              <w:t>1</w:t>
+            </w:r>
             <w:r>
               <w:rPr>
                 <w:rFonts w:ascii="Aptos" w:hAnsi="Aptos"/>
                 <w:color w:val="000000"/>
               </w:rPr>
-              <w:t>7h</w:t>
+              <w:t>4 h</w:t>
             </w:r>
           </w:p>
         </w:tc>
@@ -12909,7 +13752,7 @@
               </w:tabs>
             </w:pPr>
             <w:r>
-              <w:t>12</w:t>
+              <w:t>11</w:t>
             </w:r>
           </w:p>
         </w:tc>
@@ -12924,7 +13767,7 @@
               </w:tabs>
             </w:pPr>
             <w:r>
-              <w:t xml:space="preserve">Pendiente </w:t>
+              <w:t>Pendiente</w:t>
             </w:r>
           </w:p>
         </w:tc>
@@ -12949,6 +13792,105 @@
               </w:rPr>
               <w:t>2</w:t>
             </w:r>
+          </w:p>
+        </w:tc>
+        <w:tc>
+          <w:tcPr>
+            <w:tcW w:w="1558" w:type="dxa"/>
+          </w:tcPr>
+          <w:p>
+            <w:pPr>
+              <w:tabs>
+                <w:tab w:val="left" w:pos="3600"/>
+              </w:tabs>
+              <w:rPr>
+                <w:b/>
+                <w:bCs/>
+              </w:rPr>
+            </w:pPr>
+          </w:p>
+        </w:tc>
+      </w:tr>
+      <w:tr>
+        <w:tc>
+          <w:tcPr>
+            <w:tcW w:w="1519" w:type="dxa"/>
+          </w:tcPr>
+          <w:p>
+            <w:pPr>
+              <w:tabs>
+                <w:tab w:val="left" w:pos="3600"/>
+              </w:tabs>
+            </w:pPr>
+          </w:p>
+        </w:tc>
+        <w:tc>
+          <w:tcPr>
+            <w:tcW w:w="2030" w:type="dxa"/>
+          </w:tcPr>
+          <w:p>
+            <w:pPr>
+              <w:tabs>
+                <w:tab w:val="left" w:pos="3600"/>
+              </w:tabs>
+            </w:pPr>
+          </w:p>
+        </w:tc>
+        <w:tc>
+          <w:tcPr>
+            <w:tcW w:w="812" w:type="dxa"/>
+            <w:vAlign w:val="center"/>
+          </w:tcPr>
+          <w:p>
+            <w:pPr>
+              <w:tabs>
+                <w:tab w:val="left" w:pos="3600"/>
+              </w:tabs>
+              <w:rPr>
+                <w:rFonts w:ascii="Aptos" w:hAnsi="Aptos"/>
+                <w:color w:val="000000"/>
+              </w:rPr>
+            </w:pPr>
+          </w:p>
+        </w:tc>
+        <w:tc>
+          <w:tcPr>
+            <w:tcW w:w="1021" w:type="dxa"/>
+          </w:tcPr>
+          <w:p>
+            <w:pPr>
+              <w:tabs>
+                <w:tab w:val="left" w:pos="3600"/>
+              </w:tabs>
+            </w:pPr>
+          </w:p>
+        </w:tc>
+        <w:tc>
+          <w:tcPr>
+            <w:tcW w:w="1276" w:type="dxa"/>
+          </w:tcPr>
+          <w:p>
+            <w:pPr>
+              <w:tabs>
+                <w:tab w:val="left" w:pos="3600"/>
+              </w:tabs>
+            </w:pPr>
+          </w:p>
+        </w:tc>
+        <w:tc>
+          <w:tcPr>
+            <w:tcW w:w="1134" w:type="dxa"/>
+          </w:tcPr>
+          <w:p>
+            <w:pPr>
+              <w:tabs>
+                <w:tab w:val="left" w:pos="3600"/>
+              </w:tabs>
+              <w:rPr>
+                <w:b/>
+                <w:bCs/>
+              </w:rPr>
+            </w:pPr>
           </w:p>
         </w:tc>
         <w:tc>
@@ -13392,6 +14334,7 @@
                 <w:szCs w:val="24"/>
               </w:rPr>
             </w:pPr>
+            <w:proofErr w:type="spellStart"/>
             <w:r>
               <w:rPr>
                 <w:rFonts w:asciiTheme="majorHAnsi" w:hAnsiTheme="majorHAnsi"/>
@@ -13402,6 +14345,7 @@
               </w:rPr>
               <w:t>Lenguaje</w:t>
             </w:r>
+            <w:proofErr w:type="spellEnd"/>
           </w:p>
         </w:tc>
         <w:tc>
@@ -13504,6 +14448,7 @@
                 <w:szCs w:val="24"/>
               </w:rPr>
             </w:pPr>
+            <w:proofErr w:type="spellStart"/>
             <w:r>
               <w:rPr>
                 <w:rFonts w:asciiTheme="majorHAnsi" w:hAnsiTheme="majorHAnsi"/>
@@ -13512,7 +14457,18 @@
                 <w:sz w:val="24"/>
                 <w:szCs w:val="24"/>
               </w:rPr>
-              <w:t>Elección Final</w:t>
+              <w:t>Elección</w:t>
+            </w:r>
+            <w:proofErr w:type="spellEnd"/>
+            <w:r>
+              <w:rPr>
+                <w:rFonts w:asciiTheme="majorHAnsi" w:hAnsiTheme="majorHAnsi"/>
+                <w:b/>
+                <w:bCs/>
+                <w:sz w:val="24"/>
+                <w:szCs w:val="24"/>
+              </w:rPr>
+              <w:t xml:space="preserve"> Final</w:t>
             </w:r>
           </w:p>
         </w:tc>
@@ -13566,7 +14522,27 @@
                 <w:szCs w:val="24"/>
                 <w:lang w:val="es-EC"/>
               </w:rPr>
-              <w:t>Optimizado para Flutter, rápido, fácil de depurar, soporte sólido para aplicaciones multiplataforma.</w:t>
+              <w:t xml:space="preserve">Optimizado para </w:t>
+            </w:r>
+            <w:proofErr w:type="spellStart"/>
+            <w:r>
+              <w:rPr>
+                <w:rFonts w:asciiTheme="majorHAnsi" w:hAnsiTheme="majorHAnsi"/>
+                <w:sz w:val="24"/>
+                <w:szCs w:val="24"/>
+                <w:lang w:val="es-EC"/>
+              </w:rPr>
+              <w:t>Flutter</w:t>
+            </w:r>
+            <w:proofErr w:type="spellEnd"/>
+            <w:r>
+              <w:rPr>
+                <w:rFonts w:asciiTheme="majorHAnsi" w:hAnsiTheme="majorHAnsi"/>
+                <w:sz w:val="24"/>
+                <w:szCs w:val="24"/>
+                <w:lang w:val="es-EC"/>
+              </w:rPr>
+              <w:t>, rápido, fácil de depurar, soporte sólido para aplicaciones multiplataforma.</w:t>
             </w:r>
           </w:p>
         </w:tc>
@@ -13592,7 +14568,27 @@
                 <w:szCs w:val="24"/>
                 <w:lang w:val="es-EC"/>
               </w:rPr>
-              <w:t>Amplia comunidad, versátil, soporte extensivo para bibliotecas y frameworks.</w:t>
+              <w:t xml:space="preserve">Amplia comunidad, versátil, soporte extensivo para bibliotecas y </w:t>
+            </w:r>
+            <w:proofErr w:type="spellStart"/>
+            <w:r>
+              <w:rPr>
+                <w:rFonts w:asciiTheme="majorHAnsi" w:hAnsiTheme="majorHAnsi"/>
+                <w:sz w:val="24"/>
+                <w:szCs w:val="24"/>
+                <w:lang w:val="es-EC"/>
+              </w:rPr>
+              <w:t>frameworks</w:t>
+            </w:r>
+            <w:proofErr w:type="spellEnd"/>
+            <w:r>
+              <w:rPr>
+                <w:rFonts w:asciiTheme="majorHAnsi" w:hAnsiTheme="majorHAnsi"/>
+                <w:sz w:val="24"/>
+                <w:szCs w:val="24"/>
+                <w:lang w:val="es-EC"/>
+              </w:rPr>
+              <w:t>.</w:t>
             </w:r>
           </w:p>
         </w:tc>
@@ -13698,7 +14694,27 @@
                 <w:szCs w:val="24"/>
                 <w:lang w:val="es-EC"/>
               </w:rPr>
-              <w:t>Comunidad más pequeña, enfoque limitado fuera de Flutter.</w:t>
+              <w:t xml:space="preserve">Comunidad más pequeña, enfoque limitado fuera de </w:t>
+            </w:r>
+            <w:proofErr w:type="spellStart"/>
+            <w:r>
+              <w:rPr>
+                <w:rFonts w:asciiTheme="majorHAnsi" w:hAnsiTheme="majorHAnsi"/>
+                <w:sz w:val="24"/>
+                <w:szCs w:val="24"/>
+                <w:lang w:val="es-EC"/>
+              </w:rPr>
+              <w:t>Flutter</w:t>
+            </w:r>
+            <w:proofErr w:type="spellEnd"/>
+            <w:r>
+              <w:rPr>
+                <w:rFonts w:asciiTheme="majorHAnsi" w:hAnsiTheme="majorHAnsi"/>
+                <w:sz w:val="24"/>
+                <w:szCs w:val="24"/>
+                <w:lang w:val="es-EC"/>
+              </w:rPr>
+              <w:t>.</w:t>
             </w:r>
           </w:p>
         </w:tc>
@@ -13724,7 +14740,17 @@
                 <w:szCs w:val="24"/>
                 <w:lang w:val="es-EC"/>
               </w:rPr>
-              <w:t>Puede ser complicado para aplicaciones móviles, gestión de asincronía compleja.</w:t>
+              <w:t xml:space="preserve">Puede ser complicado para aplicaciones móviles, gestión </w:t>
+            </w:r>
+            <w:r>
+              <w:rPr>
+                <w:rFonts w:asciiTheme="majorHAnsi" w:hAnsiTheme="majorHAnsi"/>
+                <w:sz w:val="24"/>
+                <w:szCs w:val="24"/>
+                <w:lang w:val="es-EC"/>
+              </w:rPr>
+              <w:lastRenderedPageBreak/>
+              <w:t>de asincronía compleja.</w:t>
             </w:r>
           </w:p>
         </w:tc>
@@ -13750,6 +14776,7 @@
                 <w:szCs w:val="24"/>
                 <w:lang w:val="es-EC"/>
               </w:rPr>
+              <w:lastRenderedPageBreak/>
               <w:t>Solo aplicable para Android, no es multiplataforma.</w:t>
             </w:r>
           </w:p>
@@ -13768,13 +14795,59 @@
                 <w:szCs w:val="24"/>
               </w:rPr>
             </w:pPr>
-            <w:r>
-              <w:rPr>
-                <w:rFonts w:asciiTheme="majorHAnsi" w:hAnsiTheme="majorHAnsi"/>
-                <w:sz w:val="24"/>
-                <w:szCs w:val="24"/>
-              </w:rPr>
-              <w:t>Comunidad en crecimiento.</w:t>
+            <w:proofErr w:type="spellStart"/>
+            <w:r>
+              <w:rPr>
+                <w:rFonts w:asciiTheme="majorHAnsi" w:hAnsiTheme="majorHAnsi"/>
+                <w:sz w:val="24"/>
+                <w:szCs w:val="24"/>
+              </w:rPr>
+              <w:t>Comunidad</w:t>
+            </w:r>
+            <w:proofErr w:type="spellEnd"/>
+            <w:r>
+              <w:rPr>
+                <w:rFonts w:asciiTheme="majorHAnsi" w:hAnsiTheme="majorHAnsi"/>
+                <w:sz w:val="24"/>
+                <w:szCs w:val="24"/>
+              </w:rPr>
+              <w:t xml:space="preserve"> </w:t>
+            </w:r>
+            <w:proofErr w:type="spellStart"/>
+            <w:r>
+              <w:rPr>
+                <w:rFonts w:asciiTheme="majorHAnsi" w:hAnsiTheme="majorHAnsi"/>
+                <w:sz w:val="24"/>
+                <w:szCs w:val="24"/>
+              </w:rPr>
+              <w:t>en</w:t>
+            </w:r>
+            <w:proofErr w:type="spellEnd"/>
+            <w:r>
+              <w:rPr>
+                <w:rFonts w:asciiTheme="majorHAnsi" w:hAnsiTheme="majorHAnsi"/>
+                <w:sz w:val="24"/>
+                <w:szCs w:val="24"/>
+              </w:rPr>
+              <w:t xml:space="preserve"> </w:t>
+            </w:r>
+            <w:proofErr w:type="spellStart"/>
+            <w:r>
+              <w:rPr>
+                <w:rFonts w:asciiTheme="majorHAnsi" w:hAnsiTheme="majorHAnsi"/>
+                <w:sz w:val="24"/>
+                <w:szCs w:val="24"/>
+              </w:rPr>
+              <w:t>crecimiento</w:t>
+            </w:r>
+            <w:proofErr w:type="spellEnd"/>
+            <w:r>
+              <w:rPr>
+                <w:rFonts w:asciiTheme="majorHAnsi" w:hAnsiTheme="majorHAnsi"/>
+                <w:sz w:val="24"/>
+                <w:szCs w:val="24"/>
+              </w:rPr>
+              <w:t>.</w:t>
             </w:r>
           </w:p>
         </w:tc>
@@ -13802,7 +14875,6 @@
                 <w:sz w:val="24"/>
                 <w:szCs w:val="24"/>
               </w:rPr>
-              <w:lastRenderedPageBreak/>
               <w:t>Uso Ideal</w:t>
             </w:r>
           </w:p>
@@ -13879,7 +14951,25 @@
                 <w:sz w:val="24"/>
                 <w:szCs w:val="24"/>
               </w:rPr>
-              <w:t>Apps Android nativas.</w:t>
+              <w:t xml:space="preserve">Apps Android </w:t>
+            </w:r>
+            <w:proofErr w:type="spellStart"/>
+            <w:r>
+              <w:rPr>
+                <w:rFonts w:asciiTheme="majorHAnsi" w:hAnsiTheme="majorHAnsi"/>
+                <w:sz w:val="24"/>
+                <w:szCs w:val="24"/>
+              </w:rPr>
+              <w:t>nativas</w:t>
+            </w:r>
+            <w:proofErr w:type="spellEnd"/>
+            <w:r>
+              <w:rPr>
+                <w:rFonts w:asciiTheme="majorHAnsi" w:hAnsiTheme="majorHAnsi"/>
+                <w:sz w:val="24"/>
+                <w:szCs w:val="24"/>
+              </w:rPr>
+              <w:t>.</w:t>
             </w:r>
           </w:p>
         </w:tc>
@@ -13903,7 +14993,43 @@
                 <w:sz w:val="24"/>
                 <w:szCs w:val="24"/>
               </w:rPr>
-              <w:t>Apps modernas multiplataforma.</w:t>
+              <w:t xml:space="preserve">Apps </w:t>
+            </w:r>
+            <w:proofErr w:type="spellStart"/>
+            <w:r>
+              <w:rPr>
+                <w:rFonts w:asciiTheme="majorHAnsi" w:hAnsiTheme="majorHAnsi"/>
+                <w:sz w:val="24"/>
+                <w:szCs w:val="24"/>
+              </w:rPr>
+              <w:t>modernas</w:t>
+            </w:r>
+            <w:proofErr w:type="spellEnd"/>
+            <w:r>
+              <w:rPr>
+                <w:rFonts w:asciiTheme="majorHAnsi" w:hAnsiTheme="majorHAnsi"/>
+                <w:sz w:val="24"/>
+                <w:szCs w:val="24"/>
+              </w:rPr>
+              <w:t xml:space="preserve"> </w:t>
+            </w:r>
+            <w:proofErr w:type="spellStart"/>
+            <w:r>
+              <w:rPr>
+                <w:rFonts w:asciiTheme="majorHAnsi" w:hAnsiTheme="majorHAnsi"/>
+                <w:sz w:val="24"/>
+                <w:szCs w:val="24"/>
+              </w:rPr>
+              <w:t>multiplataforma</w:t>
+            </w:r>
+            <w:proofErr w:type="spellEnd"/>
+            <w:r>
+              <w:rPr>
+                <w:rFonts w:asciiTheme="majorHAnsi" w:hAnsiTheme="majorHAnsi"/>
+                <w:sz w:val="24"/>
+                <w:szCs w:val="24"/>
+              </w:rPr>
+              <w:t>.</w:t>
             </w:r>
           </w:p>
         </w:tc>
@@ -14081,6 +15207,7 @@
                 <w:szCs w:val="24"/>
               </w:rPr>
             </w:pPr>
+            <w:proofErr w:type="spellStart"/>
             <w:r>
               <w:rPr>
                 <w:rFonts w:asciiTheme="majorHAnsi" w:hAnsiTheme="majorHAnsi"/>
@@ -14089,7 +15216,18 @@
                 <w:sz w:val="24"/>
                 <w:szCs w:val="24"/>
               </w:rPr>
-              <w:t>Elección Final</w:t>
+              <w:t>Elección</w:t>
+            </w:r>
+            <w:proofErr w:type="spellEnd"/>
+            <w:r>
+              <w:rPr>
+                <w:rFonts w:asciiTheme="majorHAnsi" w:hAnsiTheme="majorHAnsi"/>
+                <w:b/>
+                <w:bCs/>
+                <w:sz w:val="24"/>
+                <w:szCs w:val="24"/>
+              </w:rPr>
+              <w:t xml:space="preserve"> Final</w:t>
             </w:r>
           </w:p>
         </w:tc>
@@ -14195,7 +15333,27 @@
                 <w:szCs w:val="24"/>
                 <w:lang w:val="es-EC"/>
               </w:rPr>
-              <w:t>Optimizado para desarrollo de apps iOS.</w:t>
+              <w:t xml:space="preserve">Optimizado para desarrollo de </w:t>
+            </w:r>
+            <w:proofErr w:type="gramStart"/>
+            <w:r>
+              <w:rPr>
+                <w:rFonts w:asciiTheme="majorHAnsi" w:hAnsiTheme="majorHAnsi"/>
+                <w:sz w:val="24"/>
+                <w:szCs w:val="24"/>
+                <w:lang w:val="es-EC"/>
+              </w:rPr>
+              <w:t>apps</w:t>
+            </w:r>
+            <w:proofErr w:type="gramEnd"/>
+            <w:r>
+              <w:rPr>
+                <w:rFonts w:asciiTheme="majorHAnsi" w:hAnsiTheme="majorHAnsi"/>
+                <w:sz w:val="24"/>
+                <w:szCs w:val="24"/>
+                <w:lang w:val="es-EC"/>
+              </w:rPr>
+              <w:t xml:space="preserve"> iOS.</w:t>
             </w:r>
           </w:p>
         </w:tc>
@@ -14405,7 +15563,43 @@
                 <w:sz w:val="24"/>
                 <w:szCs w:val="24"/>
               </w:rPr>
-              <w:t>Desarrollo ágil y multiplataforma.</w:t>
+              <w:t xml:space="preserve">Desarrollo </w:t>
+            </w:r>
+            <w:proofErr w:type="spellStart"/>
+            <w:r>
+              <w:rPr>
+                <w:rFonts w:asciiTheme="majorHAnsi" w:hAnsiTheme="majorHAnsi"/>
+                <w:sz w:val="24"/>
+                <w:szCs w:val="24"/>
+              </w:rPr>
+              <w:t>ágil</w:t>
+            </w:r>
+            <w:proofErr w:type="spellEnd"/>
+            <w:r>
+              <w:rPr>
+                <w:rFonts w:asciiTheme="majorHAnsi" w:hAnsiTheme="majorHAnsi"/>
+                <w:sz w:val="24"/>
+                <w:szCs w:val="24"/>
+              </w:rPr>
+              <w:t xml:space="preserve"> y </w:t>
+            </w:r>
+            <w:proofErr w:type="spellStart"/>
+            <w:r>
+              <w:rPr>
+                <w:rFonts w:asciiTheme="majorHAnsi" w:hAnsiTheme="majorHAnsi"/>
+                <w:sz w:val="24"/>
+                <w:szCs w:val="24"/>
+              </w:rPr>
+              <w:t>multiplataforma</w:t>
+            </w:r>
+            <w:proofErr w:type="spellEnd"/>
+            <w:r>
+              <w:rPr>
+                <w:rFonts w:asciiTheme="majorHAnsi" w:hAnsiTheme="majorHAnsi"/>
+                <w:sz w:val="24"/>
+                <w:szCs w:val="24"/>
+              </w:rPr>
+              <w:t>.</w:t>
             </w:r>
           </w:p>
         </w:tc>
@@ -14455,7 +15649,25 @@
                 <w:sz w:val="24"/>
                 <w:szCs w:val="24"/>
               </w:rPr>
-              <w:t>Apps nativas para iOS.</w:t>
+              <w:t xml:space="preserve">Apps </w:t>
+            </w:r>
+            <w:proofErr w:type="spellStart"/>
+            <w:r>
+              <w:rPr>
+                <w:rFonts w:asciiTheme="majorHAnsi" w:hAnsiTheme="majorHAnsi"/>
+                <w:sz w:val="24"/>
+                <w:szCs w:val="24"/>
+              </w:rPr>
+              <w:t>nativas</w:t>
+            </w:r>
+            <w:proofErr w:type="spellEnd"/>
+            <w:r>
+              <w:rPr>
+                <w:rFonts w:asciiTheme="majorHAnsi" w:hAnsiTheme="majorHAnsi"/>
+                <w:sz w:val="24"/>
+                <w:szCs w:val="24"/>
+              </w:rPr>
+              <w:t xml:space="preserve"> para iOS.</w:t>
             </w:r>
           </w:p>
         </w:tc>
@@ -14481,7 +15693,47 @@
                 <w:szCs w:val="24"/>
                 <w:lang w:val="es-EC"/>
               </w:rPr>
-              <w:t>Desarrollo de apps multiplataforma con Flutter.</w:t>
+              <w:t xml:space="preserve">Desarrollo de </w:t>
+            </w:r>
+            <w:proofErr w:type="gramStart"/>
+            <w:r>
+              <w:rPr>
+                <w:rFonts w:asciiTheme="majorHAnsi" w:hAnsiTheme="majorHAnsi"/>
+                <w:sz w:val="24"/>
+                <w:szCs w:val="24"/>
+                <w:lang w:val="es-EC"/>
+              </w:rPr>
+              <w:t>apps</w:t>
+            </w:r>
+            <w:proofErr w:type="gramEnd"/>
+            <w:r>
+              <w:rPr>
+                <w:rFonts w:asciiTheme="majorHAnsi" w:hAnsiTheme="majorHAnsi"/>
+                <w:sz w:val="24"/>
+                <w:szCs w:val="24"/>
+                <w:lang w:val="es-EC"/>
+              </w:rPr>
+              <w:t xml:space="preserve"> multiplataforma con </w:t>
+            </w:r>
+            <w:proofErr w:type="spellStart"/>
+            <w:r>
+              <w:rPr>
+                <w:rFonts w:asciiTheme="majorHAnsi" w:hAnsiTheme="majorHAnsi"/>
+                <w:sz w:val="24"/>
+                <w:szCs w:val="24"/>
+                <w:lang w:val="es-EC"/>
+              </w:rPr>
+              <w:t>Flutter</w:t>
+            </w:r>
+            <w:proofErr w:type="spellEnd"/>
+            <w:r>
+              <w:rPr>
+                <w:rFonts w:asciiTheme="majorHAnsi" w:hAnsiTheme="majorHAnsi"/>
+                <w:sz w:val="24"/>
+                <w:szCs w:val="24"/>
+                <w:lang w:val="es-EC"/>
+              </w:rPr>
+              <w:t>.</w:t>
             </w:r>
           </w:p>
         </w:tc>
@@ -14662,6 +15914,7 @@
                 <w:szCs w:val="24"/>
               </w:rPr>
             </w:pPr>
+            <w:proofErr w:type="spellStart"/>
             <w:r>
               <w:rPr>
                 <w:rFonts w:asciiTheme="majorHAnsi" w:hAnsiTheme="majorHAnsi"/>
@@ -14670,7 +15923,18 @@
                 <w:sz w:val="24"/>
                 <w:szCs w:val="24"/>
               </w:rPr>
-              <w:t>Elección Final</w:t>
+              <w:t>Elección</w:t>
+            </w:r>
+            <w:proofErr w:type="spellEnd"/>
+            <w:r>
+              <w:rPr>
+                <w:rFonts w:asciiTheme="majorHAnsi" w:hAnsiTheme="majorHAnsi"/>
+                <w:b/>
+                <w:bCs/>
+                <w:sz w:val="24"/>
+                <w:szCs w:val="24"/>
+              </w:rPr>
+              <w:t xml:space="preserve"> Final</w:t>
             </w:r>
           </w:p>
         </w:tc>
@@ -14900,13 +16164,41 @@
                 <w:szCs w:val="24"/>
               </w:rPr>
             </w:pPr>
-            <w:r>
-              <w:rPr>
-                <w:rFonts w:asciiTheme="majorHAnsi" w:hAnsiTheme="majorHAnsi"/>
-                <w:sz w:val="24"/>
-                <w:szCs w:val="24"/>
-              </w:rPr>
-              <w:t>Rendimiento inferior al nativo.</w:t>
+            <w:proofErr w:type="spellStart"/>
+            <w:r>
+              <w:rPr>
+                <w:rFonts w:asciiTheme="majorHAnsi" w:hAnsiTheme="majorHAnsi"/>
+                <w:sz w:val="24"/>
+                <w:szCs w:val="24"/>
+              </w:rPr>
+              <w:t>Rendimiento</w:t>
+            </w:r>
+            <w:proofErr w:type="spellEnd"/>
+            <w:r>
+              <w:rPr>
+                <w:rFonts w:asciiTheme="majorHAnsi" w:hAnsiTheme="majorHAnsi"/>
+                <w:sz w:val="24"/>
+                <w:szCs w:val="24"/>
+              </w:rPr>
+              <w:t xml:space="preserve"> inferior al </w:t>
+            </w:r>
+            <w:proofErr w:type="spellStart"/>
+            <w:r>
+              <w:rPr>
+                <w:rFonts w:asciiTheme="majorHAnsi" w:hAnsiTheme="majorHAnsi"/>
+                <w:sz w:val="24"/>
+                <w:szCs w:val="24"/>
+              </w:rPr>
+              <w:t>nativo</w:t>
+            </w:r>
+            <w:proofErr w:type="spellEnd"/>
+            <w:r>
+              <w:rPr>
+                <w:rFonts w:asciiTheme="majorHAnsi" w:hAnsiTheme="majorHAnsi"/>
+                <w:sz w:val="24"/>
+                <w:szCs w:val="24"/>
+              </w:rPr>
+              <w:t>.</w:t>
             </w:r>
           </w:p>
         </w:tc>
@@ -14930,7 +16222,43 @@
                 <w:sz w:val="24"/>
                 <w:szCs w:val="24"/>
               </w:rPr>
-              <w:t>Curva de aprendizaje inicial.</w:t>
+              <w:t xml:space="preserve">Curva de </w:t>
+            </w:r>
+            <w:proofErr w:type="spellStart"/>
+            <w:r>
+              <w:rPr>
+                <w:rFonts w:asciiTheme="majorHAnsi" w:hAnsiTheme="majorHAnsi"/>
+                <w:sz w:val="24"/>
+                <w:szCs w:val="24"/>
+              </w:rPr>
+              <w:t>aprendizaje</w:t>
+            </w:r>
+            <w:proofErr w:type="spellEnd"/>
+            <w:r>
+              <w:rPr>
+                <w:rFonts w:asciiTheme="majorHAnsi" w:hAnsiTheme="majorHAnsi"/>
+                <w:sz w:val="24"/>
+                <w:szCs w:val="24"/>
+              </w:rPr>
+              <w:t xml:space="preserve"> </w:t>
+            </w:r>
+            <w:proofErr w:type="spellStart"/>
+            <w:r>
+              <w:rPr>
+                <w:rFonts w:asciiTheme="majorHAnsi" w:hAnsiTheme="majorHAnsi"/>
+                <w:sz w:val="24"/>
+                <w:szCs w:val="24"/>
+              </w:rPr>
+              <w:t>inicial</w:t>
+            </w:r>
+            <w:proofErr w:type="spellEnd"/>
+            <w:r>
+              <w:rPr>
+                <w:rFonts w:asciiTheme="majorHAnsi" w:hAnsiTheme="majorHAnsi"/>
+                <w:sz w:val="24"/>
+                <w:szCs w:val="24"/>
+              </w:rPr>
+              <w:t>.</w:t>
             </w:r>
           </w:p>
         </w:tc>
@@ -15035,7 +16363,61 @@
                 <w:sz w:val="24"/>
                 <w:szCs w:val="24"/>
               </w:rPr>
-              <w:t>Apps ligeras, proyectos pequeños.</w:t>
+              <w:t xml:space="preserve">Apps </w:t>
+            </w:r>
+            <w:proofErr w:type="spellStart"/>
+            <w:r>
+              <w:rPr>
+                <w:rFonts w:asciiTheme="majorHAnsi" w:hAnsiTheme="majorHAnsi"/>
+                <w:sz w:val="24"/>
+                <w:szCs w:val="24"/>
+              </w:rPr>
+              <w:t>ligeras</w:t>
+            </w:r>
+            <w:proofErr w:type="spellEnd"/>
+            <w:r>
+              <w:rPr>
+                <w:rFonts w:asciiTheme="majorHAnsi" w:hAnsiTheme="majorHAnsi"/>
+                <w:sz w:val="24"/>
+                <w:szCs w:val="24"/>
+              </w:rPr>
+              <w:t xml:space="preserve">, </w:t>
+            </w:r>
+            <w:proofErr w:type="spellStart"/>
+            <w:r>
+              <w:rPr>
+                <w:rFonts w:asciiTheme="majorHAnsi" w:hAnsiTheme="majorHAnsi"/>
+                <w:sz w:val="24"/>
+                <w:szCs w:val="24"/>
+              </w:rPr>
+              <w:t>proyectos</w:t>
+            </w:r>
+            <w:proofErr w:type="spellEnd"/>
+            <w:r>
+              <w:rPr>
+                <w:rFonts w:asciiTheme="majorHAnsi" w:hAnsiTheme="majorHAnsi"/>
+                <w:sz w:val="24"/>
+                <w:szCs w:val="24"/>
+              </w:rPr>
+              <w:t xml:space="preserve"> </w:t>
+            </w:r>
+            <w:proofErr w:type="spellStart"/>
+            <w:r>
+              <w:rPr>
+                <w:rFonts w:asciiTheme="majorHAnsi" w:hAnsiTheme="majorHAnsi"/>
+                <w:sz w:val="24"/>
+                <w:szCs w:val="24"/>
+              </w:rPr>
+              <w:t>pequeños</w:t>
+            </w:r>
+            <w:proofErr w:type="spellEnd"/>
+            <w:r>
+              <w:rPr>
+                <w:rFonts w:asciiTheme="majorHAnsi" w:hAnsiTheme="majorHAnsi"/>
+                <w:sz w:val="24"/>
+                <w:szCs w:val="24"/>
+              </w:rPr>
+              <w:t>.</w:t>
             </w:r>
           </w:p>
         </w:tc>
@@ -15240,6 +16622,7 @@
                 <w:szCs w:val="24"/>
               </w:rPr>
             </w:pPr>
+            <w:proofErr w:type="spellStart"/>
             <w:r>
               <w:rPr>
                 <w:rFonts w:asciiTheme="majorHAnsi" w:hAnsiTheme="majorHAnsi"/>
@@ -15248,7 +16631,18 @@
                 <w:sz w:val="24"/>
                 <w:szCs w:val="24"/>
               </w:rPr>
-              <w:t>Elección Final</w:t>
+              <w:t>Elección</w:t>
+            </w:r>
+            <w:proofErr w:type="spellEnd"/>
+            <w:r>
+              <w:rPr>
+                <w:rFonts w:asciiTheme="majorHAnsi" w:hAnsiTheme="majorHAnsi"/>
+                <w:b/>
+                <w:bCs/>
+                <w:sz w:val="24"/>
+                <w:szCs w:val="24"/>
+              </w:rPr>
+              <w:t xml:space="preserve"> Final</w:t>
             </w:r>
           </w:p>
         </w:tc>
@@ -15434,7 +16828,27 @@
                 <w:szCs w:val="24"/>
                 <w:lang w:val="es-EC"/>
               </w:rPr>
-              <w:t>Requiere configuración extra para backend.</w:t>
+              <w:t xml:space="preserve">Requiere configuración extra para </w:t>
+            </w:r>
+            <w:proofErr w:type="spellStart"/>
+            <w:r>
+              <w:rPr>
+                <w:rFonts w:asciiTheme="majorHAnsi" w:hAnsiTheme="majorHAnsi"/>
+                <w:sz w:val="24"/>
+                <w:szCs w:val="24"/>
+                <w:lang w:val="es-EC"/>
+              </w:rPr>
+              <w:t>backend</w:t>
+            </w:r>
+            <w:proofErr w:type="spellEnd"/>
+            <w:r>
+              <w:rPr>
+                <w:rFonts w:asciiTheme="majorHAnsi" w:hAnsiTheme="majorHAnsi"/>
+                <w:sz w:val="24"/>
+                <w:szCs w:val="24"/>
+                <w:lang w:val="es-EC"/>
+              </w:rPr>
+              <w:t>.</w:t>
             </w:r>
           </w:p>
         </w:tc>
@@ -15486,7 +16900,27 @@
                 <w:szCs w:val="24"/>
                 <w:lang w:val="es-EC"/>
               </w:rPr>
-              <w:t>Ecosistema más pequeño comparado con React y Angular.</w:t>
+              <w:t xml:space="preserve">Ecosistema más pequeño comparado con </w:t>
+            </w:r>
+            <w:proofErr w:type="spellStart"/>
+            <w:r>
+              <w:rPr>
+                <w:rFonts w:asciiTheme="majorHAnsi" w:hAnsiTheme="majorHAnsi"/>
+                <w:sz w:val="24"/>
+                <w:szCs w:val="24"/>
+                <w:lang w:val="es-EC"/>
+              </w:rPr>
+              <w:t>React</w:t>
+            </w:r>
+            <w:proofErr w:type="spellEnd"/>
+            <w:r>
+              <w:rPr>
+                <w:rFonts w:asciiTheme="majorHAnsi" w:hAnsiTheme="majorHAnsi"/>
+                <w:sz w:val="24"/>
+                <w:szCs w:val="24"/>
+                <w:lang w:val="es-EC"/>
+              </w:rPr>
+              <w:t xml:space="preserve"> y Angular.</w:t>
             </w:r>
           </w:p>
         </w:tc>
@@ -15823,6 +17257,7 @@
                 <w:szCs w:val="24"/>
               </w:rPr>
             </w:pPr>
+            <w:proofErr w:type="spellStart"/>
             <w:r>
               <w:rPr>
                 <w:rFonts w:asciiTheme="majorHAnsi" w:hAnsiTheme="majorHAnsi"/>
@@ -15831,7 +17266,18 @@
                 <w:sz w:val="24"/>
                 <w:szCs w:val="24"/>
               </w:rPr>
-              <w:t>Elección Final</w:t>
+              <w:t>Elección</w:t>
+            </w:r>
+            <w:proofErr w:type="spellEnd"/>
+            <w:r>
+              <w:rPr>
+                <w:rFonts w:asciiTheme="majorHAnsi" w:hAnsiTheme="majorHAnsi"/>
+                <w:b/>
+                <w:bCs/>
+                <w:sz w:val="24"/>
+                <w:szCs w:val="24"/>
+              </w:rPr>
+              <w:t xml:space="preserve"> Final</w:t>
             </w:r>
           </w:p>
         </w:tc>
@@ -15885,7 +17331,27 @@
                 <w:szCs w:val="24"/>
                 <w:lang w:val="es-EC"/>
               </w:rPr>
-              <w:t>Integración nativa con Flutter, escalabilidad en tiempo real, solución sin servidor.</w:t>
+              <w:t xml:space="preserve">Integración nativa con </w:t>
+            </w:r>
+            <w:proofErr w:type="spellStart"/>
+            <w:r>
+              <w:rPr>
+                <w:rFonts w:asciiTheme="majorHAnsi" w:hAnsiTheme="majorHAnsi"/>
+                <w:sz w:val="24"/>
+                <w:szCs w:val="24"/>
+                <w:lang w:val="es-EC"/>
+              </w:rPr>
+              <w:t>Flutter</w:t>
+            </w:r>
+            <w:proofErr w:type="spellEnd"/>
+            <w:r>
+              <w:rPr>
+                <w:rFonts w:asciiTheme="majorHAnsi" w:hAnsiTheme="majorHAnsi"/>
+                <w:sz w:val="24"/>
+                <w:szCs w:val="24"/>
+                <w:lang w:val="es-EC"/>
+              </w:rPr>
+              <w:t>, escalabilidad en tiempo real, solución sin servidor.</w:t>
             </w:r>
           </w:p>
         </w:tc>
@@ -15919,8 +17385,27 @@
                 <w:sz w:val="24"/>
                 <w:szCs w:val="24"/>
               </w:rPr>
-              <w:t xml:space="preserve">Esto la hace ideal para </w:t>
-            </w:r>
+              <w:t xml:space="preserve">Esto la </w:t>
+            </w:r>
+            <w:proofErr w:type="spellStart"/>
+            <w:r>
+              <w:rPr>
+                <w:rFonts w:asciiTheme="majorHAnsi" w:hAnsiTheme="majorHAnsi"/>
+                <w:sz w:val="24"/>
+                <w:szCs w:val="24"/>
+              </w:rPr>
+              <w:t>hace</w:t>
+            </w:r>
+            <w:proofErr w:type="spellEnd"/>
+            <w:r>
+              <w:rPr>
+                <w:rFonts w:asciiTheme="majorHAnsi" w:hAnsiTheme="majorHAnsi"/>
+                <w:sz w:val="24"/>
+                <w:szCs w:val="24"/>
+              </w:rPr>
+              <w:t xml:space="preserve"> ideal para </w:t>
+            </w:r>
+            <w:proofErr w:type="spellStart"/>
             <w:r>
               <w:rPr>
                 <w:rFonts w:asciiTheme="majorHAnsi" w:hAnsiTheme="majorHAnsi"/>
@@ -15928,7 +17413,52 @@
                 <w:szCs w:val="24"/>
               </w:rPr>
               <w:lastRenderedPageBreak/>
-              <w:t>sistemas que necesitan operar 24/7.</w:t>
+              <w:t>sistemas</w:t>
+            </w:r>
+            <w:proofErr w:type="spellEnd"/>
+            <w:r>
+              <w:rPr>
+                <w:rFonts w:asciiTheme="majorHAnsi" w:hAnsiTheme="majorHAnsi"/>
+                <w:sz w:val="24"/>
+                <w:szCs w:val="24"/>
+              </w:rPr>
+              <w:t xml:space="preserve"> que </w:t>
+            </w:r>
+            <w:proofErr w:type="spellStart"/>
+            <w:r>
+              <w:rPr>
+                <w:rFonts w:asciiTheme="majorHAnsi" w:hAnsiTheme="majorHAnsi"/>
+                <w:sz w:val="24"/>
+                <w:szCs w:val="24"/>
+              </w:rPr>
+              <w:t>necesitan</w:t>
+            </w:r>
+            <w:proofErr w:type="spellEnd"/>
+            <w:r>
+              <w:rPr>
+                <w:rFonts w:asciiTheme="majorHAnsi" w:hAnsiTheme="majorHAnsi"/>
+                <w:sz w:val="24"/>
+                <w:szCs w:val="24"/>
+              </w:rPr>
+              <w:t xml:space="preserve"> </w:t>
+            </w:r>
+            <w:proofErr w:type="spellStart"/>
+            <w:r>
+              <w:rPr>
+                <w:rFonts w:asciiTheme="majorHAnsi" w:hAnsiTheme="majorHAnsi"/>
+                <w:sz w:val="24"/>
+                <w:szCs w:val="24"/>
+              </w:rPr>
+              <w:t>operar</w:t>
+            </w:r>
+            <w:proofErr w:type="spellEnd"/>
+            <w:r>
+              <w:rPr>
+                <w:rFonts w:asciiTheme="majorHAnsi" w:hAnsiTheme="majorHAnsi"/>
+                <w:sz w:val="24"/>
+                <w:szCs w:val="24"/>
+              </w:rPr>
+              <w:t xml:space="preserve"> 24/7.</w:t>
             </w:r>
           </w:p>
         </w:tc>
@@ -16204,7 +17734,27 @@
                 <w:szCs w:val="24"/>
                 <w:lang w:val="es-EC"/>
               </w:rPr>
-              <w:t>Servicios de registro de actividades, aplicaciones IoT, y sistemas de monitoreo que generan datos continuamente.</w:t>
+              <w:t xml:space="preserve">Servicios de registro de actividades, aplicaciones </w:t>
+            </w:r>
+            <w:proofErr w:type="spellStart"/>
+            <w:r>
+              <w:rPr>
+                <w:rFonts w:asciiTheme="majorHAnsi" w:hAnsiTheme="majorHAnsi"/>
+                <w:sz w:val="24"/>
+                <w:szCs w:val="24"/>
+                <w:lang w:val="es-EC"/>
+              </w:rPr>
+              <w:t>IoT</w:t>
+            </w:r>
+            <w:proofErr w:type="spellEnd"/>
+            <w:r>
+              <w:rPr>
+                <w:rFonts w:asciiTheme="majorHAnsi" w:hAnsiTheme="majorHAnsi"/>
+                <w:sz w:val="24"/>
+                <w:szCs w:val="24"/>
+                <w:lang w:val="es-EC"/>
+              </w:rPr>
+              <w:t>, y sistemas de monitoreo que generan datos continuamente.</w:t>
             </w:r>
           </w:p>
           <w:p>
@@ -16353,7 +17903,25 @@
           <w:szCs w:val="28"/>
           <w:lang w:val="es-EC"/>
         </w:rPr>
-        <w:t xml:space="preserve"> Diseñado específicamente para Flutter, lo que asegura la mejor compatibilidad y rendimiento para aplicaciones móviles multiplataforma.</w:t>
+        <w:t xml:space="preserve"> Diseñado específicamente para </w:t>
+      </w:r>
+      <w:proofErr w:type="spellStart"/>
+      <w:r>
+        <w:rPr>
+          <w:sz w:val="28"/>
+          <w:szCs w:val="28"/>
+          <w:lang w:val="es-EC"/>
+        </w:rPr>
+        <w:t>Flutter</w:t>
+      </w:r>
+      <w:proofErr w:type="spellEnd"/>
+      <w:r>
+        <w:rPr>
+          <w:sz w:val="28"/>
+          <w:szCs w:val="28"/>
+          <w:lang w:val="es-EC"/>
+        </w:rPr>
+        <w:t>, lo que asegura la mejor compatibilidad y rendimiento para aplicaciones móviles multiplataforma.</w:t>
       </w:r>
     </w:p>
     <w:p>
@@ -16368,6 +17936,7 @@
           <w:lang w:val="es-EC"/>
         </w:rPr>
       </w:pPr>
+      <w:proofErr w:type="spellStart"/>
       <w:r>
         <w:rPr>
           <w:b/>
@@ -16376,7 +17945,18 @@
           <w:szCs w:val="28"/>
           <w:lang w:val="es-EC"/>
         </w:rPr>
-        <w:t>Flutter:</w:t>
+        <w:t>Flutter</w:t>
+      </w:r>
+      <w:proofErr w:type="spellEnd"/>
+      <w:r>
+        <w:rPr>
+          <w:b/>
+          <w:bCs/>
+          <w:sz w:val="28"/>
+          <w:szCs w:val="28"/>
+          <w:lang w:val="es-EC"/>
+        </w:rPr>
+        <w:t>:</w:t>
       </w:r>
       <w:r>
         <w:rPr>
@@ -16432,6 +18012,7 @@
           <w:lang w:val="es-EC"/>
         </w:rPr>
       </w:pPr>
+      <w:proofErr w:type="spellStart"/>
       <w:r>
         <w:rPr>
           <w:b/>
@@ -16440,7 +18021,18 @@
           <w:szCs w:val="28"/>
           <w:lang w:val="es-EC"/>
         </w:rPr>
-        <w:t>Firebase:</w:t>
+        <w:t>Firebase</w:t>
+      </w:r>
+      <w:proofErr w:type="spellEnd"/>
+      <w:r>
+        <w:rPr>
+          <w:b/>
+          <w:bCs/>
+          <w:sz w:val="28"/>
+          <w:szCs w:val="28"/>
+          <w:lang w:val="es-EC"/>
+        </w:rPr>
+        <w:t>:</w:t>
       </w:r>
       <w:r>
         <w:rPr>
@@ -16448,7 +18040,25 @@
           <w:szCs w:val="28"/>
           <w:lang w:val="es-EC"/>
         </w:rPr>
-        <w:t xml:space="preserve"> Ofrece sincronización en tiempo real, escalabilidad, y una fácil integración con Flutter, perfecto para aplicaciones de transporte como la tuya.</w:t>
+        <w:t xml:space="preserve"> Ofrece sincronización en tiempo real, escalabilidad, y una fácil integración con </w:t>
+      </w:r>
+      <w:proofErr w:type="spellStart"/>
+      <w:r>
+        <w:rPr>
+          <w:sz w:val="28"/>
+          <w:szCs w:val="28"/>
+          <w:lang w:val="es-EC"/>
+        </w:rPr>
+        <w:t>Flutter</w:t>
+      </w:r>
+      <w:proofErr w:type="spellEnd"/>
+      <w:r>
+        <w:rPr>
+          <w:sz w:val="28"/>
+          <w:szCs w:val="28"/>
+          <w:lang w:val="es-EC"/>
+        </w:rPr>
+        <w:t>, perfecto para aplicaciones de transporte como la tuya.</w:t>
       </w:r>
     </w:p>
     <w:p>
@@ -16471,7 +18081,29 @@
           <w:szCs w:val="28"/>
           <w:lang w:val="es-EC"/>
         </w:rPr>
-        <w:t>Visual Studio Code:</w:t>
+        <w:t xml:space="preserve">Visual Studio </w:t>
+      </w:r>
+      <w:proofErr w:type="spellStart"/>
+      <w:r>
+        <w:rPr>
+          <w:b/>
+          <w:bCs/>
+          <w:sz w:val="28"/>
+          <w:szCs w:val="28"/>
+          <w:lang w:val="es-EC"/>
+        </w:rPr>
+        <w:t>Code</w:t>
+      </w:r>
+      <w:proofErr w:type="spellEnd"/>
+      <w:r>
+        <w:rPr>
+          <w:b/>
+          <w:bCs/>
+          <w:sz w:val="28"/>
+          <w:szCs w:val="28"/>
+          <w:lang w:val="es-EC"/>
+        </w:rPr>
+        <w:t>:</w:t>
       </w:r>
       <w:r>
         <w:rPr>
@@ -16479,7 +18111,25 @@
           <w:szCs w:val="28"/>
           <w:lang w:val="es-EC"/>
         </w:rPr>
-        <w:t xml:space="preserve"> Ligero, multiplataforma, y extensible, ideal para desarrolladores que trabajan con Flutter.</w:t>
+        <w:t xml:space="preserve"> Ligero, multiplataforma, y extensible, ideal para desarrolladores que trabajan con </w:t>
+      </w:r>
+      <w:proofErr w:type="spellStart"/>
+      <w:r>
+        <w:rPr>
+          <w:sz w:val="28"/>
+          <w:szCs w:val="28"/>
+          <w:lang w:val="es-EC"/>
+        </w:rPr>
+        <w:t>Flutter</w:t>
+      </w:r>
+      <w:proofErr w:type="spellEnd"/>
+      <w:r>
+        <w:rPr>
+          <w:sz w:val="28"/>
+          <w:szCs w:val="28"/>
+          <w:lang w:val="es-EC"/>
+        </w:rPr>
+        <w:t>.</w:t>
       </w:r>
     </w:p>
     <w:p>
@@ -18366,6 +20016,7 @@
   <w:style w:type="character" w:default="1" w:styleId="Fuentedeprrafopredeter">
     <w:name w:val="Default Paragraph Font"/>
     <w:uiPriority w:val="1"/>
+    <w:semiHidden/>
     <w:unhideWhenUsed/>
   </w:style>
   <w:style w:type="table" w:default="1" w:styleId="Tablanormal">

</xml_diff>

<commit_message>
Basecode added for both the passenger, driver and administrator app
</commit_message>
<xml_diff>
--- a/documentation/Product Backlog/7174 - Product backlog and chosen technologies..docx
+++ b/documentation/Product Backlog/7174 - Product backlog and chosen technologies..docx
@@ -476,10 +476,7 @@
                             <w:txbxContent>
                               <w:p>
                                 <w:r>
-                                  <w:t xml:space="preserve">2 </w:t>
-                                </w:r>
-                                <w:r>
-                                  <w:t>ram</w:t>
+                                  <w:t>2 ram</w:t>
                                 </w:r>
                               </w:p>
                               <w:p/>
@@ -2704,10 +2701,7 @@
                       <w:txbxContent>
                         <w:p>
                           <w:r>
-                            <w:t xml:space="preserve">2 </w:t>
-                          </w:r>
-                          <w:r>
-                            <w:t>ram</w:t>
+                            <w:t>2 ram</w:t>
                           </w:r>
                         </w:p>
                         <w:p/>
@@ -6207,15 +6201,7 @@
                                 <w:color w:val="000000"/>
                                 <w:sz w:val="40"/>
                               </w:rPr>
-                              <w:t xml:space="preserve"> </w:t>
-                            </w:r>
-                            <w:r>
-                              <w:rPr>
-                                <w:rFonts w:ascii="Teko" w:eastAsia="Teko" w:hAnsi="Teko" w:cs="Teko"/>
-                                <w:color w:val="000000"/>
-                                <w:sz w:val="40"/>
-                              </w:rPr>
-                              <w:t>cursas</w:t>
+                              <w:t xml:space="preserve"> cursas</w:t>
                             </w:r>
                           </w:p>
                         </w:txbxContent>
@@ -6278,15 +6264,7 @@
                           <w:color w:val="000000"/>
                           <w:sz w:val="40"/>
                         </w:rPr>
-                        <w:t xml:space="preserve"> </w:t>
-                      </w:r>
-                      <w:r>
-                        <w:rPr>
-                          <w:rFonts w:ascii="Teko" w:eastAsia="Teko" w:hAnsi="Teko" w:cs="Teko"/>
-                          <w:color w:val="000000"/>
-                          <w:sz w:val="40"/>
-                        </w:rPr>
-                        <w:t>cursas</w:t>
+                        <w:t xml:space="preserve"> cursas</w:t>
                       </w:r>
                     </w:p>
                   </w:txbxContent>
@@ -7011,15 +6989,7 @@
               </w:numPr>
             </w:pPr>
             <w:r>
-              <w:t xml:space="preserve">El pasajero puede proporcionar el SMS para corroborar que se sea su </w:t>
-            </w:r>
-            <w:proofErr w:type="spellStart"/>
-            <w:r>
-              <w:t>numero</w:t>
-            </w:r>
-            <w:proofErr w:type="spellEnd"/>
-            <w:r>
-              <w:t xml:space="preserve"> de celular.</w:t>
+              <w:t>El pasajero puede proporcionar el SMS para corroborar que se sea su numero de celular.</w:t>
             </w:r>
           </w:p>
           <w:p>
@@ -7059,15 +7029,7 @@
             </w:r>
             <w:proofErr w:type="gramEnd"/>
             <w:r>
-              <w:t xml:space="preserve"> pero tiene datos registrado se le redirigirá directamente a la </w:t>
-            </w:r>
-            <w:proofErr w:type="spellStart"/>
-            <w:r>
-              <w:t>pagina</w:t>
-            </w:r>
-            <w:proofErr w:type="spellEnd"/>
-            <w:r>
-              <w:t xml:space="preserve"> de inicio.</w:t>
+              <w:t xml:space="preserve"> pero tiene datos registrado se le redirigirá directamente a la pagina de inicio.</w:t>
             </w:r>
           </w:p>
         </w:tc>
@@ -7332,15 +7294,7 @@
             </w:pPr>
             <w:r>
               <w:lastRenderedPageBreak/>
-              <w:t xml:space="preserve">El enlace de establecimiento de contraseña </w:t>
-            </w:r>
-            <w:proofErr w:type="spellStart"/>
-            <w:r>
-              <w:t>esta</w:t>
-            </w:r>
-            <w:proofErr w:type="spellEnd"/>
-            <w:r>
-              <w:t xml:space="preserve"> disponible durante 6 horas. </w:t>
+              <w:t xml:space="preserve">El enlace de establecimiento de contraseña esta disponible durante 6 horas. </w:t>
             </w:r>
           </w:p>
           <w:p>
@@ -7352,42 +7306,13 @@
               </w:numPr>
             </w:pPr>
             <w:r>
-              <w:t xml:space="preserve">La cuenta del conductor debe estar registrada en </w:t>
-            </w:r>
-            <w:proofErr w:type="spellStart"/>
-            <w:r>
-              <w:t>Firebase</w:t>
-            </w:r>
-            <w:proofErr w:type="spellEnd"/>
-            <w:r>
-              <w:t xml:space="preserve"> </w:t>
-            </w:r>
-            <w:proofErr w:type="spellStart"/>
-            <w:r>
-              <w:t>Authentication</w:t>
-            </w:r>
-            <w:proofErr w:type="spellEnd"/>
-            <w:r>
-              <w:t xml:space="preserve"> </w:t>
+              <w:t xml:space="preserve">La cuenta del conductor debe estar registrada en Firebase Authentication </w:t>
             </w:r>
             <w:r>
               <w:t xml:space="preserve">y los datos deben estar guardados en </w:t>
             </w:r>
-            <w:proofErr w:type="spellStart"/>
-            <w:r>
-              <w:t>Firebase</w:t>
-            </w:r>
-            <w:proofErr w:type="spellEnd"/>
-            <w:r>
-              <w:t xml:space="preserve"> </w:t>
-            </w:r>
-            <w:proofErr w:type="spellStart"/>
-            <w:r>
-              <w:t>Firestore</w:t>
-            </w:r>
-            <w:proofErr w:type="spellEnd"/>
-            <w:r>
-              <w:t>.</w:t>
+            <w:r>
+              <w:t>Firebase Firestore.</w:t>
             </w:r>
           </w:p>
         </w:tc>
@@ -7573,15 +7498,7 @@
               </w:numPr>
             </w:pPr>
             <w:r>
-              <w:t xml:space="preserve">El conductor recibe </w:t>
-            </w:r>
-            <w:proofErr w:type="spellStart"/>
-            <w:r>
-              <w:t>feedback</w:t>
-            </w:r>
-            <w:proofErr w:type="spellEnd"/>
-            <w:r>
-              <w:t xml:space="preserve"> de cada interacción que haga. </w:t>
+              <w:t xml:space="preserve">El conductor recibe feedback de cada interacción que haga. </w:t>
             </w:r>
           </w:p>
           <w:p>
@@ -7861,21 +7778,11 @@
               </w:numPr>
             </w:pPr>
             <w:r>
-              <w:t xml:space="preserve">Los cambios se reflejan en </w:t>
-            </w:r>
-            <w:proofErr w:type="spellStart"/>
-            <w:r>
-              <w:t>Firebase</w:t>
-            </w:r>
-            <w:proofErr w:type="spellEnd"/>
-            <w:r>
-              <w:t xml:space="preserve"> </w:t>
-            </w:r>
-            <w:proofErr w:type="spellStart"/>
-            <w:r>
-              <w:t>Firestore</w:t>
-            </w:r>
-            <w:proofErr w:type="spellEnd"/>
+              <w:t>Los cambios se reflejan en Firebase</w:t>
+            </w:r>
+            <w:r>
+              <w:t xml:space="preserve"> Firestore</w:t>
+            </w:r>
             <w:r>
               <w:t>.</w:t>
             </w:r>
@@ -9556,15 +9463,7 @@
               </w:numPr>
             </w:pPr>
             <w:r>
-              <w:t xml:space="preserve">El administrador puede descargar el reporte en formato </w:t>
-            </w:r>
-            <w:proofErr w:type="spellStart"/>
-            <w:r>
-              <w:t>pdf</w:t>
-            </w:r>
-            <w:proofErr w:type="spellEnd"/>
-            <w:r>
-              <w:t xml:space="preserve">. </w:t>
+              <w:t xml:space="preserve">El administrador puede descargar el reporte en formato pdf. </w:t>
             </w:r>
           </w:p>
         </w:tc>
@@ -9677,15 +9576,7 @@
               <w:t xml:space="preserve">Historia técnica #001:  </w:t>
             </w:r>
             <w:r>
-              <w:t xml:space="preserve">Integración con </w:t>
-            </w:r>
-            <w:proofErr w:type="spellStart"/>
-            <w:r>
-              <w:t>Firebase</w:t>
-            </w:r>
-            <w:proofErr w:type="spellEnd"/>
-            <w:r>
-              <w:t xml:space="preserve"> (RF-01, RF-02, RNF-02)</w:t>
+              <w:t>Integración con Firebase (RF-01, RF-02, RNF-02)</w:t>
             </w:r>
           </w:p>
         </w:tc>
@@ -9701,47 +9592,10 @@
           </w:tcPr>
           <w:p>
             <w:r>
-              <w:t xml:space="preserve">Como desarrollador, necesito integrar </w:t>
-            </w:r>
-            <w:proofErr w:type="spellStart"/>
-            <w:r>
-              <w:t>Firebase</w:t>
-            </w:r>
-            <w:proofErr w:type="spellEnd"/>
-            <w:r>
-              <w:t xml:space="preserve"> </w:t>
-            </w:r>
-            <w:proofErr w:type="spellStart"/>
-            <w:r>
-              <w:t>Authentication</w:t>
-            </w:r>
-            <w:proofErr w:type="spellEnd"/>
-            <w:r>
-              <w:t xml:space="preserve">, </w:t>
-            </w:r>
-            <w:proofErr w:type="spellStart"/>
-            <w:r>
-              <w:t>Firebase</w:t>
-            </w:r>
-            <w:proofErr w:type="spellEnd"/>
-            <w:r>
-              <w:t xml:space="preserve"> </w:t>
-            </w:r>
-            <w:proofErr w:type="spellStart"/>
-            <w:r>
-              <w:t>Firestore</w:t>
-            </w:r>
-            <w:proofErr w:type="spellEnd"/>
-            <w:r>
-              <w:t xml:space="preserve"> y </w:t>
-            </w:r>
-            <w:proofErr w:type="spellStart"/>
-            <w:r>
-              <w:t>Firebase</w:t>
-            </w:r>
-            <w:proofErr w:type="spellEnd"/>
-            <w:r>
-              <w:t xml:space="preserve"> Storage para la autenticación y registro del Cliente. </w:t>
+              <w:t xml:space="preserve">Como desarrollador, necesito integrar Firebase </w:t>
+            </w:r>
+            <w:r>
+              <w:t xml:space="preserve">Authentication, Firebase Firestore y Firebase Storage para la autenticación y registro del Cliente. </w:t>
             </w:r>
           </w:p>
         </w:tc>
@@ -9769,23 +9623,7 @@
               </w:numPr>
             </w:pPr>
             <w:r>
-              <w:t xml:space="preserve">El SDK de </w:t>
-            </w:r>
-            <w:proofErr w:type="spellStart"/>
-            <w:r>
-              <w:t>Firebase</w:t>
-            </w:r>
-            <w:proofErr w:type="spellEnd"/>
-            <w:r>
-              <w:t xml:space="preserve"> esta correctamente instalado </w:t>
-            </w:r>
-            <w:proofErr w:type="spellStart"/>
-            <w:r>
-              <w:t>Flutter</w:t>
-            </w:r>
-            <w:proofErr w:type="spellEnd"/>
-            <w:r>
-              <w:t xml:space="preserve"> con todos los paquetes requeridos tanto en las aplicaciones del Pasajero como en el Conductor.</w:t>
+              <w:t>El SDK de Firebase esta correctamente instalado Flutter con todos los paquetes requeridos tanto en las aplicaciones del Pasajero como en el Conductor.</w:t>
             </w:r>
           </w:p>
           <w:p>
@@ -9805,15 +9643,7 @@
               </w:numPr>
             </w:pPr>
             <w:r>
-              <w:t xml:space="preserve">El SDK de </w:t>
-            </w:r>
-            <w:proofErr w:type="spellStart"/>
-            <w:r>
-              <w:t>Firebase</w:t>
-            </w:r>
-            <w:proofErr w:type="spellEnd"/>
-            <w:r>
-              <w:t xml:space="preserve"> esta correctamente instalado en Angular en la aplicación del Administrador. </w:t>
+              <w:t xml:space="preserve">El SDK de Firebase esta correctamente instalado en Angular en la aplicación del Administrador. </w:t>
             </w:r>
           </w:p>
           <w:p>
@@ -9830,63 +9660,7 @@
               </w:numPr>
             </w:pPr>
             <w:r>
-              <w:t xml:space="preserve">En la plataforma de </w:t>
-            </w:r>
-            <w:proofErr w:type="spellStart"/>
-            <w:r>
-              <w:t>Firebase</w:t>
-            </w:r>
-            <w:proofErr w:type="spellEnd"/>
-            <w:r>
-              <w:t xml:space="preserve"> esta correctamente habilitados los servicios de </w:t>
-            </w:r>
-            <w:proofErr w:type="spellStart"/>
-            <w:r>
-              <w:t>Firestore</w:t>
-            </w:r>
-            <w:proofErr w:type="spellEnd"/>
-            <w:r>
-              <w:t xml:space="preserve">, </w:t>
-            </w:r>
-            <w:proofErr w:type="spellStart"/>
-            <w:r>
-              <w:t>Realtime</w:t>
-            </w:r>
-            <w:proofErr w:type="spellEnd"/>
-            <w:r>
-              <w:t xml:space="preserve"> </w:t>
-            </w:r>
-            <w:proofErr w:type="spellStart"/>
-            <w:r>
-              <w:t>Database</w:t>
-            </w:r>
-            <w:proofErr w:type="spellEnd"/>
-            <w:r>
-              <w:t xml:space="preserve">, </w:t>
-            </w:r>
-            <w:proofErr w:type="spellStart"/>
-            <w:r>
-              <w:t>Authentication</w:t>
-            </w:r>
-            <w:proofErr w:type="spellEnd"/>
-            <w:r>
-              <w:t xml:space="preserve">. Además de la correcta creación de una cuenta en GCP (Google Cloud </w:t>
-            </w:r>
-            <w:proofErr w:type="spellStart"/>
-            <w:r>
-              <w:t>Platform</w:t>
-            </w:r>
-            <w:proofErr w:type="spellEnd"/>
-            <w:r>
-              <w:t xml:space="preserve">) y la creación de una cuenta de facturación para poder usar servicio tanto de GCP como de </w:t>
-            </w:r>
-            <w:proofErr w:type="spellStart"/>
-            <w:r>
-              <w:t>Firebase</w:t>
-            </w:r>
-            <w:proofErr w:type="spellEnd"/>
-            <w:r>
-              <w:t xml:space="preserve">. </w:t>
+              <w:t xml:space="preserve">En la plataforma de Firebase esta correctamente habilitados los servicios de Firestore, Realtime Database, Authentication. Además de la correcta creación de una cuenta en GCP (Google Cloud Platform) y la creación de una cuenta de facturación para poder usar servicio tanto de GCP como de Firebase. </w:t>
             </w:r>
           </w:p>
           <w:p>
@@ -9903,15 +9677,7 @@
               </w:numPr>
             </w:pPr>
             <w:r>
-              <w:t xml:space="preserve">Reglas de seguridad correctamente implementadas en todos los servicios habilitados en </w:t>
-            </w:r>
-            <w:proofErr w:type="spellStart"/>
-            <w:r>
-              <w:t>Firebase</w:t>
-            </w:r>
-            <w:proofErr w:type="spellEnd"/>
-            <w:r>
-              <w:t xml:space="preserve">. </w:t>
+              <w:t xml:space="preserve">Reglas de seguridad correctamente implementadas en todos los servicios habilitados en Firebase. </w:t>
             </w:r>
           </w:p>
           <w:p/>
@@ -9924,15 +9690,7 @@
               </w:numPr>
             </w:pPr>
             <w:r>
-              <w:t xml:space="preserve">En la plataforma de </w:t>
-            </w:r>
-            <w:proofErr w:type="spellStart"/>
-            <w:r>
-              <w:t>Firebase</w:t>
-            </w:r>
-            <w:proofErr w:type="spellEnd"/>
-            <w:r>
-              <w:t xml:space="preserve"> se pueden ver 5 aplicaciones integradas: Conductor (Android y IOS), Pasajero (Android y IOS), Administrador (Web). </w:t>
+              <w:t xml:space="preserve">En la plataforma de Firebase se pueden ver 5 aplicaciones integradas: Conductor (Android y IOS), Pasajero (Android y IOS), Administrador (Web). </w:t>
             </w:r>
           </w:p>
         </w:tc>
@@ -10043,31 +9801,7 @@
             </w:r>
             <w:proofErr w:type="gramEnd"/>
             <w:r>
-              <w:t xml:space="preserve"> </w:t>
-            </w:r>
-            <w:proofErr w:type="spellStart"/>
-            <w:r>
-              <w:t>Firebase</w:t>
-            </w:r>
-            <w:proofErr w:type="spellEnd"/>
-            <w:r>
-              <w:t xml:space="preserve"> </w:t>
-            </w:r>
-            <w:proofErr w:type="spellStart"/>
-            <w:r>
-              <w:t>Realtime</w:t>
-            </w:r>
-            <w:proofErr w:type="spellEnd"/>
-            <w:r>
-              <w:t xml:space="preserve"> </w:t>
-            </w:r>
-            <w:proofErr w:type="spellStart"/>
-            <w:r>
-              <w:t>Database</w:t>
-            </w:r>
-            <w:proofErr w:type="spellEnd"/>
-            <w:r>
-              <w:t xml:space="preserve"> </w:t>
+              <w:t xml:space="preserve"> Firebase Realtime Database </w:t>
             </w:r>
             <w:r>
               <w:t>(RF-05, RNF-01)</w:t>
@@ -10086,31 +9820,7 @@
           </w:tcPr>
           <w:p>
             <w:r>
-              <w:t xml:space="preserve">Como desarrollador, quiero implementar la actualización de la ubicación en tiempo real usando </w:t>
-            </w:r>
-            <w:proofErr w:type="spellStart"/>
-            <w:r>
-              <w:t>Firebase</w:t>
-            </w:r>
-            <w:proofErr w:type="spellEnd"/>
-            <w:r>
-              <w:t xml:space="preserve"> </w:t>
-            </w:r>
-            <w:proofErr w:type="spellStart"/>
-            <w:r>
-              <w:t>Realtime</w:t>
-            </w:r>
-            <w:proofErr w:type="spellEnd"/>
-            <w:r>
-              <w:t xml:space="preserve"> </w:t>
-            </w:r>
-            <w:proofErr w:type="spellStart"/>
-            <w:r>
-              <w:t>Database</w:t>
-            </w:r>
-            <w:proofErr w:type="spellEnd"/>
-            <w:r>
-              <w:t xml:space="preserve"> para proporcionar un seguimiento preciso.</w:t>
+              <w:t>Como desarrollador, quiero implementar la actualización de la ubicación en tiempo real usando Firebase Realtime Database para proporcionar un seguimiento preciso.</w:t>
             </w:r>
           </w:p>
           <w:p/>
@@ -10437,15 +10147,7 @@
               <w:t xml:space="preserve">Como desarrollador, </w:t>
             </w:r>
             <w:r>
-              <w:t xml:space="preserve">quiero diseñar la estructura de la base de datos para los Pasajeros, Conductores y Administrador, además de la estructura </w:t>
-            </w:r>
-            <w:proofErr w:type="spellStart"/>
-            <w:r>
-              <w:t>json</w:t>
-            </w:r>
-            <w:proofErr w:type="spellEnd"/>
-            <w:r>
-              <w:t xml:space="preserve"> para la comunicación en tiempo real.</w:t>
+              <w:t>quiero diseñar la estructura de la base de datos para los Pasajeros, Conductores y Administrador, además de la estructura json para la comunicación en tiempo real.</w:t>
             </w:r>
           </w:p>
           <w:p/>
@@ -10488,13 +10190,8 @@
               <w:t>Almacene los datos de los usuarios en una única colección (usuarios</w:t>
             </w:r>
             <w:r>
-              <w:t xml:space="preserve">, pasajeros, </w:t>
-            </w:r>
-            <w:proofErr w:type="spellStart"/>
-            <w:r>
-              <w:t>admin</w:t>
-            </w:r>
-            <w:proofErr w:type="spellEnd"/>
+              <w:t>, pasajeros, admin</w:t>
+            </w:r>
             <w:r>
               <w:t>) para lograr escalabilidad y simplicidad.</w:t>
             </w:r>
@@ -10511,23 +10208,7 @@
               <w:t>Implementar</w:t>
             </w:r>
             <w:r>
-              <w:t xml:space="preserve"> </w:t>
-            </w:r>
-            <w:proofErr w:type="spellStart"/>
-            <w:r>
-              <w:t>createdAt</w:t>
-            </w:r>
-            <w:proofErr w:type="spellEnd"/>
-            <w:r>
-              <w:t xml:space="preserve"> y </w:t>
-            </w:r>
-            <w:proofErr w:type="spellStart"/>
-            <w:r>
-              <w:t>updatedAt</w:t>
-            </w:r>
-            <w:proofErr w:type="spellEnd"/>
-            <w:r>
-              <w:t xml:space="preserve"> para rastrear cambios y ordenar registros.</w:t>
+              <w:t xml:space="preserve"> createdAt y updatedAt para rastrear cambios y ordenar registros.</w:t>
             </w:r>
           </w:p>
           <w:p>
@@ -10752,31 +10433,7 @@
               </w:numPr>
             </w:pPr>
             <w:r>
-              <w:t xml:space="preserve">El nombre de los archivos debe seguir la convención </w:t>
-            </w:r>
-            <w:proofErr w:type="spellStart"/>
-            <w:r>
-              <w:t>snake_case</w:t>
-            </w:r>
-            <w:proofErr w:type="spellEnd"/>
-            <w:r>
-              <w:t xml:space="preserve">. El nombre de las clases debe seguir la convención </w:t>
-            </w:r>
-            <w:proofErr w:type="spellStart"/>
-            <w:r>
-              <w:t>PascalCase</w:t>
-            </w:r>
-            <w:proofErr w:type="spellEnd"/>
-            <w:r>
-              <w:t xml:space="preserve">. El nombre de las variables debe seguir la convención </w:t>
-            </w:r>
-            <w:proofErr w:type="spellStart"/>
-            <w:r>
-              <w:t>camelCase</w:t>
-            </w:r>
-            <w:proofErr w:type="spellEnd"/>
-            <w:r>
-              <w:t xml:space="preserve">. </w:t>
+              <w:t xml:space="preserve">El nombre de los archivos debe seguir la convención snake_case. El nombre de las clases debe seguir la convención PascalCase. El nombre de las variables debe seguir la convención camelCase. </w:t>
             </w:r>
           </w:p>
           <w:p>
@@ -10883,37 +10540,13 @@
               <w:t>Como desarrollador,</w:t>
             </w:r>
             <w:r>
-              <w:t xml:space="preserve"> quiero dedicar tiempo a aprender tecnologías y </w:t>
-            </w:r>
-            <w:proofErr w:type="spellStart"/>
-            <w:r>
-              <w:t>frameworks</w:t>
-            </w:r>
-            <w:proofErr w:type="spellEnd"/>
-            <w:r>
-              <w:t xml:space="preserve"> </w:t>
+              <w:t xml:space="preserve"> quiero dedicar tiempo a aprender tecnologías y frameworks </w:t>
             </w:r>
             <w:r>
               <w:t>específicos (</w:t>
             </w:r>
             <w:r>
-              <w:t xml:space="preserve">Google </w:t>
-            </w:r>
-            <w:proofErr w:type="spellStart"/>
-            <w:r>
-              <w:t>map</w:t>
-            </w:r>
-            <w:proofErr w:type="spellEnd"/>
-            <w:r>
-              <w:t xml:space="preserve"> API, </w:t>
-            </w:r>
-            <w:proofErr w:type="spellStart"/>
-            <w:r>
-              <w:t>Firebase</w:t>
-            </w:r>
-            <w:proofErr w:type="spellEnd"/>
-            <w:r>
-              <w:t xml:space="preserve">, Pasarelas de pago) a través de tutoriales, de modo que pueda implementar todas las funcionalidades de manera efectiva. </w:t>
+              <w:t xml:space="preserve">Google map API, Firebase, Pasarelas de pago) a través de tutoriales, de modo que pueda implementar todas las funcionalidades de manera efectiva. </w:t>
             </w:r>
           </w:p>
           <w:p/>
@@ -10953,15 +10586,7 @@
               </w:numPr>
             </w:pPr>
             <w:r>
-              <w:t xml:space="preserve">Google </w:t>
-            </w:r>
-            <w:proofErr w:type="spellStart"/>
-            <w:r>
-              <w:t>Maps</w:t>
-            </w:r>
-            <w:proofErr w:type="spellEnd"/>
-            <w:r>
-              <w:t xml:space="preserve"> API</w:t>
+              <w:t>Google Maps API</w:t>
             </w:r>
             <w:r>
               <w:t>.</w:t>
@@ -10979,15 +10604,7 @@
               </w:numPr>
             </w:pPr>
             <w:r>
-              <w:t xml:space="preserve">Google </w:t>
-            </w:r>
-            <w:proofErr w:type="spellStart"/>
-            <w:r>
-              <w:t>Directions</w:t>
-            </w:r>
-            <w:proofErr w:type="spellEnd"/>
-            <w:r>
-              <w:t xml:space="preserve"> API.</w:t>
+              <w:t>Google Directions API.</w:t>
             </w:r>
           </w:p>
           <w:p>
@@ -10999,15 +10616,7 @@
               </w:numPr>
             </w:pPr>
             <w:r>
-              <w:t xml:space="preserve">Google </w:t>
-            </w:r>
-            <w:proofErr w:type="spellStart"/>
-            <w:r>
-              <w:t>Geolocation</w:t>
-            </w:r>
-            <w:proofErr w:type="spellEnd"/>
-            <w:r>
-              <w:t xml:space="preserve"> API.</w:t>
+              <w:t>Google Geolocation API.</w:t>
             </w:r>
           </w:p>
           <w:p>
@@ -11018,19 +10627,9 @@
                 <w:numId w:val="8"/>
               </w:numPr>
             </w:pPr>
-            <w:proofErr w:type="spellStart"/>
-            <w:r>
-              <w:t>Firebase</w:t>
-            </w:r>
-            <w:proofErr w:type="spellEnd"/>
-            <w:r>
-              <w:t xml:space="preserve"> </w:t>
-            </w:r>
-            <w:proofErr w:type="spellStart"/>
-            <w:r>
-              <w:t>Authentication</w:t>
-            </w:r>
-            <w:proofErr w:type="spellEnd"/>
+            <w:r>
+              <w:t>Firebase Authentication</w:t>
+            </w:r>
             <w:r>
               <w:t>.</w:t>
             </w:r>
@@ -11043,19 +10642,9 @@
                 <w:numId w:val="8"/>
               </w:numPr>
             </w:pPr>
-            <w:proofErr w:type="spellStart"/>
-            <w:r>
-              <w:t>Firebase</w:t>
-            </w:r>
-            <w:proofErr w:type="spellEnd"/>
-            <w:r>
-              <w:t xml:space="preserve"> </w:t>
-            </w:r>
-            <w:proofErr w:type="spellStart"/>
-            <w:r>
-              <w:t>Firestore</w:t>
-            </w:r>
-            <w:proofErr w:type="spellEnd"/>
+            <w:r>
+              <w:t>Firebase Firestore</w:t>
+            </w:r>
             <w:r>
               <w:t>.</w:t>
             </w:r>
@@ -11068,13 +10657,8 @@
                 <w:numId w:val="8"/>
               </w:numPr>
             </w:pPr>
-            <w:proofErr w:type="spellStart"/>
-            <w:r>
-              <w:t>Firebase</w:t>
-            </w:r>
-            <w:proofErr w:type="spellEnd"/>
-            <w:r>
-              <w:t xml:space="preserve"> Storage</w:t>
+            <w:r>
+              <w:t>Firebase Storage</w:t>
             </w:r>
           </w:p>
           <w:p>
@@ -11085,27 +10669,9 @@
                 <w:numId w:val="8"/>
               </w:numPr>
             </w:pPr>
-            <w:proofErr w:type="spellStart"/>
-            <w:r>
-              <w:t>Firebase</w:t>
-            </w:r>
-            <w:proofErr w:type="spellEnd"/>
-            <w:r>
-              <w:t xml:space="preserve"> </w:t>
-            </w:r>
-            <w:proofErr w:type="spellStart"/>
-            <w:r>
-              <w:t>Realtime</w:t>
-            </w:r>
-            <w:proofErr w:type="spellEnd"/>
-            <w:r>
-              <w:t xml:space="preserve"> </w:t>
-            </w:r>
-            <w:proofErr w:type="spellStart"/>
-            <w:r>
-              <w:t>Database</w:t>
-            </w:r>
-            <w:proofErr w:type="spellEnd"/>
+            <w:r>
+              <w:t>Firebase Realtime Database</w:t>
+            </w:r>
             <w:r>
               <w:t>.</w:t>
             </w:r>
@@ -11130,11 +10696,9 @@
                 <w:numId w:val="8"/>
               </w:numPr>
             </w:pPr>
-            <w:proofErr w:type="spellStart"/>
             <w:r>
               <w:t>Flutter</w:t>
             </w:r>
-            <w:proofErr w:type="spellEnd"/>
             <w:r>
               <w:t xml:space="preserve">. </w:t>
             </w:r>
@@ -11225,7 +10789,6 @@
           <w:lang w:val="es-EC"/>
         </w:rPr>
       </w:pPr>
-      <w:proofErr w:type="spellStart"/>
       <w:r>
         <w:rPr>
           <w:b/>
@@ -11234,18 +10797,7 @@
           <w:szCs w:val="32"/>
           <w:lang w:val="es-EC"/>
         </w:rPr>
-        <w:t>Product</w:t>
-      </w:r>
-      <w:proofErr w:type="spellEnd"/>
-      <w:r>
-        <w:rPr>
-          <w:b/>
-          <w:bCs/>
-          <w:sz w:val="32"/>
-          <w:szCs w:val="32"/>
-          <w:lang w:val="es-EC"/>
-        </w:rPr>
-        <w:t xml:space="preserve"> backlog. </w:t>
+        <w:t xml:space="preserve">Product backlog. </w:t>
       </w:r>
     </w:p>
     <w:tbl>
@@ -11460,15 +11012,7 @@
               </w:tabs>
             </w:pPr>
             <w:r>
-              <w:t xml:space="preserve">Integración con </w:t>
-            </w:r>
-            <w:proofErr w:type="spellStart"/>
-            <w:r>
-              <w:t>Firebase</w:t>
-            </w:r>
-            <w:proofErr w:type="spellEnd"/>
-            <w:r>
-              <w:t xml:space="preserve"> (RF-01, RF-02, RNF-02)</w:t>
+              <w:t>Integración con Firebase (RF-01, RF-02, RNF-02)</w:t>
             </w:r>
           </w:p>
           <w:p>
@@ -12495,7 +12039,7 @@
               </w:tabs>
             </w:pPr>
             <w:r>
-              <w:t>12</w:t>
+              <w:t>4</w:t>
             </w:r>
           </w:p>
         </w:tc>
@@ -12594,31 +12138,7 @@
               <w:t>Actualización de Ubicación en Tiempo Real</w:t>
             </w:r>
             <w:r>
-              <w:t xml:space="preserve"> con </w:t>
-            </w:r>
-            <w:proofErr w:type="spellStart"/>
-            <w:r>
-              <w:t>Firebase</w:t>
-            </w:r>
-            <w:proofErr w:type="spellEnd"/>
-            <w:r>
-              <w:t xml:space="preserve"> </w:t>
-            </w:r>
-            <w:proofErr w:type="spellStart"/>
-            <w:r>
-              <w:t>Realtime</w:t>
-            </w:r>
-            <w:proofErr w:type="spellEnd"/>
-            <w:r>
-              <w:t xml:space="preserve"> </w:t>
-            </w:r>
-            <w:proofErr w:type="spellStart"/>
-            <w:r>
-              <w:t>Database</w:t>
-            </w:r>
-            <w:proofErr w:type="spellEnd"/>
-            <w:r>
-              <w:t xml:space="preserve"> </w:t>
+              <w:t xml:space="preserve"> con Firebase Realtime Database </w:t>
             </w:r>
             <w:r>
               <w:t>(RF-05, RNF-01)</w:t>
@@ -13699,15 +13219,7 @@
               <w:t xml:space="preserve">Compatibilidad </w:t>
             </w:r>
             <w:r>
-              <w:t xml:space="preserve">del </w:t>
-            </w:r>
-            <w:proofErr w:type="spellStart"/>
-            <w:r>
-              <w:t>Ssitema</w:t>
-            </w:r>
-            <w:proofErr w:type="spellEnd"/>
-            <w:r>
-              <w:t xml:space="preserve"> Operativo</w:t>
+              <w:t>del Ssitema Operativo</w:t>
             </w:r>
             <w:r>
               <w:t xml:space="preserve"> (RNF-03, RNF-04)</w:t>
@@ -14334,7 +13846,6 @@
                 <w:szCs w:val="24"/>
               </w:rPr>
             </w:pPr>
-            <w:proofErr w:type="spellStart"/>
             <w:r>
               <w:rPr>
                 <w:rFonts w:asciiTheme="majorHAnsi" w:hAnsiTheme="majorHAnsi"/>
@@ -14345,7 +13856,6 @@
               </w:rPr>
               <w:t>Lenguaje</w:t>
             </w:r>
-            <w:proofErr w:type="spellEnd"/>
           </w:p>
         </w:tc>
         <w:tc>
@@ -14448,7 +13958,6 @@
                 <w:szCs w:val="24"/>
               </w:rPr>
             </w:pPr>
-            <w:proofErr w:type="spellStart"/>
             <w:r>
               <w:rPr>
                 <w:rFonts w:asciiTheme="majorHAnsi" w:hAnsiTheme="majorHAnsi"/>
@@ -14457,9 +13966,26 @@
                 <w:sz w:val="24"/>
                 <w:szCs w:val="24"/>
               </w:rPr>
-              <w:t>Elección</w:t>
-            </w:r>
-            <w:proofErr w:type="spellEnd"/>
+              <w:t>Elección Final</w:t>
+            </w:r>
+          </w:p>
+        </w:tc>
+      </w:tr>
+      <w:tr>
+        <w:tc>
+          <w:tcPr>
+            <w:tcW w:w="0" w:type="auto"/>
+            <w:hideMark/>
+          </w:tcPr>
+          <w:p>
+            <w:pPr>
+              <w:spacing w:after="160" w:line="259" w:lineRule="auto"/>
+              <w:rPr>
+                <w:rFonts w:asciiTheme="majorHAnsi" w:hAnsiTheme="majorHAnsi"/>
+                <w:sz w:val="24"/>
+                <w:szCs w:val="24"/>
+              </w:rPr>
+            </w:pPr>
             <w:r>
               <w:rPr>
                 <w:rFonts w:asciiTheme="majorHAnsi" w:hAnsiTheme="majorHAnsi"/>
@@ -14468,7 +13994,111 @@
                 <w:sz w:val="24"/>
                 <w:szCs w:val="24"/>
               </w:rPr>
-              <w:t xml:space="preserve"> Final</w:t>
+              <w:t>Pros</w:t>
+            </w:r>
+          </w:p>
+        </w:tc>
+        <w:tc>
+          <w:tcPr>
+            <w:tcW w:w="0" w:type="auto"/>
+            <w:hideMark/>
+          </w:tcPr>
+          <w:p>
+            <w:pPr>
+              <w:spacing w:after="160" w:line="259" w:lineRule="auto"/>
+              <w:rPr>
+                <w:rFonts w:asciiTheme="majorHAnsi" w:hAnsiTheme="majorHAnsi"/>
+                <w:sz w:val="24"/>
+                <w:szCs w:val="24"/>
+                <w:lang w:val="es-EC"/>
+              </w:rPr>
+            </w:pPr>
+            <w:r>
+              <w:rPr>
+                <w:rFonts w:asciiTheme="majorHAnsi" w:hAnsiTheme="majorHAnsi"/>
+                <w:sz w:val="24"/>
+                <w:szCs w:val="24"/>
+                <w:lang w:val="es-EC"/>
+              </w:rPr>
+              <w:t>Optimizado para Flutter, rápido, fácil de depurar, soporte sólido para aplicaciones multiplataforma.</w:t>
+            </w:r>
+          </w:p>
+        </w:tc>
+        <w:tc>
+          <w:tcPr>
+            <w:tcW w:w="0" w:type="auto"/>
+            <w:hideMark/>
+          </w:tcPr>
+          <w:p>
+            <w:pPr>
+              <w:spacing w:after="160" w:line="259" w:lineRule="auto"/>
+              <w:rPr>
+                <w:rFonts w:asciiTheme="majorHAnsi" w:hAnsiTheme="majorHAnsi"/>
+                <w:sz w:val="24"/>
+                <w:szCs w:val="24"/>
+                <w:lang w:val="es-EC"/>
+              </w:rPr>
+            </w:pPr>
+            <w:r>
+              <w:rPr>
+                <w:rFonts w:asciiTheme="majorHAnsi" w:hAnsiTheme="majorHAnsi"/>
+                <w:sz w:val="24"/>
+                <w:szCs w:val="24"/>
+                <w:lang w:val="es-EC"/>
+              </w:rPr>
+              <w:t>Amplia comunidad, versátil, soporte extensivo para bibliotecas y frameworks.</w:t>
+            </w:r>
+          </w:p>
+        </w:tc>
+        <w:tc>
+          <w:tcPr>
+            <w:tcW w:w="0" w:type="auto"/>
+            <w:hideMark/>
+          </w:tcPr>
+          <w:p>
+            <w:pPr>
+              <w:spacing w:after="160" w:line="259" w:lineRule="auto"/>
+              <w:rPr>
+                <w:rFonts w:asciiTheme="majorHAnsi" w:hAnsiTheme="majorHAnsi"/>
+                <w:sz w:val="24"/>
+                <w:szCs w:val="24"/>
+                <w:lang w:val="es-EC"/>
+              </w:rPr>
+            </w:pPr>
+            <w:r>
+              <w:rPr>
+                <w:rFonts w:asciiTheme="majorHAnsi" w:hAnsiTheme="majorHAnsi"/>
+                <w:sz w:val="24"/>
+                <w:szCs w:val="24"/>
+                <w:lang w:val="es-EC"/>
+              </w:rPr>
+              <w:t>Específico para Android, gran rendimiento y herramientas avanzadas para Android.</w:t>
+            </w:r>
+          </w:p>
+        </w:tc>
+        <w:tc>
+          <w:tcPr>
+            <w:tcW w:w="0" w:type="auto"/>
+            <w:hideMark/>
+          </w:tcPr>
+          <w:p>
+            <w:pPr>
+              <w:spacing w:after="160" w:line="259" w:lineRule="auto"/>
+              <w:rPr>
+                <w:rFonts w:asciiTheme="majorHAnsi" w:hAnsiTheme="majorHAnsi"/>
+                <w:sz w:val="24"/>
+                <w:szCs w:val="24"/>
+              </w:rPr>
+            </w:pPr>
+            <w:r>
+              <w:rPr>
+                <w:rFonts w:asciiTheme="majorHAnsi" w:hAnsiTheme="majorHAnsi"/>
+                <w:b/>
+                <w:bCs/>
+                <w:sz w:val="24"/>
+                <w:szCs w:val="24"/>
+              </w:rPr>
+              <w:t>Dart</w:t>
             </w:r>
           </w:p>
         </w:tc>
@@ -14496,7 +14126,7 @@
                 <w:sz w:val="24"/>
                 <w:szCs w:val="24"/>
               </w:rPr>
-              <w:t>Pros</w:t>
+              <w:t>Contras</w:t>
             </w:r>
           </w:p>
         </w:tc>
@@ -14522,27 +14152,7 @@
                 <w:szCs w:val="24"/>
                 <w:lang w:val="es-EC"/>
               </w:rPr>
-              <w:t xml:space="preserve">Optimizado para </w:t>
-            </w:r>
-            <w:proofErr w:type="spellStart"/>
-            <w:r>
-              <w:rPr>
-                <w:rFonts w:asciiTheme="majorHAnsi" w:hAnsiTheme="majorHAnsi"/>
-                <w:sz w:val="24"/>
-                <w:szCs w:val="24"/>
-                <w:lang w:val="es-EC"/>
-              </w:rPr>
-              <w:t>Flutter</w:t>
-            </w:r>
-            <w:proofErr w:type="spellEnd"/>
-            <w:r>
-              <w:rPr>
-                <w:rFonts w:asciiTheme="majorHAnsi" w:hAnsiTheme="majorHAnsi"/>
-                <w:sz w:val="24"/>
-                <w:szCs w:val="24"/>
-                <w:lang w:val="es-EC"/>
-              </w:rPr>
-              <w:t>, rápido, fácil de depurar, soporte sólido para aplicaciones multiplataforma.</w:t>
+              <w:t>Comunidad más pequeña, enfoque limitado fuera de Flutter.</w:t>
             </w:r>
           </w:p>
         </w:tc>
@@ -14568,9 +14178,8 @@
                 <w:szCs w:val="24"/>
                 <w:lang w:val="es-EC"/>
               </w:rPr>
-              <w:t xml:space="preserve">Amplia comunidad, versátil, soporte extensivo para bibliotecas y </w:t>
-            </w:r>
-            <w:proofErr w:type="spellStart"/>
+              <w:t xml:space="preserve">Puede ser complicado para aplicaciones móviles, gestión </w:t>
+            </w:r>
             <w:r>
               <w:rPr>
                 <w:rFonts w:asciiTheme="majorHAnsi" w:hAnsiTheme="majorHAnsi"/>
@@ -14578,17 +14187,8 @@
                 <w:szCs w:val="24"/>
                 <w:lang w:val="es-EC"/>
               </w:rPr>
-              <w:t>frameworks</w:t>
-            </w:r>
-            <w:proofErr w:type="spellEnd"/>
-            <w:r>
-              <w:rPr>
-                <w:rFonts w:asciiTheme="majorHAnsi" w:hAnsiTheme="majorHAnsi"/>
-                <w:sz w:val="24"/>
-                <w:szCs w:val="24"/>
-                <w:lang w:val="es-EC"/>
-              </w:rPr>
-              <w:t>.</w:t>
+              <w:lastRenderedPageBreak/>
+              <w:t>de asincronía compleja.</w:t>
             </w:r>
           </w:p>
         </w:tc>
@@ -14614,7 +14214,8 @@
                 <w:szCs w:val="24"/>
                 <w:lang w:val="es-EC"/>
               </w:rPr>
-              <w:t>Específico para Android, gran rendimiento y herramientas avanzadas para Android.</w:t>
+              <w:lastRenderedPageBreak/>
+              <w:t>Solo aplicable para Android, no es multiplataforma.</w:t>
             </w:r>
           </w:p>
         </w:tc>
@@ -14635,17 +14236,41 @@
             <w:r>
               <w:rPr>
                 <w:rFonts w:asciiTheme="majorHAnsi" w:hAnsiTheme="majorHAnsi"/>
+                <w:sz w:val="24"/>
+                <w:szCs w:val="24"/>
+              </w:rPr>
+              <w:t>Comunidad en crecimiento.</w:t>
+            </w:r>
+          </w:p>
+        </w:tc>
+      </w:tr>
+      <w:tr>
+        <w:tc>
+          <w:tcPr>
+            <w:tcW w:w="0" w:type="auto"/>
+            <w:hideMark/>
+          </w:tcPr>
+          <w:p>
+            <w:pPr>
+              <w:spacing w:after="160" w:line="259" w:lineRule="auto"/>
+              <w:rPr>
+                <w:rFonts w:asciiTheme="majorHAnsi" w:hAnsiTheme="majorHAnsi"/>
+                <w:sz w:val="24"/>
+                <w:szCs w:val="24"/>
+              </w:rPr>
+            </w:pPr>
+            <w:r>
+              <w:rPr>
+                <w:rFonts w:asciiTheme="majorHAnsi" w:hAnsiTheme="majorHAnsi"/>
                 <w:b/>
                 <w:bCs/>
                 <w:sz w:val="24"/>
                 <w:szCs w:val="24"/>
               </w:rPr>
-              <w:t>Dart</w:t>
-            </w:r>
-          </w:p>
-        </w:tc>
-      </w:tr>
-      <w:tr>
+              <w:t>Uso Ideal</w:t>
+            </w:r>
+          </w:p>
+        </w:tc>
         <w:tc>
           <w:tcPr>
             <w:tcW w:w="0" w:type="auto"/>
@@ -14658,17 +14283,17 @@
                 <w:rFonts w:asciiTheme="majorHAnsi" w:hAnsiTheme="majorHAnsi"/>
                 <w:sz w:val="24"/>
                 <w:szCs w:val="24"/>
-              </w:rPr>
-            </w:pPr>
-            <w:r>
-              <w:rPr>
-                <w:rFonts w:asciiTheme="majorHAnsi" w:hAnsiTheme="majorHAnsi"/>
-                <w:b/>
-                <w:bCs/>
-                <w:sz w:val="24"/>
-                <w:szCs w:val="24"/>
-              </w:rPr>
-              <w:t>Contras</w:t>
+                <w:lang w:val="es-EC"/>
+              </w:rPr>
+            </w:pPr>
+            <w:r>
+              <w:rPr>
+                <w:rFonts w:asciiTheme="majorHAnsi" w:hAnsiTheme="majorHAnsi"/>
+                <w:sz w:val="24"/>
+                <w:szCs w:val="24"/>
+                <w:lang w:val="es-EC"/>
+              </w:rPr>
+              <w:t>Aplicaciones móviles multiplataforma con alto rendimiento.</w:t>
             </w:r>
           </w:p>
         </w:tc>
@@ -14694,27 +14319,7 @@
                 <w:szCs w:val="24"/>
                 <w:lang w:val="es-EC"/>
               </w:rPr>
-              <w:t xml:space="preserve">Comunidad más pequeña, enfoque limitado fuera de </w:t>
-            </w:r>
-            <w:proofErr w:type="spellStart"/>
-            <w:r>
-              <w:rPr>
-                <w:rFonts w:asciiTheme="majorHAnsi" w:hAnsiTheme="majorHAnsi"/>
-                <w:sz w:val="24"/>
-                <w:szCs w:val="24"/>
-                <w:lang w:val="es-EC"/>
-              </w:rPr>
-              <w:t>Flutter</w:t>
-            </w:r>
-            <w:proofErr w:type="spellEnd"/>
-            <w:r>
-              <w:rPr>
-                <w:rFonts w:asciiTheme="majorHAnsi" w:hAnsiTheme="majorHAnsi"/>
-                <w:sz w:val="24"/>
-                <w:szCs w:val="24"/>
-                <w:lang w:val="es-EC"/>
-              </w:rPr>
-              <w:t>.</w:t>
+              <w:t>Aplicaciones web, híbridas, o con interacción ligera.</w:t>
             </w:r>
           </w:p>
         </w:tc>
@@ -14730,27 +14335,15 @@
                 <w:rFonts w:asciiTheme="majorHAnsi" w:hAnsiTheme="majorHAnsi"/>
                 <w:sz w:val="24"/>
                 <w:szCs w:val="24"/>
-                <w:lang w:val="es-EC"/>
-              </w:rPr>
-            </w:pPr>
-            <w:r>
-              <w:rPr>
-                <w:rFonts w:asciiTheme="majorHAnsi" w:hAnsiTheme="majorHAnsi"/>
-                <w:sz w:val="24"/>
-                <w:szCs w:val="24"/>
-                <w:lang w:val="es-EC"/>
-              </w:rPr>
-              <w:t xml:space="preserve">Puede ser complicado para aplicaciones móviles, gestión </w:t>
-            </w:r>
-            <w:r>
-              <w:rPr>
-                <w:rFonts w:asciiTheme="majorHAnsi" w:hAnsiTheme="majorHAnsi"/>
-                <w:sz w:val="24"/>
-                <w:szCs w:val="24"/>
-                <w:lang w:val="es-EC"/>
-              </w:rPr>
-              <w:lastRenderedPageBreak/>
-              <w:t>de asincronía compleja.</w:t>
+              </w:rPr>
+            </w:pPr>
+            <w:r>
+              <w:rPr>
+                <w:rFonts w:asciiTheme="majorHAnsi" w:hAnsiTheme="majorHAnsi"/>
+                <w:sz w:val="24"/>
+                <w:szCs w:val="24"/>
+              </w:rPr>
+              <w:t>Apps Android nativas.</w:t>
             </w:r>
           </w:p>
         </w:tc>
@@ -14766,270 +14359,15 @@
                 <w:rFonts w:asciiTheme="majorHAnsi" w:hAnsiTheme="majorHAnsi"/>
                 <w:sz w:val="24"/>
                 <w:szCs w:val="24"/>
-                <w:lang w:val="es-EC"/>
-              </w:rPr>
-            </w:pPr>
-            <w:r>
-              <w:rPr>
-                <w:rFonts w:asciiTheme="majorHAnsi" w:hAnsiTheme="majorHAnsi"/>
-                <w:sz w:val="24"/>
-                <w:szCs w:val="24"/>
-                <w:lang w:val="es-EC"/>
-              </w:rPr>
-              <w:lastRenderedPageBreak/>
-              <w:t>Solo aplicable para Android, no es multiplataforma.</w:t>
-            </w:r>
-          </w:p>
-        </w:tc>
-        <w:tc>
-          <w:tcPr>
-            <w:tcW w:w="0" w:type="auto"/>
-            <w:hideMark/>
-          </w:tcPr>
-          <w:p>
-            <w:pPr>
-              <w:spacing w:after="160" w:line="259" w:lineRule="auto"/>
-              <w:rPr>
-                <w:rFonts w:asciiTheme="majorHAnsi" w:hAnsiTheme="majorHAnsi"/>
-                <w:sz w:val="24"/>
-                <w:szCs w:val="24"/>
-              </w:rPr>
-            </w:pPr>
-            <w:proofErr w:type="spellStart"/>
-            <w:r>
-              <w:rPr>
-                <w:rFonts w:asciiTheme="majorHAnsi" w:hAnsiTheme="majorHAnsi"/>
-                <w:sz w:val="24"/>
-                <w:szCs w:val="24"/>
-              </w:rPr>
-              <w:t>Comunidad</w:t>
-            </w:r>
-            <w:proofErr w:type="spellEnd"/>
-            <w:r>
-              <w:rPr>
-                <w:rFonts w:asciiTheme="majorHAnsi" w:hAnsiTheme="majorHAnsi"/>
-                <w:sz w:val="24"/>
-                <w:szCs w:val="24"/>
-              </w:rPr>
-              <w:t xml:space="preserve"> </w:t>
-            </w:r>
-            <w:proofErr w:type="spellStart"/>
-            <w:r>
-              <w:rPr>
-                <w:rFonts w:asciiTheme="majorHAnsi" w:hAnsiTheme="majorHAnsi"/>
-                <w:sz w:val="24"/>
-                <w:szCs w:val="24"/>
-              </w:rPr>
-              <w:t>en</w:t>
-            </w:r>
-            <w:proofErr w:type="spellEnd"/>
-            <w:r>
-              <w:rPr>
-                <w:rFonts w:asciiTheme="majorHAnsi" w:hAnsiTheme="majorHAnsi"/>
-                <w:sz w:val="24"/>
-                <w:szCs w:val="24"/>
-              </w:rPr>
-              <w:t xml:space="preserve"> </w:t>
-            </w:r>
-            <w:proofErr w:type="spellStart"/>
-            <w:r>
-              <w:rPr>
-                <w:rFonts w:asciiTheme="majorHAnsi" w:hAnsiTheme="majorHAnsi"/>
-                <w:sz w:val="24"/>
-                <w:szCs w:val="24"/>
-              </w:rPr>
-              <w:t>crecimiento</w:t>
-            </w:r>
-            <w:proofErr w:type="spellEnd"/>
-            <w:r>
-              <w:rPr>
-                <w:rFonts w:asciiTheme="majorHAnsi" w:hAnsiTheme="majorHAnsi"/>
-                <w:sz w:val="24"/>
-                <w:szCs w:val="24"/>
-              </w:rPr>
-              <w:t>.</w:t>
-            </w:r>
-          </w:p>
-        </w:tc>
-      </w:tr>
-      <w:tr>
-        <w:tc>
-          <w:tcPr>
-            <w:tcW w:w="0" w:type="auto"/>
-            <w:hideMark/>
-          </w:tcPr>
-          <w:p>
-            <w:pPr>
-              <w:spacing w:after="160" w:line="259" w:lineRule="auto"/>
-              <w:rPr>
-                <w:rFonts w:asciiTheme="majorHAnsi" w:hAnsiTheme="majorHAnsi"/>
-                <w:sz w:val="24"/>
-                <w:szCs w:val="24"/>
-              </w:rPr>
-            </w:pPr>
-            <w:r>
-              <w:rPr>
-                <w:rFonts w:asciiTheme="majorHAnsi" w:hAnsiTheme="majorHAnsi"/>
-                <w:b/>
-                <w:bCs/>
-                <w:sz w:val="24"/>
-                <w:szCs w:val="24"/>
-              </w:rPr>
-              <w:t>Uso Ideal</w:t>
-            </w:r>
-          </w:p>
-        </w:tc>
-        <w:tc>
-          <w:tcPr>
-            <w:tcW w:w="0" w:type="auto"/>
-            <w:hideMark/>
-          </w:tcPr>
-          <w:p>
-            <w:pPr>
-              <w:spacing w:after="160" w:line="259" w:lineRule="auto"/>
-              <w:rPr>
-                <w:rFonts w:asciiTheme="majorHAnsi" w:hAnsiTheme="majorHAnsi"/>
-                <w:sz w:val="24"/>
-                <w:szCs w:val="24"/>
-                <w:lang w:val="es-EC"/>
-              </w:rPr>
-            </w:pPr>
-            <w:r>
-              <w:rPr>
-                <w:rFonts w:asciiTheme="majorHAnsi" w:hAnsiTheme="majorHAnsi"/>
-                <w:sz w:val="24"/>
-                <w:szCs w:val="24"/>
-                <w:lang w:val="es-EC"/>
-              </w:rPr>
-              <w:t>Aplicaciones móviles multiplataforma con alto rendimiento.</w:t>
-            </w:r>
-          </w:p>
-        </w:tc>
-        <w:tc>
-          <w:tcPr>
-            <w:tcW w:w="0" w:type="auto"/>
-            <w:hideMark/>
-          </w:tcPr>
-          <w:p>
-            <w:pPr>
-              <w:spacing w:after="160" w:line="259" w:lineRule="auto"/>
-              <w:rPr>
-                <w:rFonts w:asciiTheme="majorHAnsi" w:hAnsiTheme="majorHAnsi"/>
-                <w:sz w:val="24"/>
-                <w:szCs w:val="24"/>
-                <w:lang w:val="es-EC"/>
-              </w:rPr>
-            </w:pPr>
-            <w:r>
-              <w:rPr>
-                <w:rFonts w:asciiTheme="majorHAnsi" w:hAnsiTheme="majorHAnsi"/>
-                <w:sz w:val="24"/>
-                <w:szCs w:val="24"/>
-                <w:lang w:val="es-EC"/>
-              </w:rPr>
-              <w:t>Aplicaciones web, híbridas, o con interacción ligera.</w:t>
-            </w:r>
-          </w:p>
-        </w:tc>
-        <w:tc>
-          <w:tcPr>
-            <w:tcW w:w="0" w:type="auto"/>
-            <w:hideMark/>
-          </w:tcPr>
-          <w:p>
-            <w:pPr>
-              <w:spacing w:after="160" w:line="259" w:lineRule="auto"/>
-              <w:rPr>
-                <w:rFonts w:asciiTheme="majorHAnsi" w:hAnsiTheme="majorHAnsi"/>
-                <w:sz w:val="24"/>
-                <w:szCs w:val="24"/>
-              </w:rPr>
-            </w:pPr>
-            <w:r>
-              <w:rPr>
-                <w:rFonts w:asciiTheme="majorHAnsi" w:hAnsiTheme="majorHAnsi"/>
-                <w:sz w:val="24"/>
-                <w:szCs w:val="24"/>
-              </w:rPr>
-              <w:t xml:space="preserve">Apps Android </w:t>
-            </w:r>
-            <w:proofErr w:type="spellStart"/>
-            <w:r>
-              <w:rPr>
-                <w:rFonts w:asciiTheme="majorHAnsi" w:hAnsiTheme="majorHAnsi"/>
-                <w:sz w:val="24"/>
-                <w:szCs w:val="24"/>
-              </w:rPr>
-              <w:t>nativas</w:t>
-            </w:r>
-            <w:proofErr w:type="spellEnd"/>
-            <w:r>
-              <w:rPr>
-                <w:rFonts w:asciiTheme="majorHAnsi" w:hAnsiTheme="majorHAnsi"/>
-                <w:sz w:val="24"/>
-                <w:szCs w:val="24"/>
-              </w:rPr>
-              <w:t>.</w:t>
-            </w:r>
-          </w:p>
-        </w:tc>
-        <w:tc>
-          <w:tcPr>
-            <w:tcW w:w="0" w:type="auto"/>
-            <w:hideMark/>
-          </w:tcPr>
-          <w:p>
-            <w:pPr>
-              <w:spacing w:after="160" w:line="259" w:lineRule="auto"/>
-              <w:rPr>
-                <w:rFonts w:asciiTheme="majorHAnsi" w:hAnsiTheme="majorHAnsi"/>
-                <w:sz w:val="24"/>
-                <w:szCs w:val="24"/>
-              </w:rPr>
-            </w:pPr>
-            <w:r>
-              <w:rPr>
-                <w:rFonts w:asciiTheme="majorHAnsi" w:hAnsiTheme="majorHAnsi"/>
-                <w:sz w:val="24"/>
-                <w:szCs w:val="24"/>
-              </w:rPr>
-              <w:t xml:space="preserve">Apps </w:t>
-            </w:r>
-            <w:proofErr w:type="spellStart"/>
-            <w:r>
-              <w:rPr>
-                <w:rFonts w:asciiTheme="majorHAnsi" w:hAnsiTheme="majorHAnsi"/>
-                <w:sz w:val="24"/>
-                <w:szCs w:val="24"/>
-              </w:rPr>
-              <w:t>modernas</w:t>
-            </w:r>
-            <w:proofErr w:type="spellEnd"/>
-            <w:r>
-              <w:rPr>
-                <w:rFonts w:asciiTheme="majorHAnsi" w:hAnsiTheme="majorHAnsi"/>
-                <w:sz w:val="24"/>
-                <w:szCs w:val="24"/>
-              </w:rPr>
-              <w:t xml:space="preserve"> </w:t>
-            </w:r>
-            <w:proofErr w:type="spellStart"/>
-            <w:r>
-              <w:rPr>
-                <w:rFonts w:asciiTheme="majorHAnsi" w:hAnsiTheme="majorHAnsi"/>
-                <w:sz w:val="24"/>
-                <w:szCs w:val="24"/>
-              </w:rPr>
-              <w:t>multiplataforma</w:t>
-            </w:r>
-            <w:proofErr w:type="spellEnd"/>
-            <w:r>
-              <w:rPr>
-                <w:rFonts w:asciiTheme="majorHAnsi" w:hAnsiTheme="majorHAnsi"/>
-                <w:sz w:val="24"/>
-                <w:szCs w:val="24"/>
-              </w:rPr>
-              <w:t>.</w:t>
+              </w:rPr>
+            </w:pPr>
+            <w:r>
+              <w:rPr>
+                <w:rFonts w:asciiTheme="majorHAnsi" w:hAnsiTheme="majorHAnsi"/>
+                <w:sz w:val="24"/>
+                <w:szCs w:val="24"/>
+              </w:rPr>
+              <w:t>Apps modernas multiplataforma.</w:t>
             </w:r>
           </w:p>
         </w:tc>
@@ -15207,7 +14545,6 @@
                 <w:szCs w:val="24"/>
               </w:rPr>
             </w:pPr>
-            <w:proofErr w:type="spellStart"/>
             <w:r>
               <w:rPr>
                 <w:rFonts w:asciiTheme="majorHAnsi" w:hAnsiTheme="majorHAnsi"/>
@@ -15216,9 +14553,26 @@
                 <w:sz w:val="24"/>
                 <w:szCs w:val="24"/>
               </w:rPr>
-              <w:t>Elección</w:t>
-            </w:r>
-            <w:proofErr w:type="spellEnd"/>
+              <w:t>Elección Final</w:t>
+            </w:r>
+          </w:p>
+        </w:tc>
+      </w:tr>
+      <w:tr>
+        <w:tc>
+          <w:tcPr>
+            <w:tcW w:w="0" w:type="auto"/>
+            <w:hideMark/>
+          </w:tcPr>
+          <w:p>
+            <w:pPr>
+              <w:spacing w:after="160" w:line="259" w:lineRule="auto"/>
+              <w:rPr>
+                <w:rFonts w:asciiTheme="majorHAnsi" w:hAnsiTheme="majorHAnsi"/>
+                <w:sz w:val="24"/>
+                <w:szCs w:val="24"/>
+              </w:rPr>
+            </w:pPr>
             <w:r>
               <w:rPr>
                 <w:rFonts w:asciiTheme="majorHAnsi" w:hAnsiTheme="majorHAnsi"/>
@@ -15227,7 +14581,131 @@
                 <w:sz w:val="24"/>
                 <w:szCs w:val="24"/>
               </w:rPr>
-              <w:t xml:space="preserve"> Final</w:t>
+              <w:t>Pros</w:t>
+            </w:r>
+          </w:p>
+        </w:tc>
+        <w:tc>
+          <w:tcPr>
+            <w:tcW w:w="0" w:type="auto"/>
+            <w:hideMark/>
+          </w:tcPr>
+          <w:p>
+            <w:pPr>
+              <w:spacing w:after="160" w:line="259" w:lineRule="auto"/>
+              <w:rPr>
+                <w:rFonts w:asciiTheme="majorHAnsi" w:hAnsiTheme="majorHAnsi"/>
+                <w:sz w:val="24"/>
+                <w:szCs w:val="24"/>
+                <w:lang w:val="es-EC"/>
+              </w:rPr>
+            </w:pPr>
+            <w:r>
+              <w:rPr>
+                <w:rFonts w:asciiTheme="majorHAnsi" w:hAnsiTheme="majorHAnsi"/>
+                <w:sz w:val="24"/>
+                <w:szCs w:val="24"/>
+                <w:lang w:val="es-EC"/>
+              </w:rPr>
+              <w:t>Ligero, extensible, multiplataforma, ideal para desarrollo rápido.</w:t>
+            </w:r>
+          </w:p>
+        </w:tc>
+        <w:tc>
+          <w:tcPr>
+            <w:tcW w:w="0" w:type="auto"/>
+            <w:hideMark/>
+          </w:tcPr>
+          <w:p>
+            <w:pPr>
+              <w:spacing w:after="160" w:line="259" w:lineRule="auto"/>
+              <w:rPr>
+                <w:rFonts w:asciiTheme="majorHAnsi" w:hAnsiTheme="majorHAnsi"/>
+                <w:sz w:val="24"/>
+                <w:szCs w:val="24"/>
+                <w:lang w:val="es-EC"/>
+              </w:rPr>
+            </w:pPr>
+            <w:r>
+              <w:rPr>
+                <w:rFonts w:asciiTheme="majorHAnsi" w:hAnsiTheme="majorHAnsi"/>
+                <w:sz w:val="24"/>
+                <w:szCs w:val="24"/>
+                <w:lang w:val="es-EC"/>
+              </w:rPr>
+              <w:t>Herramientas avanzadas para pruebas y depuración de Android.</w:t>
+            </w:r>
+          </w:p>
+        </w:tc>
+        <w:tc>
+          <w:tcPr>
+            <w:tcW w:w="0" w:type="auto"/>
+            <w:hideMark/>
+          </w:tcPr>
+          <w:p>
+            <w:pPr>
+              <w:spacing w:after="160" w:line="259" w:lineRule="auto"/>
+              <w:rPr>
+                <w:rFonts w:asciiTheme="majorHAnsi" w:hAnsiTheme="majorHAnsi"/>
+                <w:sz w:val="24"/>
+                <w:szCs w:val="24"/>
+                <w:lang w:val="es-EC"/>
+              </w:rPr>
+            </w:pPr>
+            <w:r>
+              <w:rPr>
+                <w:rFonts w:asciiTheme="majorHAnsi" w:hAnsiTheme="majorHAnsi"/>
+                <w:sz w:val="24"/>
+                <w:szCs w:val="24"/>
+                <w:lang w:val="es-EC"/>
+              </w:rPr>
+              <w:t xml:space="preserve">Optimizado para desarrollo de </w:t>
+            </w:r>
+            <w:proofErr w:type="gramStart"/>
+            <w:r>
+              <w:rPr>
+                <w:rFonts w:asciiTheme="majorHAnsi" w:hAnsiTheme="majorHAnsi"/>
+                <w:sz w:val="24"/>
+                <w:szCs w:val="24"/>
+                <w:lang w:val="es-EC"/>
+              </w:rPr>
+              <w:t>apps</w:t>
+            </w:r>
+            <w:proofErr w:type="gramEnd"/>
+            <w:r>
+              <w:rPr>
+                <w:rFonts w:asciiTheme="majorHAnsi" w:hAnsiTheme="majorHAnsi"/>
+                <w:sz w:val="24"/>
+                <w:szCs w:val="24"/>
+                <w:lang w:val="es-EC"/>
+              </w:rPr>
+              <w:t xml:space="preserve"> iOS.</w:t>
+            </w:r>
+          </w:p>
+        </w:tc>
+        <w:tc>
+          <w:tcPr>
+            <w:tcW w:w="0" w:type="auto"/>
+            <w:hideMark/>
+          </w:tcPr>
+          <w:p>
+            <w:pPr>
+              <w:spacing w:after="160" w:line="259" w:lineRule="auto"/>
+              <w:rPr>
+                <w:rFonts w:asciiTheme="majorHAnsi" w:hAnsiTheme="majorHAnsi"/>
+                <w:sz w:val="24"/>
+                <w:szCs w:val="24"/>
+              </w:rPr>
+            </w:pPr>
+            <w:r>
+              <w:rPr>
+                <w:rFonts w:asciiTheme="majorHAnsi" w:hAnsiTheme="majorHAnsi"/>
+                <w:b/>
+                <w:bCs/>
+                <w:sz w:val="24"/>
+                <w:szCs w:val="24"/>
+              </w:rPr>
+              <w:t>Visual Studio Code</w:t>
             </w:r>
           </w:p>
         </w:tc>
@@ -15255,7 +14733,7 @@
                 <w:sz w:val="24"/>
                 <w:szCs w:val="24"/>
               </w:rPr>
-              <w:t>Pros</w:t>
+              <w:t>Contras</w:t>
             </w:r>
           </w:p>
         </w:tc>
@@ -15281,7 +14759,7 @@
                 <w:szCs w:val="24"/>
                 <w:lang w:val="es-EC"/>
               </w:rPr>
-              <w:t>Ligero, extensible, multiplataforma, ideal para desarrollo rápido.</w:t>
+              <w:t>Depuración limitada en simuladores complejos.</w:t>
             </w:r>
           </w:p>
         </w:tc>
@@ -15307,7 +14785,7 @@
                 <w:szCs w:val="24"/>
                 <w:lang w:val="es-EC"/>
               </w:rPr>
-              <w:t>Herramientas avanzadas para pruebas y depuración de Android.</w:t>
+              <w:t>Requiere hardware potente, puede ser pesado.</w:t>
             </w:r>
           </w:p>
         </w:tc>
@@ -15333,27 +14811,7 @@
                 <w:szCs w:val="24"/>
                 <w:lang w:val="es-EC"/>
               </w:rPr>
-              <w:t xml:space="preserve">Optimizado para desarrollo de </w:t>
-            </w:r>
-            <w:proofErr w:type="gramStart"/>
-            <w:r>
-              <w:rPr>
-                <w:rFonts w:asciiTheme="majorHAnsi" w:hAnsiTheme="majorHAnsi"/>
-                <w:sz w:val="24"/>
-                <w:szCs w:val="24"/>
-                <w:lang w:val="es-EC"/>
-              </w:rPr>
-              <w:t>apps</w:t>
-            </w:r>
-            <w:proofErr w:type="gramEnd"/>
-            <w:r>
-              <w:rPr>
-                <w:rFonts w:asciiTheme="majorHAnsi" w:hAnsiTheme="majorHAnsi"/>
-                <w:sz w:val="24"/>
-                <w:szCs w:val="24"/>
-                <w:lang w:val="es-EC"/>
-              </w:rPr>
-              <w:t xml:space="preserve"> iOS.</w:t>
+              <w:t>Exclusivo para macOS, curva de aprendizaje inicial para usuarios no iOS.</w:t>
             </w:r>
           </w:p>
         </w:tc>
@@ -15369,6 +14827,34 @@
                 <w:rFonts w:asciiTheme="majorHAnsi" w:hAnsiTheme="majorHAnsi"/>
                 <w:sz w:val="24"/>
                 <w:szCs w:val="24"/>
+                <w:lang w:val="es-EC"/>
+              </w:rPr>
+            </w:pPr>
+            <w:r>
+              <w:rPr>
+                <w:rFonts w:asciiTheme="majorHAnsi" w:hAnsiTheme="majorHAnsi"/>
+                <w:sz w:val="24"/>
+                <w:szCs w:val="24"/>
+                <w:lang w:val="es-EC"/>
+              </w:rPr>
+              <w:t>Algunas funciones requieren extensiones adicionales.</w:t>
+            </w:r>
+          </w:p>
+        </w:tc>
+      </w:tr>
+      <w:tr>
+        <w:tc>
+          <w:tcPr>
+            <w:tcW w:w="0" w:type="auto"/>
+            <w:hideMark/>
+          </w:tcPr>
+          <w:p>
+            <w:pPr>
+              <w:spacing w:after="160" w:line="259" w:lineRule="auto"/>
+              <w:rPr>
+                <w:rFonts w:asciiTheme="majorHAnsi" w:hAnsiTheme="majorHAnsi"/>
+                <w:sz w:val="24"/>
+                <w:szCs w:val="24"/>
               </w:rPr>
             </w:pPr>
             <w:r>
@@ -15379,12 +14865,10 @@
                 <w:sz w:val="24"/>
                 <w:szCs w:val="24"/>
               </w:rPr>
-              <w:t>Visual Studio Code</w:t>
-            </w:r>
-          </w:p>
-        </w:tc>
-      </w:tr>
-      <w:tr>
+              <w:t>Uso Ideal</w:t>
+            </w:r>
+          </w:p>
+        </w:tc>
         <w:tc>
           <w:tcPr>
             <w:tcW w:w="0" w:type="auto"/>
@@ -15402,12 +14886,10 @@
             <w:r>
               <w:rPr>
                 <w:rFonts w:asciiTheme="majorHAnsi" w:hAnsiTheme="majorHAnsi"/>
-                <w:b/>
-                <w:bCs/>
-                <w:sz w:val="24"/>
-                <w:szCs w:val="24"/>
-              </w:rPr>
-              <w:t>Contras</w:t>
+                <w:sz w:val="24"/>
+                <w:szCs w:val="24"/>
+              </w:rPr>
+              <w:t>Desarrollo ágil y multiplataforma.</w:t>
             </w:r>
           </w:p>
         </w:tc>
@@ -15433,7 +14915,7 @@
                 <w:szCs w:val="24"/>
                 <w:lang w:val="es-EC"/>
               </w:rPr>
-              <w:t>Depuración limitada en simuladores complejos.</w:t>
+              <w:t>Desarrollo de aplicaciones Android nativas.</w:t>
             </w:r>
           </w:p>
         </w:tc>
@@ -15449,17 +14931,15 @@
                 <w:rFonts w:asciiTheme="majorHAnsi" w:hAnsiTheme="majorHAnsi"/>
                 <w:sz w:val="24"/>
                 <w:szCs w:val="24"/>
-                <w:lang w:val="es-EC"/>
-              </w:rPr>
-            </w:pPr>
-            <w:r>
-              <w:rPr>
-                <w:rFonts w:asciiTheme="majorHAnsi" w:hAnsiTheme="majorHAnsi"/>
-                <w:sz w:val="24"/>
-                <w:szCs w:val="24"/>
-                <w:lang w:val="es-EC"/>
-              </w:rPr>
-              <w:t>Requiere hardware potente, puede ser pesado.</w:t>
+              </w:rPr>
+            </w:pPr>
+            <w:r>
+              <w:rPr>
+                <w:rFonts w:asciiTheme="majorHAnsi" w:hAnsiTheme="majorHAnsi"/>
+                <w:sz w:val="24"/>
+                <w:szCs w:val="24"/>
+              </w:rPr>
+              <w:t>Apps nativas para iOS.</w:t>
             </w:r>
           </w:p>
         </w:tc>
@@ -15485,25 +14965,19 @@
                 <w:szCs w:val="24"/>
                 <w:lang w:val="es-EC"/>
               </w:rPr>
-              <w:t>Exclusivo para macOS, curva de aprendizaje inicial para usuarios no iOS.</w:t>
-            </w:r>
-          </w:p>
-        </w:tc>
-        <w:tc>
-          <w:tcPr>
-            <w:tcW w:w="0" w:type="auto"/>
-            <w:hideMark/>
-          </w:tcPr>
-          <w:p>
-            <w:pPr>
-              <w:spacing w:after="160" w:line="259" w:lineRule="auto"/>
+              <w:t xml:space="preserve">Desarrollo de </w:t>
+            </w:r>
+            <w:proofErr w:type="gramStart"/>
+            <w:r>
               <w:rPr>
                 <w:rFonts w:asciiTheme="majorHAnsi" w:hAnsiTheme="majorHAnsi"/>
                 <w:sz w:val="24"/>
                 <w:szCs w:val="24"/>
                 <w:lang w:val="es-EC"/>
               </w:rPr>
-            </w:pPr>
+              <w:t>apps</w:t>
+            </w:r>
+            <w:proofErr w:type="gramEnd"/>
             <w:r>
               <w:rPr>
                 <w:rFonts w:asciiTheme="majorHAnsi" w:hAnsiTheme="majorHAnsi"/>
@@ -15511,229 +14985,7 @@
                 <w:szCs w:val="24"/>
                 <w:lang w:val="es-EC"/>
               </w:rPr>
-              <w:t>Algunas funciones requieren extensiones adicionales.</w:t>
-            </w:r>
-          </w:p>
-        </w:tc>
-      </w:tr>
-      <w:tr>
-        <w:tc>
-          <w:tcPr>
-            <w:tcW w:w="0" w:type="auto"/>
-            <w:hideMark/>
-          </w:tcPr>
-          <w:p>
-            <w:pPr>
-              <w:spacing w:after="160" w:line="259" w:lineRule="auto"/>
-              <w:rPr>
-                <w:rFonts w:asciiTheme="majorHAnsi" w:hAnsiTheme="majorHAnsi"/>
-                <w:sz w:val="24"/>
-                <w:szCs w:val="24"/>
-              </w:rPr>
-            </w:pPr>
-            <w:r>
-              <w:rPr>
-                <w:rFonts w:asciiTheme="majorHAnsi" w:hAnsiTheme="majorHAnsi"/>
-                <w:b/>
-                <w:bCs/>
-                <w:sz w:val="24"/>
-                <w:szCs w:val="24"/>
-              </w:rPr>
-              <w:t>Uso Ideal</w:t>
-            </w:r>
-          </w:p>
-        </w:tc>
-        <w:tc>
-          <w:tcPr>
-            <w:tcW w:w="0" w:type="auto"/>
-            <w:hideMark/>
-          </w:tcPr>
-          <w:p>
-            <w:pPr>
-              <w:spacing w:after="160" w:line="259" w:lineRule="auto"/>
-              <w:rPr>
-                <w:rFonts w:asciiTheme="majorHAnsi" w:hAnsiTheme="majorHAnsi"/>
-                <w:sz w:val="24"/>
-                <w:szCs w:val="24"/>
-              </w:rPr>
-            </w:pPr>
-            <w:r>
-              <w:rPr>
-                <w:rFonts w:asciiTheme="majorHAnsi" w:hAnsiTheme="majorHAnsi"/>
-                <w:sz w:val="24"/>
-                <w:szCs w:val="24"/>
-              </w:rPr>
-              <w:t xml:space="preserve">Desarrollo </w:t>
-            </w:r>
-            <w:proofErr w:type="spellStart"/>
-            <w:r>
-              <w:rPr>
-                <w:rFonts w:asciiTheme="majorHAnsi" w:hAnsiTheme="majorHAnsi"/>
-                <w:sz w:val="24"/>
-                <w:szCs w:val="24"/>
-              </w:rPr>
-              <w:t>ágil</w:t>
-            </w:r>
-            <w:proofErr w:type="spellEnd"/>
-            <w:r>
-              <w:rPr>
-                <w:rFonts w:asciiTheme="majorHAnsi" w:hAnsiTheme="majorHAnsi"/>
-                <w:sz w:val="24"/>
-                <w:szCs w:val="24"/>
-              </w:rPr>
-              <w:t xml:space="preserve"> y </w:t>
-            </w:r>
-            <w:proofErr w:type="spellStart"/>
-            <w:r>
-              <w:rPr>
-                <w:rFonts w:asciiTheme="majorHAnsi" w:hAnsiTheme="majorHAnsi"/>
-                <w:sz w:val="24"/>
-                <w:szCs w:val="24"/>
-              </w:rPr>
-              <w:t>multiplataforma</w:t>
-            </w:r>
-            <w:proofErr w:type="spellEnd"/>
-            <w:r>
-              <w:rPr>
-                <w:rFonts w:asciiTheme="majorHAnsi" w:hAnsiTheme="majorHAnsi"/>
-                <w:sz w:val="24"/>
-                <w:szCs w:val="24"/>
-              </w:rPr>
-              <w:t>.</w:t>
-            </w:r>
-          </w:p>
-        </w:tc>
-        <w:tc>
-          <w:tcPr>
-            <w:tcW w:w="0" w:type="auto"/>
-            <w:hideMark/>
-          </w:tcPr>
-          <w:p>
-            <w:pPr>
-              <w:spacing w:after="160" w:line="259" w:lineRule="auto"/>
-              <w:rPr>
-                <w:rFonts w:asciiTheme="majorHAnsi" w:hAnsiTheme="majorHAnsi"/>
-                <w:sz w:val="24"/>
-                <w:szCs w:val="24"/>
-                <w:lang w:val="es-EC"/>
-              </w:rPr>
-            </w:pPr>
-            <w:r>
-              <w:rPr>
-                <w:rFonts w:asciiTheme="majorHAnsi" w:hAnsiTheme="majorHAnsi"/>
-                <w:sz w:val="24"/>
-                <w:szCs w:val="24"/>
-                <w:lang w:val="es-EC"/>
-              </w:rPr>
-              <w:t>Desarrollo de aplicaciones Android nativas.</w:t>
-            </w:r>
-          </w:p>
-        </w:tc>
-        <w:tc>
-          <w:tcPr>
-            <w:tcW w:w="0" w:type="auto"/>
-            <w:hideMark/>
-          </w:tcPr>
-          <w:p>
-            <w:pPr>
-              <w:spacing w:after="160" w:line="259" w:lineRule="auto"/>
-              <w:rPr>
-                <w:rFonts w:asciiTheme="majorHAnsi" w:hAnsiTheme="majorHAnsi"/>
-                <w:sz w:val="24"/>
-                <w:szCs w:val="24"/>
-              </w:rPr>
-            </w:pPr>
-            <w:r>
-              <w:rPr>
-                <w:rFonts w:asciiTheme="majorHAnsi" w:hAnsiTheme="majorHAnsi"/>
-                <w:sz w:val="24"/>
-                <w:szCs w:val="24"/>
-              </w:rPr>
-              <w:t xml:space="preserve">Apps </w:t>
-            </w:r>
-            <w:proofErr w:type="spellStart"/>
-            <w:r>
-              <w:rPr>
-                <w:rFonts w:asciiTheme="majorHAnsi" w:hAnsiTheme="majorHAnsi"/>
-                <w:sz w:val="24"/>
-                <w:szCs w:val="24"/>
-              </w:rPr>
-              <w:t>nativas</w:t>
-            </w:r>
-            <w:proofErr w:type="spellEnd"/>
-            <w:r>
-              <w:rPr>
-                <w:rFonts w:asciiTheme="majorHAnsi" w:hAnsiTheme="majorHAnsi"/>
-                <w:sz w:val="24"/>
-                <w:szCs w:val="24"/>
-              </w:rPr>
-              <w:t xml:space="preserve"> para iOS.</w:t>
-            </w:r>
-          </w:p>
-        </w:tc>
-        <w:tc>
-          <w:tcPr>
-            <w:tcW w:w="0" w:type="auto"/>
-            <w:hideMark/>
-          </w:tcPr>
-          <w:p>
-            <w:pPr>
-              <w:spacing w:after="160" w:line="259" w:lineRule="auto"/>
-              <w:rPr>
-                <w:rFonts w:asciiTheme="majorHAnsi" w:hAnsiTheme="majorHAnsi"/>
-                <w:sz w:val="24"/>
-                <w:szCs w:val="24"/>
-                <w:lang w:val="es-EC"/>
-              </w:rPr>
-            </w:pPr>
-            <w:r>
-              <w:rPr>
-                <w:rFonts w:asciiTheme="majorHAnsi" w:hAnsiTheme="majorHAnsi"/>
-                <w:sz w:val="24"/>
-                <w:szCs w:val="24"/>
-                <w:lang w:val="es-EC"/>
-              </w:rPr>
-              <w:t xml:space="preserve">Desarrollo de </w:t>
-            </w:r>
-            <w:proofErr w:type="gramStart"/>
-            <w:r>
-              <w:rPr>
-                <w:rFonts w:asciiTheme="majorHAnsi" w:hAnsiTheme="majorHAnsi"/>
-                <w:sz w:val="24"/>
-                <w:szCs w:val="24"/>
-                <w:lang w:val="es-EC"/>
-              </w:rPr>
-              <w:t>apps</w:t>
-            </w:r>
-            <w:proofErr w:type="gramEnd"/>
-            <w:r>
-              <w:rPr>
-                <w:rFonts w:asciiTheme="majorHAnsi" w:hAnsiTheme="majorHAnsi"/>
-                <w:sz w:val="24"/>
-                <w:szCs w:val="24"/>
-                <w:lang w:val="es-EC"/>
-              </w:rPr>
-              <w:t xml:space="preserve"> multiplataforma con </w:t>
-            </w:r>
-            <w:proofErr w:type="spellStart"/>
-            <w:r>
-              <w:rPr>
-                <w:rFonts w:asciiTheme="majorHAnsi" w:hAnsiTheme="majorHAnsi"/>
-                <w:sz w:val="24"/>
-                <w:szCs w:val="24"/>
-                <w:lang w:val="es-EC"/>
-              </w:rPr>
-              <w:t>Flutter</w:t>
-            </w:r>
-            <w:proofErr w:type="spellEnd"/>
-            <w:r>
-              <w:rPr>
-                <w:rFonts w:asciiTheme="majorHAnsi" w:hAnsiTheme="majorHAnsi"/>
-                <w:sz w:val="24"/>
-                <w:szCs w:val="24"/>
-                <w:lang w:val="es-EC"/>
-              </w:rPr>
-              <w:t>.</w:t>
+              <w:t xml:space="preserve"> multiplataforma con Flutter.</w:t>
             </w:r>
           </w:p>
         </w:tc>
@@ -15914,7 +15166,6 @@
                 <w:szCs w:val="24"/>
               </w:rPr>
             </w:pPr>
-            <w:proofErr w:type="spellStart"/>
             <w:r>
               <w:rPr>
                 <w:rFonts w:asciiTheme="majorHAnsi" w:hAnsiTheme="majorHAnsi"/>
@@ -15923,9 +15174,26 @@
                 <w:sz w:val="24"/>
                 <w:szCs w:val="24"/>
               </w:rPr>
-              <w:t>Elección</w:t>
-            </w:r>
-            <w:proofErr w:type="spellEnd"/>
+              <w:t>Elección Final</w:t>
+            </w:r>
+          </w:p>
+        </w:tc>
+      </w:tr>
+      <w:tr>
+        <w:tc>
+          <w:tcPr>
+            <w:tcW w:w="0" w:type="auto"/>
+            <w:hideMark/>
+          </w:tcPr>
+          <w:p>
+            <w:pPr>
+              <w:spacing w:after="160" w:line="259" w:lineRule="auto"/>
+              <w:rPr>
+                <w:rFonts w:asciiTheme="majorHAnsi" w:hAnsiTheme="majorHAnsi"/>
+                <w:sz w:val="24"/>
+                <w:szCs w:val="24"/>
+              </w:rPr>
+            </w:pPr>
             <w:r>
               <w:rPr>
                 <w:rFonts w:asciiTheme="majorHAnsi" w:hAnsiTheme="majorHAnsi"/>
@@ -15934,7 +15202,111 @@
                 <w:sz w:val="24"/>
                 <w:szCs w:val="24"/>
               </w:rPr>
-              <w:t xml:space="preserve"> Final</w:t>
+              <w:t>Pros</w:t>
+            </w:r>
+          </w:p>
+        </w:tc>
+        <w:tc>
+          <w:tcPr>
+            <w:tcW w:w="0" w:type="auto"/>
+            <w:hideMark/>
+          </w:tcPr>
+          <w:p>
+            <w:pPr>
+              <w:spacing w:after="160" w:line="259" w:lineRule="auto"/>
+              <w:rPr>
+                <w:rFonts w:asciiTheme="majorHAnsi" w:hAnsiTheme="majorHAnsi"/>
+                <w:sz w:val="24"/>
+                <w:szCs w:val="24"/>
+                <w:lang w:val="es-EC"/>
+              </w:rPr>
+            </w:pPr>
+            <w:r>
+              <w:rPr>
+                <w:rFonts w:asciiTheme="majorHAnsi" w:hAnsiTheme="majorHAnsi"/>
+                <w:sz w:val="24"/>
+                <w:szCs w:val="24"/>
+                <w:lang w:val="es-EC"/>
+              </w:rPr>
+              <w:t>UI nativa, único código base, excelente rendimiento.</w:t>
+            </w:r>
+          </w:p>
+        </w:tc>
+        <w:tc>
+          <w:tcPr>
+            <w:tcW w:w="0" w:type="auto"/>
+            <w:hideMark/>
+          </w:tcPr>
+          <w:p>
+            <w:pPr>
+              <w:spacing w:after="160" w:line="259" w:lineRule="auto"/>
+              <w:rPr>
+                <w:rFonts w:asciiTheme="majorHAnsi" w:hAnsiTheme="majorHAnsi"/>
+                <w:sz w:val="24"/>
+                <w:szCs w:val="24"/>
+                <w:lang w:val="es-EC"/>
+              </w:rPr>
+            </w:pPr>
+            <w:r>
+              <w:rPr>
+                <w:rFonts w:asciiTheme="majorHAnsi" w:hAnsiTheme="majorHAnsi"/>
+                <w:sz w:val="24"/>
+                <w:szCs w:val="24"/>
+                <w:lang w:val="es-EC"/>
+              </w:rPr>
+              <w:t>Amplia comunidad, buena compatibilidad con JS, compatible con librerías de terceros.</w:t>
+            </w:r>
+          </w:p>
+        </w:tc>
+        <w:tc>
+          <w:tcPr>
+            <w:tcW w:w="0" w:type="auto"/>
+            <w:hideMark/>
+          </w:tcPr>
+          <w:p>
+            <w:pPr>
+              <w:spacing w:after="160" w:line="259" w:lineRule="auto"/>
+              <w:rPr>
+                <w:rFonts w:asciiTheme="majorHAnsi" w:hAnsiTheme="majorHAnsi"/>
+                <w:sz w:val="24"/>
+                <w:szCs w:val="24"/>
+                <w:lang w:val="es-EC"/>
+              </w:rPr>
+            </w:pPr>
+            <w:r>
+              <w:rPr>
+                <w:rFonts w:asciiTheme="majorHAnsi" w:hAnsiTheme="majorHAnsi"/>
+                <w:sz w:val="24"/>
+                <w:szCs w:val="24"/>
+                <w:lang w:val="es-EC"/>
+              </w:rPr>
+              <w:t>Compatible con web y móvil, fácil de implementar.</w:t>
+            </w:r>
+          </w:p>
+        </w:tc>
+        <w:tc>
+          <w:tcPr>
+            <w:tcW w:w="0" w:type="auto"/>
+            <w:hideMark/>
+          </w:tcPr>
+          <w:p>
+            <w:pPr>
+              <w:spacing w:after="160" w:line="259" w:lineRule="auto"/>
+              <w:rPr>
+                <w:rFonts w:asciiTheme="majorHAnsi" w:hAnsiTheme="majorHAnsi"/>
+                <w:sz w:val="24"/>
+                <w:szCs w:val="24"/>
+              </w:rPr>
+            </w:pPr>
+            <w:r>
+              <w:rPr>
+                <w:rFonts w:asciiTheme="majorHAnsi" w:hAnsiTheme="majorHAnsi"/>
+                <w:b/>
+                <w:bCs/>
+                <w:sz w:val="24"/>
+                <w:szCs w:val="24"/>
+              </w:rPr>
+              <w:t>Flutter</w:t>
             </w:r>
           </w:p>
         </w:tc>
@@ -15962,7 +15334,7 @@
                 <w:sz w:val="24"/>
                 <w:szCs w:val="24"/>
               </w:rPr>
-              <w:t>Pros</w:t>
+              <w:t>Contras</w:t>
             </w:r>
           </w:p>
         </w:tc>
@@ -15988,7 +15360,7 @@
                 <w:szCs w:val="24"/>
                 <w:lang w:val="es-EC"/>
               </w:rPr>
-              <w:t>UI nativa, único código base, excelente rendimiento.</w:t>
+              <w:t>Tamaño inicial grande, curva de aprendizaje inicial.</w:t>
             </w:r>
           </w:p>
         </w:tc>
@@ -16014,7 +15386,7 @@
                 <w:szCs w:val="24"/>
                 <w:lang w:val="es-EC"/>
               </w:rPr>
-              <w:t>Amplia comunidad, buena compatibilidad con JS, compatible con librerías de terceros.</w:t>
+              <w:t>Depende de librerías externas para optimización de rendimiento.</w:t>
             </w:r>
           </w:p>
         </w:tc>
@@ -16030,17 +15402,15 @@
                 <w:rFonts w:asciiTheme="majorHAnsi" w:hAnsiTheme="majorHAnsi"/>
                 <w:sz w:val="24"/>
                 <w:szCs w:val="24"/>
-                <w:lang w:val="es-EC"/>
-              </w:rPr>
-            </w:pPr>
-            <w:r>
-              <w:rPr>
-                <w:rFonts w:asciiTheme="majorHAnsi" w:hAnsiTheme="majorHAnsi"/>
-                <w:sz w:val="24"/>
-                <w:szCs w:val="24"/>
-                <w:lang w:val="es-EC"/>
-              </w:rPr>
-              <w:t>Compatible con web y móvil, fácil de implementar.</w:t>
+              </w:rPr>
+            </w:pPr>
+            <w:r>
+              <w:rPr>
+                <w:rFonts w:asciiTheme="majorHAnsi" w:hAnsiTheme="majorHAnsi"/>
+                <w:sz w:val="24"/>
+                <w:szCs w:val="24"/>
+              </w:rPr>
+              <w:t>Rendimiento inferior al nativo.</w:t>
             </w:r>
           </w:p>
         </w:tc>
@@ -16061,17 +15431,42 @@
             <w:r>
               <w:rPr>
                 <w:rFonts w:asciiTheme="majorHAnsi" w:hAnsiTheme="majorHAnsi"/>
+                <w:sz w:val="24"/>
+                <w:szCs w:val="24"/>
+              </w:rPr>
+              <w:t>Curva de aprendizaje inicial.</w:t>
+            </w:r>
+          </w:p>
+        </w:tc>
+      </w:tr>
+      <w:tr>
+        <w:tc>
+          <w:tcPr>
+            <w:tcW w:w="0" w:type="auto"/>
+            <w:hideMark/>
+          </w:tcPr>
+          <w:p>
+            <w:pPr>
+              <w:spacing w:after="160" w:line="259" w:lineRule="auto"/>
+              <w:rPr>
+                <w:rFonts w:asciiTheme="majorHAnsi" w:hAnsiTheme="majorHAnsi"/>
+                <w:sz w:val="24"/>
+                <w:szCs w:val="24"/>
+              </w:rPr>
+            </w:pPr>
+            <w:r>
+              <w:rPr>
+                <w:rFonts w:asciiTheme="majorHAnsi" w:hAnsiTheme="majorHAnsi"/>
                 <w:b/>
                 <w:bCs/>
                 <w:sz w:val="24"/>
                 <w:szCs w:val="24"/>
               </w:rPr>
-              <w:t>Flutter</w:t>
-            </w:r>
-          </w:p>
-        </w:tc>
-      </w:tr>
-      <w:tr>
+              <w:lastRenderedPageBreak/>
+              <w:t>Uso Ideal</w:t>
+            </w:r>
+          </w:p>
+        </w:tc>
         <w:tc>
           <w:tcPr>
             <w:tcW w:w="0" w:type="auto"/>
@@ -16084,17 +15479,17 @@
                 <w:rFonts w:asciiTheme="majorHAnsi" w:hAnsiTheme="majorHAnsi"/>
                 <w:sz w:val="24"/>
                 <w:szCs w:val="24"/>
-              </w:rPr>
-            </w:pPr>
-            <w:r>
-              <w:rPr>
-                <w:rFonts w:asciiTheme="majorHAnsi" w:hAnsiTheme="majorHAnsi"/>
-                <w:b/>
-                <w:bCs/>
-                <w:sz w:val="24"/>
-                <w:szCs w:val="24"/>
-              </w:rPr>
-              <w:t>Contras</w:t>
+                <w:lang w:val="es-EC"/>
+              </w:rPr>
+            </w:pPr>
+            <w:r>
+              <w:rPr>
+                <w:rFonts w:asciiTheme="majorHAnsi" w:hAnsiTheme="majorHAnsi"/>
+                <w:sz w:val="24"/>
+                <w:szCs w:val="24"/>
+                <w:lang w:val="es-EC"/>
+              </w:rPr>
+              <w:t>Apps móviles de alto rendimiento con experiencia nativa.</w:t>
             </w:r>
           </w:p>
         </w:tc>
@@ -16120,7 +15515,7 @@
                 <w:szCs w:val="24"/>
                 <w:lang w:val="es-EC"/>
               </w:rPr>
-              <w:t>Tamaño inicial grande, curva de aprendizaje inicial.</w:t>
+              <w:t>Apps híbridas con funcionalidad estándar.</w:t>
             </w:r>
           </w:p>
         </w:tc>
@@ -16136,288 +15531,15 @@
                 <w:rFonts w:asciiTheme="majorHAnsi" w:hAnsiTheme="majorHAnsi"/>
                 <w:sz w:val="24"/>
                 <w:szCs w:val="24"/>
-                <w:lang w:val="es-EC"/>
-              </w:rPr>
-            </w:pPr>
-            <w:r>
-              <w:rPr>
-                <w:rFonts w:asciiTheme="majorHAnsi" w:hAnsiTheme="majorHAnsi"/>
-                <w:sz w:val="24"/>
-                <w:szCs w:val="24"/>
-                <w:lang w:val="es-EC"/>
-              </w:rPr>
-              <w:t>Depende de librerías externas para optimización de rendimiento.</w:t>
-            </w:r>
-          </w:p>
-        </w:tc>
-        <w:tc>
-          <w:tcPr>
-            <w:tcW w:w="0" w:type="auto"/>
-            <w:hideMark/>
-          </w:tcPr>
-          <w:p>
-            <w:pPr>
-              <w:spacing w:after="160" w:line="259" w:lineRule="auto"/>
-              <w:rPr>
-                <w:rFonts w:asciiTheme="majorHAnsi" w:hAnsiTheme="majorHAnsi"/>
-                <w:sz w:val="24"/>
-                <w:szCs w:val="24"/>
-              </w:rPr>
-            </w:pPr>
-            <w:proofErr w:type="spellStart"/>
-            <w:r>
-              <w:rPr>
-                <w:rFonts w:asciiTheme="majorHAnsi" w:hAnsiTheme="majorHAnsi"/>
-                <w:sz w:val="24"/>
-                <w:szCs w:val="24"/>
-              </w:rPr>
-              <w:t>Rendimiento</w:t>
-            </w:r>
-            <w:proofErr w:type="spellEnd"/>
-            <w:r>
-              <w:rPr>
-                <w:rFonts w:asciiTheme="majorHAnsi" w:hAnsiTheme="majorHAnsi"/>
-                <w:sz w:val="24"/>
-                <w:szCs w:val="24"/>
-              </w:rPr>
-              <w:t xml:space="preserve"> inferior al </w:t>
-            </w:r>
-            <w:proofErr w:type="spellStart"/>
-            <w:r>
-              <w:rPr>
-                <w:rFonts w:asciiTheme="majorHAnsi" w:hAnsiTheme="majorHAnsi"/>
-                <w:sz w:val="24"/>
-                <w:szCs w:val="24"/>
-              </w:rPr>
-              <w:t>nativo</w:t>
-            </w:r>
-            <w:proofErr w:type="spellEnd"/>
-            <w:r>
-              <w:rPr>
-                <w:rFonts w:asciiTheme="majorHAnsi" w:hAnsiTheme="majorHAnsi"/>
-                <w:sz w:val="24"/>
-                <w:szCs w:val="24"/>
-              </w:rPr>
-              <w:t>.</w:t>
-            </w:r>
-          </w:p>
-        </w:tc>
-        <w:tc>
-          <w:tcPr>
-            <w:tcW w:w="0" w:type="auto"/>
-            <w:hideMark/>
-          </w:tcPr>
-          <w:p>
-            <w:pPr>
-              <w:spacing w:after="160" w:line="259" w:lineRule="auto"/>
-              <w:rPr>
-                <w:rFonts w:asciiTheme="majorHAnsi" w:hAnsiTheme="majorHAnsi"/>
-                <w:sz w:val="24"/>
-                <w:szCs w:val="24"/>
-              </w:rPr>
-            </w:pPr>
-            <w:r>
-              <w:rPr>
-                <w:rFonts w:asciiTheme="majorHAnsi" w:hAnsiTheme="majorHAnsi"/>
-                <w:sz w:val="24"/>
-                <w:szCs w:val="24"/>
-              </w:rPr>
-              <w:t xml:space="preserve">Curva de </w:t>
-            </w:r>
-            <w:proofErr w:type="spellStart"/>
-            <w:r>
-              <w:rPr>
-                <w:rFonts w:asciiTheme="majorHAnsi" w:hAnsiTheme="majorHAnsi"/>
-                <w:sz w:val="24"/>
-                <w:szCs w:val="24"/>
-              </w:rPr>
-              <w:t>aprendizaje</w:t>
-            </w:r>
-            <w:proofErr w:type="spellEnd"/>
-            <w:r>
-              <w:rPr>
-                <w:rFonts w:asciiTheme="majorHAnsi" w:hAnsiTheme="majorHAnsi"/>
-                <w:sz w:val="24"/>
-                <w:szCs w:val="24"/>
-              </w:rPr>
-              <w:t xml:space="preserve"> </w:t>
-            </w:r>
-            <w:proofErr w:type="spellStart"/>
-            <w:r>
-              <w:rPr>
-                <w:rFonts w:asciiTheme="majorHAnsi" w:hAnsiTheme="majorHAnsi"/>
-                <w:sz w:val="24"/>
-                <w:szCs w:val="24"/>
-              </w:rPr>
-              <w:t>inicial</w:t>
-            </w:r>
-            <w:proofErr w:type="spellEnd"/>
-            <w:r>
-              <w:rPr>
-                <w:rFonts w:asciiTheme="majorHAnsi" w:hAnsiTheme="majorHAnsi"/>
-                <w:sz w:val="24"/>
-                <w:szCs w:val="24"/>
-              </w:rPr>
-              <w:t>.</w:t>
-            </w:r>
-          </w:p>
-        </w:tc>
-      </w:tr>
-      <w:tr>
-        <w:tc>
-          <w:tcPr>
-            <w:tcW w:w="0" w:type="auto"/>
-            <w:hideMark/>
-          </w:tcPr>
-          <w:p>
-            <w:pPr>
-              <w:spacing w:after="160" w:line="259" w:lineRule="auto"/>
-              <w:rPr>
-                <w:rFonts w:asciiTheme="majorHAnsi" w:hAnsiTheme="majorHAnsi"/>
-                <w:sz w:val="24"/>
-                <w:szCs w:val="24"/>
-              </w:rPr>
-            </w:pPr>
-            <w:r>
-              <w:rPr>
-                <w:rFonts w:asciiTheme="majorHAnsi" w:hAnsiTheme="majorHAnsi"/>
-                <w:b/>
-                <w:bCs/>
-                <w:sz w:val="24"/>
-                <w:szCs w:val="24"/>
-              </w:rPr>
-              <w:lastRenderedPageBreak/>
-              <w:t>Uso Ideal</w:t>
-            </w:r>
-          </w:p>
-        </w:tc>
-        <w:tc>
-          <w:tcPr>
-            <w:tcW w:w="0" w:type="auto"/>
-            <w:hideMark/>
-          </w:tcPr>
-          <w:p>
-            <w:pPr>
-              <w:spacing w:after="160" w:line="259" w:lineRule="auto"/>
-              <w:rPr>
-                <w:rFonts w:asciiTheme="majorHAnsi" w:hAnsiTheme="majorHAnsi"/>
-                <w:sz w:val="24"/>
-                <w:szCs w:val="24"/>
-                <w:lang w:val="es-EC"/>
-              </w:rPr>
-            </w:pPr>
-            <w:r>
-              <w:rPr>
-                <w:rFonts w:asciiTheme="majorHAnsi" w:hAnsiTheme="majorHAnsi"/>
-                <w:sz w:val="24"/>
-                <w:szCs w:val="24"/>
-                <w:lang w:val="es-EC"/>
-              </w:rPr>
-              <w:t>Apps móviles de alto rendimiento con experiencia nativa.</w:t>
-            </w:r>
-          </w:p>
-        </w:tc>
-        <w:tc>
-          <w:tcPr>
-            <w:tcW w:w="0" w:type="auto"/>
-            <w:hideMark/>
-          </w:tcPr>
-          <w:p>
-            <w:pPr>
-              <w:spacing w:after="160" w:line="259" w:lineRule="auto"/>
-              <w:rPr>
-                <w:rFonts w:asciiTheme="majorHAnsi" w:hAnsiTheme="majorHAnsi"/>
-                <w:sz w:val="24"/>
-                <w:szCs w:val="24"/>
-                <w:lang w:val="es-EC"/>
-              </w:rPr>
-            </w:pPr>
-            <w:r>
-              <w:rPr>
-                <w:rFonts w:asciiTheme="majorHAnsi" w:hAnsiTheme="majorHAnsi"/>
-                <w:sz w:val="24"/>
-                <w:szCs w:val="24"/>
-                <w:lang w:val="es-EC"/>
-              </w:rPr>
-              <w:t>Apps híbridas con funcionalidad estándar.</w:t>
-            </w:r>
-          </w:p>
-        </w:tc>
-        <w:tc>
-          <w:tcPr>
-            <w:tcW w:w="0" w:type="auto"/>
-            <w:hideMark/>
-          </w:tcPr>
-          <w:p>
-            <w:pPr>
-              <w:spacing w:after="160" w:line="259" w:lineRule="auto"/>
-              <w:rPr>
-                <w:rFonts w:asciiTheme="majorHAnsi" w:hAnsiTheme="majorHAnsi"/>
-                <w:sz w:val="24"/>
-                <w:szCs w:val="24"/>
-              </w:rPr>
-            </w:pPr>
-            <w:r>
-              <w:rPr>
-                <w:rFonts w:asciiTheme="majorHAnsi" w:hAnsiTheme="majorHAnsi"/>
-                <w:sz w:val="24"/>
-                <w:szCs w:val="24"/>
-              </w:rPr>
-              <w:t xml:space="preserve">Apps </w:t>
-            </w:r>
-            <w:proofErr w:type="spellStart"/>
-            <w:r>
-              <w:rPr>
-                <w:rFonts w:asciiTheme="majorHAnsi" w:hAnsiTheme="majorHAnsi"/>
-                <w:sz w:val="24"/>
-                <w:szCs w:val="24"/>
-              </w:rPr>
-              <w:t>ligeras</w:t>
-            </w:r>
-            <w:proofErr w:type="spellEnd"/>
-            <w:r>
-              <w:rPr>
-                <w:rFonts w:asciiTheme="majorHAnsi" w:hAnsiTheme="majorHAnsi"/>
-                <w:sz w:val="24"/>
-                <w:szCs w:val="24"/>
-              </w:rPr>
-              <w:t xml:space="preserve">, </w:t>
-            </w:r>
-            <w:proofErr w:type="spellStart"/>
-            <w:r>
-              <w:rPr>
-                <w:rFonts w:asciiTheme="majorHAnsi" w:hAnsiTheme="majorHAnsi"/>
-                <w:sz w:val="24"/>
-                <w:szCs w:val="24"/>
-              </w:rPr>
-              <w:t>proyectos</w:t>
-            </w:r>
-            <w:proofErr w:type="spellEnd"/>
-            <w:r>
-              <w:rPr>
-                <w:rFonts w:asciiTheme="majorHAnsi" w:hAnsiTheme="majorHAnsi"/>
-                <w:sz w:val="24"/>
-                <w:szCs w:val="24"/>
-              </w:rPr>
-              <w:t xml:space="preserve"> </w:t>
-            </w:r>
-            <w:proofErr w:type="spellStart"/>
-            <w:r>
-              <w:rPr>
-                <w:rFonts w:asciiTheme="majorHAnsi" w:hAnsiTheme="majorHAnsi"/>
-                <w:sz w:val="24"/>
-                <w:szCs w:val="24"/>
-              </w:rPr>
-              <w:t>pequeños</w:t>
-            </w:r>
-            <w:proofErr w:type="spellEnd"/>
-            <w:r>
-              <w:rPr>
-                <w:rFonts w:asciiTheme="majorHAnsi" w:hAnsiTheme="majorHAnsi"/>
-                <w:sz w:val="24"/>
-                <w:szCs w:val="24"/>
-              </w:rPr>
-              <w:t>.</w:t>
+              </w:rPr>
+            </w:pPr>
+            <w:r>
+              <w:rPr>
+                <w:rFonts w:asciiTheme="majorHAnsi" w:hAnsiTheme="majorHAnsi"/>
+                <w:sz w:val="24"/>
+                <w:szCs w:val="24"/>
+              </w:rPr>
+              <w:t>Apps ligeras, proyectos pequeños.</w:t>
             </w:r>
           </w:p>
         </w:tc>
@@ -16622,7 +15744,6 @@
                 <w:szCs w:val="24"/>
               </w:rPr>
             </w:pPr>
-            <w:proofErr w:type="spellStart"/>
             <w:r>
               <w:rPr>
                 <w:rFonts w:asciiTheme="majorHAnsi" w:hAnsiTheme="majorHAnsi"/>
@@ -16631,9 +15752,26 @@
                 <w:sz w:val="24"/>
                 <w:szCs w:val="24"/>
               </w:rPr>
-              <w:t>Elección</w:t>
-            </w:r>
-            <w:proofErr w:type="spellEnd"/>
+              <w:t>Elección Final</w:t>
+            </w:r>
+          </w:p>
+        </w:tc>
+      </w:tr>
+      <w:tr>
+        <w:tc>
+          <w:tcPr>
+            <w:tcW w:w="0" w:type="auto"/>
+            <w:hideMark/>
+          </w:tcPr>
+          <w:p>
+            <w:pPr>
+              <w:spacing w:after="160" w:line="259" w:lineRule="auto"/>
+              <w:rPr>
+                <w:rFonts w:asciiTheme="majorHAnsi" w:hAnsiTheme="majorHAnsi"/>
+                <w:sz w:val="24"/>
+                <w:szCs w:val="24"/>
+              </w:rPr>
+            </w:pPr>
             <w:r>
               <w:rPr>
                 <w:rFonts w:asciiTheme="majorHAnsi" w:hAnsiTheme="majorHAnsi"/>
@@ -16642,7 +15780,111 @@
                 <w:sz w:val="24"/>
                 <w:szCs w:val="24"/>
               </w:rPr>
-              <w:t xml:space="preserve"> Final</w:t>
+              <w:t>Pros</w:t>
+            </w:r>
+          </w:p>
+        </w:tc>
+        <w:tc>
+          <w:tcPr>
+            <w:tcW w:w="0" w:type="auto"/>
+            <w:hideMark/>
+          </w:tcPr>
+          <w:p>
+            <w:pPr>
+              <w:spacing w:after="160" w:line="259" w:lineRule="auto"/>
+              <w:rPr>
+                <w:rFonts w:asciiTheme="majorHAnsi" w:hAnsiTheme="majorHAnsi"/>
+                <w:sz w:val="24"/>
+                <w:szCs w:val="24"/>
+                <w:lang w:val="es-EC"/>
+              </w:rPr>
+            </w:pPr>
+            <w:r>
+              <w:rPr>
+                <w:rFonts w:asciiTheme="majorHAnsi" w:hAnsiTheme="majorHAnsi"/>
+                <w:sz w:val="24"/>
+                <w:szCs w:val="24"/>
+                <w:lang w:val="es-EC"/>
+              </w:rPr>
+              <w:t>Popularidad global, fácil integración con bibliotecas de terceros, componentes reutilizables.</w:t>
+            </w:r>
+          </w:p>
+        </w:tc>
+        <w:tc>
+          <w:tcPr>
+            <w:tcW w:w="0" w:type="auto"/>
+            <w:hideMark/>
+          </w:tcPr>
+          <w:p>
+            <w:pPr>
+              <w:spacing w:after="160" w:line="259" w:lineRule="auto"/>
+              <w:rPr>
+                <w:rFonts w:asciiTheme="majorHAnsi" w:hAnsiTheme="majorHAnsi"/>
+                <w:sz w:val="24"/>
+                <w:szCs w:val="24"/>
+                <w:lang w:val="es-EC"/>
+              </w:rPr>
+            </w:pPr>
+            <w:r>
+              <w:rPr>
+                <w:rFonts w:asciiTheme="majorHAnsi" w:hAnsiTheme="majorHAnsi"/>
+                <w:sz w:val="24"/>
+                <w:szCs w:val="24"/>
+                <w:lang w:val="es-EC"/>
+              </w:rPr>
+              <w:t>Escalabilidad, buenas prácticas integradas, soporte sólido de Google.</w:t>
+            </w:r>
+          </w:p>
+        </w:tc>
+        <w:tc>
+          <w:tcPr>
+            <w:tcW w:w="0" w:type="auto"/>
+            <w:hideMark/>
+          </w:tcPr>
+          <w:p>
+            <w:pPr>
+              <w:spacing w:after="160" w:line="259" w:lineRule="auto"/>
+              <w:rPr>
+                <w:rFonts w:asciiTheme="majorHAnsi" w:hAnsiTheme="majorHAnsi"/>
+                <w:sz w:val="24"/>
+                <w:szCs w:val="24"/>
+                <w:lang w:val="es-EC"/>
+              </w:rPr>
+            </w:pPr>
+            <w:r>
+              <w:rPr>
+                <w:rFonts w:asciiTheme="majorHAnsi" w:hAnsiTheme="majorHAnsi"/>
+                <w:sz w:val="24"/>
+                <w:szCs w:val="24"/>
+                <w:lang w:val="es-EC"/>
+              </w:rPr>
+              <w:t>Ligero, fácil de aprender, curva de aprendizaje amigable.</w:t>
+            </w:r>
+          </w:p>
+        </w:tc>
+        <w:tc>
+          <w:tcPr>
+            <w:tcW w:w="0" w:type="auto"/>
+            <w:hideMark/>
+          </w:tcPr>
+          <w:p>
+            <w:pPr>
+              <w:spacing w:after="160" w:line="259" w:lineRule="auto"/>
+              <w:rPr>
+                <w:rFonts w:asciiTheme="majorHAnsi" w:hAnsiTheme="majorHAnsi"/>
+                <w:sz w:val="24"/>
+                <w:szCs w:val="24"/>
+              </w:rPr>
+            </w:pPr>
+            <w:r>
+              <w:rPr>
+                <w:rFonts w:asciiTheme="majorHAnsi" w:hAnsiTheme="majorHAnsi"/>
+                <w:b/>
+                <w:bCs/>
+                <w:sz w:val="24"/>
+                <w:szCs w:val="24"/>
+              </w:rPr>
+              <w:t>Angular</w:t>
             </w:r>
           </w:p>
         </w:tc>
@@ -16670,7 +15912,7 @@
                 <w:sz w:val="24"/>
                 <w:szCs w:val="24"/>
               </w:rPr>
-              <w:t>Pros</w:t>
+              <w:t>Contras</w:t>
             </w:r>
           </w:p>
         </w:tc>
@@ -16696,7 +15938,7 @@
                 <w:szCs w:val="24"/>
                 <w:lang w:val="es-EC"/>
               </w:rPr>
-              <w:t>Popularidad global, fácil integración con bibliotecas de terceros, componentes reutilizables.</w:t>
+              <w:t>Requiere configuración extra para backend.</w:t>
             </w:r>
           </w:p>
         </w:tc>
@@ -16722,7 +15964,7 @@
                 <w:szCs w:val="24"/>
                 <w:lang w:val="es-EC"/>
               </w:rPr>
-              <w:t>Escalabilidad, buenas prácticas integradas, soporte sólido de Google.</w:t>
+              <w:t>Curva de aprendizaje empinada, requiere mayor conocimiento inicial.</w:t>
             </w:r>
           </w:p>
         </w:tc>
@@ -16748,179 +15990,7 @@
                 <w:szCs w:val="24"/>
                 <w:lang w:val="es-EC"/>
               </w:rPr>
-              <w:t>Ligero, fácil de aprender, curva de aprendizaje amigable.</w:t>
-            </w:r>
-          </w:p>
-        </w:tc>
-        <w:tc>
-          <w:tcPr>
-            <w:tcW w:w="0" w:type="auto"/>
-            <w:hideMark/>
-          </w:tcPr>
-          <w:p>
-            <w:pPr>
-              <w:spacing w:after="160" w:line="259" w:lineRule="auto"/>
-              <w:rPr>
-                <w:rFonts w:asciiTheme="majorHAnsi" w:hAnsiTheme="majorHAnsi"/>
-                <w:sz w:val="24"/>
-                <w:szCs w:val="24"/>
-              </w:rPr>
-            </w:pPr>
-            <w:r>
-              <w:rPr>
-                <w:rFonts w:asciiTheme="majorHAnsi" w:hAnsiTheme="majorHAnsi"/>
-                <w:b/>
-                <w:bCs/>
-                <w:sz w:val="24"/>
-                <w:szCs w:val="24"/>
-              </w:rPr>
-              <w:t>Angular</w:t>
-            </w:r>
-          </w:p>
-        </w:tc>
-      </w:tr>
-      <w:tr>
-        <w:tc>
-          <w:tcPr>
-            <w:tcW w:w="0" w:type="auto"/>
-            <w:hideMark/>
-          </w:tcPr>
-          <w:p>
-            <w:pPr>
-              <w:spacing w:after="160" w:line="259" w:lineRule="auto"/>
-              <w:rPr>
-                <w:rFonts w:asciiTheme="majorHAnsi" w:hAnsiTheme="majorHAnsi"/>
-                <w:sz w:val="24"/>
-                <w:szCs w:val="24"/>
-              </w:rPr>
-            </w:pPr>
-            <w:r>
-              <w:rPr>
-                <w:rFonts w:asciiTheme="majorHAnsi" w:hAnsiTheme="majorHAnsi"/>
-                <w:b/>
-                <w:bCs/>
-                <w:sz w:val="24"/>
-                <w:szCs w:val="24"/>
-              </w:rPr>
-              <w:t>Contras</w:t>
-            </w:r>
-          </w:p>
-        </w:tc>
-        <w:tc>
-          <w:tcPr>
-            <w:tcW w:w="0" w:type="auto"/>
-            <w:hideMark/>
-          </w:tcPr>
-          <w:p>
-            <w:pPr>
-              <w:spacing w:after="160" w:line="259" w:lineRule="auto"/>
-              <w:rPr>
-                <w:rFonts w:asciiTheme="majorHAnsi" w:hAnsiTheme="majorHAnsi"/>
-                <w:sz w:val="24"/>
-                <w:szCs w:val="24"/>
-                <w:lang w:val="es-EC"/>
-              </w:rPr>
-            </w:pPr>
-            <w:r>
-              <w:rPr>
-                <w:rFonts w:asciiTheme="majorHAnsi" w:hAnsiTheme="majorHAnsi"/>
-                <w:sz w:val="24"/>
-                <w:szCs w:val="24"/>
-                <w:lang w:val="es-EC"/>
-              </w:rPr>
-              <w:t xml:space="preserve">Requiere configuración extra para </w:t>
-            </w:r>
-            <w:proofErr w:type="spellStart"/>
-            <w:r>
-              <w:rPr>
-                <w:rFonts w:asciiTheme="majorHAnsi" w:hAnsiTheme="majorHAnsi"/>
-                <w:sz w:val="24"/>
-                <w:szCs w:val="24"/>
-                <w:lang w:val="es-EC"/>
-              </w:rPr>
-              <w:t>backend</w:t>
-            </w:r>
-            <w:proofErr w:type="spellEnd"/>
-            <w:r>
-              <w:rPr>
-                <w:rFonts w:asciiTheme="majorHAnsi" w:hAnsiTheme="majorHAnsi"/>
-                <w:sz w:val="24"/>
-                <w:szCs w:val="24"/>
-                <w:lang w:val="es-EC"/>
-              </w:rPr>
-              <w:t>.</w:t>
-            </w:r>
-          </w:p>
-        </w:tc>
-        <w:tc>
-          <w:tcPr>
-            <w:tcW w:w="0" w:type="auto"/>
-            <w:hideMark/>
-          </w:tcPr>
-          <w:p>
-            <w:pPr>
-              <w:spacing w:after="160" w:line="259" w:lineRule="auto"/>
-              <w:rPr>
-                <w:rFonts w:asciiTheme="majorHAnsi" w:hAnsiTheme="majorHAnsi"/>
-                <w:sz w:val="24"/>
-                <w:szCs w:val="24"/>
-                <w:lang w:val="es-EC"/>
-              </w:rPr>
-            </w:pPr>
-            <w:r>
-              <w:rPr>
-                <w:rFonts w:asciiTheme="majorHAnsi" w:hAnsiTheme="majorHAnsi"/>
-                <w:sz w:val="24"/>
-                <w:szCs w:val="24"/>
-                <w:lang w:val="es-EC"/>
-              </w:rPr>
-              <w:t>Curva de aprendizaje empinada, requiere mayor conocimiento inicial.</w:t>
-            </w:r>
-          </w:p>
-        </w:tc>
-        <w:tc>
-          <w:tcPr>
-            <w:tcW w:w="0" w:type="auto"/>
-            <w:hideMark/>
-          </w:tcPr>
-          <w:p>
-            <w:pPr>
-              <w:spacing w:after="160" w:line="259" w:lineRule="auto"/>
-              <w:rPr>
-                <w:rFonts w:asciiTheme="majorHAnsi" w:hAnsiTheme="majorHAnsi"/>
-                <w:sz w:val="24"/>
-                <w:szCs w:val="24"/>
-                <w:lang w:val="es-EC"/>
-              </w:rPr>
-            </w:pPr>
-            <w:r>
-              <w:rPr>
-                <w:rFonts w:asciiTheme="majorHAnsi" w:hAnsiTheme="majorHAnsi"/>
-                <w:sz w:val="24"/>
-                <w:szCs w:val="24"/>
-                <w:lang w:val="es-EC"/>
-              </w:rPr>
-              <w:t xml:space="preserve">Ecosistema más pequeño comparado con </w:t>
-            </w:r>
-            <w:proofErr w:type="spellStart"/>
-            <w:r>
-              <w:rPr>
-                <w:rFonts w:asciiTheme="majorHAnsi" w:hAnsiTheme="majorHAnsi"/>
-                <w:sz w:val="24"/>
-                <w:szCs w:val="24"/>
-                <w:lang w:val="es-EC"/>
-              </w:rPr>
-              <w:t>React</w:t>
-            </w:r>
-            <w:proofErr w:type="spellEnd"/>
-            <w:r>
-              <w:rPr>
-                <w:rFonts w:asciiTheme="majorHAnsi" w:hAnsiTheme="majorHAnsi"/>
-                <w:sz w:val="24"/>
-                <w:szCs w:val="24"/>
-                <w:lang w:val="es-EC"/>
-              </w:rPr>
-              <w:t xml:space="preserve"> y Angular.</w:t>
+              <w:t>Ecosistema más pequeño comparado con React y Angular.</w:t>
             </w:r>
           </w:p>
         </w:tc>
@@ -17257,7 +16327,6 @@
                 <w:szCs w:val="24"/>
               </w:rPr>
             </w:pPr>
-            <w:proofErr w:type="spellStart"/>
             <w:r>
               <w:rPr>
                 <w:rFonts w:asciiTheme="majorHAnsi" w:hAnsiTheme="majorHAnsi"/>
@@ -17266,9 +16335,26 @@
                 <w:sz w:val="24"/>
                 <w:szCs w:val="24"/>
               </w:rPr>
-              <w:t>Elección</w:t>
-            </w:r>
-            <w:proofErr w:type="spellEnd"/>
+              <w:t>Elección Final</w:t>
+            </w:r>
+          </w:p>
+        </w:tc>
+      </w:tr>
+      <w:tr>
+        <w:tc>
+          <w:tcPr>
+            <w:tcW w:w="0" w:type="auto"/>
+            <w:hideMark/>
+          </w:tcPr>
+          <w:p>
+            <w:pPr>
+              <w:spacing w:after="160" w:line="259" w:lineRule="auto"/>
+              <w:rPr>
+                <w:rFonts w:asciiTheme="majorHAnsi" w:hAnsiTheme="majorHAnsi"/>
+                <w:sz w:val="24"/>
+                <w:szCs w:val="24"/>
+              </w:rPr>
+            </w:pPr>
             <w:r>
               <w:rPr>
                 <w:rFonts w:asciiTheme="majorHAnsi" w:hAnsiTheme="majorHAnsi"/>
@@ -17277,7 +16363,129 @@
                 <w:sz w:val="24"/>
                 <w:szCs w:val="24"/>
               </w:rPr>
-              <w:t xml:space="preserve"> Final</w:t>
+              <w:t>Pros</w:t>
+            </w:r>
+          </w:p>
+        </w:tc>
+        <w:tc>
+          <w:tcPr>
+            <w:tcW w:w="0" w:type="auto"/>
+            <w:hideMark/>
+          </w:tcPr>
+          <w:p>
+            <w:pPr>
+              <w:spacing w:after="160" w:line="259" w:lineRule="auto"/>
+              <w:rPr>
+                <w:rFonts w:asciiTheme="majorHAnsi" w:hAnsiTheme="majorHAnsi"/>
+                <w:sz w:val="24"/>
+                <w:szCs w:val="24"/>
+                <w:lang w:val="es-EC"/>
+              </w:rPr>
+            </w:pPr>
+            <w:r>
+              <w:rPr>
+                <w:rFonts w:asciiTheme="majorHAnsi" w:hAnsiTheme="majorHAnsi"/>
+                <w:sz w:val="24"/>
+                <w:szCs w:val="24"/>
+                <w:lang w:val="es-EC"/>
+              </w:rPr>
+              <w:t>Integración nativa con Flutter, escalabilidad en tiempo real, solución sin servidor.</w:t>
+            </w:r>
+          </w:p>
+        </w:tc>
+        <w:tc>
+          <w:tcPr>
+            <w:tcW w:w="0" w:type="auto"/>
+            <w:hideMark/>
+          </w:tcPr>
+          <w:p>
+            <w:pPr>
+              <w:spacing w:after="160" w:line="259" w:lineRule="auto"/>
+              <w:rPr>
+                <w:rFonts w:asciiTheme="majorHAnsi" w:hAnsiTheme="majorHAnsi"/>
+                <w:sz w:val="24"/>
+                <w:szCs w:val="24"/>
+                <w:lang w:val="es-EC"/>
+              </w:rPr>
+            </w:pPr>
+            <w:r>
+              <w:rPr>
+                <w:rFonts w:asciiTheme="majorHAnsi" w:hAnsiTheme="majorHAnsi"/>
+                <w:sz w:val="24"/>
+                <w:szCs w:val="24"/>
+                <w:lang w:val="es-EC"/>
+              </w:rPr>
+              <w:t xml:space="preserve">Diseñada para ofrecer disponibilidad continua sin puntos únicos de falla. </w:t>
+            </w:r>
+            <w:r>
+              <w:rPr>
+                <w:rFonts w:asciiTheme="majorHAnsi" w:hAnsiTheme="majorHAnsi"/>
+                <w:sz w:val="24"/>
+                <w:szCs w:val="24"/>
+              </w:rPr>
+              <w:t xml:space="preserve">Esto la hace ideal para </w:t>
+            </w:r>
+            <w:r>
+              <w:rPr>
+                <w:rFonts w:asciiTheme="majorHAnsi" w:hAnsiTheme="majorHAnsi"/>
+                <w:sz w:val="24"/>
+                <w:szCs w:val="24"/>
+              </w:rPr>
+              <w:lastRenderedPageBreak/>
+              <w:t>sistemas que necesitan operar 24/7.</w:t>
+            </w:r>
+          </w:p>
+        </w:tc>
+        <w:tc>
+          <w:tcPr>
+            <w:tcW w:w="0" w:type="auto"/>
+            <w:hideMark/>
+          </w:tcPr>
+          <w:p>
+            <w:pPr>
+              <w:spacing w:after="160" w:line="259" w:lineRule="auto"/>
+              <w:rPr>
+                <w:rFonts w:asciiTheme="majorHAnsi" w:hAnsiTheme="majorHAnsi"/>
+                <w:sz w:val="24"/>
+                <w:szCs w:val="24"/>
+                <w:lang w:val="es-EC"/>
+              </w:rPr>
+            </w:pPr>
+            <w:r>
+              <w:rPr>
+                <w:rFonts w:asciiTheme="majorHAnsi" w:hAnsiTheme="majorHAnsi"/>
+                <w:sz w:val="24"/>
+                <w:szCs w:val="24"/>
+                <w:lang w:val="es-EC"/>
+              </w:rPr>
+              <w:lastRenderedPageBreak/>
+              <w:t>Escalable, flexible, fácil de usar para datos no estructurados.</w:t>
+            </w:r>
+          </w:p>
+        </w:tc>
+        <w:tc>
+          <w:tcPr>
+            <w:tcW w:w="0" w:type="auto"/>
+            <w:hideMark/>
+          </w:tcPr>
+          <w:p>
+            <w:pPr>
+              <w:spacing w:after="160" w:line="259" w:lineRule="auto"/>
+              <w:rPr>
+                <w:rFonts w:asciiTheme="majorHAnsi" w:hAnsiTheme="majorHAnsi"/>
+                <w:sz w:val="24"/>
+                <w:szCs w:val="24"/>
+              </w:rPr>
+            </w:pPr>
+            <w:r>
+              <w:rPr>
+                <w:rFonts w:asciiTheme="majorHAnsi" w:hAnsiTheme="majorHAnsi"/>
+                <w:b/>
+                <w:bCs/>
+                <w:sz w:val="24"/>
+                <w:szCs w:val="24"/>
+              </w:rPr>
+              <w:t>Firebase (Firestore)</w:t>
             </w:r>
           </w:p>
         </w:tc>
@@ -17305,7 +16513,7 @@
                 <w:sz w:val="24"/>
                 <w:szCs w:val="24"/>
               </w:rPr>
-              <w:t>Pros</w:t>
+              <w:t>Contras</w:t>
             </w:r>
           </w:p>
         </w:tc>
@@ -17331,27 +16539,7 @@
                 <w:szCs w:val="24"/>
                 <w:lang w:val="es-EC"/>
               </w:rPr>
-              <w:t xml:space="preserve">Integración nativa con </w:t>
-            </w:r>
-            <w:proofErr w:type="spellStart"/>
-            <w:r>
-              <w:rPr>
-                <w:rFonts w:asciiTheme="majorHAnsi" w:hAnsiTheme="majorHAnsi"/>
-                <w:sz w:val="24"/>
-                <w:szCs w:val="24"/>
-                <w:lang w:val="es-EC"/>
-              </w:rPr>
-              <w:t>Flutter</w:t>
-            </w:r>
-            <w:proofErr w:type="spellEnd"/>
-            <w:r>
-              <w:rPr>
-                <w:rFonts w:asciiTheme="majorHAnsi" w:hAnsiTheme="majorHAnsi"/>
-                <w:sz w:val="24"/>
-                <w:szCs w:val="24"/>
-                <w:lang w:val="es-EC"/>
-              </w:rPr>
-              <w:t>, escalabilidad en tiempo real, solución sin servidor.</w:t>
+              <w:t>Limitado para consultas relacionales complejas.</w:t>
             </w:r>
           </w:p>
         </w:tc>
@@ -17377,89 +16565,19 @@
                 <w:szCs w:val="24"/>
                 <w:lang w:val="es-EC"/>
               </w:rPr>
-              <w:t xml:space="preserve">Diseñada para ofrecer disponibilidad continua sin puntos únicos de falla. </w:t>
-            </w:r>
-            <w:r>
-              <w:rPr>
-                <w:rFonts w:asciiTheme="majorHAnsi" w:hAnsiTheme="majorHAnsi"/>
-                <w:sz w:val="24"/>
-                <w:szCs w:val="24"/>
-              </w:rPr>
-              <w:t xml:space="preserve">Esto la </w:t>
-            </w:r>
-            <w:proofErr w:type="spellStart"/>
-            <w:r>
-              <w:rPr>
-                <w:rFonts w:asciiTheme="majorHAnsi" w:hAnsiTheme="majorHAnsi"/>
-                <w:sz w:val="24"/>
-                <w:szCs w:val="24"/>
-              </w:rPr>
-              <w:t>hace</w:t>
-            </w:r>
-            <w:proofErr w:type="spellEnd"/>
-            <w:r>
-              <w:rPr>
-                <w:rFonts w:asciiTheme="majorHAnsi" w:hAnsiTheme="majorHAnsi"/>
-                <w:sz w:val="24"/>
-                <w:szCs w:val="24"/>
-              </w:rPr>
-              <w:t xml:space="preserve"> ideal para </w:t>
-            </w:r>
-            <w:proofErr w:type="spellStart"/>
-            <w:r>
-              <w:rPr>
-                <w:rFonts w:asciiTheme="majorHAnsi" w:hAnsiTheme="majorHAnsi"/>
-                <w:sz w:val="24"/>
-                <w:szCs w:val="24"/>
-              </w:rPr>
-              <w:lastRenderedPageBreak/>
-              <w:t>sistemas</w:t>
-            </w:r>
-            <w:proofErr w:type="spellEnd"/>
-            <w:r>
-              <w:rPr>
-                <w:rFonts w:asciiTheme="majorHAnsi" w:hAnsiTheme="majorHAnsi"/>
-                <w:sz w:val="24"/>
-                <w:szCs w:val="24"/>
-              </w:rPr>
-              <w:t xml:space="preserve"> que </w:t>
-            </w:r>
-            <w:proofErr w:type="spellStart"/>
-            <w:r>
-              <w:rPr>
-                <w:rFonts w:asciiTheme="majorHAnsi" w:hAnsiTheme="majorHAnsi"/>
-                <w:sz w:val="24"/>
-                <w:szCs w:val="24"/>
-              </w:rPr>
-              <w:t>necesitan</w:t>
-            </w:r>
-            <w:proofErr w:type="spellEnd"/>
-            <w:r>
-              <w:rPr>
-                <w:rFonts w:asciiTheme="majorHAnsi" w:hAnsiTheme="majorHAnsi"/>
-                <w:sz w:val="24"/>
-                <w:szCs w:val="24"/>
-              </w:rPr>
-              <w:t xml:space="preserve"> </w:t>
-            </w:r>
-            <w:proofErr w:type="spellStart"/>
-            <w:r>
-              <w:rPr>
-                <w:rFonts w:asciiTheme="majorHAnsi" w:hAnsiTheme="majorHAnsi"/>
-                <w:sz w:val="24"/>
-                <w:szCs w:val="24"/>
-              </w:rPr>
-              <w:t>operar</w:t>
-            </w:r>
-            <w:proofErr w:type="spellEnd"/>
-            <w:r>
-              <w:rPr>
-                <w:rFonts w:asciiTheme="majorHAnsi" w:hAnsiTheme="majorHAnsi"/>
-                <w:sz w:val="24"/>
-                <w:szCs w:val="24"/>
-              </w:rPr>
-              <w:t xml:space="preserve"> 24/7.</w:t>
-            </w:r>
+              <w:t>Requiere experiencia técnica para configurar y mantener correctamente. Las configuraciones incorrectas pueden afectar el rendimiento y la disponibilidad.</w:t>
+            </w:r>
+          </w:p>
+          <w:p>
+            <w:pPr>
+              <w:spacing w:after="160" w:line="259" w:lineRule="auto"/>
+              <w:rPr>
+                <w:rFonts w:asciiTheme="majorHAnsi" w:hAnsiTheme="majorHAnsi"/>
+                <w:sz w:val="24"/>
+                <w:szCs w:val="24"/>
+                <w:lang w:val="es-EC"/>
+              </w:rPr>
+            </w:pPr>
           </w:p>
         </w:tc>
         <w:tc>
@@ -17484,8 +16602,7 @@
                 <w:szCs w:val="24"/>
                 <w:lang w:val="es-EC"/>
               </w:rPr>
-              <w:lastRenderedPageBreak/>
-              <w:t>Escalable, flexible, fácil de usar para datos no estructurados.</w:t>
+              <w:t>No ideal para datos altamente estructurados.</w:t>
             </w:r>
           </w:p>
         </w:tc>
@@ -17501,6 +16618,34 @@
                 <w:rFonts w:asciiTheme="majorHAnsi" w:hAnsiTheme="majorHAnsi"/>
                 <w:sz w:val="24"/>
                 <w:szCs w:val="24"/>
+                <w:lang w:val="es-EC"/>
+              </w:rPr>
+            </w:pPr>
+            <w:r>
+              <w:rPr>
+                <w:rFonts w:asciiTheme="majorHAnsi" w:hAnsiTheme="majorHAnsi"/>
+                <w:sz w:val="24"/>
+                <w:szCs w:val="24"/>
+                <w:lang w:val="es-EC"/>
+              </w:rPr>
+              <w:t>Limitaciones en migración de datos.</w:t>
+            </w:r>
+          </w:p>
+        </w:tc>
+      </w:tr>
+      <w:tr>
+        <w:tc>
+          <w:tcPr>
+            <w:tcW w:w="0" w:type="auto"/>
+            <w:hideMark/>
+          </w:tcPr>
+          <w:p>
+            <w:pPr>
+              <w:spacing w:after="160" w:line="259" w:lineRule="auto"/>
+              <w:rPr>
+                <w:rFonts w:asciiTheme="majorHAnsi" w:hAnsiTheme="majorHAnsi"/>
+                <w:sz w:val="24"/>
+                <w:szCs w:val="24"/>
               </w:rPr>
             </w:pPr>
             <w:r>
@@ -17511,12 +16656,10 @@
                 <w:sz w:val="24"/>
                 <w:szCs w:val="24"/>
               </w:rPr>
-              <w:t>Firebase (Firestore)</w:t>
-            </w:r>
-          </w:p>
-        </w:tc>
-      </w:tr>
-      <w:tr>
+              <w:t>Uso Ideal</w:t>
+            </w:r>
+          </w:p>
+        </w:tc>
         <w:tc>
           <w:tcPr>
             <w:tcW w:w="0" w:type="auto"/>
@@ -17529,17 +16672,17 @@
                 <w:rFonts w:asciiTheme="majorHAnsi" w:hAnsiTheme="majorHAnsi"/>
                 <w:sz w:val="24"/>
                 <w:szCs w:val="24"/>
-              </w:rPr>
-            </w:pPr>
-            <w:r>
-              <w:rPr>
-                <w:rFonts w:asciiTheme="majorHAnsi" w:hAnsiTheme="majorHAnsi"/>
-                <w:b/>
-                <w:bCs/>
-                <w:sz w:val="24"/>
-                <w:szCs w:val="24"/>
-              </w:rPr>
-              <w:t>Contras</w:t>
+                <w:lang w:val="es-EC"/>
+              </w:rPr>
+            </w:pPr>
+            <w:r>
+              <w:rPr>
+                <w:rFonts w:asciiTheme="majorHAnsi" w:hAnsiTheme="majorHAnsi"/>
+                <w:sz w:val="24"/>
+                <w:szCs w:val="24"/>
+                <w:lang w:val="es-EC"/>
+              </w:rPr>
+              <w:t>Aplicaciones con datos en tiempo real y necesidades de sincronización instantánea.</w:t>
             </w:r>
           </w:p>
         </w:tc>
@@ -17565,196 +16708,7 @@
                 <w:szCs w:val="24"/>
                 <w:lang w:val="es-EC"/>
               </w:rPr>
-              <w:t>Limitado para consultas relacionales complejas.</w:t>
-            </w:r>
-          </w:p>
-        </w:tc>
-        <w:tc>
-          <w:tcPr>
-            <w:tcW w:w="0" w:type="auto"/>
-            <w:hideMark/>
-          </w:tcPr>
-          <w:p>
-            <w:pPr>
-              <w:spacing w:after="160" w:line="259" w:lineRule="auto"/>
-              <w:rPr>
-                <w:rFonts w:asciiTheme="majorHAnsi" w:hAnsiTheme="majorHAnsi"/>
-                <w:sz w:val="24"/>
-                <w:szCs w:val="24"/>
-                <w:lang w:val="es-EC"/>
-              </w:rPr>
-            </w:pPr>
-            <w:r>
-              <w:rPr>
-                <w:rFonts w:asciiTheme="majorHAnsi" w:hAnsiTheme="majorHAnsi"/>
-                <w:sz w:val="24"/>
-                <w:szCs w:val="24"/>
-                <w:lang w:val="es-EC"/>
-              </w:rPr>
-              <w:t>Requiere experiencia técnica para configurar y mantener correctamente. Las configuraciones incorrectas pueden afectar el rendimiento y la disponibilidad.</w:t>
-            </w:r>
-          </w:p>
-          <w:p>
-            <w:pPr>
-              <w:spacing w:after="160" w:line="259" w:lineRule="auto"/>
-              <w:rPr>
-                <w:rFonts w:asciiTheme="majorHAnsi" w:hAnsiTheme="majorHAnsi"/>
-                <w:sz w:val="24"/>
-                <w:szCs w:val="24"/>
-                <w:lang w:val="es-EC"/>
-              </w:rPr>
-            </w:pPr>
-          </w:p>
-        </w:tc>
-        <w:tc>
-          <w:tcPr>
-            <w:tcW w:w="0" w:type="auto"/>
-            <w:hideMark/>
-          </w:tcPr>
-          <w:p>
-            <w:pPr>
-              <w:spacing w:after="160" w:line="259" w:lineRule="auto"/>
-              <w:rPr>
-                <w:rFonts w:asciiTheme="majorHAnsi" w:hAnsiTheme="majorHAnsi"/>
-                <w:sz w:val="24"/>
-                <w:szCs w:val="24"/>
-                <w:lang w:val="es-EC"/>
-              </w:rPr>
-            </w:pPr>
-            <w:r>
-              <w:rPr>
-                <w:rFonts w:asciiTheme="majorHAnsi" w:hAnsiTheme="majorHAnsi"/>
-                <w:sz w:val="24"/>
-                <w:szCs w:val="24"/>
-                <w:lang w:val="es-EC"/>
-              </w:rPr>
-              <w:t>No ideal para datos altamente estructurados.</w:t>
-            </w:r>
-          </w:p>
-        </w:tc>
-        <w:tc>
-          <w:tcPr>
-            <w:tcW w:w="0" w:type="auto"/>
-            <w:hideMark/>
-          </w:tcPr>
-          <w:p>
-            <w:pPr>
-              <w:spacing w:after="160" w:line="259" w:lineRule="auto"/>
-              <w:rPr>
-                <w:rFonts w:asciiTheme="majorHAnsi" w:hAnsiTheme="majorHAnsi"/>
-                <w:sz w:val="24"/>
-                <w:szCs w:val="24"/>
-                <w:lang w:val="es-EC"/>
-              </w:rPr>
-            </w:pPr>
-            <w:r>
-              <w:rPr>
-                <w:rFonts w:asciiTheme="majorHAnsi" w:hAnsiTheme="majorHAnsi"/>
-                <w:sz w:val="24"/>
-                <w:szCs w:val="24"/>
-                <w:lang w:val="es-EC"/>
-              </w:rPr>
-              <w:t>Limitaciones en migración de datos.</w:t>
-            </w:r>
-          </w:p>
-        </w:tc>
-      </w:tr>
-      <w:tr>
-        <w:tc>
-          <w:tcPr>
-            <w:tcW w:w="0" w:type="auto"/>
-            <w:hideMark/>
-          </w:tcPr>
-          <w:p>
-            <w:pPr>
-              <w:spacing w:after="160" w:line="259" w:lineRule="auto"/>
-              <w:rPr>
-                <w:rFonts w:asciiTheme="majorHAnsi" w:hAnsiTheme="majorHAnsi"/>
-                <w:sz w:val="24"/>
-                <w:szCs w:val="24"/>
-              </w:rPr>
-            </w:pPr>
-            <w:r>
-              <w:rPr>
-                <w:rFonts w:asciiTheme="majorHAnsi" w:hAnsiTheme="majorHAnsi"/>
-                <w:b/>
-                <w:bCs/>
-                <w:sz w:val="24"/>
-                <w:szCs w:val="24"/>
-              </w:rPr>
-              <w:t>Uso Ideal</w:t>
-            </w:r>
-          </w:p>
-        </w:tc>
-        <w:tc>
-          <w:tcPr>
-            <w:tcW w:w="0" w:type="auto"/>
-            <w:hideMark/>
-          </w:tcPr>
-          <w:p>
-            <w:pPr>
-              <w:spacing w:after="160" w:line="259" w:lineRule="auto"/>
-              <w:rPr>
-                <w:rFonts w:asciiTheme="majorHAnsi" w:hAnsiTheme="majorHAnsi"/>
-                <w:sz w:val="24"/>
-                <w:szCs w:val="24"/>
-                <w:lang w:val="es-EC"/>
-              </w:rPr>
-            </w:pPr>
-            <w:r>
-              <w:rPr>
-                <w:rFonts w:asciiTheme="majorHAnsi" w:hAnsiTheme="majorHAnsi"/>
-                <w:sz w:val="24"/>
-                <w:szCs w:val="24"/>
-                <w:lang w:val="es-EC"/>
-              </w:rPr>
-              <w:t>Aplicaciones con datos en tiempo real y necesidades de sincronización instantánea.</w:t>
-            </w:r>
-          </w:p>
-        </w:tc>
-        <w:tc>
-          <w:tcPr>
-            <w:tcW w:w="0" w:type="auto"/>
-            <w:hideMark/>
-          </w:tcPr>
-          <w:p>
-            <w:pPr>
-              <w:spacing w:after="160" w:line="259" w:lineRule="auto"/>
-              <w:rPr>
-                <w:rFonts w:asciiTheme="majorHAnsi" w:hAnsiTheme="majorHAnsi"/>
-                <w:sz w:val="24"/>
-                <w:szCs w:val="24"/>
-                <w:lang w:val="es-EC"/>
-              </w:rPr>
-            </w:pPr>
-            <w:r>
-              <w:rPr>
-                <w:rFonts w:asciiTheme="majorHAnsi" w:hAnsiTheme="majorHAnsi"/>
-                <w:sz w:val="24"/>
-                <w:szCs w:val="24"/>
-                <w:lang w:val="es-EC"/>
-              </w:rPr>
-              <w:t xml:space="preserve">Servicios de registro de actividades, aplicaciones </w:t>
-            </w:r>
-            <w:proofErr w:type="spellStart"/>
-            <w:r>
-              <w:rPr>
-                <w:rFonts w:asciiTheme="majorHAnsi" w:hAnsiTheme="majorHAnsi"/>
-                <w:sz w:val="24"/>
-                <w:szCs w:val="24"/>
-                <w:lang w:val="es-EC"/>
-              </w:rPr>
-              <w:t>IoT</w:t>
-            </w:r>
-            <w:proofErr w:type="spellEnd"/>
-            <w:r>
-              <w:rPr>
-                <w:rFonts w:asciiTheme="majorHAnsi" w:hAnsiTheme="majorHAnsi"/>
-                <w:sz w:val="24"/>
-                <w:szCs w:val="24"/>
-                <w:lang w:val="es-EC"/>
-              </w:rPr>
-              <w:t>, y sistemas de monitoreo que generan datos continuamente.</w:t>
+              <w:t>Servicios de registro de actividades, aplicaciones IoT, y sistemas de monitoreo que generan datos continuamente.</w:t>
             </w:r>
           </w:p>
           <w:p>
@@ -17903,25 +16857,7 @@
           <w:szCs w:val="28"/>
           <w:lang w:val="es-EC"/>
         </w:rPr>
-        <w:t xml:space="preserve"> Diseñado específicamente para </w:t>
-      </w:r>
-      <w:proofErr w:type="spellStart"/>
-      <w:r>
-        <w:rPr>
-          <w:sz w:val="28"/>
-          <w:szCs w:val="28"/>
-          <w:lang w:val="es-EC"/>
-        </w:rPr>
-        <w:t>Flutter</w:t>
-      </w:r>
-      <w:proofErr w:type="spellEnd"/>
-      <w:r>
-        <w:rPr>
-          <w:sz w:val="28"/>
-          <w:szCs w:val="28"/>
-          <w:lang w:val="es-EC"/>
-        </w:rPr>
-        <w:t>, lo que asegura la mejor compatibilidad y rendimiento para aplicaciones móviles multiplataforma.</w:t>
+        <w:t xml:space="preserve"> Diseñado específicamente para Flutter, lo que asegura la mejor compatibilidad y rendimiento para aplicaciones móviles multiplataforma.</w:t>
       </w:r>
     </w:p>
     <w:p>
@@ -17936,7 +16872,6 @@
           <w:lang w:val="es-EC"/>
         </w:rPr>
       </w:pPr>
-      <w:proofErr w:type="spellStart"/>
       <w:r>
         <w:rPr>
           <w:b/>
@@ -17945,18 +16880,7 @@
           <w:szCs w:val="28"/>
           <w:lang w:val="es-EC"/>
         </w:rPr>
-        <w:t>Flutter</w:t>
-      </w:r>
-      <w:proofErr w:type="spellEnd"/>
-      <w:r>
-        <w:rPr>
-          <w:b/>
-          <w:bCs/>
-          <w:sz w:val="28"/>
-          <w:szCs w:val="28"/>
-          <w:lang w:val="es-EC"/>
-        </w:rPr>
-        <w:t>:</w:t>
+        <w:t>Flutter:</w:t>
       </w:r>
       <w:r>
         <w:rPr>
@@ -18012,7 +16936,6 @@
           <w:lang w:val="es-EC"/>
         </w:rPr>
       </w:pPr>
-      <w:proofErr w:type="spellStart"/>
       <w:r>
         <w:rPr>
           <w:b/>
@@ -18021,18 +16944,7 @@
           <w:szCs w:val="28"/>
           <w:lang w:val="es-EC"/>
         </w:rPr>
-        <w:t>Firebase</w:t>
-      </w:r>
-      <w:proofErr w:type="spellEnd"/>
-      <w:r>
-        <w:rPr>
-          <w:b/>
-          <w:bCs/>
-          <w:sz w:val="28"/>
-          <w:szCs w:val="28"/>
-          <w:lang w:val="es-EC"/>
-        </w:rPr>
-        <w:t>:</w:t>
+        <w:t>Firebase:</w:t>
       </w:r>
       <w:r>
         <w:rPr>
@@ -18040,25 +16952,7 @@
           <w:szCs w:val="28"/>
           <w:lang w:val="es-EC"/>
         </w:rPr>
-        <w:t xml:space="preserve"> Ofrece sincronización en tiempo real, escalabilidad, y una fácil integración con </w:t>
-      </w:r>
-      <w:proofErr w:type="spellStart"/>
-      <w:r>
-        <w:rPr>
-          <w:sz w:val="28"/>
-          <w:szCs w:val="28"/>
-          <w:lang w:val="es-EC"/>
-        </w:rPr>
-        <w:t>Flutter</w:t>
-      </w:r>
-      <w:proofErr w:type="spellEnd"/>
-      <w:r>
-        <w:rPr>
-          <w:sz w:val="28"/>
-          <w:szCs w:val="28"/>
-          <w:lang w:val="es-EC"/>
-        </w:rPr>
-        <w:t>, perfecto para aplicaciones de transporte como la tuya.</w:t>
+        <w:t xml:space="preserve"> Ofrece sincronización en tiempo real, escalabilidad, y una fácil integración con Flutter, perfecto para aplicaciones de transporte como la tuya.</w:t>
       </w:r>
     </w:p>
     <w:p>
@@ -18081,29 +16975,7 @@
           <w:szCs w:val="28"/>
           <w:lang w:val="es-EC"/>
         </w:rPr>
-        <w:t xml:space="preserve">Visual Studio </w:t>
-      </w:r>
-      <w:proofErr w:type="spellStart"/>
-      <w:r>
-        <w:rPr>
-          <w:b/>
-          <w:bCs/>
-          <w:sz w:val="28"/>
-          <w:szCs w:val="28"/>
-          <w:lang w:val="es-EC"/>
-        </w:rPr>
-        <w:t>Code</w:t>
-      </w:r>
-      <w:proofErr w:type="spellEnd"/>
-      <w:r>
-        <w:rPr>
-          <w:b/>
-          <w:bCs/>
-          <w:sz w:val="28"/>
-          <w:szCs w:val="28"/>
-          <w:lang w:val="es-EC"/>
-        </w:rPr>
-        <w:t>:</w:t>
+        <w:t>Visual Studio Code:</w:t>
       </w:r>
       <w:r>
         <w:rPr>
@@ -18111,25 +16983,7 @@
           <w:szCs w:val="28"/>
           <w:lang w:val="es-EC"/>
         </w:rPr>
-        <w:t xml:space="preserve"> Ligero, multiplataforma, y extensible, ideal para desarrolladores que trabajan con </w:t>
-      </w:r>
-      <w:proofErr w:type="spellStart"/>
-      <w:r>
-        <w:rPr>
-          <w:sz w:val="28"/>
-          <w:szCs w:val="28"/>
-          <w:lang w:val="es-EC"/>
-        </w:rPr>
-        <w:t>Flutter</w:t>
-      </w:r>
-      <w:proofErr w:type="spellEnd"/>
-      <w:r>
-        <w:rPr>
-          <w:sz w:val="28"/>
-          <w:szCs w:val="28"/>
-          <w:lang w:val="es-EC"/>
-        </w:rPr>
-        <w:t>.</w:t>
+        <w:t xml:space="preserve"> Ligero, multiplataforma, y extensible, ideal para desarrolladores que trabajan con Flutter.</w:t>
       </w:r>
     </w:p>
     <w:p>

</xml_diff>

<commit_message>
Product backlog updated: Sprint backlog 9 modified
</commit_message>
<xml_diff>
--- a/documentation/Product Backlog/7174 - Product backlog and chosen technologies..docx
+++ b/documentation/Product Backlog/7174 - Product backlog and chosen technologies..docx
@@ -6779,7 +6779,6 @@
                 <w:lang w:eastAsia="es-VE"/>
               </w:rPr>
             </w:pPr>
-            <w:proofErr w:type="spellStart"/>
             <w:r>
               <w:rPr>
                 <w:rFonts w:eastAsia="Times New Roman" w:cs="Arial"/>
@@ -6791,7 +6790,6 @@
               </w:rPr>
               <w:t>Fecha</w:t>
             </w:r>
-            <w:proofErr w:type="spellEnd"/>
           </w:p>
         </w:tc>
         <w:tc>
@@ -6812,7 +6810,6 @@
                 <w:lang w:eastAsia="es-VE"/>
               </w:rPr>
             </w:pPr>
-            <w:proofErr w:type="spellStart"/>
             <w:r>
               <w:rPr>
                 <w:rFonts w:eastAsia="Times New Roman" w:cs="Arial"/>
@@ -6824,7 +6821,6 @@
               </w:rPr>
               <w:t>Versión</w:t>
             </w:r>
-            <w:proofErr w:type="spellEnd"/>
           </w:p>
         </w:tc>
         <w:tc>
@@ -6907,7 +6903,6 @@
                 <w:lang w:eastAsia="es-VE"/>
               </w:rPr>
             </w:pPr>
-            <w:proofErr w:type="spellStart"/>
             <w:r>
               <w:rPr>
                 <w:rFonts w:eastAsia="Times New Roman" w:cs="Arial"/>
@@ -6919,7 +6914,6 @@
               </w:rPr>
               <w:t>Descripción</w:t>
             </w:r>
-            <w:proofErr w:type="spellEnd"/>
           </w:p>
         </w:tc>
       </w:tr>
@@ -7032,10 +7026,99 @@
                 <w:szCs w:val="20"/>
                 <w:lang w:eastAsia="es-VE"/>
               </w:rPr>
-              <w:t xml:space="preserve">é Luis </w:t>
-            </w:r>
-            <w:proofErr w:type="spellStart"/>
-            <w:r>
+              <w:t>é Luis Guamán</w:t>
+            </w:r>
+          </w:p>
+        </w:tc>
+        <w:tc>
+          <w:tcPr>
+            <w:tcW w:w="1843" w:type="dxa"/>
+          </w:tcPr>
+          <w:p>
+            <w:pPr>
+              <w:spacing w:after="0" w:line="240" w:lineRule="auto"/>
+              <w:jc w:val="center"/>
+              <w:rPr>
+                <w:rFonts w:eastAsia="Times New Roman" w:cs="Arial"/>
+                <w:bCs/>
+                <w:color w:val="000000"/>
+                <w:sz w:val="20"/>
+                <w:szCs w:val="20"/>
+                <w:lang w:val="es-EC" w:eastAsia="es-VE"/>
+              </w:rPr>
+            </w:pPr>
+            <w:r>
+              <w:rPr>
+                <w:rFonts w:eastAsia="Times New Roman" w:cs="Arial"/>
+                <w:bCs/>
+                <w:color w:val="000000"/>
+                <w:sz w:val="20"/>
+                <w:szCs w:val="20"/>
+                <w:lang w:val="es-EC" w:eastAsia="es-VE"/>
+              </w:rPr>
+              <w:t>Escuela Superior Politécnica de Chimborazo</w:t>
+            </w:r>
+          </w:p>
+        </w:tc>
+        <w:tc>
+          <w:tcPr>
+            <w:tcW w:w="2992" w:type="dxa"/>
+          </w:tcPr>
+          <w:p>
+            <w:pPr>
+              <w:spacing w:after="0" w:line="240" w:lineRule="auto"/>
+              <w:jc w:val="center"/>
+              <w:rPr>
+                <w:rFonts w:eastAsia="Times New Roman" w:cs="Arial"/>
+                <w:bCs/>
+                <w:color w:val="000000"/>
+                <w:sz w:val="20"/>
+                <w:szCs w:val="20"/>
+                <w:lang w:val="es-EC" w:eastAsia="es-VE"/>
+              </w:rPr>
+            </w:pPr>
+            <w:r>
+              <w:rPr>
+                <w:rFonts w:eastAsia="Times New Roman" w:cs="Arial"/>
+                <w:bCs/>
+                <w:color w:val="000000"/>
+                <w:sz w:val="20"/>
+                <w:szCs w:val="20"/>
+                <w:lang w:val="es-EC" w:eastAsia="es-VE"/>
+              </w:rPr>
+              <w:t>Documento inicial de requerimientos para el proyecto “</w:t>
+            </w:r>
+            <w:r>
+              <w:rPr>
+                <w:rFonts w:eastAsia="Times New Roman" w:cs="Arial"/>
+                <w:color w:val="000000"/>
+                <w:lang w:val="es-EC" w:eastAsia="es-VE"/>
+              </w:rPr>
+              <w:t>Plataforma de Transporte</w:t>
+            </w:r>
+            <w:r>
+              <w:rPr>
+                <w:rFonts w:eastAsia="Times New Roman" w:cs="Arial"/>
+                <w:bCs/>
+                <w:color w:val="000000"/>
+                <w:sz w:val="20"/>
+                <w:szCs w:val="20"/>
+                <w:lang w:val="es-EC" w:eastAsia="es-VE"/>
+              </w:rPr>
+              <w:t>”</w:t>
+            </w:r>
+          </w:p>
+        </w:tc>
+      </w:tr>
+      <w:tr>
+        <w:tc>
+          <w:tcPr>
+            <w:tcW w:w="1085" w:type="dxa"/>
+          </w:tcPr>
+          <w:p>
+            <w:pPr>
+              <w:spacing w:after="0" w:line="240" w:lineRule="auto"/>
+              <w:jc w:val="center"/>
               <w:rPr>
                 <w:rFonts w:eastAsia="Times New Roman" w:cs="Arial"/>
                 <w:bCs/>
@@ -7044,100 +7127,8 @@
                 <w:szCs w:val="20"/>
                 <w:lang w:eastAsia="es-VE"/>
               </w:rPr>
-              <w:t>Guamán</w:t>
-            </w:r>
-            <w:proofErr w:type="spellEnd"/>
-          </w:p>
-        </w:tc>
-        <w:tc>
-          <w:tcPr>
-            <w:tcW w:w="1843" w:type="dxa"/>
-          </w:tcPr>
-          <w:p>
-            <w:pPr>
-              <w:spacing w:after="0" w:line="240" w:lineRule="auto"/>
-              <w:jc w:val="center"/>
-              <w:rPr>
-                <w:rFonts w:eastAsia="Times New Roman" w:cs="Arial"/>
-                <w:bCs/>
-                <w:color w:val="000000"/>
-                <w:sz w:val="20"/>
-                <w:szCs w:val="20"/>
-                <w:lang w:val="es-EC" w:eastAsia="es-VE"/>
-              </w:rPr>
-            </w:pPr>
-            <w:r>
-              <w:rPr>
-                <w:rFonts w:eastAsia="Times New Roman" w:cs="Arial"/>
-                <w:bCs/>
-                <w:color w:val="000000"/>
-                <w:sz w:val="20"/>
-                <w:szCs w:val="20"/>
-                <w:lang w:val="es-EC" w:eastAsia="es-VE"/>
-              </w:rPr>
-              <w:t>Escuela Superior Politécnica de Chimborazo</w:t>
-            </w:r>
-          </w:p>
-        </w:tc>
-        <w:tc>
-          <w:tcPr>
-            <w:tcW w:w="2992" w:type="dxa"/>
-          </w:tcPr>
-          <w:p>
-            <w:pPr>
-              <w:spacing w:after="0" w:line="240" w:lineRule="auto"/>
-              <w:jc w:val="center"/>
-              <w:rPr>
-                <w:rFonts w:eastAsia="Times New Roman" w:cs="Arial"/>
-                <w:bCs/>
-                <w:color w:val="000000"/>
-                <w:sz w:val="20"/>
-                <w:szCs w:val="20"/>
-                <w:lang w:val="es-EC" w:eastAsia="es-VE"/>
-              </w:rPr>
-            </w:pPr>
-            <w:r>
-              <w:rPr>
-                <w:rFonts w:eastAsia="Times New Roman" w:cs="Arial"/>
-                <w:bCs/>
-                <w:color w:val="000000"/>
-                <w:sz w:val="20"/>
-                <w:szCs w:val="20"/>
-                <w:lang w:val="es-EC" w:eastAsia="es-VE"/>
-              </w:rPr>
-              <w:t>Documento inicial de requerimientos para el proyecto “</w:t>
-            </w:r>
-            <w:r>
-              <w:rPr>
-                <w:rFonts w:eastAsia="Times New Roman" w:cs="Arial"/>
-                <w:color w:val="000000"/>
-                <w:lang w:val="es-EC" w:eastAsia="es-VE"/>
-              </w:rPr>
-              <w:t>Plataforma de Transporte</w:t>
-            </w:r>
-            <w:r>
-              <w:rPr>
-                <w:rFonts w:eastAsia="Times New Roman" w:cs="Arial"/>
-                <w:bCs/>
-                <w:color w:val="000000"/>
-                <w:sz w:val="20"/>
-                <w:szCs w:val="20"/>
-                <w:lang w:val="es-EC" w:eastAsia="es-VE"/>
-              </w:rPr>
-              <w:t>”</w:t>
-            </w:r>
-          </w:p>
-        </w:tc>
-      </w:tr>
-      <w:tr>
-        <w:tc>
-          <w:tcPr>
-            <w:tcW w:w="1085" w:type="dxa"/>
-          </w:tcPr>
-          <w:p>
-            <w:pPr>
-              <w:spacing w:after="0" w:line="240" w:lineRule="auto"/>
-              <w:jc w:val="center"/>
+            </w:pPr>
+            <w:r>
               <w:rPr>
                 <w:rFonts w:eastAsia="Times New Roman" w:cs="Arial"/>
                 <w:bCs/>
@@ -7146,8 +7137,18 @@
                 <w:szCs w:val="20"/>
                 <w:lang w:eastAsia="es-VE"/>
               </w:rPr>
-            </w:pPr>
-            <w:r>
+              <w:t>01-01-2025</w:t>
+            </w:r>
+          </w:p>
+        </w:tc>
+        <w:tc>
+          <w:tcPr>
+            <w:tcW w:w="1183" w:type="dxa"/>
+          </w:tcPr>
+          <w:p>
+            <w:pPr>
+              <w:spacing w:after="0" w:line="240" w:lineRule="auto"/>
+              <w:jc w:val="center"/>
               <w:rPr>
                 <w:rFonts w:eastAsia="Times New Roman" w:cs="Arial"/>
                 <w:bCs/>
@@ -7156,18 +7157,8 @@
                 <w:szCs w:val="20"/>
                 <w:lang w:eastAsia="es-VE"/>
               </w:rPr>
-              <w:t>01-01-2025</w:t>
-            </w:r>
-          </w:p>
-        </w:tc>
-        <w:tc>
-          <w:tcPr>
-            <w:tcW w:w="1183" w:type="dxa"/>
-          </w:tcPr>
-          <w:p>
-            <w:pPr>
-              <w:spacing w:after="0" w:line="240" w:lineRule="auto"/>
-              <w:jc w:val="center"/>
+            </w:pPr>
+            <w:r>
               <w:rPr>
                 <w:rFonts w:eastAsia="Times New Roman" w:cs="Arial"/>
                 <w:bCs/>
@@ -7176,8 +7167,18 @@
                 <w:szCs w:val="20"/>
                 <w:lang w:eastAsia="es-VE"/>
               </w:rPr>
-            </w:pPr>
-            <w:r>
+              <w:t>3</w:t>
+            </w:r>
+          </w:p>
+        </w:tc>
+        <w:tc>
+          <w:tcPr>
+            <w:tcW w:w="1843" w:type="dxa"/>
+          </w:tcPr>
+          <w:p>
+            <w:pPr>
+              <w:spacing w:after="0" w:line="240" w:lineRule="auto"/>
+              <w:jc w:val="center"/>
               <w:rPr>
                 <w:rFonts w:eastAsia="Times New Roman" w:cs="Arial"/>
                 <w:bCs/>
@@ -7186,18 +7187,8 @@
                 <w:szCs w:val="20"/>
                 <w:lang w:eastAsia="es-VE"/>
               </w:rPr>
-              <w:t>3</w:t>
-            </w:r>
-          </w:p>
-        </w:tc>
-        <w:tc>
-          <w:tcPr>
-            <w:tcW w:w="1843" w:type="dxa"/>
-          </w:tcPr>
-          <w:p>
-            <w:pPr>
-              <w:spacing w:after="0" w:line="240" w:lineRule="auto"/>
-              <w:jc w:val="center"/>
+            </w:pPr>
+            <w:r>
               <w:rPr>
                 <w:rFonts w:eastAsia="Times New Roman" w:cs="Arial"/>
                 <w:bCs/>
@@ -7206,31 +7197,8 @@
                 <w:szCs w:val="20"/>
                 <w:lang w:eastAsia="es-VE"/>
               </w:rPr>
-            </w:pPr>
-            <w:r>
-              <w:rPr>
-                <w:rFonts w:eastAsia="Times New Roman" w:cs="Arial"/>
-                <w:bCs/>
-                <w:color w:val="000000"/>
-                <w:sz w:val="20"/>
-                <w:szCs w:val="20"/>
-                <w:lang w:eastAsia="es-VE"/>
-              </w:rPr>
-              <w:t xml:space="preserve">José Luis </w:t>
-            </w:r>
-            <w:proofErr w:type="spellStart"/>
-            <w:r>
-              <w:rPr>
-                <w:rFonts w:eastAsia="Times New Roman" w:cs="Arial"/>
-                <w:bCs/>
-                <w:color w:val="000000"/>
-                <w:sz w:val="20"/>
-                <w:szCs w:val="20"/>
-                <w:lang w:eastAsia="es-VE"/>
-              </w:rPr>
-              <w:t>Guamán</w:t>
-            </w:r>
-            <w:proofErr w:type="spellEnd"/>
+              <w:t>José Luis Guamán</w:t>
+            </w:r>
           </w:p>
         </w:tc>
         <w:tc>
@@ -7587,15 +7555,7 @@
               </w:numPr>
             </w:pPr>
             <w:r>
-              <w:t xml:space="preserve">El pasajero puede proporcionar el SMS para corroborar que se sea su </w:t>
-            </w:r>
-            <w:proofErr w:type="spellStart"/>
-            <w:r>
-              <w:t>numero</w:t>
-            </w:r>
-            <w:proofErr w:type="spellEnd"/>
-            <w:r>
-              <w:t xml:space="preserve"> de celular.</w:t>
+              <w:t>El pasajero puede proporcionar el SMS para corroborar que se sea su numero de celular.</w:t>
             </w:r>
           </w:p>
           <w:p>
@@ -7607,15 +7567,7 @@
               </w:numPr>
             </w:pPr>
             <w:r>
-              <w:t xml:space="preserve">Si es la primera vez que el pasajero utiliza la </w:t>
-            </w:r>
-            <w:proofErr w:type="gramStart"/>
-            <w:r>
-              <w:t>app</w:t>
-            </w:r>
-            <w:proofErr w:type="gramEnd"/>
-            <w:r>
-              <w:t xml:space="preserve"> se le desplegara una pantalla para proporcionar sus datos como nombre e imagen de perfil.</w:t>
+              <w:t>Si es la primera vez que el pasajero utiliza la app se le desplegara una pantalla para proporcionar sus datos como nombre e imagen de perfil.</w:t>
             </w:r>
           </w:p>
           <w:p>
@@ -7627,23 +7579,7 @@
               </w:numPr>
             </w:pPr>
             <w:r>
-              <w:t xml:space="preserve">Si el usuario inicia la </w:t>
-            </w:r>
-            <w:proofErr w:type="gramStart"/>
-            <w:r>
-              <w:t>app</w:t>
-            </w:r>
-            <w:proofErr w:type="gramEnd"/>
-            <w:r>
-              <w:t xml:space="preserve"> pero tiene datos registrado se le redirigirá directamente a la </w:t>
-            </w:r>
-            <w:proofErr w:type="spellStart"/>
-            <w:r>
-              <w:t>pagina</w:t>
-            </w:r>
-            <w:proofErr w:type="spellEnd"/>
-            <w:r>
-              <w:t xml:space="preserve"> de inicio.</w:t>
+              <w:t>Si el usuario inicia la app pero tiene datos registrado se le redirigirá directamente a la pagina de inicio.</w:t>
             </w:r>
           </w:p>
         </w:tc>
@@ -7761,16 +7697,11 @@
               <w:t>, quiero</w:t>
             </w:r>
             <w:r>
-              <w:t xml:space="preserve"> iniciar sesión usando mi correo electrónico </w:t>
-            </w:r>
-            <w:proofErr w:type="gramStart"/>
-            <w:r>
-              <w:t xml:space="preserve">y </w:t>
+              <w:t xml:space="preserve"> iniciar sesión usando mi correo electrónico y </w:t>
             </w:r>
             <w:r>
               <w:t xml:space="preserve"> registrar</w:t>
             </w:r>
-            <w:proofErr w:type="gramEnd"/>
             <w:r>
               <w:t xml:space="preserve"> conductore</w:t>
             </w:r>
@@ -7871,15 +7802,7 @@
               <w:t>conductor</w:t>
             </w:r>
             <w:r>
-              <w:t xml:space="preserve"> en la </w:t>
-            </w:r>
-            <w:proofErr w:type="gramStart"/>
-            <w:r>
-              <w:t>app</w:t>
-            </w:r>
-            <w:proofErr w:type="gramEnd"/>
-            <w:r>
-              <w:t xml:space="preserve"> Administrado, la cual contendrá un formulario para ingresar todos los datos del conductor. </w:t>
+              <w:t xml:space="preserve"> en la app Administrado, la cual contendrá un formulario para ingresar todos los datos del conductor. </w:t>
             </w:r>
           </w:p>
           <w:p>
@@ -7912,15 +7835,7 @@
               </w:numPr>
             </w:pPr>
             <w:r>
-              <w:t xml:space="preserve">El enlace de establecimiento de contraseña </w:t>
-            </w:r>
-            <w:proofErr w:type="spellStart"/>
-            <w:r>
-              <w:t>esta</w:t>
-            </w:r>
-            <w:proofErr w:type="spellEnd"/>
-            <w:r>
-              <w:t xml:space="preserve"> disponible durante 6 horas. </w:t>
+              <w:t xml:space="preserve">El enlace de establecimiento de contraseña esta disponible durante 6 horas. </w:t>
             </w:r>
           </w:p>
           <w:p>
@@ -7932,42 +7847,13 @@
               </w:numPr>
             </w:pPr>
             <w:r>
-              <w:t xml:space="preserve">La cuenta del conductor debe estar registrada en </w:t>
-            </w:r>
-            <w:proofErr w:type="spellStart"/>
-            <w:r>
-              <w:t>Firebase</w:t>
-            </w:r>
-            <w:proofErr w:type="spellEnd"/>
-            <w:r>
-              <w:t xml:space="preserve"> </w:t>
-            </w:r>
-            <w:proofErr w:type="spellStart"/>
-            <w:r>
-              <w:t>Authentication</w:t>
-            </w:r>
-            <w:proofErr w:type="spellEnd"/>
-            <w:r>
-              <w:t xml:space="preserve"> </w:t>
+              <w:t xml:space="preserve">La cuenta del conductor debe estar registrada en Firebase Authentication </w:t>
             </w:r>
             <w:r>
               <w:t xml:space="preserve">y los datos deben estar guardados en </w:t>
             </w:r>
-            <w:proofErr w:type="spellStart"/>
-            <w:r>
-              <w:t>Firebase</w:t>
-            </w:r>
-            <w:proofErr w:type="spellEnd"/>
-            <w:r>
-              <w:t xml:space="preserve"> </w:t>
-            </w:r>
-            <w:proofErr w:type="spellStart"/>
-            <w:r>
-              <w:t>Firestore</w:t>
-            </w:r>
-            <w:proofErr w:type="spellEnd"/>
-            <w:r>
-              <w:t>.</w:t>
+            <w:r>
+              <w:t>Firebase Firestore.</w:t>
             </w:r>
           </w:p>
         </w:tc>
@@ -8172,15 +8058,7 @@
               </w:numPr>
             </w:pPr>
             <w:r>
-              <w:t xml:space="preserve">El conductor recibe </w:t>
-            </w:r>
-            <w:proofErr w:type="spellStart"/>
-            <w:r>
-              <w:t>feedback</w:t>
-            </w:r>
-            <w:proofErr w:type="spellEnd"/>
-            <w:r>
-              <w:t xml:space="preserve"> de cada interacción que haga. </w:t>
+              <w:t xml:space="preserve">El conductor recibe feedback de cada interacción que haga. </w:t>
             </w:r>
           </w:p>
           <w:p>
@@ -8484,21 +8362,11 @@
               </w:numPr>
             </w:pPr>
             <w:r>
-              <w:t xml:space="preserve">Los cambios se reflejan en </w:t>
-            </w:r>
-            <w:proofErr w:type="spellStart"/>
-            <w:r>
-              <w:t>Firebase</w:t>
-            </w:r>
-            <w:proofErr w:type="spellEnd"/>
-            <w:r>
-              <w:t xml:space="preserve"> </w:t>
-            </w:r>
-            <w:proofErr w:type="spellStart"/>
-            <w:r>
-              <w:t>Firestore</w:t>
-            </w:r>
-            <w:proofErr w:type="spellEnd"/>
+              <w:t>Los cambios se reflejan en Firebase</w:t>
+            </w:r>
+            <w:r>
+              <w:t xml:space="preserve"> Firestore</w:t>
+            </w:r>
             <w:r>
               <w:t>.</w:t>
             </w:r>
@@ -8790,31 +8658,7 @@
               </w:numPr>
             </w:pPr>
             <w:r>
-              <w:t xml:space="preserve">La solicitud se escribe en </w:t>
-            </w:r>
-            <w:proofErr w:type="spellStart"/>
-            <w:r>
-              <w:t>Firebase</w:t>
-            </w:r>
-            <w:proofErr w:type="spellEnd"/>
-            <w:r>
-              <w:t xml:space="preserve"> </w:t>
-            </w:r>
-            <w:proofErr w:type="spellStart"/>
-            <w:r>
-              <w:t>Realtime</w:t>
-            </w:r>
-            <w:proofErr w:type="spellEnd"/>
-            <w:r>
-              <w:t xml:space="preserve"> </w:t>
-            </w:r>
-            <w:proofErr w:type="spellStart"/>
-            <w:r>
-              <w:t>Database</w:t>
-            </w:r>
-            <w:proofErr w:type="spellEnd"/>
-            <w:r>
-              <w:t xml:space="preserve"> para que todos los conductores puedan verla. </w:t>
+              <w:t xml:space="preserve">La solicitud se escribe en Firebase Realtime Database para que todos los conductores puedan verla. </w:t>
             </w:r>
           </w:p>
           <w:p>
@@ -8838,15 +8682,7 @@
               </w:numPr>
             </w:pPr>
             <w:r>
-              <w:t xml:space="preserve">El Pasajero tiene la posibilidad de contactarse con el conductor asignado mediante </w:t>
-            </w:r>
-            <w:proofErr w:type="spellStart"/>
-            <w:r>
-              <w:t>whatsapp</w:t>
-            </w:r>
-            <w:proofErr w:type="spellEnd"/>
-            <w:r>
-              <w:t xml:space="preserve"> o llamada. </w:t>
+              <w:t xml:space="preserve">El Pasajero tiene la posibilidad de contactarse con el conductor asignado mediante whatsapp o llamada. </w:t>
             </w:r>
           </w:p>
           <w:p>
@@ -9038,15 +8874,7 @@
               <w:t xml:space="preserve"> del conductor</w:t>
             </w:r>
             <w:r>
-              <w:t xml:space="preserve"> se actualiza </w:t>
-            </w:r>
-            <w:proofErr w:type="gramStart"/>
-            <w:r>
-              <w:t>cada pocos segundos</w:t>
-            </w:r>
-            <w:proofErr w:type="gramEnd"/>
-            <w:r>
-              <w:t>.</w:t>
+              <w:t xml:space="preserve"> se actualiza cada pocos segundos.</w:t>
             </w:r>
           </w:p>
           <w:p>
@@ -9077,15 +8905,7 @@
               <w:spacing w:after="160" w:line="259" w:lineRule="auto"/>
             </w:pPr>
             <w:r>
-              <w:t xml:space="preserve">Una vez el conductor sea asignado, el pasajero puede ver en tiempo real la </w:t>
-            </w:r>
-            <w:proofErr w:type="gramStart"/>
-            <w:r>
-              <w:t>posición conductor</w:t>
-            </w:r>
-            <w:proofErr w:type="gramEnd"/>
-            <w:r>
-              <w:t xml:space="preserve"> en el mapa.</w:t>
+              <w:t>Una vez el conductor sea asignado, el pasajero puede ver en tiempo real la posición conductor en el mapa.</w:t>
             </w:r>
           </w:p>
           <w:p>
@@ -9304,15 +9124,7 @@
               </w:numPr>
             </w:pPr>
             <w:r>
-              <w:t xml:space="preserve">Una vez el conducto haya llegado al punto de recogida, se le envía una notificación al pasajero para avisarte de que el conductor </w:t>
-            </w:r>
-            <w:proofErr w:type="spellStart"/>
-            <w:r>
-              <w:t>esta</w:t>
-            </w:r>
-            <w:proofErr w:type="spellEnd"/>
-            <w:r>
-              <w:t xml:space="preserve"> esperándolo.</w:t>
+              <w:t>Una vez el conducto haya llegado al punto de recogida, se le envía una notificación al pasajero para avisarte de que el conductor esta esperándolo.</w:t>
             </w:r>
           </w:p>
           <w:p>
@@ -9324,23 +9136,7 @@
               </w:numPr>
             </w:pPr>
             <w:r>
-              <w:t xml:space="preserve">Se le da la </w:t>
-            </w:r>
-            <w:proofErr w:type="gramStart"/>
-            <w:r>
-              <w:t>opción  al</w:t>
-            </w:r>
-            <w:proofErr w:type="gramEnd"/>
-            <w:r>
-              <w:t xml:space="preserve"> pasajero de notificar al conductor que </w:t>
-            </w:r>
-            <w:proofErr w:type="spellStart"/>
-            <w:r>
-              <w:t>esta</w:t>
-            </w:r>
-            <w:proofErr w:type="spellEnd"/>
-            <w:r>
-              <w:t xml:space="preserve"> en camino, para asegurar que el conductor pueda iniciar el viaje hacia el destino. </w:t>
+              <w:t xml:space="preserve">Se le da la opción  al pasajero de notificar al conductor que esta en camino, para asegurar que el conductor pueda iniciar el viaje hacia el destino. </w:t>
             </w:r>
           </w:p>
           <w:p>
@@ -9510,6 +9306,7 @@
           <w:tcPr>
             <w:tcW w:w="9240" w:type="dxa"/>
             <w:gridSpan w:val="2"/>
+            <w:shd w:val="clear" w:color="auto" w:fill="FFFF00"/>
           </w:tcPr>
           <w:p>
             <w:pPr>
@@ -9545,6 +9342,7 @@
           <w:tcPr>
             <w:tcW w:w="9240" w:type="dxa"/>
             <w:gridSpan w:val="2"/>
+            <w:shd w:val="clear" w:color="auto" w:fill="FFFF00"/>
           </w:tcPr>
           <w:p>
             <w:r>
@@ -9564,6 +9362,7 @@
         <w:tc>
           <w:tcPr>
             <w:tcW w:w="5962" w:type="dxa"/>
+            <w:shd w:val="clear" w:color="auto" w:fill="FFFF00"/>
           </w:tcPr>
           <w:p>
             <w:r>
@@ -9579,15 +9378,7 @@
               </w:numPr>
             </w:pPr>
             <w:r>
-              <w:t xml:space="preserve">Una vez finalizado el viaje el </w:t>
-            </w:r>
-            <w:proofErr w:type="gramStart"/>
-            <w:r>
-              <w:t>pasajero  puede</w:t>
-            </w:r>
-            <w:proofErr w:type="gramEnd"/>
-            <w:r>
-              <w:t xml:space="preserve"> calificar el servicio del conductor mediante estrellas entre 1 a 5 y adicionalmente agregar un comentario. El conductor también puede calificar de la misma manera al pasajero.</w:t>
+              <w:t>Una vez finalizado el viaje el pasajero  puede calificar el servicio del conductor mediante estrellas entre 1 a 5 y adicionalmente agregar un comentario. El conductor también puede calificar de la misma manera al pasajero.</w:t>
             </w:r>
           </w:p>
           <w:p>
@@ -9611,15 +9402,7 @@
               </w:numPr>
             </w:pPr>
             <w:r>
-              <w:t xml:space="preserve">El sistema realiza un </w:t>
-            </w:r>
-            <w:proofErr w:type="spellStart"/>
-            <w:r>
-              <w:t>calculo</w:t>
-            </w:r>
-            <w:proofErr w:type="spellEnd"/>
-            <w:r>
-              <w:t xml:space="preserve"> de promedio de estrellas para mostrarlo en los perfiles tanto del pasajero como del conductor.</w:t>
+              <w:t>El sistema realiza un calculo de promedio de estrellas para mostrarlo en los perfiles tanto del pasajero como del conductor.</w:t>
             </w:r>
           </w:p>
           <w:p>
@@ -9631,6 +9414,7 @@
         <w:tc>
           <w:tcPr>
             <w:tcW w:w="3278" w:type="dxa"/>
+            <w:shd w:val="clear" w:color="auto" w:fill="FFFF00"/>
           </w:tcPr>
           <w:p>
             <w:pPr>
@@ -9660,14 +9444,10 @@
               <w:t xml:space="preserve"> </w:t>
             </w:r>
             <w:r>
-              <w:rPr>
-                <w:rFonts w:ascii="Aptos" w:hAnsi="Aptos"/>
-                <w:color w:val="000000"/>
-              </w:rPr>
-              <w:t>7</w:t>
-            </w:r>
-            <w:r>
-              <w:t xml:space="preserve"> h</w:t>
+              <w:t xml:space="preserve">14 </w:t>
+            </w:r>
+            <w:r>
+              <w:t>h</w:t>
             </w:r>
             <w:r>
               <w:t xml:space="preserve"> </w:t>
@@ -10004,15 +9784,7 @@
               </w:numPr>
             </w:pPr>
             <w:r>
-              <w:t xml:space="preserve">El administrador puede descargar el reporte en formato </w:t>
-            </w:r>
-            <w:proofErr w:type="spellStart"/>
-            <w:r>
-              <w:t>pdf</w:t>
-            </w:r>
-            <w:proofErr w:type="spellEnd"/>
-            <w:r>
-              <w:t xml:space="preserve">. </w:t>
+              <w:t xml:space="preserve">El administrador puede descargar el reporte en formato pdf. </w:t>
             </w:r>
           </w:p>
         </w:tc>
@@ -10132,23 +9904,7 @@
               <w:t xml:space="preserve">Como </w:t>
             </w:r>
             <w:r>
-              <w:t xml:space="preserve">pasajero, quiero pagar por mi viaje mediante la </w:t>
-            </w:r>
-            <w:proofErr w:type="gramStart"/>
-            <w:r>
-              <w:t>app</w:t>
-            </w:r>
-            <w:proofErr w:type="gramEnd"/>
-            <w:r>
-              <w:t xml:space="preserve"> usando </w:t>
-            </w:r>
-            <w:proofErr w:type="spellStart"/>
-            <w:r>
-              <w:t>usando</w:t>
-            </w:r>
-            <w:proofErr w:type="spellEnd"/>
-            <w:r>
-              <w:t xml:space="preserve"> varios métodos de pago. </w:t>
+              <w:t xml:space="preserve">pasajero, quiero pagar por mi viaje mediante la app usando usando varios métodos de pago. </w:t>
             </w:r>
           </w:p>
         </w:tc>
@@ -10196,23 +9952,7 @@
               </w:numPr>
             </w:pPr>
             <w:r>
-              <w:t xml:space="preserve">Los pagos deben procesarse de forma segura a través de una pasarela de pago integrada (por ejemplo, </w:t>
-            </w:r>
-            <w:proofErr w:type="spellStart"/>
-            <w:r>
-              <w:t>Stripe</w:t>
-            </w:r>
-            <w:proofErr w:type="spellEnd"/>
-            <w:r>
-              <w:t xml:space="preserve">, PayPal, </w:t>
-            </w:r>
-            <w:proofErr w:type="spellStart"/>
-            <w:r>
-              <w:t>Razorpay</w:t>
-            </w:r>
-            <w:proofErr w:type="spellEnd"/>
-            <w:r>
-              <w:t>).</w:t>
+              <w:t>Los pagos deben procesarse de forma segura a través de una pasarela de pago integrada (por ejemplo, Stripe, PayPal, Razorpay).</w:t>
             </w:r>
           </w:p>
           <w:p>
@@ -10236,13 +9976,8 @@
               </w:numPr>
             </w:pPr>
             <w:r>
-              <w:t xml:space="preserve">Si todos los métodos de pago electrónicos fallan, se les indica a los pasajeros que utilicen </w:t>
-            </w:r>
-            <w:proofErr w:type="gramStart"/>
-            <w:r>
-              <w:t>efectivo .</w:t>
-            </w:r>
-            <w:proofErr w:type="gramEnd"/>
+              <w:t>Si todos los métodos de pago electrónicos fallan, se les indica a los pasajeros que utilicen efectivo .</w:t>
+            </w:r>
           </w:p>
         </w:tc>
         <w:tc>
@@ -10373,15 +10108,7 @@
               <w:t xml:space="preserve">Como </w:t>
             </w:r>
             <w:r>
-              <w:t xml:space="preserve">pasajero y conductor, quiero tener un historial de viajes realizados para </w:t>
-            </w:r>
-            <w:proofErr w:type="gramStart"/>
-            <w:r>
-              <w:t>así  poder</w:t>
-            </w:r>
-            <w:proofErr w:type="gramEnd"/>
-            <w:r>
-              <w:t xml:space="preserve"> hacer un seguimiento.  </w:t>
+              <w:t xml:space="preserve">pasajero y conductor, quiero tener un historial de viajes realizados para así  poder hacer un seguimiento.  </w:t>
             </w:r>
           </w:p>
         </w:tc>
@@ -10585,15 +10312,7 @@
               <w:t xml:space="preserve">Historia técnica #001:  </w:t>
             </w:r>
             <w:r>
-              <w:t xml:space="preserve">Integración con </w:t>
-            </w:r>
-            <w:proofErr w:type="spellStart"/>
-            <w:r>
-              <w:t>Firebase</w:t>
-            </w:r>
-            <w:proofErr w:type="spellEnd"/>
-            <w:r>
-              <w:t xml:space="preserve"> (RF-01, RF-02, RNF-02)</w:t>
+              <w:t>Integración con Firebase (RF-01, RF-02, RNF-02)</w:t>
             </w:r>
           </w:p>
         </w:tc>
@@ -10610,47 +10329,10 @@
           </w:tcPr>
           <w:p>
             <w:r>
-              <w:t xml:space="preserve">Como desarrollador, necesito integrar </w:t>
-            </w:r>
-            <w:proofErr w:type="spellStart"/>
-            <w:r>
-              <w:t>Firebase</w:t>
-            </w:r>
-            <w:proofErr w:type="spellEnd"/>
-            <w:r>
-              <w:t xml:space="preserve"> </w:t>
-            </w:r>
-            <w:proofErr w:type="spellStart"/>
-            <w:r>
-              <w:t>Authentication</w:t>
-            </w:r>
-            <w:proofErr w:type="spellEnd"/>
-            <w:r>
-              <w:t xml:space="preserve">, </w:t>
-            </w:r>
-            <w:proofErr w:type="spellStart"/>
-            <w:r>
-              <w:t>Firebase</w:t>
-            </w:r>
-            <w:proofErr w:type="spellEnd"/>
-            <w:r>
-              <w:t xml:space="preserve"> </w:t>
-            </w:r>
-            <w:proofErr w:type="spellStart"/>
-            <w:r>
-              <w:t>Firestore</w:t>
-            </w:r>
-            <w:proofErr w:type="spellEnd"/>
-            <w:r>
-              <w:t xml:space="preserve"> y </w:t>
-            </w:r>
-            <w:proofErr w:type="spellStart"/>
-            <w:r>
-              <w:t>Firebase</w:t>
-            </w:r>
-            <w:proofErr w:type="spellEnd"/>
-            <w:r>
-              <w:t xml:space="preserve"> Storage para la autenticación y registro del Cliente. </w:t>
+              <w:t xml:space="preserve">Como desarrollador, necesito integrar Firebase </w:t>
+            </w:r>
+            <w:r>
+              <w:t xml:space="preserve">Authentication, Firebase Firestore y Firebase Storage para la autenticación y registro del Cliente. </w:t>
             </w:r>
           </w:p>
         </w:tc>
@@ -10679,23 +10361,7 @@
               </w:numPr>
             </w:pPr>
             <w:r>
-              <w:t xml:space="preserve">El SDK de </w:t>
-            </w:r>
-            <w:proofErr w:type="spellStart"/>
-            <w:r>
-              <w:t>Firebase</w:t>
-            </w:r>
-            <w:proofErr w:type="spellEnd"/>
-            <w:r>
-              <w:t xml:space="preserve"> esta correctamente instalado </w:t>
-            </w:r>
-            <w:proofErr w:type="spellStart"/>
-            <w:r>
-              <w:t>Flutter</w:t>
-            </w:r>
-            <w:proofErr w:type="spellEnd"/>
-            <w:r>
-              <w:t xml:space="preserve"> con todos los paquetes requeridos tanto en las aplicaciones del Pasajero como en el Conductor.</w:t>
+              <w:t>El SDK de Firebase esta correctamente instalado Flutter con todos los paquetes requeridos tanto en las aplicaciones del Pasajero como en el Conductor.</w:t>
             </w:r>
           </w:p>
           <w:p>
@@ -10715,15 +10381,7 @@
               </w:numPr>
             </w:pPr>
             <w:r>
-              <w:t xml:space="preserve">El SDK de </w:t>
-            </w:r>
-            <w:proofErr w:type="spellStart"/>
-            <w:r>
-              <w:t>Firebase</w:t>
-            </w:r>
-            <w:proofErr w:type="spellEnd"/>
-            <w:r>
-              <w:t xml:space="preserve"> esta correctamente instalado en Angular en la aplicación del Administrador. </w:t>
+              <w:t xml:space="preserve">El SDK de Firebase esta correctamente instalado en Angular en la aplicación del Administrador. </w:t>
             </w:r>
           </w:p>
           <w:p>
@@ -10740,63 +10398,7 @@
               </w:numPr>
             </w:pPr>
             <w:r>
-              <w:t xml:space="preserve">En la plataforma de </w:t>
-            </w:r>
-            <w:proofErr w:type="spellStart"/>
-            <w:r>
-              <w:t>Firebase</w:t>
-            </w:r>
-            <w:proofErr w:type="spellEnd"/>
-            <w:r>
-              <w:t xml:space="preserve"> esta correctamente habilitados los servicios de </w:t>
-            </w:r>
-            <w:proofErr w:type="spellStart"/>
-            <w:r>
-              <w:t>Firestore</w:t>
-            </w:r>
-            <w:proofErr w:type="spellEnd"/>
-            <w:r>
-              <w:t xml:space="preserve">, </w:t>
-            </w:r>
-            <w:proofErr w:type="spellStart"/>
-            <w:r>
-              <w:t>Realtime</w:t>
-            </w:r>
-            <w:proofErr w:type="spellEnd"/>
-            <w:r>
-              <w:t xml:space="preserve"> </w:t>
-            </w:r>
-            <w:proofErr w:type="spellStart"/>
-            <w:r>
-              <w:t>Database</w:t>
-            </w:r>
-            <w:proofErr w:type="spellEnd"/>
-            <w:r>
-              <w:t xml:space="preserve">, </w:t>
-            </w:r>
-            <w:proofErr w:type="spellStart"/>
-            <w:r>
-              <w:t>Authentication</w:t>
-            </w:r>
-            <w:proofErr w:type="spellEnd"/>
-            <w:r>
-              <w:t xml:space="preserve">. Además de la correcta creación de una cuenta en GCP (Google Cloud </w:t>
-            </w:r>
-            <w:proofErr w:type="spellStart"/>
-            <w:r>
-              <w:t>Platform</w:t>
-            </w:r>
-            <w:proofErr w:type="spellEnd"/>
-            <w:r>
-              <w:t xml:space="preserve">) y la creación de una cuenta de facturación para poder usar servicio tanto de GCP como de </w:t>
-            </w:r>
-            <w:proofErr w:type="spellStart"/>
-            <w:r>
-              <w:t>Firebase</w:t>
-            </w:r>
-            <w:proofErr w:type="spellEnd"/>
-            <w:r>
-              <w:t xml:space="preserve">. </w:t>
+              <w:t xml:space="preserve">En la plataforma de Firebase esta correctamente habilitados los servicios de Firestore, Realtime Database, Authentication. Además de la correcta creación de una cuenta en GCP (Google Cloud Platform) y la creación de una cuenta de facturación para poder usar servicio tanto de GCP como de Firebase. </w:t>
             </w:r>
           </w:p>
           <w:p>
@@ -10813,15 +10415,7 @@
               </w:numPr>
             </w:pPr>
             <w:r>
-              <w:t xml:space="preserve">Reglas de seguridad correctamente implementadas en todos los servicios habilitados en </w:t>
-            </w:r>
-            <w:proofErr w:type="spellStart"/>
-            <w:r>
-              <w:t>Firebase</w:t>
-            </w:r>
-            <w:proofErr w:type="spellEnd"/>
-            <w:r>
-              <w:t xml:space="preserve">. </w:t>
+              <w:t xml:space="preserve">Reglas de seguridad correctamente implementadas en todos los servicios habilitados en Firebase. </w:t>
             </w:r>
           </w:p>
           <w:p/>
@@ -10834,15 +10428,7 @@
               </w:numPr>
             </w:pPr>
             <w:r>
-              <w:t xml:space="preserve">En la plataforma de </w:t>
-            </w:r>
-            <w:proofErr w:type="spellStart"/>
-            <w:r>
-              <w:t>Firebase</w:t>
-            </w:r>
-            <w:proofErr w:type="spellEnd"/>
-            <w:r>
-              <w:t xml:space="preserve"> se pueden ver 5 aplicaciones integradas: Conductor (Android y IOS), Pasajero (Android y IOS), Administrador (Web). </w:t>
+              <w:t xml:space="preserve">En la plataforma de Firebase se pueden ver 5 aplicaciones integradas: Conductor (Android y IOS), Pasajero (Android y IOS), Administrador (Web). </w:t>
             </w:r>
           </w:p>
         </w:tc>
@@ -10997,39 +10583,7 @@
               </w:numPr>
             </w:pPr>
             <w:r>
-              <w:t xml:space="preserve">Al iniciar la </w:t>
-            </w:r>
-            <w:proofErr w:type="gramStart"/>
-            <w:r>
-              <w:t>app</w:t>
-            </w:r>
-            <w:proofErr w:type="gramEnd"/>
-            <w:r>
-              <w:t xml:space="preserve"> del conductor automáticamente se carga sus coordenadas actuales a </w:t>
-            </w:r>
-            <w:proofErr w:type="spellStart"/>
-            <w:r>
-              <w:t>Firebase</w:t>
-            </w:r>
-            <w:proofErr w:type="spellEnd"/>
-            <w:r>
-              <w:t xml:space="preserve"> </w:t>
-            </w:r>
-            <w:proofErr w:type="spellStart"/>
-            <w:r>
-              <w:t>Realtime</w:t>
-            </w:r>
-            <w:proofErr w:type="spellEnd"/>
-            <w:r>
-              <w:t xml:space="preserve"> </w:t>
-            </w:r>
-            <w:proofErr w:type="spellStart"/>
-            <w:r>
-              <w:t>Database</w:t>
-            </w:r>
-            <w:proofErr w:type="spellEnd"/>
-            <w:r>
-              <w:t xml:space="preserve">. </w:t>
+              <w:t xml:space="preserve">Al iniciar la app del conductor automáticamente se carga sus coordenadas actuales a Firebase Realtime Database. </w:t>
             </w:r>
           </w:p>
           <w:p>
@@ -11077,15 +10631,7 @@
               </w:numPr>
             </w:pPr>
             <w:r>
-              <w:t xml:space="preserve">Si no hay conductores en la cola, el sistema debe retornar el </w:t>
-            </w:r>
-            <w:proofErr w:type="spellStart"/>
-            <w:r>
-              <w:t>mas</w:t>
-            </w:r>
-            <w:proofErr w:type="spellEnd"/>
-            <w:r>
-              <w:t xml:space="preserve"> cercano, basándose en las coordenadas de este. </w:t>
+              <w:t xml:space="preserve">Si no hay conductores en la cola, el sistema debe retornar el mas cercano, basándose en las coordenadas de este. </w:t>
             </w:r>
           </w:p>
           <w:p>
@@ -11228,7 +10774,7 @@
           </w:tcPr>
           <w:p>
             <w:r>
-              <w:t>Como desarrollador, quiero optimizar la aplicación para ser compatible con múltiples versiones de iOS y Android</w:t>
+              <w:t>Como desarrollador, quiero optimizar la aplicación para ser compatible con múltiples versiones de Android</w:t>
             </w:r>
             <w:r>
               <w:t>.</w:t>
@@ -11261,6 +10807,15 @@
             <w:r>
               <w:t>La aplicación funciona correctamente en dispositivos con diferentes versiones de SO.</w:t>
             </w:r>
+          </w:p>
+          <w:p>
+            <w:pPr>
+              <w:pStyle w:val="Prrafodelista"/>
+              <w:numPr>
+                <w:ilvl w:val="0"/>
+                <w:numId w:val="8"/>
+              </w:numPr>
+            </w:pPr>
           </w:p>
           <w:p>
             <w:pPr>
@@ -11358,18 +10913,10 @@
               <w:t xml:space="preserve">Historia técnica #004:  </w:t>
             </w:r>
             <w:r>
-              <w:t xml:space="preserve">Diseño de la base de </w:t>
-            </w:r>
-            <w:proofErr w:type="gramStart"/>
-            <w:r>
-              <w:t xml:space="preserve">datos </w:t>
-            </w:r>
-            <w:r>
-              <w:t xml:space="preserve"> (</w:t>
-            </w:r>
-            <w:proofErr w:type="gramEnd"/>
-            <w:r>
-              <w:t>OR-01)</w:t>
+              <w:t xml:space="preserve">Diseño de la base de datos </w:t>
+            </w:r>
+            <w:r>
+              <w:t xml:space="preserve"> (OR-01)</w:t>
             </w:r>
           </w:p>
         </w:tc>
@@ -11389,15 +10936,7 @@
               <w:t xml:space="preserve">Como desarrollador, </w:t>
             </w:r>
             <w:r>
-              <w:t xml:space="preserve">quiero diseñar la estructura de la base de datos para los Pasajeros, Conductores y Administrador, además de la estructura </w:t>
-            </w:r>
-            <w:proofErr w:type="spellStart"/>
-            <w:r>
-              <w:t>json</w:t>
-            </w:r>
-            <w:proofErr w:type="spellEnd"/>
-            <w:r>
-              <w:t xml:space="preserve"> para la comunicación en tiempo real.</w:t>
+              <w:t>quiero diseñar la estructura de la base de datos para los Pasajeros, Conductores y Administrador, además de la estructura json para la comunicación en tiempo real.</w:t>
             </w:r>
           </w:p>
           <w:p/>
@@ -11441,13 +10980,8 @@
               <w:t>Almacene los datos de los usuarios en una única colección (usuarios</w:t>
             </w:r>
             <w:r>
-              <w:t xml:space="preserve">, pasajeros, </w:t>
-            </w:r>
-            <w:proofErr w:type="spellStart"/>
-            <w:r>
-              <w:t>admin</w:t>
-            </w:r>
-            <w:proofErr w:type="spellEnd"/>
+              <w:t>, pasajeros, admin</w:t>
+            </w:r>
             <w:r>
               <w:t>) para lograr escalabilidad y simplicidad.</w:t>
             </w:r>
@@ -11464,23 +10998,7 @@
               <w:t>Implementar</w:t>
             </w:r>
             <w:r>
-              <w:t xml:space="preserve"> </w:t>
-            </w:r>
-            <w:proofErr w:type="spellStart"/>
-            <w:r>
-              <w:t>createdAt</w:t>
-            </w:r>
-            <w:proofErr w:type="spellEnd"/>
-            <w:r>
-              <w:t xml:space="preserve"> y </w:t>
-            </w:r>
-            <w:proofErr w:type="spellStart"/>
-            <w:r>
-              <w:t>updatedAt</w:t>
-            </w:r>
-            <w:proofErr w:type="spellEnd"/>
-            <w:r>
-              <w:t xml:space="preserve"> para rastrear cambios y ordenar registros.</w:t>
+              <w:t xml:space="preserve"> createdAt y updatedAt para rastrear cambios y ordenar registros.</w:t>
             </w:r>
           </w:p>
           <w:p>
@@ -11708,31 +11226,7 @@
               </w:numPr>
             </w:pPr>
             <w:r>
-              <w:t xml:space="preserve">El nombre de los archivos debe seguir la convención </w:t>
-            </w:r>
-            <w:proofErr w:type="spellStart"/>
-            <w:r>
-              <w:t>snake_case</w:t>
-            </w:r>
-            <w:proofErr w:type="spellEnd"/>
-            <w:r>
-              <w:t xml:space="preserve">. El nombre de las clases debe seguir la convención </w:t>
-            </w:r>
-            <w:proofErr w:type="spellStart"/>
-            <w:r>
-              <w:t>PascalCase</w:t>
-            </w:r>
-            <w:proofErr w:type="spellEnd"/>
-            <w:r>
-              <w:t xml:space="preserve">. El nombre de las variables debe seguir la convención </w:t>
-            </w:r>
-            <w:proofErr w:type="spellStart"/>
-            <w:r>
-              <w:t>camelCase</w:t>
-            </w:r>
-            <w:proofErr w:type="spellEnd"/>
-            <w:r>
-              <w:t xml:space="preserve">. </w:t>
+              <w:t xml:space="preserve">El nombre de los archivos debe seguir la convención snake_case. El nombre de las clases debe seguir la convención PascalCase. El nombre de las variables debe seguir la convención camelCase. </w:t>
             </w:r>
           </w:p>
           <w:p>
@@ -11839,37 +11333,13 @@
               <w:t>Como desarrollador,</w:t>
             </w:r>
             <w:r>
-              <w:t xml:space="preserve"> quiero dedicar tiempo a aprender tecnologías y </w:t>
-            </w:r>
-            <w:proofErr w:type="spellStart"/>
-            <w:r>
-              <w:t>frameworks</w:t>
-            </w:r>
-            <w:proofErr w:type="spellEnd"/>
-            <w:r>
-              <w:t xml:space="preserve"> </w:t>
+              <w:t xml:space="preserve"> quiero dedicar tiempo a aprender tecnologías y frameworks </w:t>
             </w:r>
             <w:r>
               <w:t>específicos (</w:t>
             </w:r>
             <w:r>
-              <w:t xml:space="preserve">Google </w:t>
-            </w:r>
-            <w:proofErr w:type="spellStart"/>
-            <w:r>
-              <w:t>map</w:t>
-            </w:r>
-            <w:proofErr w:type="spellEnd"/>
-            <w:r>
-              <w:t xml:space="preserve"> API, </w:t>
-            </w:r>
-            <w:proofErr w:type="spellStart"/>
-            <w:r>
-              <w:t>Firebase</w:t>
-            </w:r>
-            <w:proofErr w:type="spellEnd"/>
-            <w:r>
-              <w:t xml:space="preserve">, Pasarelas de pago) a través de tutoriales, de modo que pueda implementar todas las funcionalidades de manera efectiva. </w:t>
+              <w:t xml:space="preserve">Google map API, Firebase, Pasarelas de pago) a través de tutoriales, de modo que pueda implementar todas las funcionalidades de manera efectiva. </w:t>
             </w:r>
           </w:p>
           <w:p/>
@@ -11909,15 +11379,7 @@
               </w:numPr>
             </w:pPr>
             <w:r>
-              <w:t xml:space="preserve">Google </w:t>
-            </w:r>
-            <w:proofErr w:type="spellStart"/>
-            <w:r>
-              <w:t>Maps</w:t>
-            </w:r>
-            <w:proofErr w:type="spellEnd"/>
-            <w:r>
-              <w:t xml:space="preserve"> API</w:t>
+              <w:t>Google Maps API</w:t>
             </w:r>
             <w:r>
               <w:t>.</w:t>
@@ -11935,15 +11397,7 @@
               </w:numPr>
             </w:pPr>
             <w:r>
-              <w:t xml:space="preserve">Google </w:t>
-            </w:r>
-            <w:proofErr w:type="spellStart"/>
-            <w:r>
-              <w:t>Directions</w:t>
-            </w:r>
-            <w:proofErr w:type="spellEnd"/>
-            <w:r>
-              <w:t xml:space="preserve"> API.</w:t>
+              <w:t>Google Directions API.</w:t>
             </w:r>
           </w:p>
           <w:p>
@@ -11955,15 +11409,7 @@
               </w:numPr>
             </w:pPr>
             <w:r>
-              <w:t xml:space="preserve">Google </w:t>
-            </w:r>
-            <w:proofErr w:type="spellStart"/>
-            <w:r>
-              <w:t>Geolocation</w:t>
-            </w:r>
-            <w:proofErr w:type="spellEnd"/>
-            <w:r>
-              <w:t xml:space="preserve"> API.</w:t>
+              <w:t>Google Geolocation API.</w:t>
             </w:r>
           </w:p>
           <w:p>
@@ -11974,19 +11420,9 @@
                 <w:numId w:val="8"/>
               </w:numPr>
             </w:pPr>
-            <w:proofErr w:type="spellStart"/>
-            <w:r>
-              <w:t>Firebase</w:t>
-            </w:r>
-            <w:proofErr w:type="spellEnd"/>
-            <w:r>
-              <w:t xml:space="preserve"> </w:t>
-            </w:r>
-            <w:proofErr w:type="spellStart"/>
-            <w:r>
-              <w:t>Authentication</w:t>
-            </w:r>
-            <w:proofErr w:type="spellEnd"/>
+            <w:r>
+              <w:t>Firebase Authentication</w:t>
+            </w:r>
             <w:r>
               <w:t>.</w:t>
             </w:r>
@@ -11999,19 +11435,9 @@
                 <w:numId w:val="8"/>
               </w:numPr>
             </w:pPr>
-            <w:proofErr w:type="spellStart"/>
-            <w:r>
-              <w:t>Firebase</w:t>
-            </w:r>
-            <w:proofErr w:type="spellEnd"/>
-            <w:r>
-              <w:t xml:space="preserve"> </w:t>
-            </w:r>
-            <w:proofErr w:type="spellStart"/>
-            <w:r>
-              <w:t>Firestore</w:t>
-            </w:r>
-            <w:proofErr w:type="spellEnd"/>
+            <w:r>
+              <w:t>Firebase Firestore</w:t>
+            </w:r>
             <w:r>
               <w:t>.</w:t>
             </w:r>
@@ -12024,13 +11450,8 @@
                 <w:numId w:val="8"/>
               </w:numPr>
             </w:pPr>
-            <w:proofErr w:type="spellStart"/>
-            <w:r>
-              <w:t>Firebase</w:t>
-            </w:r>
-            <w:proofErr w:type="spellEnd"/>
-            <w:r>
-              <w:t xml:space="preserve"> Storage</w:t>
+            <w:r>
+              <w:t>Firebase Storage</w:t>
             </w:r>
           </w:p>
           <w:p>
@@ -12041,27 +11462,9 @@
                 <w:numId w:val="8"/>
               </w:numPr>
             </w:pPr>
-            <w:proofErr w:type="spellStart"/>
-            <w:r>
-              <w:t>Firebase</w:t>
-            </w:r>
-            <w:proofErr w:type="spellEnd"/>
-            <w:r>
-              <w:t xml:space="preserve"> </w:t>
-            </w:r>
-            <w:proofErr w:type="spellStart"/>
-            <w:r>
-              <w:t>Realtime</w:t>
-            </w:r>
-            <w:proofErr w:type="spellEnd"/>
-            <w:r>
-              <w:t xml:space="preserve"> </w:t>
-            </w:r>
-            <w:proofErr w:type="spellStart"/>
-            <w:r>
-              <w:t>Database</w:t>
-            </w:r>
-            <w:proofErr w:type="spellEnd"/>
+            <w:r>
+              <w:t>Firebase Realtime Database</w:t>
+            </w:r>
             <w:r>
               <w:t>.</w:t>
             </w:r>
@@ -12086,11 +11489,9 @@
                 <w:numId w:val="8"/>
               </w:numPr>
             </w:pPr>
-            <w:proofErr w:type="spellStart"/>
             <w:r>
               <w:t>Flutter</w:t>
             </w:r>
-            <w:proofErr w:type="spellEnd"/>
             <w:r>
               <w:t xml:space="preserve">. </w:t>
             </w:r>
@@ -12181,7 +11582,6 @@
           <w:lang w:val="es-EC"/>
         </w:rPr>
       </w:pPr>
-      <w:proofErr w:type="spellStart"/>
       <w:r>
         <w:rPr>
           <w:b/>
@@ -12190,18 +11590,7 @@
           <w:szCs w:val="32"/>
           <w:lang w:val="es-EC"/>
         </w:rPr>
-        <w:t>Product</w:t>
-      </w:r>
-      <w:proofErr w:type="spellEnd"/>
-      <w:r>
-        <w:rPr>
-          <w:b/>
-          <w:bCs/>
-          <w:sz w:val="32"/>
-          <w:szCs w:val="32"/>
-          <w:lang w:val="es-EC"/>
-        </w:rPr>
-        <w:t xml:space="preserve"> backlog. </w:t>
+        <w:t xml:space="preserve">Product backlog. </w:t>
       </w:r>
     </w:p>
     <w:tbl>
@@ -12417,15 +11806,7 @@
               </w:tabs>
             </w:pPr>
             <w:r>
-              <w:t xml:space="preserve">Integración con </w:t>
-            </w:r>
-            <w:proofErr w:type="spellStart"/>
-            <w:r>
-              <w:t>Firebase</w:t>
-            </w:r>
-            <w:proofErr w:type="spellEnd"/>
-            <w:r>
-              <w:t xml:space="preserve"> (RF-01, RF-02, RNF-02)</w:t>
+              <w:t>Integración con Firebase (RF-01, RF-02, RNF-02)</w:t>
             </w:r>
           </w:p>
           <w:p>
@@ -12592,18 +11973,10 @@
               </w:tabs>
             </w:pPr>
             <w:r>
-              <w:t xml:space="preserve">Diseño de la base de </w:t>
-            </w:r>
-            <w:proofErr w:type="gramStart"/>
-            <w:r>
-              <w:t xml:space="preserve">datos </w:t>
-            </w:r>
-            <w:r>
-              <w:t xml:space="preserve"> (</w:t>
-            </w:r>
-            <w:proofErr w:type="gramEnd"/>
-            <w:r>
-              <w:t>OR-01)</w:t>
+              <w:t xml:space="preserve">Diseño de la base de datos </w:t>
+            </w:r>
+            <w:r>
+              <w:t xml:space="preserve"> (OR-01)</w:t>
             </w:r>
           </w:p>
         </w:tc>
@@ -13786,21 +13159,8 @@
                 <w:tab w:val="left" w:pos="3600"/>
               </w:tabs>
             </w:pPr>
-            <w:proofErr w:type="spellStart"/>
-            <w:r>
-              <w:t>Historias</w:t>
-            </w:r>
-            <w:proofErr w:type="spellEnd"/>
-            <w:r>
-              <w:t xml:space="preserve"> de </w:t>
-            </w:r>
-            <w:proofErr w:type="spellStart"/>
-            <w:r>
-              <w:t>usuario</w:t>
-            </w:r>
-            <w:proofErr w:type="spellEnd"/>
-            <w:r>
-              <w:t xml:space="preserve"> #006</w:t>
+            <w:r>
+              <w:t>Historias de usuario #006</w:t>
             </w:r>
           </w:p>
           <w:p>
@@ -14229,6 +13589,7 @@
         <w:tc>
           <w:tcPr>
             <w:tcW w:w="1519" w:type="dxa"/>
+            <w:shd w:val="clear" w:color="auto" w:fill="FFFF00"/>
           </w:tcPr>
           <w:p>
             <w:pPr>
@@ -14245,6 +13606,7 @@
         <w:tc>
           <w:tcPr>
             <w:tcW w:w="2030" w:type="dxa"/>
+            <w:shd w:val="clear" w:color="auto" w:fill="FFFF00"/>
           </w:tcPr>
           <w:p>
             <w:pPr>
@@ -14266,6 +13628,7 @@
         <w:tc>
           <w:tcPr>
             <w:tcW w:w="812" w:type="dxa"/>
+            <w:shd w:val="clear" w:color="auto" w:fill="FFFF00"/>
             <w:vAlign w:val="center"/>
           </w:tcPr>
           <w:p>
@@ -14293,6 +13656,7 @@
         <w:tc>
           <w:tcPr>
             <w:tcW w:w="1021" w:type="dxa"/>
+            <w:shd w:val="clear" w:color="auto" w:fill="FFFF00"/>
           </w:tcPr>
           <w:p>
             <w:pPr>
@@ -14308,6 +13672,7 @@
         <w:tc>
           <w:tcPr>
             <w:tcW w:w="1276" w:type="dxa"/>
+            <w:shd w:val="clear" w:color="auto" w:fill="FFFF00"/>
           </w:tcPr>
           <w:p>
             <w:pPr>
@@ -14323,6 +13688,7 @@
         <w:tc>
           <w:tcPr>
             <w:tcW w:w="1134" w:type="dxa"/>
+            <w:shd w:val="clear" w:color="auto" w:fill="FFFF00"/>
           </w:tcPr>
           <w:p>
             <w:pPr>
@@ -14346,6 +13712,7 @@
         <w:tc>
           <w:tcPr>
             <w:tcW w:w="1558" w:type="dxa"/>
+            <w:shd w:val="clear" w:color="auto" w:fill="FFFF00"/>
           </w:tcPr>
           <w:p>
             <w:pPr>
@@ -14364,6 +13731,7 @@
         <w:tc>
           <w:tcPr>
             <w:tcW w:w="1519" w:type="dxa"/>
+            <w:shd w:val="clear" w:color="auto" w:fill="auto"/>
           </w:tcPr>
           <w:p>
             <w:pPr>
@@ -14372,13 +13740,14 @@
               </w:tabs>
             </w:pPr>
             <w:r>
-              <w:t xml:space="preserve">Historias de usuario #014  </w:t>
+              <w:t xml:space="preserve">Historia técnica #003 </w:t>
             </w:r>
           </w:p>
         </w:tc>
         <w:tc>
           <w:tcPr>
             <w:tcW w:w="2030" w:type="dxa"/>
+            <w:shd w:val="clear" w:color="auto" w:fill="auto"/>
           </w:tcPr>
           <w:p>
             <w:pPr>
@@ -14387,26 +13756,20 @@
               </w:tabs>
             </w:pPr>
             <w:r>
-              <w:rPr>
-                <w:sz w:val="24"/>
-                <w:szCs w:val="24"/>
-              </w:rPr>
-              <w:t>Sistema de pago integrado</w:t>
-            </w:r>
-            <w:r>
-              <w:t xml:space="preserve"> (</w:t>
-            </w:r>
-            <w:r>
-              <w:t>RF-1</w:t>
-            </w:r>
-            <w:r>
-              <w:t>4)</w:t>
+              <w:t xml:space="preserve">Compatibilidad </w:t>
+            </w:r>
+            <w:r>
+              <w:t>del Ssitema Operativo</w:t>
+            </w:r>
+            <w:r>
+              <w:t xml:space="preserve"> (RNF-03, RNF-04)</w:t>
             </w:r>
           </w:p>
         </w:tc>
         <w:tc>
           <w:tcPr>
             <w:tcW w:w="812" w:type="dxa"/>
+            <w:shd w:val="clear" w:color="auto" w:fill="auto"/>
             <w:vAlign w:val="center"/>
           </w:tcPr>
           <w:p>
@@ -14431,6 +13794,7 @@
         <w:tc>
           <w:tcPr>
             <w:tcW w:w="1021" w:type="dxa"/>
+            <w:shd w:val="clear" w:color="auto" w:fill="auto"/>
           </w:tcPr>
           <w:p>
             <w:pPr>
@@ -14439,13 +13803,17 @@
               </w:tabs>
             </w:pPr>
             <w:r>
-              <w:t>10</w:t>
+              <w:t>1</w:t>
+            </w:r>
+            <w:r>
+              <w:t>0</w:t>
             </w:r>
           </w:p>
         </w:tc>
         <w:tc>
           <w:tcPr>
             <w:tcW w:w="1276" w:type="dxa"/>
+            <w:shd w:val="clear" w:color="auto" w:fill="auto"/>
           </w:tcPr>
           <w:p>
             <w:pPr>
@@ -14454,13 +13822,14 @@
               </w:tabs>
             </w:pPr>
             <w:r>
-              <w:t xml:space="preserve">Pendiente </w:t>
+              <w:t>Pendiente</w:t>
             </w:r>
           </w:p>
         </w:tc>
         <w:tc>
           <w:tcPr>
             <w:tcW w:w="1134" w:type="dxa"/>
+            <w:shd w:val="clear" w:color="auto" w:fill="auto"/>
           </w:tcPr>
           <w:p>
             <w:pPr>
@@ -14484,6 +13853,7 @@
         <w:tc>
           <w:tcPr>
             <w:tcW w:w="1558" w:type="dxa"/>
+            <w:shd w:val="clear" w:color="auto" w:fill="auto"/>
           </w:tcPr>
           <w:p>
             <w:pPr>
@@ -14593,7 +13963,10 @@
               </w:tabs>
             </w:pPr>
             <w:r>
-              <w:t>11</w:t>
+              <w:t>1</w:t>
+            </w:r>
+            <w:r>
+              <w:t>1</w:t>
             </w:r>
           </w:p>
         </w:tc>
@@ -14664,7 +14037,7 @@
               </w:tabs>
             </w:pPr>
             <w:r>
-              <w:t xml:space="preserve">Historia técnica #003 </w:t>
+              <w:t xml:space="preserve">Historias de usuario #013  </w:t>
             </w:r>
           </w:p>
         </w:tc>
@@ -14679,21 +14052,16 @@
               </w:tabs>
             </w:pPr>
             <w:r>
-              <w:t xml:space="preserve">Compatibilidad </w:t>
-            </w:r>
-            <w:r>
-              <w:t xml:space="preserve">del </w:t>
-            </w:r>
-            <w:proofErr w:type="spellStart"/>
-            <w:r>
-              <w:t>Ssitema</w:t>
-            </w:r>
-            <w:proofErr w:type="spellEnd"/>
-            <w:r>
-              <w:t xml:space="preserve"> Operativo</w:t>
-            </w:r>
-            <w:r>
-              <w:t xml:space="preserve"> (RNF-03, RNF-04)</w:t>
+              <w:t>Generación de reportes</w:t>
+            </w:r>
+            <w:r>
+              <w:t xml:space="preserve"> (</w:t>
+            </w:r>
+            <w:r>
+              <w:t>RF-16</w:t>
+            </w:r>
+            <w:r>
+              <w:t>)</w:t>
             </w:r>
           </w:p>
         </w:tc>
@@ -14707,13 +14075,17 @@
               <w:tabs>
                 <w:tab w:val="left" w:pos="3600"/>
               </w:tabs>
-            </w:pPr>
-            <w:r>
               <w:rPr>
                 <w:rFonts w:ascii="Aptos" w:hAnsi="Aptos"/>
                 <w:color w:val="000000"/>
               </w:rPr>
-              <w:t>14 h</w:t>
+            </w:pPr>
+            <w:r>
+              <w:rPr>
+                <w:rFonts w:ascii="Aptos" w:hAnsi="Aptos"/>
+                <w:color w:val="000000"/>
+              </w:rPr>
+              <w:t>7h</w:t>
             </w:r>
           </w:p>
         </w:tc>
@@ -14802,7 +14174,7 @@
               </w:tabs>
             </w:pPr>
             <w:r>
-              <w:t xml:space="preserve">Historias de usuario #013  </w:t>
+              <w:t xml:space="preserve">Historia técnica #005  </w:t>
             </w:r>
           </w:p>
         </w:tc>
@@ -14817,16 +14189,7 @@
               </w:tabs>
             </w:pPr>
             <w:r>
-              <w:t>Generación de reportes</w:t>
-            </w:r>
-            <w:r>
-              <w:t xml:space="preserve"> (</w:t>
-            </w:r>
-            <w:r>
-              <w:t>RF-16</w:t>
-            </w:r>
-            <w:r>
-              <w:t>)</w:t>
+              <w:t>Refactorización del código</w:t>
             </w:r>
           </w:p>
         </w:tc>
@@ -14850,7 +14213,7 @@
                 <w:rFonts w:ascii="Aptos" w:hAnsi="Aptos"/>
                 <w:color w:val="000000"/>
               </w:rPr>
-              <w:t>7h</w:t>
+              <w:t>14h</w:t>
             </w:r>
           </w:p>
         </w:tc>
@@ -14869,134 +14232,6 @@
             </w:r>
             <w:r>
               <w:t>3</w:t>
-            </w:r>
-          </w:p>
-        </w:tc>
-        <w:tc>
-          <w:tcPr>
-            <w:tcW w:w="1276" w:type="dxa"/>
-          </w:tcPr>
-          <w:p>
-            <w:pPr>
-              <w:tabs>
-                <w:tab w:val="left" w:pos="3600"/>
-              </w:tabs>
-            </w:pPr>
-            <w:r>
-              <w:t>Pendiente</w:t>
-            </w:r>
-          </w:p>
-        </w:tc>
-        <w:tc>
-          <w:tcPr>
-            <w:tcW w:w="1134" w:type="dxa"/>
-          </w:tcPr>
-          <w:p>
-            <w:pPr>
-              <w:tabs>
-                <w:tab w:val="left" w:pos="3600"/>
-              </w:tabs>
-              <w:rPr>
-                <w:b/>
-                <w:bCs/>
-              </w:rPr>
-            </w:pPr>
-            <w:r>
-              <w:rPr>
-                <w:b/>
-                <w:bCs/>
-              </w:rPr>
-              <w:t>2</w:t>
-            </w:r>
-          </w:p>
-        </w:tc>
-        <w:tc>
-          <w:tcPr>
-            <w:tcW w:w="1558" w:type="dxa"/>
-          </w:tcPr>
-          <w:p>
-            <w:pPr>
-              <w:tabs>
-                <w:tab w:val="left" w:pos="3600"/>
-              </w:tabs>
-              <w:rPr>
-                <w:b/>
-                <w:bCs/>
-              </w:rPr>
-            </w:pPr>
-          </w:p>
-        </w:tc>
-      </w:tr>
-      <w:tr>
-        <w:tc>
-          <w:tcPr>
-            <w:tcW w:w="1519" w:type="dxa"/>
-          </w:tcPr>
-          <w:p>
-            <w:pPr>
-              <w:tabs>
-                <w:tab w:val="left" w:pos="3600"/>
-              </w:tabs>
-            </w:pPr>
-            <w:r>
-              <w:t xml:space="preserve">Historia técnica #005  </w:t>
-            </w:r>
-          </w:p>
-        </w:tc>
-        <w:tc>
-          <w:tcPr>
-            <w:tcW w:w="2030" w:type="dxa"/>
-          </w:tcPr>
-          <w:p>
-            <w:pPr>
-              <w:tabs>
-                <w:tab w:val="left" w:pos="3600"/>
-              </w:tabs>
-            </w:pPr>
-            <w:r>
-              <w:t>Refactorización del código</w:t>
-            </w:r>
-          </w:p>
-        </w:tc>
-        <w:tc>
-          <w:tcPr>
-            <w:tcW w:w="812" w:type="dxa"/>
-            <w:vAlign w:val="center"/>
-          </w:tcPr>
-          <w:p>
-            <w:pPr>
-              <w:tabs>
-                <w:tab w:val="left" w:pos="3600"/>
-              </w:tabs>
-              <w:rPr>
-                <w:rFonts w:ascii="Aptos" w:hAnsi="Aptos"/>
-                <w:color w:val="000000"/>
-              </w:rPr>
-            </w:pPr>
-            <w:r>
-              <w:rPr>
-                <w:rFonts w:ascii="Aptos" w:hAnsi="Aptos"/>
-                <w:color w:val="000000"/>
-              </w:rPr>
-              <w:t>14h</w:t>
-            </w:r>
-          </w:p>
-        </w:tc>
-        <w:tc>
-          <w:tcPr>
-            <w:tcW w:w="1021" w:type="dxa"/>
-          </w:tcPr>
-          <w:p>
-            <w:pPr>
-              <w:tabs>
-                <w:tab w:val="left" w:pos="3600"/>
-              </w:tabs>
-            </w:pPr>
-            <w:r>
-              <w:t>1</w:t>
-            </w:r>
-            <w:r>
-              <w:t>4</w:t>
             </w:r>
           </w:p>
         </w:tc>

</xml_diff>

<commit_message>
Sprint 9 and 10 completed
</commit_message>
<xml_diff>
--- a/documentation/Product Backlog/7174 - Product backlog and chosen technologies..docx
+++ b/documentation/Product Backlog/7174 - Product backlog and chosen technologies..docx
@@ -6779,6 +6779,7 @@
                 <w:lang w:eastAsia="es-VE"/>
               </w:rPr>
             </w:pPr>
+            <w:proofErr w:type="spellStart"/>
             <w:r>
               <w:rPr>
                 <w:rFonts w:eastAsia="Times New Roman" w:cs="Arial"/>
@@ -6790,6 +6791,7 @@
               </w:rPr>
               <w:t>Fecha</w:t>
             </w:r>
+            <w:proofErr w:type="spellEnd"/>
           </w:p>
         </w:tc>
         <w:tc>
@@ -6810,6 +6812,7 @@
                 <w:lang w:eastAsia="es-VE"/>
               </w:rPr>
             </w:pPr>
+            <w:proofErr w:type="spellStart"/>
             <w:r>
               <w:rPr>
                 <w:rFonts w:eastAsia="Times New Roman" w:cs="Arial"/>
@@ -6821,6 +6824,7 @@
               </w:rPr>
               <w:t>Versión</w:t>
             </w:r>
+            <w:proofErr w:type="spellEnd"/>
           </w:p>
         </w:tc>
         <w:tc>
@@ -6903,6 +6907,7 @@
                 <w:lang w:eastAsia="es-VE"/>
               </w:rPr>
             </w:pPr>
+            <w:proofErr w:type="spellStart"/>
             <w:r>
               <w:rPr>
                 <w:rFonts w:eastAsia="Times New Roman" w:cs="Arial"/>
@@ -6914,6 +6919,7 @@
               </w:rPr>
               <w:t>Descripción</w:t>
             </w:r>
+            <w:proofErr w:type="spellEnd"/>
           </w:p>
         </w:tc>
       </w:tr>
@@ -7026,8 +7032,21 @@
                 <w:szCs w:val="20"/>
                 <w:lang w:eastAsia="es-VE"/>
               </w:rPr>
-              <w:t>é Luis Guamán</w:t>
-            </w:r>
+              <w:t xml:space="preserve">é Luis </w:t>
+            </w:r>
+            <w:proofErr w:type="spellStart"/>
+            <w:r>
+              <w:rPr>
+                <w:rFonts w:eastAsia="Times New Roman" w:cs="Arial"/>
+                <w:bCs/>
+                <w:color w:val="000000"/>
+                <w:sz w:val="20"/>
+                <w:szCs w:val="20"/>
+                <w:lang w:eastAsia="es-VE"/>
+              </w:rPr>
+              <w:t>Guamán</w:t>
+            </w:r>
+            <w:proofErr w:type="spellEnd"/>
           </w:p>
         </w:tc>
         <w:tc>
@@ -7197,8 +7216,21 @@
                 <w:szCs w:val="20"/>
                 <w:lang w:eastAsia="es-VE"/>
               </w:rPr>
-              <w:t>José Luis Guamán</w:t>
-            </w:r>
+              <w:t xml:space="preserve">José Luis </w:t>
+            </w:r>
+            <w:proofErr w:type="spellStart"/>
+            <w:r>
+              <w:rPr>
+                <w:rFonts w:eastAsia="Times New Roman" w:cs="Arial"/>
+                <w:bCs/>
+                <w:color w:val="000000"/>
+                <w:sz w:val="20"/>
+                <w:szCs w:val="20"/>
+                <w:lang w:eastAsia="es-VE"/>
+              </w:rPr>
+              <w:t>Guamán</w:t>
+            </w:r>
+            <w:proofErr w:type="spellEnd"/>
           </w:p>
         </w:tc>
         <w:tc>
@@ -7555,7 +7587,15 @@
               </w:numPr>
             </w:pPr>
             <w:r>
-              <w:t>El pasajero puede proporcionar el SMS para corroborar que se sea su numero de celular.</w:t>
+              <w:t xml:space="preserve">El pasajero puede proporcionar el SMS para corroborar que se sea su </w:t>
+            </w:r>
+            <w:proofErr w:type="spellStart"/>
+            <w:r>
+              <w:t>numero</w:t>
+            </w:r>
+            <w:proofErr w:type="spellEnd"/>
+            <w:r>
+              <w:t xml:space="preserve"> de celular.</w:t>
             </w:r>
           </w:p>
           <w:p>
@@ -7579,7 +7619,15 @@
               </w:numPr>
             </w:pPr>
             <w:r>
-              <w:t>Si el usuario inicia la app pero tiene datos registrado se le redirigirá directamente a la pagina de inicio.</w:t>
+              <w:t xml:space="preserve">Si el usuario inicia la app pero tiene datos registrado se le redirigirá directamente a la </w:t>
+            </w:r>
+            <w:proofErr w:type="spellStart"/>
+            <w:r>
+              <w:t>pagina</w:t>
+            </w:r>
+            <w:proofErr w:type="spellEnd"/>
+            <w:r>
+              <w:t xml:space="preserve"> de inicio.</w:t>
             </w:r>
           </w:p>
         </w:tc>
@@ -7835,7 +7883,15 @@
               </w:numPr>
             </w:pPr>
             <w:r>
-              <w:t xml:space="preserve">El enlace de establecimiento de contraseña esta disponible durante 6 horas. </w:t>
+              <w:t xml:space="preserve">El enlace de establecimiento de contraseña </w:t>
+            </w:r>
+            <w:proofErr w:type="spellStart"/>
+            <w:r>
+              <w:t>esta</w:t>
+            </w:r>
+            <w:proofErr w:type="spellEnd"/>
+            <w:r>
+              <w:t xml:space="preserve"> disponible durante 6 horas. </w:t>
             </w:r>
           </w:p>
           <w:p>
@@ -7847,13 +7903,42 @@
               </w:numPr>
             </w:pPr>
             <w:r>
-              <w:t xml:space="preserve">La cuenta del conductor debe estar registrada en Firebase Authentication </w:t>
+              <w:t xml:space="preserve">La cuenta del conductor debe estar registrada en </w:t>
+            </w:r>
+            <w:proofErr w:type="spellStart"/>
+            <w:r>
+              <w:t>Firebase</w:t>
+            </w:r>
+            <w:proofErr w:type="spellEnd"/>
+            <w:r>
+              <w:t xml:space="preserve"> </w:t>
+            </w:r>
+            <w:proofErr w:type="spellStart"/>
+            <w:r>
+              <w:t>Authentication</w:t>
+            </w:r>
+            <w:proofErr w:type="spellEnd"/>
+            <w:r>
+              <w:t xml:space="preserve"> </w:t>
             </w:r>
             <w:r>
               <w:t xml:space="preserve">y los datos deben estar guardados en </w:t>
             </w:r>
-            <w:r>
-              <w:t>Firebase Firestore.</w:t>
+            <w:proofErr w:type="spellStart"/>
+            <w:r>
+              <w:t>Firebase</w:t>
+            </w:r>
+            <w:proofErr w:type="spellEnd"/>
+            <w:r>
+              <w:t xml:space="preserve"> </w:t>
+            </w:r>
+            <w:proofErr w:type="spellStart"/>
+            <w:r>
+              <w:t>Firestore</w:t>
+            </w:r>
+            <w:proofErr w:type="spellEnd"/>
+            <w:r>
+              <w:t>.</w:t>
             </w:r>
           </w:p>
         </w:tc>
@@ -8058,7 +8143,15 @@
               </w:numPr>
             </w:pPr>
             <w:r>
-              <w:t xml:space="preserve">El conductor recibe feedback de cada interacción que haga. </w:t>
+              <w:t xml:space="preserve">El conductor recibe </w:t>
+            </w:r>
+            <w:proofErr w:type="spellStart"/>
+            <w:r>
+              <w:t>feedback</w:t>
+            </w:r>
+            <w:proofErr w:type="spellEnd"/>
+            <w:r>
+              <w:t xml:space="preserve"> de cada interacción que haga. </w:t>
             </w:r>
           </w:p>
           <w:p>
@@ -8362,11 +8455,21 @@
               </w:numPr>
             </w:pPr>
             <w:r>
-              <w:t>Los cambios se reflejan en Firebase</w:t>
-            </w:r>
-            <w:r>
-              <w:t xml:space="preserve"> Firestore</w:t>
-            </w:r>
+              <w:t xml:space="preserve">Los cambios se reflejan en </w:t>
+            </w:r>
+            <w:proofErr w:type="spellStart"/>
+            <w:r>
+              <w:t>Firebase</w:t>
+            </w:r>
+            <w:proofErr w:type="spellEnd"/>
+            <w:r>
+              <w:t xml:space="preserve"> </w:t>
+            </w:r>
+            <w:proofErr w:type="spellStart"/>
+            <w:r>
+              <w:t>Firestore</w:t>
+            </w:r>
+            <w:proofErr w:type="spellEnd"/>
             <w:r>
               <w:t>.</w:t>
             </w:r>
@@ -8658,7 +8761,31 @@
               </w:numPr>
             </w:pPr>
             <w:r>
-              <w:t xml:space="preserve">La solicitud se escribe en Firebase Realtime Database para que todos los conductores puedan verla. </w:t>
+              <w:t xml:space="preserve">La solicitud se escribe en </w:t>
+            </w:r>
+            <w:proofErr w:type="spellStart"/>
+            <w:r>
+              <w:t>Firebase</w:t>
+            </w:r>
+            <w:proofErr w:type="spellEnd"/>
+            <w:r>
+              <w:t xml:space="preserve"> </w:t>
+            </w:r>
+            <w:proofErr w:type="spellStart"/>
+            <w:r>
+              <w:t>Realtime</w:t>
+            </w:r>
+            <w:proofErr w:type="spellEnd"/>
+            <w:r>
+              <w:t xml:space="preserve"> </w:t>
+            </w:r>
+            <w:proofErr w:type="spellStart"/>
+            <w:r>
+              <w:t>Database</w:t>
+            </w:r>
+            <w:proofErr w:type="spellEnd"/>
+            <w:r>
+              <w:t xml:space="preserve"> para que todos los conductores puedan verla. </w:t>
             </w:r>
           </w:p>
           <w:p>
@@ -8682,7 +8809,15 @@
               </w:numPr>
             </w:pPr>
             <w:r>
-              <w:t xml:space="preserve">El Pasajero tiene la posibilidad de contactarse con el conductor asignado mediante whatsapp o llamada. </w:t>
+              <w:t xml:space="preserve">El Pasajero tiene la posibilidad de contactarse con el conductor asignado mediante </w:t>
+            </w:r>
+            <w:proofErr w:type="spellStart"/>
+            <w:r>
+              <w:t>whatsapp</w:t>
+            </w:r>
+            <w:proofErr w:type="spellEnd"/>
+            <w:r>
+              <w:t xml:space="preserve"> o llamada. </w:t>
             </w:r>
           </w:p>
           <w:p>
@@ -9124,7 +9259,15 @@
               </w:numPr>
             </w:pPr>
             <w:r>
-              <w:t>Una vez el conducto haya llegado al punto de recogida, se le envía una notificación al pasajero para avisarte de que el conductor esta esperándolo.</w:t>
+              <w:t xml:space="preserve">Una vez el conducto haya llegado al punto de recogida, se le envía una notificación al pasajero para avisarte de que el conductor </w:t>
+            </w:r>
+            <w:proofErr w:type="spellStart"/>
+            <w:r>
+              <w:t>esta</w:t>
+            </w:r>
+            <w:proofErr w:type="spellEnd"/>
+            <w:r>
+              <w:t xml:space="preserve"> esperándolo.</w:t>
             </w:r>
           </w:p>
           <w:p>
@@ -9136,7 +9279,15 @@
               </w:numPr>
             </w:pPr>
             <w:r>
-              <w:t xml:space="preserve">Se le da la opción  al pasajero de notificar al conductor que esta en camino, para asegurar que el conductor pueda iniciar el viaje hacia el destino. </w:t>
+              <w:t xml:space="preserve">Se le da la opción  al pasajero de notificar al conductor que </w:t>
+            </w:r>
+            <w:proofErr w:type="spellStart"/>
+            <w:r>
+              <w:t>esta</w:t>
+            </w:r>
+            <w:proofErr w:type="spellEnd"/>
+            <w:r>
+              <w:t xml:space="preserve"> en camino, para asegurar que el conductor pueda iniciar el viaje hacia el destino. </w:t>
             </w:r>
           </w:p>
           <w:p>
@@ -9402,7 +9553,15 @@
               </w:numPr>
             </w:pPr>
             <w:r>
-              <w:t>El sistema realiza un calculo de promedio de estrellas para mostrarlo en los perfiles tanto del pasajero como del conductor.</w:t>
+              <w:t xml:space="preserve">El sistema realiza un </w:t>
+            </w:r>
+            <w:proofErr w:type="spellStart"/>
+            <w:r>
+              <w:t>calculo</w:t>
+            </w:r>
+            <w:proofErr w:type="spellEnd"/>
+            <w:r>
+              <w:t xml:space="preserve"> de promedio de estrellas para mostrarlo en los perfiles tanto del pasajero como del conductor.</w:t>
             </w:r>
           </w:p>
           <w:p>
@@ -9784,7 +9943,15 @@
               </w:numPr>
             </w:pPr>
             <w:r>
-              <w:t xml:space="preserve">El administrador puede descargar el reporte en formato pdf. </w:t>
+              <w:t xml:space="preserve">El administrador puede descargar el reporte en formato </w:t>
+            </w:r>
+            <w:proofErr w:type="spellStart"/>
+            <w:r>
+              <w:t>pdf</w:t>
+            </w:r>
+            <w:proofErr w:type="spellEnd"/>
+            <w:r>
+              <w:t xml:space="preserve">. </w:t>
             </w:r>
           </w:p>
         </w:tc>
@@ -9904,7 +10071,15 @@
               <w:t xml:space="preserve">Como </w:t>
             </w:r>
             <w:r>
-              <w:t xml:space="preserve">pasajero, quiero pagar por mi viaje mediante la app usando usando varios métodos de pago. </w:t>
+              <w:t xml:space="preserve">pasajero, quiero pagar por mi viaje mediante la app usando </w:t>
+            </w:r>
+            <w:proofErr w:type="spellStart"/>
+            <w:r>
+              <w:t>usando</w:t>
+            </w:r>
+            <w:proofErr w:type="spellEnd"/>
+            <w:r>
+              <w:t xml:space="preserve"> varios métodos de pago. </w:t>
             </w:r>
           </w:p>
         </w:tc>
@@ -9952,7 +10127,23 @@
               </w:numPr>
             </w:pPr>
             <w:r>
-              <w:t>Los pagos deben procesarse de forma segura a través de una pasarela de pago integrada (por ejemplo, Stripe, PayPal, Razorpay).</w:t>
+              <w:t xml:space="preserve">Los pagos deben procesarse de forma segura a través de una pasarela de pago integrada (por ejemplo, </w:t>
+            </w:r>
+            <w:proofErr w:type="spellStart"/>
+            <w:r>
+              <w:t>Stripe</w:t>
+            </w:r>
+            <w:proofErr w:type="spellEnd"/>
+            <w:r>
+              <w:t xml:space="preserve">, PayPal, </w:t>
+            </w:r>
+            <w:proofErr w:type="spellStart"/>
+            <w:r>
+              <w:t>Razorpay</w:t>
+            </w:r>
+            <w:proofErr w:type="spellEnd"/>
+            <w:r>
+              <w:t>).</w:t>
             </w:r>
           </w:p>
           <w:p>
@@ -10312,7 +10503,15 @@
               <w:t xml:space="preserve">Historia técnica #001:  </w:t>
             </w:r>
             <w:r>
-              <w:t>Integración con Firebase (RF-01, RF-02, RNF-02)</w:t>
+              <w:t xml:space="preserve">Integración con </w:t>
+            </w:r>
+            <w:proofErr w:type="spellStart"/>
+            <w:r>
+              <w:t>Firebase</w:t>
+            </w:r>
+            <w:proofErr w:type="spellEnd"/>
+            <w:r>
+              <w:t xml:space="preserve"> (RF-01, RF-02, RNF-02)</w:t>
             </w:r>
           </w:p>
         </w:tc>
@@ -10329,10 +10528,47 @@
           </w:tcPr>
           <w:p>
             <w:r>
-              <w:t xml:space="preserve">Como desarrollador, necesito integrar Firebase </w:t>
-            </w:r>
-            <w:r>
-              <w:t xml:space="preserve">Authentication, Firebase Firestore y Firebase Storage para la autenticación y registro del Cliente. </w:t>
+              <w:t xml:space="preserve">Como desarrollador, necesito integrar </w:t>
+            </w:r>
+            <w:proofErr w:type="spellStart"/>
+            <w:r>
+              <w:t>Firebase</w:t>
+            </w:r>
+            <w:proofErr w:type="spellEnd"/>
+            <w:r>
+              <w:t xml:space="preserve"> </w:t>
+            </w:r>
+            <w:proofErr w:type="spellStart"/>
+            <w:r>
+              <w:t>Authentication</w:t>
+            </w:r>
+            <w:proofErr w:type="spellEnd"/>
+            <w:r>
+              <w:t xml:space="preserve">, </w:t>
+            </w:r>
+            <w:proofErr w:type="spellStart"/>
+            <w:r>
+              <w:t>Firebase</w:t>
+            </w:r>
+            <w:proofErr w:type="spellEnd"/>
+            <w:r>
+              <w:t xml:space="preserve"> </w:t>
+            </w:r>
+            <w:proofErr w:type="spellStart"/>
+            <w:r>
+              <w:t>Firestore</w:t>
+            </w:r>
+            <w:proofErr w:type="spellEnd"/>
+            <w:r>
+              <w:t xml:space="preserve"> y </w:t>
+            </w:r>
+            <w:proofErr w:type="spellStart"/>
+            <w:r>
+              <w:t>Firebase</w:t>
+            </w:r>
+            <w:proofErr w:type="spellEnd"/>
+            <w:r>
+              <w:t xml:space="preserve"> Storage para la autenticación y registro del Cliente. </w:t>
             </w:r>
           </w:p>
         </w:tc>
@@ -10361,7 +10597,23 @@
               </w:numPr>
             </w:pPr>
             <w:r>
-              <w:t>El SDK de Firebase esta correctamente instalado Flutter con todos los paquetes requeridos tanto en las aplicaciones del Pasajero como en el Conductor.</w:t>
+              <w:t xml:space="preserve">El SDK de </w:t>
+            </w:r>
+            <w:proofErr w:type="spellStart"/>
+            <w:r>
+              <w:t>Firebase</w:t>
+            </w:r>
+            <w:proofErr w:type="spellEnd"/>
+            <w:r>
+              <w:t xml:space="preserve"> esta correctamente instalado </w:t>
+            </w:r>
+            <w:proofErr w:type="spellStart"/>
+            <w:r>
+              <w:t>Flutter</w:t>
+            </w:r>
+            <w:proofErr w:type="spellEnd"/>
+            <w:r>
+              <w:t xml:space="preserve"> con todos los paquetes requeridos tanto en las aplicaciones del Pasajero como en el Conductor.</w:t>
             </w:r>
           </w:p>
           <w:p>
@@ -10381,7 +10633,15 @@
               </w:numPr>
             </w:pPr>
             <w:r>
-              <w:t xml:space="preserve">El SDK de Firebase esta correctamente instalado en Angular en la aplicación del Administrador. </w:t>
+              <w:t xml:space="preserve">El SDK de </w:t>
+            </w:r>
+            <w:proofErr w:type="spellStart"/>
+            <w:r>
+              <w:t>Firebase</w:t>
+            </w:r>
+            <w:proofErr w:type="spellEnd"/>
+            <w:r>
+              <w:t xml:space="preserve"> esta correctamente instalado en Angular en la aplicación del Administrador. </w:t>
             </w:r>
           </w:p>
           <w:p>
@@ -10398,7 +10658,63 @@
               </w:numPr>
             </w:pPr>
             <w:r>
-              <w:t xml:space="preserve">En la plataforma de Firebase esta correctamente habilitados los servicios de Firestore, Realtime Database, Authentication. Además de la correcta creación de una cuenta en GCP (Google Cloud Platform) y la creación de una cuenta de facturación para poder usar servicio tanto de GCP como de Firebase. </w:t>
+              <w:t xml:space="preserve">En la plataforma de </w:t>
+            </w:r>
+            <w:proofErr w:type="spellStart"/>
+            <w:r>
+              <w:t>Firebase</w:t>
+            </w:r>
+            <w:proofErr w:type="spellEnd"/>
+            <w:r>
+              <w:t xml:space="preserve"> esta correctamente habilitados los servicios de </w:t>
+            </w:r>
+            <w:proofErr w:type="spellStart"/>
+            <w:r>
+              <w:t>Firestore</w:t>
+            </w:r>
+            <w:proofErr w:type="spellEnd"/>
+            <w:r>
+              <w:t xml:space="preserve">, </w:t>
+            </w:r>
+            <w:proofErr w:type="spellStart"/>
+            <w:r>
+              <w:t>Realtime</w:t>
+            </w:r>
+            <w:proofErr w:type="spellEnd"/>
+            <w:r>
+              <w:t xml:space="preserve"> </w:t>
+            </w:r>
+            <w:proofErr w:type="spellStart"/>
+            <w:r>
+              <w:t>Database</w:t>
+            </w:r>
+            <w:proofErr w:type="spellEnd"/>
+            <w:r>
+              <w:t xml:space="preserve">, </w:t>
+            </w:r>
+            <w:proofErr w:type="spellStart"/>
+            <w:r>
+              <w:t>Authentication</w:t>
+            </w:r>
+            <w:proofErr w:type="spellEnd"/>
+            <w:r>
+              <w:t xml:space="preserve">. Además de la correcta creación de una cuenta en GCP (Google Cloud </w:t>
+            </w:r>
+            <w:proofErr w:type="spellStart"/>
+            <w:r>
+              <w:t>Platform</w:t>
+            </w:r>
+            <w:proofErr w:type="spellEnd"/>
+            <w:r>
+              <w:t xml:space="preserve">) y la creación de una cuenta de facturación para poder usar servicio tanto de GCP como de </w:t>
+            </w:r>
+            <w:proofErr w:type="spellStart"/>
+            <w:r>
+              <w:t>Firebase</w:t>
+            </w:r>
+            <w:proofErr w:type="spellEnd"/>
+            <w:r>
+              <w:t xml:space="preserve">. </w:t>
             </w:r>
           </w:p>
           <w:p>
@@ -10415,7 +10731,15 @@
               </w:numPr>
             </w:pPr>
             <w:r>
-              <w:t xml:space="preserve">Reglas de seguridad correctamente implementadas en todos los servicios habilitados en Firebase. </w:t>
+              <w:t xml:space="preserve">Reglas de seguridad correctamente implementadas en todos los servicios habilitados en </w:t>
+            </w:r>
+            <w:proofErr w:type="spellStart"/>
+            <w:r>
+              <w:t>Firebase</w:t>
+            </w:r>
+            <w:proofErr w:type="spellEnd"/>
+            <w:r>
+              <w:t xml:space="preserve">. </w:t>
             </w:r>
           </w:p>
           <w:p/>
@@ -10428,7 +10752,15 @@
               </w:numPr>
             </w:pPr>
             <w:r>
-              <w:t xml:space="preserve">En la plataforma de Firebase se pueden ver 5 aplicaciones integradas: Conductor (Android y IOS), Pasajero (Android y IOS), Administrador (Web). </w:t>
+              <w:t xml:space="preserve">En la plataforma de </w:t>
+            </w:r>
+            <w:proofErr w:type="spellStart"/>
+            <w:r>
+              <w:t>Firebase</w:t>
+            </w:r>
+            <w:proofErr w:type="spellEnd"/>
+            <w:r>
+              <w:t xml:space="preserve"> se pueden ver 5 aplicaciones integradas: Conductor (Android y IOS), Pasajero (Android y IOS), Administrador (Web). </w:t>
             </w:r>
           </w:p>
         </w:tc>
@@ -10583,7 +10915,31 @@
               </w:numPr>
             </w:pPr>
             <w:r>
-              <w:t xml:space="preserve">Al iniciar la app del conductor automáticamente se carga sus coordenadas actuales a Firebase Realtime Database. </w:t>
+              <w:t xml:space="preserve">Al iniciar la app del conductor automáticamente se carga sus coordenadas actuales a </w:t>
+            </w:r>
+            <w:proofErr w:type="spellStart"/>
+            <w:r>
+              <w:t>Firebase</w:t>
+            </w:r>
+            <w:proofErr w:type="spellEnd"/>
+            <w:r>
+              <w:t xml:space="preserve"> </w:t>
+            </w:r>
+            <w:proofErr w:type="spellStart"/>
+            <w:r>
+              <w:t>Realtime</w:t>
+            </w:r>
+            <w:proofErr w:type="spellEnd"/>
+            <w:r>
+              <w:t xml:space="preserve"> </w:t>
+            </w:r>
+            <w:proofErr w:type="spellStart"/>
+            <w:r>
+              <w:t>Database</w:t>
+            </w:r>
+            <w:proofErr w:type="spellEnd"/>
+            <w:r>
+              <w:t xml:space="preserve">. </w:t>
             </w:r>
           </w:p>
           <w:p>
@@ -10631,7 +10987,15 @@
               </w:numPr>
             </w:pPr>
             <w:r>
-              <w:t xml:space="preserve">Si no hay conductores en la cola, el sistema debe retornar el mas cercano, basándose en las coordenadas de este. </w:t>
+              <w:t xml:space="preserve">Si no hay conductores en la cola, el sistema debe retornar el </w:t>
+            </w:r>
+            <w:proofErr w:type="spellStart"/>
+            <w:r>
+              <w:t>mas</w:t>
+            </w:r>
+            <w:proofErr w:type="spellEnd"/>
+            <w:r>
+              <w:t xml:space="preserve"> cercano, basándose en las coordenadas de este. </w:t>
             </w:r>
           </w:p>
           <w:p>
@@ -10737,6 +11101,7 @@
           <w:tcPr>
             <w:tcW w:w="9240" w:type="dxa"/>
             <w:gridSpan w:val="2"/>
+            <w:shd w:val="clear" w:color="auto" w:fill="F1A983" w:themeFill="accent2" w:themeFillTint="99"/>
           </w:tcPr>
           <w:p>
             <w:pPr>
@@ -10771,6 +11136,7 @@
           <w:tcPr>
             <w:tcW w:w="9240" w:type="dxa"/>
             <w:gridSpan w:val="2"/>
+            <w:shd w:val="clear" w:color="auto" w:fill="F1A983" w:themeFill="accent2" w:themeFillTint="99"/>
           </w:tcPr>
           <w:p>
             <w:r>
@@ -10790,6 +11156,7 @@
         <w:tc>
           <w:tcPr>
             <w:tcW w:w="5962" w:type="dxa"/>
+            <w:shd w:val="clear" w:color="auto" w:fill="F1A983" w:themeFill="accent2" w:themeFillTint="99"/>
           </w:tcPr>
           <w:p>
             <w:r>
@@ -10805,7 +11172,10 @@
               </w:numPr>
             </w:pPr>
             <w:r>
-              <w:t>La aplicación funciona correctamente en dispositivos con diferentes versiones de SO.</w:t>
+              <w:t xml:space="preserve">La aplicación funciona correctamente </w:t>
+            </w:r>
+            <w:r>
+              <w:t>en la versión mínima (Android 9).</w:t>
             </w:r>
           </w:p>
           <w:p>
@@ -10816,16 +11186,52 @@
                 <w:numId w:val="8"/>
               </w:numPr>
             </w:pPr>
+            <w:r>
+              <w:t>De la misma manera funciona correctamente en una versión moderna (Android 12).</w:t>
+            </w:r>
           </w:p>
           <w:p>
             <w:pPr>
               <w:pStyle w:val="Prrafodelista"/>
+              <w:numPr>
+                <w:ilvl w:val="0"/>
+                <w:numId w:val="8"/>
+              </w:numPr>
+            </w:pPr>
+            <w:r>
+              <w:t xml:space="preserve">La Apis de Google funcionan correctamente en ambas versiones de Android. </w:t>
+            </w:r>
+          </w:p>
+          <w:p>
+            <w:pPr>
+              <w:pStyle w:val="Prrafodelista"/>
+              <w:numPr>
+                <w:ilvl w:val="0"/>
+                <w:numId w:val="8"/>
+              </w:numPr>
+            </w:pPr>
+            <w:r>
+              <w:t xml:space="preserve">No debe existir ningún problema en las operaciones con la plataforma de </w:t>
+            </w:r>
+            <w:proofErr w:type="spellStart"/>
+            <w:r>
+              <w:t>Firebase</w:t>
+            </w:r>
+            <w:proofErr w:type="spellEnd"/>
+            <w:r>
+              <w:t xml:space="preserve">. </w:t>
+            </w:r>
+          </w:p>
+          <w:p>
+            <w:pPr>
+              <w:pStyle w:val="Prrafodelista"/>
             </w:pPr>
           </w:p>
         </w:tc>
         <w:tc>
           <w:tcPr>
             <w:tcW w:w="3278" w:type="dxa"/>
+            <w:shd w:val="clear" w:color="auto" w:fill="F1A983" w:themeFill="accent2" w:themeFillTint="99"/>
           </w:tcPr>
           <w:p>
             <w:pPr>
@@ -10936,7 +11342,15 @@
               <w:t xml:space="preserve">Como desarrollador, </w:t>
             </w:r>
             <w:r>
-              <w:t>quiero diseñar la estructura de la base de datos para los Pasajeros, Conductores y Administrador, además de la estructura json para la comunicación en tiempo real.</w:t>
+              <w:t xml:space="preserve">quiero diseñar la estructura de la base de datos para los Pasajeros, Conductores y Administrador, además de la estructura </w:t>
+            </w:r>
+            <w:proofErr w:type="spellStart"/>
+            <w:r>
+              <w:t>json</w:t>
+            </w:r>
+            <w:proofErr w:type="spellEnd"/>
+            <w:r>
+              <w:t xml:space="preserve"> para la comunicación en tiempo real.</w:t>
             </w:r>
           </w:p>
           <w:p/>
@@ -10980,8 +11394,13 @@
               <w:t>Almacene los datos de los usuarios en una única colección (usuarios</w:t>
             </w:r>
             <w:r>
-              <w:t>, pasajeros, admin</w:t>
-            </w:r>
+              <w:t xml:space="preserve">, pasajeros, </w:t>
+            </w:r>
+            <w:proofErr w:type="spellStart"/>
+            <w:r>
+              <w:t>admin</w:t>
+            </w:r>
+            <w:proofErr w:type="spellEnd"/>
             <w:r>
               <w:t>) para lograr escalabilidad y simplicidad.</w:t>
             </w:r>
@@ -10998,7 +11417,23 @@
               <w:t>Implementar</w:t>
             </w:r>
             <w:r>
-              <w:t xml:space="preserve"> createdAt y updatedAt para rastrear cambios y ordenar registros.</w:t>
+              <w:t xml:space="preserve"> </w:t>
+            </w:r>
+            <w:proofErr w:type="spellStart"/>
+            <w:r>
+              <w:t>createdAt</w:t>
+            </w:r>
+            <w:proofErr w:type="spellEnd"/>
+            <w:r>
+              <w:t xml:space="preserve"> y </w:t>
+            </w:r>
+            <w:proofErr w:type="spellStart"/>
+            <w:r>
+              <w:t>updatedAt</w:t>
+            </w:r>
+            <w:proofErr w:type="spellEnd"/>
+            <w:r>
+              <w:t xml:space="preserve"> para rastrear cambios y ordenar registros.</w:t>
             </w:r>
           </w:p>
           <w:p>
@@ -11063,6 +11498,7 @@
               </w:numPr>
             </w:pPr>
             <w:r>
+              <w:lastRenderedPageBreak/>
               <w:t>¿Los pasajeros pueden ver a los conductores que aceptaron sus solicitudes?</w:t>
             </w:r>
           </w:p>
@@ -11075,7 +11511,6 @@
               </w:numPr>
             </w:pPr>
             <w:r>
-              <w:lastRenderedPageBreak/>
               <w:t>¿Hay alguna manera de hacer un seguimiento del estado de las solicitudes (por ejemplo, pendientes, aceptadas)?</w:t>
             </w:r>
           </w:p>
@@ -11226,7 +11661,31 @@
               </w:numPr>
             </w:pPr>
             <w:r>
-              <w:t xml:space="preserve">El nombre de los archivos debe seguir la convención snake_case. El nombre de las clases debe seguir la convención PascalCase. El nombre de las variables debe seguir la convención camelCase. </w:t>
+              <w:t xml:space="preserve">El nombre de los archivos debe seguir la convención </w:t>
+            </w:r>
+            <w:proofErr w:type="spellStart"/>
+            <w:r>
+              <w:t>snake_case</w:t>
+            </w:r>
+            <w:proofErr w:type="spellEnd"/>
+            <w:r>
+              <w:t xml:space="preserve">. El nombre de las clases debe seguir la convención </w:t>
+            </w:r>
+            <w:proofErr w:type="spellStart"/>
+            <w:r>
+              <w:t>PascalCase</w:t>
+            </w:r>
+            <w:proofErr w:type="spellEnd"/>
+            <w:r>
+              <w:t xml:space="preserve">. El nombre de las variables debe seguir la convención </w:t>
+            </w:r>
+            <w:proofErr w:type="spellStart"/>
+            <w:r>
+              <w:t>camelCase</w:t>
+            </w:r>
+            <w:proofErr w:type="spellEnd"/>
+            <w:r>
+              <w:t xml:space="preserve">. </w:t>
             </w:r>
           </w:p>
           <w:p>
@@ -11333,13 +11792,37 @@
               <w:t>Como desarrollador,</w:t>
             </w:r>
             <w:r>
-              <w:t xml:space="preserve"> quiero dedicar tiempo a aprender tecnologías y frameworks </w:t>
+              <w:t xml:space="preserve"> quiero dedicar tiempo a aprender tecnologías y </w:t>
+            </w:r>
+            <w:proofErr w:type="spellStart"/>
+            <w:r>
+              <w:t>frameworks</w:t>
+            </w:r>
+            <w:proofErr w:type="spellEnd"/>
+            <w:r>
+              <w:t xml:space="preserve"> </w:t>
             </w:r>
             <w:r>
               <w:t>específicos (</w:t>
             </w:r>
             <w:r>
-              <w:t xml:space="preserve">Google map API, Firebase, Pasarelas de pago) a través de tutoriales, de modo que pueda implementar todas las funcionalidades de manera efectiva. </w:t>
+              <w:t xml:space="preserve">Google </w:t>
+            </w:r>
+            <w:proofErr w:type="spellStart"/>
+            <w:r>
+              <w:t>map</w:t>
+            </w:r>
+            <w:proofErr w:type="spellEnd"/>
+            <w:r>
+              <w:t xml:space="preserve"> API, </w:t>
+            </w:r>
+            <w:proofErr w:type="spellStart"/>
+            <w:r>
+              <w:t>Firebase</w:t>
+            </w:r>
+            <w:proofErr w:type="spellEnd"/>
+            <w:r>
+              <w:t xml:space="preserve">, Pasarelas de pago) a través de tutoriales, de modo que pueda implementar todas las funcionalidades de manera efectiva. </w:t>
             </w:r>
           </w:p>
           <w:p/>
@@ -11379,7 +11862,15 @@
               </w:numPr>
             </w:pPr>
             <w:r>
-              <w:t>Google Maps API</w:t>
+              <w:t xml:space="preserve">Google </w:t>
+            </w:r>
+            <w:proofErr w:type="spellStart"/>
+            <w:r>
+              <w:t>Maps</w:t>
+            </w:r>
+            <w:proofErr w:type="spellEnd"/>
+            <w:r>
+              <w:t xml:space="preserve"> API</w:t>
             </w:r>
             <w:r>
               <w:t>.</w:t>
@@ -11397,7 +11888,15 @@
               </w:numPr>
             </w:pPr>
             <w:r>
-              <w:t>Google Directions API.</w:t>
+              <w:t xml:space="preserve">Google </w:t>
+            </w:r>
+            <w:proofErr w:type="spellStart"/>
+            <w:r>
+              <w:t>Directions</w:t>
+            </w:r>
+            <w:proofErr w:type="spellEnd"/>
+            <w:r>
+              <w:t xml:space="preserve"> API.</w:t>
             </w:r>
           </w:p>
           <w:p>
@@ -11409,7 +11908,15 @@
               </w:numPr>
             </w:pPr>
             <w:r>
-              <w:t>Google Geolocation API.</w:t>
+              <w:t xml:space="preserve">Google </w:t>
+            </w:r>
+            <w:proofErr w:type="spellStart"/>
+            <w:r>
+              <w:t>Geolocation</w:t>
+            </w:r>
+            <w:proofErr w:type="spellEnd"/>
+            <w:r>
+              <w:t xml:space="preserve"> API.</w:t>
             </w:r>
           </w:p>
           <w:p>
@@ -11420,9 +11927,19 @@
                 <w:numId w:val="8"/>
               </w:numPr>
             </w:pPr>
-            <w:r>
-              <w:t>Firebase Authentication</w:t>
-            </w:r>
+            <w:proofErr w:type="spellStart"/>
+            <w:r>
+              <w:t>Firebase</w:t>
+            </w:r>
+            <w:proofErr w:type="spellEnd"/>
+            <w:r>
+              <w:t xml:space="preserve"> </w:t>
+            </w:r>
+            <w:proofErr w:type="spellStart"/>
+            <w:r>
+              <w:t>Authentication</w:t>
+            </w:r>
+            <w:proofErr w:type="spellEnd"/>
             <w:r>
               <w:t>.</w:t>
             </w:r>
@@ -11435,9 +11952,19 @@
                 <w:numId w:val="8"/>
               </w:numPr>
             </w:pPr>
-            <w:r>
-              <w:t>Firebase Firestore</w:t>
-            </w:r>
+            <w:proofErr w:type="spellStart"/>
+            <w:r>
+              <w:t>Firebase</w:t>
+            </w:r>
+            <w:proofErr w:type="spellEnd"/>
+            <w:r>
+              <w:t xml:space="preserve"> </w:t>
+            </w:r>
+            <w:proofErr w:type="spellStart"/>
+            <w:r>
+              <w:t>Firestore</w:t>
+            </w:r>
+            <w:proofErr w:type="spellEnd"/>
             <w:r>
               <w:t>.</w:t>
             </w:r>
@@ -11450,8 +11977,13 @@
                 <w:numId w:val="8"/>
               </w:numPr>
             </w:pPr>
-            <w:r>
-              <w:t>Firebase Storage</w:t>
+            <w:proofErr w:type="spellStart"/>
+            <w:r>
+              <w:t>Firebase</w:t>
+            </w:r>
+            <w:proofErr w:type="spellEnd"/>
+            <w:r>
+              <w:t xml:space="preserve"> Storage</w:t>
             </w:r>
           </w:p>
           <w:p>
@@ -11462,9 +11994,27 @@
                 <w:numId w:val="8"/>
               </w:numPr>
             </w:pPr>
-            <w:r>
-              <w:t>Firebase Realtime Database</w:t>
-            </w:r>
+            <w:proofErr w:type="spellStart"/>
+            <w:r>
+              <w:t>Firebase</w:t>
+            </w:r>
+            <w:proofErr w:type="spellEnd"/>
+            <w:r>
+              <w:t xml:space="preserve"> </w:t>
+            </w:r>
+            <w:proofErr w:type="spellStart"/>
+            <w:r>
+              <w:t>Realtime</w:t>
+            </w:r>
+            <w:proofErr w:type="spellEnd"/>
+            <w:r>
+              <w:t xml:space="preserve"> </w:t>
+            </w:r>
+            <w:proofErr w:type="spellStart"/>
+            <w:r>
+              <w:t>Database</w:t>
+            </w:r>
+            <w:proofErr w:type="spellEnd"/>
             <w:r>
               <w:t>.</w:t>
             </w:r>
@@ -11489,9 +12039,11 @@
                 <w:numId w:val="8"/>
               </w:numPr>
             </w:pPr>
+            <w:proofErr w:type="spellStart"/>
             <w:r>
               <w:t>Flutter</w:t>
             </w:r>
+            <w:proofErr w:type="spellEnd"/>
             <w:r>
               <w:t xml:space="preserve">. </w:t>
             </w:r>
@@ -11582,6 +12134,7 @@
           <w:lang w:val="es-EC"/>
         </w:rPr>
       </w:pPr>
+      <w:proofErr w:type="spellStart"/>
       <w:r>
         <w:rPr>
           <w:b/>
@@ -11590,7 +12143,18 @@
           <w:szCs w:val="32"/>
           <w:lang w:val="es-EC"/>
         </w:rPr>
-        <w:t xml:space="preserve">Product backlog. </w:t>
+        <w:t>Product</w:t>
+      </w:r>
+      <w:proofErr w:type="spellEnd"/>
+      <w:r>
+        <w:rPr>
+          <w:b/>
+          <w:bCs/>
+          <w:sz w:val="32"/>
+          <w:szCs w:val="32"/>
+          <w:lang w:val="es-EC"/>
+        </w:rPr>
+        <w:t xml:space="preserve"> backlog. </w:t>
       </w:r>
     </w:p>
     <w:tbl>
@@ -11806,7 +12370,15 @@
               </w:tabs>
             </w:pPr>
             <w:r>
-              <w:t>Integración con Firebase (RF-01, RF-02, RNF-02)</w:t>
+              <w:t xml:space="preserve">Integración con </w:t>
+            </w:r>
+            <w:proofErr w:type="spellStart"/>
+            <w:r>
+              <w:t>Firebase</w:t>
+            </w:r>
+            <w:proofErr w:type="spellEnd"/>
+            <w:r>
+              <w:t xml:space="preserve"> (RF-01, RF-02, RNF-02)</w:t>
             </w:r>
           </w:p>
           <w:p>
@@ -13101,7 +13673,7 @@
               </w:tabs>
             </w:pPr>
             <w:r>
-              <w:t>Pendiente</w:t>
+              <w:t>Completado</w:t>
             </w:r>
           </w:p>
         </w:tc>
@@ -13240,7 +13812,7 @@
               </w:tabs>
             </w:pPr>
             <w:r>
-              <w:t>Pendiente</w:t>
+              <w:t>Completado</w:t>
             </w:r>
           </w:p>
         </w:tc>
@@ -13391,7 +13963,7 @@
               </w:tabs>
             </w:pPr>
             <w:r>
-              <w:t>Pendiente</w:t>
+              <w:t>Completado</w:t>
             </w:r>
           </w:p>
         </w:tc>
@@ -13539,7 +14111,7 @@
               </w:tabs>
             </w:pPr>
             <w:r>
-              <w:t>Pendiente</w:t>
+              <w:t>Completado</w:t>
             </w:r>
           </w:p>
         </w:tc>
@@ -13681,7 +14253,7 @@
               </w:tabs>
             </w:pPr>
             <w:r>
-              <w:t>Pendiente</w:t>
+              <w:t>Completado</w:t>
             </w:r>
           </w:p>
         </w:tc>
@@ -13731,7 +14303,7 @@
         <w:tc>
           <w:tcPr>
             <w:tcW w:w="1519" w:type="dxa"/>
-            <w:shd w:val="clear" w:color="auto" w:fill="auto"/>
+            <w:shd w:val="clear" w:color="auto" w:fill="F1A983" w:themeFill="accent2" w:themeFillTint="99"/>
           </w:tcPr>
           <w:p>
             <w:pPr>
@@ -13747,7 +14319,7 @@
         <w:tc>
           <w:tcPr>
             <w:tcW w:w="2030" w:type="dxa"/>
-            <w:shd w:val="clear" w:color="auto" w:fill="auto"/>
+            <w:shd w:val="clear" w:color="auto" w:fill="F1A983" w:themeFill="accent2" w:themeFillTint="99"/>
           </w:tcPr>
           <w:p>
             <w:pPr>
@@ -13759,7 +14331,15 @@
               <w:t xml:space="preserve">Compatibilidad </w:t>
             </w:r>
             <w:r>
-              <w:t>del Ssitema Operativo</w:t>
+              <w:t xml:space="preserve">del </w:t>
+            </w:r>
+            <w:proofErr w:type="spellStart"/>
+            <w:r>
+              <w:t>Ssitema</w:t>
+            </w:r>
+            <w:proofErr w:type="spellEnd"/>
+            <w:r>
+              <w:t xml:space="preserve"> Operativo</w:t>
             </w:r>
             <w:r>
               <w:t xml:space="preserve"> (RNF-03, RNF-04)</w:t>
@@ -13769,7 +14349,7 @@
         <w:tc>
           <w:tcPr>
             <w:tcW w:w="812" w:type="dxa"/>
-            <w:shd w:val="clear" w:color="auto" w:fill="auto"/>
+            <w:shd w:val="clear" w:color="auto" w:fill="F1A983" w:themeFill="accent2" w:themeFillTint="99"/>
             <w:vAlign w:val="center"/>
           </w:tcPr>
           <w:p>
@@ -13794,7 +14374,7 @@
         <w:tc>
           <w:tcPr>
             <w:tcW w:w="1021" w:type="dxa"/>
-            <w:shd w:val="clear" w:color="auto" w:fill="auto"/>
+            <w:shd w:val="clear" w:color="auto" w:fill="F1A983" w:themeFill="accent2" w:themeFillTint="99"/>
           </w:tcPr>
           <w:p>
             <w:pPr>
@@ -13803,17 +14383,14 @@
               </w:tabs>
             </w:pPr>
             <w:r>
-              <w:t>1</w:t>
-            </w:r>
-            <w:r>
-              <w:t>0</w:t>
+              <w:t>10</w:t>
             </w:r>
           </w:p>
         </w:tc>
         <w:tc>
           <w:tcPr>
             <w:tcW w:w="1276" w:type="dxa"/>
-            <w:shd w:val="clear" w:color="auto" w:fill="auto"/>
+            <w:shd w:val="clear" w:color="auto" w:fill="F1A983" w:themeFill="accent2" w:themeFillTint="99"/>
           </w:tcPr>
           <w:p>
             <w:pPr>
@@ -13822,14 +14399,14 @@
               </w:tabs>
             </w:pPr>
             <w:r>
-              <w:t>Pendiente</w:t>
+              <w:t>Completado</w:t>
             </w:r>
           </w:p>
         </w:tc>
         <w:tc>
           <w:tcPr>
             <w:tcW w:w="1134" w:type="dxa"/>
-            <w:shd w:val="clear" w:color="auto" w:fill="auto"/>
+            <w:shd w:val="clear" w:color="auto" w:fill="F1A983" w:themeFill="accent2" w:themeFillTint="99"/>
           </w:tcPr>
           <w:p>
             <w:pPr>
@@ -13853,7 +14430,7 @@
         <w:tc>
           <w:tcPr>
             <w:tcW w:w="1558" w:type="dxa"/>
-            <w:shd w:val="clear" w:color="auto" w:fill="auto"/>
+            <w:shd w:val="clear" w:color="auto" w:fill="F1A983" w:themeFill="accent2" w:themeFillTint="99"/>
           </w:tcPr>
           <w:p>
             <w:pPr>

</xml_diff>